<commit_message>
Switched to estimating a risk ratio as specified in protocol
</commit_message>
<xml_diff>
--- a/products/report.docx
+++ b/products/report.docx
@@ -30,7 +30,7 @@
         <w:t xml:space="preserve">(</w:t>
       </w:r>
       <w:r>
-        <w:t xml:space="preserve">09:07:3012 May 2020</w:t>
+        <w:t xml:space="preserve">09:14:1512 May 2020</w:t>
       </w:r>
       <w:r>
         <w:t xml:space="preserve">)</w:t>
@@ -180,7 +180,7 @@
         <w:t xml:space="preserve">of the constituent outcomes, none of the composite outcomes could be missing in </w:t>
       </w:r>
       <w:r>
-        <w:t xml:space="preserve">the imputed data. For each imputed data set, we estimated an odds ratio to </w:t>
+        <w:t xml:space="preserve">the imputed data. For each imputed data set, we estimated a risk ratio to </w:t>
       </w:r>
       <w:r>
         <w:t xml:space="preserve">compare treatment to control, adjusting for the stratification variable as a </w:t>
@@ -189,7 +189,7 @@
         <w:t xml:space="preserve">fixed effect, using generalized estimating equations (GEE; binomial errors and </w:t>
       </w:r>
       <w:r>
-        <w:t xml:space="preserve">logit link) to account for the cluster design. Estimates were then combined </w:t>
+        <w:t xml:space="preserve">log link) to account for the cluster design. Estimates were then combined </w:t>
       </w:r>
       <w:r>
         <w:t xml:space="preserve">using Rubin's rules. For comparison, we also performed a complete case analysis </w:t>
@@ -616,63 +616,63 @@
               <w:jc w:val="right"/>
             </w:pPr>
             <w:r>
-              <w:t xml:space="preserve">0.06</w:t>
-            </w:r>
-          </w:p>
-        </w:tc>
-        <w:tc>
-          <w:tcPr>
-            <w:tcW w:w="1337" w:type="dxa"/>
-          </w:tcPr>
-          <w:p>
-            <w:pPr>
-              <w:spacing w:after="0"/>
-              <w:jc w:val="right"/>
-            </w:pPr>
-            <w:r>
-              <w:t xml:space="preserve">0.36</w:t>
-            </w:r>
-          </w:p>
-        </w:tc>
-        <w:tc>
-          <w:tcPr>
-            <w:tcW w:w="1337" w:type="dxa"/>
-          </w:tcPr>
-          <w:p>
-            <w:pPr>
-              <w:spacing w:after="0"/>
-              <w:jc w:val="right"/>
-            </w:pPr>
-            <w:r>
-              <w:t xml:space="preserve">0.72</w:t>
-            </w:r>
-          </w:p>
-        </w:tc>
-        <w:tc>
-          <w:tcPr>
-            <w:tcW w:w="1337" w:type="dxa"/>
-          </w:tcPr>
-          <w:p>
-            <w:pPr>
-              <w:spacing w:after="0"/>
-              <w:jc w:val="right"/>
-            </w:pPr>
-            <w:r>
-              <w:t xml:space="preserve">0.91</w:t>
-            </w:r>
-          </w:p>
-        </w:tc>
-        <w:tc>
-          <w:tcPr>
-            <w:tcW w:w="1337" w:type="dxa"/>
-          </w:tcPr>
-          <w:p>
-            <w:pPr>
-              <w:spacing w:after="0"/>
-              <w:jc w:val="right"/>
-            </w:pPr>
-            <w:r>
-              <w:t xml:space="preserve">1.15</w:t>
+              <w:t xml:space="preserve">0.04</w:t>
+            </w:r>
+          </w:p>
+        </w:tc>
+        <w:tc>
+          <w:tcPr>
+            <w:tcW w:w="1337" w:type="dxa"/>
+          </w:tcPr>
+          <w:p>
+            <w:pPr>
+              <w:spacing w:after="0"/>
+              <w:jc w:val="right"/>
+            </w:pPr>
+            <w:r>
+              <w:t xml:space="preserve">0.37</w:t>
+            </w:r>
+          </w:p>
+        </w:tc>
+        <w:tc>
+          <w:tcPr>
+            <w:tcW w:w="1337" w:type="dxa"/>
+          </w:tcPr>
+          <w:p>
+            <w:pPr>
+              <w:spacing w:after="0"/>
+              <w:jc w:val="right"/>
+            </w:pPr>
+            <w:r>
+              <w:t xml:space="preserve">0.71</w:t>
+            </w:r>
+          </w:p>
+        </w:tc>
+        <w:tc>
+          <w:tcPr>
+            <w:tcW w:w="1337" w:type="dxa"/>
+          </w:tcPr>
+          <w:p>
+            <w:pPr>
+              <w:spacing w:after="0"/>
+              <w:jc w:val="right"/>
+            </w:pPr>
+            <w:r>
+              <w:t xml:space="preserve">0.93</w:t>
+            </w:r>
+          </w:p>
+        </w:tc>
+        <w:tc>
+          <w:tcPr>
+            <w:tcW w:w="1337" w:type="dxa"/>
+          </w:tcPr>
+          <w:p>
+            <w:pPr>
+              <w:spacing w:after="0"/>
+              <w:jc w:val="right"/>
+            </w:pPr>
+            <w:r>
+              <w:t xml:space="preserve">1.11</w:t>
             </w:r>
           </w:p>
         </w:tc>
@@ -920,35 +920,35 @@
               <w:jc w:val="right"/>
             </w:pPr>
             <w:r>
-              <w:t xml:space="preserve">1.14</w:t>
-            </w:r>
-          </w:p>
-        </w:tc>
-        <w:tc>
-          <w:tcPr>
-            <w:tcW w:w="1337" w:type="dxa"/>
-          </w:tcPr>
-          <w:p>
-            <w:pPr>
-              <w:spacing w:after="0"/>
-              <w:jc w:val="right"/>
-            </w:pPr>
-            <w:r>
-              <w:t xml:space="preserve">0.12</w:t>
-            </w:r>
-          </w:p>
-        </w:tc>
-        <w:tc>
-          <w:tcPr>
-            <w:tcW w:w="1337" w:type="dxa"/>
-          </w:tcPr>
-          <w:p>
-            <w:pPr>
-              <w:spacing w:after="0"/>
-              <w:jc w:val="right"/>
-            </w:pPr>
-            <w:r>
-              <w:t xml:space="preserve">1.26</w:t>
+              <w:t xml:space="preserve">1.10</w:t>
+            </w:r>
+          </w:p>
+        </w:tc>
+        <w:tc>
+          <w:tcPr>
+            <w:tcW w:w="1337" w:type="dxa"/>
+          </w:tcPr>
+          <w:p>
+            <w:pPr>
+              <w:spacing w:after="0"/>
+              <w:jc w:val="right"/>
+            </w:pPr>
+            <w:r>
+              <w:t xml:space="preserve">0.09</w:t>
+            </w:r>
+          </w:p>
+        </w:tc>
+        <w:tc>
+          <w:tcPr>
+            <w:tcW w:w="1337" w:type="dxa"/>
+          </w:tcPr>
+          <w:p>
+            <w:pPr>
+              <w:spacing w:after="0"/>
+              <w:jc w:val="right"/>
+            </w:pPr>
+            <w:r>
+              <w:t xml:space="preserve">1.25</w:t>
             </w:r>
           </w:p>
         </w:tc>
@@ -976,21 +976,21 @@
               <w:jc w:val="right"/>
             </w:pPr>
             <w:r>
-              <w:t xml:space="preserve">0.93</w:t>
-            </w:r>
-          </w:p>
-        </w:tc>
-        <w:tc>
-          <w:tcPr>
-            <w:tcW w:w="1337" w:type="dxa"/>
-          </w:tcPr>
-          <w:p>
-            <w:pPr>
-              <w:spacing w:after="0"/>
-              <w:jc w:val="right"/>
-            </w:pPr>
-            <w:r>
-              <w:t xml:space="preserve">1.39</w:t>
+              <w:t xml:space="preserve">0.94</w:t>
+            </w:r>
+          </w:p>
+        </w:tc>
+        <w:tc>
+          <w:tcPr>
+            <w:tcW w:w="1337" w:type="dxa"/>
+          </w:tcPr>
+          <w:p>
+            <w:pPr>
+              <w:spacing w:after="0"/>
+              <w:jc w:val="right"/>
+            </w:pPr>
+            <w:r>
+              <w:t xml:space="preserve">1.29</w:t>
             </w:r>
           </w:p>
         </w:tc>
@@ -1026,21 +1026,21 @@
               <w:jc w:val="right"/>
             </w:pPr>
             <w:r>
-              <w:t xml:space="preserve">0.92</w:t>
-            </w:r>
-          </w:p>
-        </w:tc>
-        <w:tc>
-          <w:tcPr>
-            <w:tcW w:w="1337" w:type="dxa"/>
-          </w:tcPr>
-          <w:p>
-            <w:pPr>
-              <w:spacing w:after="0"/>
-              <w:jc w:val="right"/>
-            </w:pPr>
-            <w:r>
-              <w:t xml:space="preserve">0.12</w:t>
+              <w:t xml:space="preserve">0.94</w:t>
+            </w:r>
+          </w:p>
+        </w:tc>
+        <w:tc>
+          <w:tcPr>
+            <w:tcW w:w="1337" w:type="dxa"/>
+          </w:tcPr>
+          <w:p>
+            <w:pPr>
+              <w:spacing w:after="0"/>
+              <w:jc w:val="right"/>
+            </w:pPr>
+            <w:r>
+              <w:t xml:space="preserve">0.09</w:t>
             </w:r>
           </w:p>
         </w:tc>
@@ -1082,21 +1082,21 @@
               <w:jc w:val="right"/>
             </w:pPr>
             <w:r>
-              <w:t xml:space="preserve">0.71</w:t>
-            </w:r>
-          </w:p>
-        </w:tc>
-        <w:tc>
-          <w:tcPr>
-            <w:tcW w:w="1337" w:type="dxa"/>
-          </w:tcPr>
-          <w:p>
-            <w:pPr>
-              <w:spacing w:after="0"/>
-              <w:jc w:val="right"/>
-            </w:pPr>
-            <w:r>
-              <w:t xml:space="preserve">1.19</w:t>
+              <w:t xml:space="preserve">0.77</w:t>
+            </w:r>
+          </w:p>
+        </w:tc>
+        <w:tc>
+          <w:tcPr>
+            <w:tcW w:w="1337" w:type="dxa"/>
+          </w:tcPr>
+          <w:p>
+            <w:pPr>
+              <w:spacing w:after="0"/>
+              <w:jc w:val="right"/>
+            </w:pPr>
+            <w:r>
+              <w:t xml:space="preserve">1.14</w:t>
             </w:r>
           </w:p>
         </w:tc>
@@ -1132,35 +1132,35 @@
               <w:jc w:val="right"/>
             </w:pPr>
             <w:r>
-              <w:t xml:space="preserve">1.12</w:t>
-            </w:r>
-          </w:p>
-        </w:tc>
-        <w:tc>
-          <w:tcPr>
-            <w:tcW w:w="1337" w:type="dxa"/>
-          </w:tcPr>
-          <w:p>
-            <w:pPr>
-              <w:spacing w:after="0"/>
-              <w:jc w:val="right"/>
-            </w:pPr>
-            <w:r>
-              <w:t xml:space="preserve">0.12</w:t>
-            </w:r>
-          </w:p>
-        </w:tc>
-        <w:tc>
-          <w:tcPr>
-            <w:tcW w:w="1337" w:type="dxa"/>
-          </w:tcPr>
-          <w:p>
-            <w:pPr>
-              <w:spacing w:after="0"/>
-              <w:jc w:val="right"/>
-            </w:pPr>
-            <w:r>
-              <w:t xml:space="preserve">1.08</w:t>
+              <w:t xml:space="preserve">1.09</w:t>
+            </w:r>
+          </w:p>
+        </w:tc>
+        <w:tc>
+          <w:tcPr>
+            <w:tcW w:w="1337" w:type="dxa"/>
+          </w:tcPr>
+          <w:p>
+            <w:pPr>
+              <w:spacing w:after="0"/>
+              <w:jc w:val="right"/>
+            </w:pPr>
+            <w:r>
+              <w:t xml:space="preserve">0.09</w:t>
+            </w:r>
+          </w:p>
+        </w:tc>
+        <w:tc>
+          <w:tcPr>
+            <w:tcW w:w="1337" w:type="dxa"/>
+          </w:tcPr>
+          <w:p>
+            <w:pPr>
+              <w:spacing w:after="0"/>
+              <w:jc w:val="right"/>
+            </w:pPr>
+            <w:r>
+              <w:t xml:space="preserve">1.07</w:t>
             </w:r>
           </w:p>
         </w:tc>
@@ -1188,21 +1188,21 @@
               <w:jc w:val="right"/>
             </w:pPr>
             <w:r>
-              <w:t xml:space="preserve">0.91</w:t>
-            </w:r>
-          </w:p>
-        </w:tc>
-        <w:tc>
-          <w:tcPr>
-            <w:tcW w:w="1337" w:type="dxa"/>
-          </w:tcPr>
-          <w:p>
-            <w:pPr>
-              <w:spacing w:after="0"/>
-              <w:jc w:val="right"/>
-            </w:pPr>
-            <w:r>
-              <w:t xml:space="preserve">1.37</w:t>
+              <w:t xml:space="preserve">0.93</w:t>
+            </w:r>
+          </w:p>
+        </w:tc>
+        <w:tc>
+          <w:tcPr>
+            <w:tcW w:w="1337" w:type="dxa"/>
+          </w:tcPr>
+          <w:p>
+            <w:pPr>
+              <w:spacing w:after="0"/>
+              <w:jc w:val="right"/>
+            </w:pPr>
+            <w:r>
+              <w:t xml:space="preserve">1.27</w:t>
             </w:r>
           </w:p>
         </w:tc>
@@ -1238,35 +1238,35 @@
               <w:jc w:val="right"/>
             </w:pPr>
             <w:r>
-              <w:t xml:space="preserve">1.21</w:t>
-            </w:r>
-          </w:p>
-        </w:tc>
-        <w:tc>
-          <w:tcPr>
-            <w:tcW w:w="1337" w:type="dxa"/>
-          </w:tcPr>
-          <w:p>
-            <w:pPr>
-              <w:spacing w:after="0"/>
-              <w:jc w:val="right"/>
-            </w:pPr>
-            <w:r>
-              <w:t xml:space="preserve">0.12</w:t>
-            </w:r>
-          </w:p>
-        </w:tc>
-        <w:tc>
-          <w:tcPr>
-            <w:tcW w:w="1337" w:type="dxa"/>
-          </w:tcPr>
-          <w:p>
-            <w:pPr>
-              <w:spacing w:after="0"/>
-              <w:jc w:val="right"/>
-            </w:pPr>
-            <w:r>
-              <w:t xml:space="preserve">1.84</w:t>
+              <w:t xml:space="preserve">1.15</w:t>
+            </w:r>
+          </w:p>
+        </w:tc>
+        <w:tc>
+          <w:tcPr>
+            <w:tcW w:w="1337" w:type="dxa"/>
+          </w:tcPr>
+          <w:p>
+            <w:pPr>
+              <w:spacing w:after="0"/>
+              <w:jc w:val="right"/>
+            </w:pPr>
+            <w:r>
+              <w:t xml:space="preserve">0.09</w:t>
+            </w:r>
+          </w:p>
+        </w:tc>
+        <w:tc>
+          <w:tcPr>
+            <w:tcW w:w="1337" w:type="dxa"/>
+          </w:tcPr>
+          <w:p>
+            <w:pPr>
+              <w:spacing w:after="0"/>
+              <w:jc w:val="right"/>
+            </w:pPr>
+            <w:r>
+              <w:t xml:space="preserve">1.83</w:t>
             </w:r>
           </w:p>
         </w:tc>
@@ -1308,7 +1308,7 @@
               <w:jc w:val="right"/>
             </w:pPr>
             <w:r>
-              <w:t xml:space="preserve">1.48</w:t>
+              <w:t xml:space="preserve">1.34</w:t>
             </w:r>
           </w:p>
         </w:tc>
@@ -1452,7 +1452,7 @@
               <w:jc w:val="right"/>
             </w:pPr>
             <w:r>
-              <w:t xml:space="preserve">0.30</w:t>
+              <w:t xml:space="preserve">0.23</w:t>
             </w:r>
           </w:p>
         </w:tc>
@@ -1469,7 +1469,7 @@
               <w:jc w:val="right"/>
             </w:pPr>
             <w:r>
-              <w:t xml:space="preserve">0.03</w:t>
+              <w:t xml:space="preserve">0.02</w:t>
             </w:r>
           </w:p>
         </w:tc>
@@ -1486,7 +1486,7 @@
               <w:jc w:val="right"/>
             </w:pPr>
             <w:r>
-              <w:t xml:space="preserve">-13.28</w:t>
+              <w:t xml:space="preserve">-21.19</w:t>
             </w:r>
           </w:p>
         </w:tc>
@@ -1520,7 +1520,7 @@
               <w:jc w:val="right"/>
             </w:pPr>
             <w:r>
-              <w:t xml:space="preserve">0.25</w:t>
+              <w:t xml:space="preserve">0.20</w:t>
             </w:r>
           </w:p>
         </w:tc>
@@ -1537,7 +1537,7 @@
               <w:jc w:val="right"/>
             </w:pPr>
             <w:r>
-              <w:t xml:space="preserve">0.36</w:t>
+              <w:t xml:space="preserve">0.27</w:t>
             </w:r>
           </w:p>
         </w:tc>

</xml_diff>

<commit_message>
Switched to estimating a risk ratio as specified in protocol (#9)
</commit_message>
<xml_diff>
--- a/products/report.docx
+++ b/products/report.docx
@@ -30,7 +30,7 @@
         <w:t xml:space="preserve">(</w:t>
       </w:r>
       <w:r>
-        <w:t xml:space="preserve">09:07:3012 May 2020</w:t>
+        <w:t xml:space="preserve">09:14:1512 May 2020</w:t>
       </w:r>
       <w:r>
         <w:t xml:space="preserve">)</w:t>
@@ -180,7 +180,7 @@
         <w:t xml:space="preserve">of the constituent outcomes, none of the composite outcomes could be missing in </w:t>
       </w:r>
       <w:r>
-        <w:t xml:space="preserve">the imputed data. For each imputed data set, we estimated an odds ratio to </w:t>
+        <w:t xml:space="preserve">the imputed data. For each imputed data set, we estimated a risk ratio to </w:t>
       </w:r>
       <w:r>
         <w:t xml:space="preserve">compare treatment to control, adjusting for the stratification variable as a </w:t>
@@ -189,7 +189,7 @@
         <w:t xml:space="preserve">fixed effect, using generalized estimating equations (GEE; binomial errors and </w:t>
       </w:r>
       <w:r>
-        <w:t xml:space="preserve">logit link) to account for the cluster design. Estimates were then combined </w:t>
+        <w:t xml:space="preserve">log link) to account for the cluster design. Estimates were then combined </w:t>
       </w:r>
       <w:r>
         <w:t xml:space="preserve">using Rubin's rules. For comparison, we also performed a complete case analysis </w:t>
@@ -616,63 +616,63 @@
               <w:jc w:val="right"/>
             </w:pPr>
             <w:r>
-              <w:t xml:space="preserve">0.06</w:t>
-            </w:r>
-          </w:p>
-        </w:tc>
-        <w:tc>
-          <w:tcPr>
-            <w:tcW w:w="1337" w:type="dxa"/>
-          </w:tcPr>
-          <w:p>
-            <w:pPr>
-              <w:spacing w:after="0"/>
-              <w:jc w:val="right"/>
-            </w:pPr>
-            <w:r>
-              <w:t xml:space="preserve">0.36</w:t>
-            </w:r>
-          </w:p>
-        </w:tc>
-        <w:tc>
-          <w:tcPr>
-            <w:tcW w:w="1337" w:type="dxa"/>
-          </w:tcPr>
-          <w:p>
-            <w:pPr>
-              <w:spacing w:after="0"/>
-              <w:jc w:val="right"/>
-            </w:pPr>
-            <w:r>
-              <w:t xml:space="preserve">0.72</w:t>
-            </w:r>
-          </w:p>
-        </w:tc>
-        <w:tc>
-          <w:tcPr>
-            <w:tcW w:w="1337" w:type="dxa"/>
-          </w:tcPr>
-          <w:p>
-            <w:pPr>
-              <w:spacing w:after="0"/>
-              <w:jc w:val="right"/>
-            </w:pPr>
-            <w:r>
-              <w:t xml:space="preserve">0.91</w:t>
-            </w:r>
-          </w:p>
-        </w:tc>
-        <w:tc>
-          <w:tcPr>
-            <w:tcW w:w="1337" w:type="dxa"/>
-          </w:tcPr>
-          <w:p>
-            <w:pPr>
-              <w:spacing w:after="0"/>
-              <w:jc w:val="right"/>
-            </w:pPr>
-            <w:r>
-              <w:t xml:space="preserve">1.15</w:t>
+              <w:t xml:space="preserve">0.04</w:t>
+            </w:r>
+          </w:p>
+        </w:tc>
+        <w:tc>
+          <w:tcPr>
+            <w:tcW w:w="1337" w:type="dxa"/>
+          </w:tcPr>
+          <w:p>
+            <w:pPr>
+              <w:spacing w:after="0"/>
+              <w:jc w:val="right"/>
+            </w:pPr>
+            <w:r>
+              <w:t xml:space="preserve">0.37</w:t>
+            </w:r>
+          </w:p>
+        </w:tc>
+        <w:tc>
+          <w:tcPr>
+            <w:tcW w:w="1337" w:type="dxa"/>
+          </w:tcPr>
+          <w:p>
+            <w:pPr>
+              <w:spacing w:after="0"/>
+              <w:jc w:val="right"/>
+            </w:pPr>
+            <w:r>
+              <w:t xml:space="preserve">0.71</w:t>
+            </w:r>
+          </w:p>
+        </w:tc>
+        <w:tc>
+          <w:tcPr>
+            <w:tcW w:w="1337" w:type="dxa"/>
+          </w:tcPr>
+          <w:p>
+            <w:pPr>
+              <w:spacing w:after="0"/>
+              <w:jc w:val="right"/>
+            </w:pPr>
+            <w:r>
+              <w:t xml:space="preserve">0.93</w:t>
+            </w:r>
+          </w:p>
+        </w:tc>
+        <w:tc>
+          <w:tcPr>
+            <w:tcW w:w="1337" w:type="dxa"/>
+          </w:tcPr>
+          <w:p>
+            <w:pPr>
+              <w:spacing w:after="0"/>
+              <w:jc w:val="right"/>
+            </w:pPr>
+            <w:r>
+              <w:t xml:space="preserve">1.11</w:t>
             </w:r>
           </w:p>
         </w:tc>
@@ -920,35 +920,35 @@
               <w:jc w:val="right"/>
             </w:pPr>
             <w:r>
-              <w:t xml:space="preserve">1.14</w:t>
-            </w:r>
-          </w:p>
-        </w:tc>
-        <w:tc>
-          <w:tcPr>
-            <w:tcW w:w="1337" w:type="dxa"/>
-          </w:tcPr>
-          <w:p>
-            <w:pPr>
-              <w:spacing w:after="0"/>
-              <w:jc w:val="right"/>
-            </w:pPr>
-            <w:r>
-              <w:t xml:space="preserve">0.12</w:t>
-            </w:r>
-          </w:p>
-        </w:tc>
-        <w:tc>
-          <w:tcPr>
-            <w:tcW w:w="1337" w:type="dxa"/>
-          </w:tcPr>
-          <w:p>
-            <w:pPr>
-              <w:spacing w:after="0"/>
-              <w:jc w:val="right"/>
-            </w:pPr>
-            <w:r>
-              <w:t xml:space="preserve">1.26</w:t>
+              <w:t xml:space="preserve">1.10</w:t>
+            </w:r>
+          </w:p>
+        </w:tc>
+        <w:tc>
+          <w:tcPr>
+            <w:tcW w:w="1337" w:type="dxa"/>
+          </w:tcPr>
+          <w:p>
+            <w:pPr>
+              <w:spacing w:after="0"/>
+              <w:jc w:val="right"/>
+            </w:pPr>
+            <w:r>
+              <w:t xml:space="preserve">0.09</w:t>
+            </w:r>
+          </w:p>
+        </w:tc>
+        <w:tc>
+          <w:tcPr>
+            <w:tcW w:w="1337" w:type="dxa"/>
+          </w:tcPr>
+          <w:p>
+            <w:pPr>
+              <w:spacing w:after="0"/>
+              <w:jc w:val="right"/>
+            </w:pPr>
+            <w:r>
+              <w:t xml:space="preserve">1.25</w:t>
             </w:r>
           </w:p>
         </w:tc>
@@ -976,21 +976,21 @@
               <w:jc w:val="right"/>
             </w:pPr>
             <w:r>
-              <w:t xml:space="preserve">0.93</w:t>
-            </w:r>
-          </w:p>
-        </w:tc>
-        <w:tc>
-          <w:tcPr>
-            <w:tcW w:w="1337" w:type="dxa"/>
-          </w:tcPr>
-          <w:p>
-            <w:pPr>
-              <w:spacing w:after="0"/>
-              <w:jc w:val="right"/>
-            </w:pPr>
-            <w:r>
-              <w:t xml:space="preserve">1.39</w:t>
+              <w:t xml:space="preserve">0.94</w:t>
+            </w:r>
+          </w:p>
+        </w:tc>
+        <w:tc>
+          <w:tcPr>
+            <w:tcW w:w="1337" w:type="dxa"/>
+          </w:tcPr>
+          <w:p>
+            <w:pPr>
+              <w:spacing w:after="0"/>
+              <w:jc w:val="right"/>
+            </w:pPr>
+            <w:r>
+              <w:t xml:space="preserve">1.29</w:t>
             </w:r>
           </w:p>
         </w:tc>
@@ -1026,21 +1026,21 @@
               <w:jc w:val="right"/>
             </w:pPr>
             <w:r>
-              <w:t xml:space="preserve">0.92</w:t>
-            </w:r>
-          </w:p>
-        </w:tc>
-        <w:tc>
-          <w:tcPr>
-            <w:tcW w:w="1337" w:type="dxa"/>
-          </w:tcPr>
-          <w:p>
-            <w:pPr>
-              <w:spacing w:after="0"/>
-              <w:jc w:val="right"/>
-            </w:pPr>
-            <w:r>
-              <w:t xml:space="preserve">0.12</w:t>
+              <w:t xml:space="preserve">0.94</w:t>
+            </w:r>
+          </w:p>
+        </w:tc>
+        <w:tc>
+          <w:tcPr>
+            <w:tcW w:w="1337" w:type="dxa"/>
+          </w:tcPr>
+          <w:p>
+            <w:pPr>
+              <w:spacing w:after="0"/>
+              <w:jc w:val="right"/>
+            </w:pPr>
+            <w:r>
+              <w:t xml:space="preserve">0.09</w:t>
             </w:r>
           </w:p>
         </w:tc>
@@ -1082,21 +1082,21 @@
               <w:jc w:val="right"/>
             </w:pPr>
             <w:r>
-              <w:t xml:space="preserve">0.71</w:t>
-            </w:r>
-          </w:p>
-        </w:tc>
-        <w:tc>
-          <w:tcPr>
-            <w:tcW w:w="1337" w:type="dxa"/>
-          </w:tcPr>
-          <w:p>
-            <w:pPr>
-              <w:spacing w:after="0"/>
-              <w:jc w:val="right"/>
-            </w:pPr>
-            <w:r>
-              <w:t xml:space="preserve">1.19</w:t>
+              <w:t xml:space="preserve">0.77</w:t>
+            </w:r>
+          </w:p>
+        </w:tc>
+        <w:tc>
+          <w:tcPr>
+            <w:tcW w:w="1337" w:type="dxa"/>
+          </w:tcPr>
+          <w:p>
+            <w:pPr>
+              <w:spacing w:after="0"/>
+              <w:jc w:val="right"/>
+            </w:pPr>
+            <w:r>
+              <w:t xml:space="preserve">1.14</w:t>
             </w:r>
           </w:p>
         </w:tc>
@@ -1132,35 +1132,35 @@
               <w:jc w:val="right"/>
             </w:pPr>
             <w:r>
-              <w:t xml:space="preserve">1.12</w:t>
-            </w:r>
-          </w:p>
-        </w:tc>
-        <w:tc>
-          <w:tcPr>
-            <w:tcW w:w="1337" w:type="dxa"/>
-          </w:tcPr>
-          <w:p>
-            <w:pPr>
-              <w:spacing w:after="0"/>
-              <w:jc w:val="right"/>
-            </w:pPr>
-            <w:r>
-              <w:t xml:space="preserve">0.12</w:t>
-            </w:r>
-          </w:p>
-        </w:tc>
-        <w:tc>
-          <w:tcPr>
-            <w:tcW w:w="1337" w:type="dxa"/>
-          </w:tcPr>
-          <w:p>
-            <w:pPr>
-              <w:spacing w:after="0"/>
-              <w:jc w:val="right"/>
-            </w:pPr>
-            <w:r>
-              <w:t xml:space="preserve">1.08</w:t>
+              <w:t xml:space="preserve">1.09</w:t>
+            </w:r>
+          </w:p>
+        </w:tc>
+        <w:tc>
+          <w:tcPr>
+            <w:tcW w:w="1337" w:type="dxa"/>
+          </w:tcPr>
+          <w:p>
+            <w:pPr>
+              <w:spacing w:after="0"/>
+              <w:jc w:val="right"/>
+            </w:pPr>
+            <w:r>
+              <w:t xml:space="preserve">0.09</w:t>
+            </w:r>
+          </w:p>
+        </w:tc>
+        <w:tc>
+          <w:tcPr>
+            <w:tcW w:w="1337" w:type="dxa"/>
+          </w:tcPr>
+          <w:p>
+            <w:pPr>
+              <w:spacing w:after="0"/>
+              <w:jc w:val="right"/>
+            </w:pPr>
+            <w:r>
+              <w:t xml:space="preserve">1.07</w:t>
             </w:r>
           </w:p>
         </w:tc>
@@ -1188,21 +1188,21 @@
               <w:jc w:val="right"/>
             </w:pPr>
             <w:r>
-              <w:t xml:space="preserve">0.91</w:t>
-            </w:r>
-          </w:p>
-        </w:tc>
-        <w:tc>
-          <w:tcPr>
-            <w:tcW w:w="1337" w:type="dxa"/>
-          </w:tcPr>
-          <w:p>
-            <w:pPr>
-              <w:spacing w:after="0"/>
-              <w:jc w:val="right"/>
-            </w:pPr>
-            <w:r>
-              <w:t xml:space="preserve">1.37</w:t>
+              <w:t xml:space="preserve">0.93</w:t>
+            </w:r>
+          </w:p>
+        </w:tc>
+        <w:tc>
+          <w:tcPr>
+            <w:tcW w:w="1337" w:type="dxa"/>
+          </w:tcPr>
+          <w:p>
+            <w:pPr>
+              <w:spacing w:after="0"/>
+              <w:jc w:val="right"/>
+            </w:pPr>
+            <w:r>
+              <w:t xml:space="preserve">1.27</w:t>
             </w:r>
           </w:p>
         </w:tc>
@@ -1238,35 +1238,35 @@
               <w:jc w:val="right"/>
             </w:pPr>
             <w:r>
-              <w:t xml:space="preserve">1.21</w:t>
-            </w:r>
-          </w:p>
-        </w:tc>
-        <w:tc>
-          <w:tcPr>
-            <w:tcW w:w="1337" w:type="dxa"/>
-          </w:tcPr>
-          <w:p>
-            <w:pPr>
-              <w:spacing w:after="0"/>
-              <w:jc w:val="right"/>
-            </w:pPr>
-            <w:r>
-              <w:t xml:space="preserve">0.12</w:t>
-            </w:r>
-          </w:p>
-        </w:tc>
-        <w:tc>
-          <w:tcPr>
-            <w:tcW w:w="1337" w:type="dxa"/>
-          </w:tcPr>
-          <w:p>
-            <w:pPr>
-              <w:spacing w:after="0"/>
-              <w:jc w:val="right"/>
-            </w:pPr>
-            <w:r>
-              <w:t xml:space="preserve">1.84</w:t>
+              <w:t xml:space="preserve">1.15</w:t>
+            </w:r>
+          </w:p>
+        </w:tc>
+        <w:tc>
+          <w:tcPr>
+            <w:tcW w:w="1337" w:type="dxa"/>
+          </w:tcPr>
+          <w:p>
+            <w:pPr>
+              <w:spacing w:after="0"/>
+              <w:jc w:val="right"/>
+            </w:pPr>
+            <w:r>
+              <w:t xml:space="preserve">0.09</w:t>
+            </w:r>
+          </w:p>
+        </w:tc>
+        <w:tc>
+          <w:tcPr>
+            <w:tcW w:w="1337" w:type="dxa"/>
+          </w:tcPr>
+          <w:p>
+            <w:pPr>
+              <w:spacing w:after="0"/>
+              <w:jc w:val="right"/>
+            </w:pPr>
+            <w:r>
+              <w:t xml:space="preserve">1.83</w:t>
             </w:r>
           </w:p>
         </w:tc>
@@ -1308,7 +1308,7 @@
               <w:jc w:val="right"/>
             </w:pPr>
             <w:r>
-              <w:t xml:space="preserve">1.48</w:t>
+              <w:t xml:space="preserve">1.34</w:t>
             </w:r>
           </w:p>
         </w:tc>
@@ -1452,7 +1452,7 @@
               <w:jc w:val="right"/>
             </w:pPr>
             <w:r>
-              <w:t xml:space="preserve">0.30</w:t>
+              <w:t xml:space="preserve">0.23</w:t>
             </w:r>
           </w:p>
         </w:tc>
@@ -1469,7 +1469,7 @@
               <w:jc w:val="right"/>
             </w:pPr>
             <w:r>
-              <w:t xml:space="preserve">0.03</w:t>
+              <w:t xml:space="preserve">0.02</w:t>
             </w:r>
           </w:p>
         </w:tc>
@@ -1486,7 +1486,7 @@
               <w:jc w:val="right"/>
             </w:pPr>
             <w:r>
-              <w:t xml:space="preserve">-13.28</w:t>
+              <w:t xml:space="preserve">-21.19</w:t>
             </w:r>
           </w:p>
         </w:tc>
@@ -1520,7 +1520,7 @@
               <w:jc w:val="right"/>
             </w:pPr>
             <w:r>
-              <w:t xml:space="preserve">0.25</w:t>
+              <w:t xml:space="preserve">0.20</w:t>
             </w:r>
           </w:p>
         </w:tc>
@@ -1537,7 +1537,7 @@
               <w:jc w:val="right"/>
             </w:pPr>
             <w:r>
-              <w:t xml:space="preserve">0.36</w:t>
+              <w:t xml:space="preserve">0.27</w:t>
             </w:r>
           </w:p>
         </w:tc>

</xml_diff>

<commit_message>
Modify report code to show only OR of interest
</commit_message>
<xml_diff>
--- a/products/report.docx
+++ b/products/report.docx
@@ -30,7 +30,7 @@
         <w:t xml:space="preserve">(</w:t>
       </w:r>
       <w:r>
-        <w:t xml:space="preserve">24 Jun 2020</w:t>
+        <w:t xml:space="preserve">25 Jun 2020</w:t>
       </w:r>
       <w:r>
         <w:t xml:space="preserve">)</w:t>
@@ -47,7 +47,7 @@
         <w:t xml:space="preserve">Generated using git revision: </w:t>
       </w:r>
       <w:r>
-        <w:t xml:space="preserve">b1ce88f</w:t>
+        <w:t xml:space="preserve">5e87c12</w:t>
       </w:r>
     </w:p>
     <w:p>
@@ -129,39 +129,16 @@
         <w:t/>
       </w:r>
       <w:r>
-        <w:t xml:space="preserve">While we randomized clusters by stratifying on district for administrative </w:t>
-      </w:r>
-      <w:r>
-        <w:t xml:space="preserve">reasons, we judged prior to analysis that district may be prognostic for </w:t>
-      </w:r>
-      <w:r>
-        <w:t xml:space="preserve">all outcomes, and therefore adjusted for district as a fixed effect in all </w:t>
-      </w:r>
-      <w:r>
-        <w:t xml:space="preserve">analyses (CHMP 2015). Because we constrained the randomization by lab </w:t>
-      </w:r>
-      <w:r>
-        <w:t xml:space="preserve">availability, clinic size (number of new enrollments), proportion of women </w:t>
-      </w:r>
-      <w:r>
-        <w:t xml:space="preserve">aged &gt;40 years, and proportion of primiparous women, we also adjusted for </w:t>
-      </w:r>
-      <w:r>
-        <w:t xml:space="preserve">these prognostic variables as fixed effects using individual- rather than </w:t>
-      </w:r>
-      <w:r>
-        <w:t xml:space="preserve">cluster-level data where possible (Li 2017).</w:t>
-      </w:r>
-    </w:p>
-    <w:p>
-      <w:pPr>
-        <w:jc w:val="both"/>
-      </w:pPr>
-      <w:r>
-        <w:t/>
-      </w:r>
-      <w:r>
-        <w:t xml:space="preserve">We followed the intention-to-treat principle for all analyses: participants were </w:t>
+        <w:t xml:space="preserve">We adjusted for the stratification variable (CHMP 2015) and the variables used </w:t>
+      </w:r>
+      <w:r>
+        <w:t xml:space="preserve">to constrain randomization (Li 2017) as fixed effects in all analyses, using </w:t>
+      </w:r>
+      <w:r>
+        <w:t xml:space="preserve">individual- rather than cluster-level measurements where possible. We followed </w:t>
+      </w:r>
+      <w:r>
+        <w:t xml:space="preserve">the intention-to-treat principle for all analyses: participants were </w:t>
       </w:r>
       <w:r>
         <w:t xml:space="preserve">analyzed in the arms to which they were randomized and — with the exception of </w:t>
@@ -615,77 +592,77 @@
               <w:jc w:val="right"/>
             </w:pPr>
             <w:r>
-              <w:t xml:space="preserve">0.29</w:t>
-            </w:r>
-          </w:p>
-        </w:tc>
-        <w:tc>
-          <w:tcPr>
-            <w:tcW w:w="1337" w:type="dxa"/>
-          </w:tcPr>
-          <w:p>
-            <w:pPr>
-              <w:spacing w:after="0"/>
-              <w:jc w:val="right"/>
-            </w:pPr>
-            <w:r>
-              <w:t xml:space="preserve">0.14</w:t>
-            </w:r>
-          </w:p>
-        </w:tc>
-        <w:tc>
-          <w:tcPr>
-            <w:tcW w:w="1337" w:type="dxa"/>
-          </w:tcPr>
-          <w:p>
-            <w:pPr>
-              <w:spacing w:after="0"/>
-              <w:jc w:val="right"/>
-            </w:pPr>
-            <w:r>
-              <w:t xml:space="preserve">2.13</w:t>
-            </w:r>
-          </w:p>
-        </w:tc>
-        <w:tc>
-          <w:tcPr>
-            <w:tcW w:w="1337" w:type="dxa"/>
-          </w:tcPr>
-          <w:p>
-            <w:pPr>
-              <w:spacing w:after="0"/>
-              <w:jc w:val="right"/>
-            </w:pPr>
-            <w:r>
-              <w:t xml:space="preserve">0.03</w:t>
-            </w:r>
-          </w:p>
-        </w:tc>
-        <w:tc>
-          <w:tcPr>
-            <w:tcW w:w="1337" w:type="dxa"/>
-          </w:tcPr>
-          <w:p>
-            <w:pPr>
-              <w:spacing w:after="0"/>
-              <w:jc w:val="right"/>
-            </w:pPr>
-            <w:r>
-              <w:t xml:space="preserve">0.02</w:t>
-            </w:r>
-          </w:p>
-        </w:tc>
-        <w:tc>
-          <w:tcPr>
-            <w:tcW w:w="1337" w:type="dxa"/>
-          </w:tcPr>
-          <w:p>
-            <w:pPr>
-              <w:spacing w:after="0"/>
-              <w:jc w:val="right"/>
-            </w:pPr>
-            <w:r>
-              <w:t xml:space="preserve">0.56</w:t>
+              <w:t xml:space="preserve">0.33</w:t>
+            </w:r>
+          </w:p>
+        </w:tc>
+        <w:tc>
+          <w:tcPr>
+            <w:tcW w:w="1337" w:type="dxa"/>
+          </w:tcPr>
+          <w:p>
+            <w:pPr>
+              <w:spacing w:after="0"/>
+              <w:jc w:val="right"/>
+            </w:pPr>
+            <w:r>
+              <w:t xml:space="preserve">0.13</w:t>
+            </w:r>
+          </w:p>
+        </w:tc>
+        <w:tc>
+          <w:tcPr>
+            <w:tcW w:w="1337" w:type="dxa"/>
+          </w:tcPr>
+          <w:p>
+            <w:pPr>
+              <w:spacing w:after="0"/>
+              <w:jc w:val="right"/>
+            </w:pPr>
+            <w:r>
+              <w:t xml:space="preserve">2.55</w:t>
+            </w:r>
+          </w:p>
+        </w:tc>
+        <w:tc>
+          <w:tcPr>
+            <w:tcW w:w="1337" w:type="dxa"/>
+          </w:tcPr>
+          <w:p>
+            <w:pPr>
+              <w:spacing w:after="0"/>
+              <w:jc w:val="right"/>
+            </w:pPr>
+            <w:r>
+              <w:t xml:space="preserve">0.01</w:t>
+            </w:r>
+          </w:p>
+        </w:tc>
+        <w:tc>
+          <w:tcPr>
+            <w:tcW w:w="1337" w:type="dxa"/>
+          </w:tcPr>
+          <w:p>
+            <w:pPr>
+              <w:spacing w:after="0"/>
+              <w:jc w:val="right"/>
+            </w:pPr>
+            <w:r>
+              <w:t xml:space="preserve">0.08</w:t>
+            </w:r>
+          </w:p>
+        </w:tc>
+        <w:tc>
+          <w:tcPr>
+            <w:tcW w:w="1337" w:type="dxa"/>
+          </w:tcPr>
+          <w:p>
+            <w:pPr>
+              <w:spacing w:after="0"/>
+              <w:jc w:val="right"/>
+            </w:pPr>
+            <w:r>
+              <w:t xml:space="preserve">0.58</w:t>
             </w:r>
           </w:p>
         </w:tc>

</xml_diff>

<commit_message>
Prepare for margins analysis
* Ensure sane scaling of `cluster_size`
* Add note for margins syntax
* Corrected a typo in comments
</commit_message>
<xml_diff>
--- a/products/report.docx
+++ b/products/report.docx
@@ -30,7 +30,7 @@
         <w:t xml:space="preserve">(</w:t>
       </w:r>
       <w:r>
-        <w:t xml:space="preserve">25 Jun 2020</w:t>
+        <w:t xml:space="preserve">26 Jun 2020</w:t>
       </w:r>
       <w:r>
         <w:t xml:space="preserve">)</w:t>
@@ -47,7 +47,7 @@
         <w:t xml:space="preserve">Generated using git revision: </w:t>
       </w:r>
       <w:r>
-        <w:t xml:space="preserve">5e87c12</w:t>
+        <w:t xml:space="preserve">078ad37</w:t>
       </w:r>
     </w:p>
     <w:p>

</xml_diff>

<commit_message>
Fix incorrect definition of successful attendance
The previous definition led to a comparison of SUCCESSFUL to (NOT SUCCESSFUL or NOT APPLICABLE). The new definition leads to a comparison of SUCCESSFUL to NOT SUCCESSFUL.
</commit_message>
<xml_diff>
--- a/products/report.docx
+++ b/products/report.docx
@@ -47,7 +47,7 @@
         <w:t xml:space="preserve">Generated using git revision: </w:t>
       </w:r>
       <w:r>
-        <w:t xml:space="preserve">078ad37</w:t>
+        <w:t xml:space="preserve">7105272</w:t>
       </w:r>
     </w:p>
     <w:p>
@@ -592,77 +592,77 @@
               <w:jc w:val="right"/>
             </w:pPr>
             <w:r>
-              <w:t xml:space="preserve">0.33</w:t>
-            </w:r>
-          </w:p>
-        </w:tc>
-        <w:tc>
-          <w:tcPr>
-            <w:tcW w:w="1337" w:type="dxa"/>
-          </w:tcPr>
-          <w:p>
-            <w:pPr>
-              <w:spacing w:after="0"/>
-              <w:jc w:val="right"/>
-            </w:pPr>
-            <w:r>
-              <w:t xml:space="preserve">0.13</w:t>
-            </w:r>
-          </w:p>
-        </w:tc>
-        <w:tc>
-          <w:tcPr>
-            <w:tcW w:w="1337" w:type="dxa"/>
-          </w:tcPr>
-          <w:p>
-            <w:pPr>
-              <w:spacing w:after="0"/>
-              <w:jc w:val="right"/>
-            </w:pPr>
-            <w:r>
-              <w:t xml:space="preserve">2.55</w:t>
-            </w:r>
-          </w:p>
-        </w:tc>
-        <w:tc>
-          <w:tcPr>
-            <w:tcW w:w="1337" w:type="dxa"/>
-          </w:tcPr>
-          <w:p>
-            <w:pPr>
-              <w:spacing w:after="0"/>
-              <w:jc w:val="right"/>
-            </w:pPr>
-            <w:r>
-              <w:t xml:space="preserve">0.01</w:t>
-            </w:r>
-          </w:p>
-        </w:tc>
-        <w:tc>
-          <w:tcPr>
-            <w:tcW w:w="1337" w:type="dxa"/>
-          </w:tcPr>
-          <w:p>
-            <w:pPr>
-              <w:spacing w:after="0"/>
-              <w:jc w:val="right"/>
-            </w:pPr>
-            <w:r>
-              <w:t xml:space="preserve">0.08</w:t>
-            </w:r>
-          </w:p>
-        </w:tc>
-        <w:tc>
-          <w:tcPr>
-            <w:tcW w:w="1337" w:type="dxa"/>
-          </w:tcPr>
-          <w:p>
-            <w:pPr>
-              <w:spacing w:after="0"/>
-              <w:jc w:val="right"/>
-            </w:pPr>
-            <w:r>
-              <w:t xml:space="preserve">0.58</w:t>
+              <w:t xml:space="preserve">0.15</w:t>
+            </w:r>
+          </w:p>
+        </w:tc>
+        <w:tc>
+          <w:tcPr>
+            <w:tcW w:w="1337" w:type="dxa"/>
+          </w:tcPr>
+          <w:p>
+            <w:pPr>
+              <w:spacing w:after="0"/>
+              <w:jc w:val="right"/>
+            </w:pPr>
+            <w:r>
+              <w:t xml:space="preserve">0.11</w:t>
+            </w:r>
+          </w:p>
+        </w:tc>
+        <w:tc>
+          <w:tcPr>
+            <w:tcW w:w="1337" w:type="dxa"/>
+          </w:tcPr>
+          <w:p>
+            <w:pPr>
+              <w:spacing w:after="0"/>
+              <w:jc w:val="right"/>
+            </w:pPr>
+            <w:r>
+              <w:t xml:space="preserve">1.42</w:t>
+            </w:r>
+          </w:p>
+        </w:tc>
+        <w:tc>
+          <w:tcPr>
+            <w:tcW w:w="1337" w:type="dxa"/>
+          </w:tcPr>
+          <w:p>
+            <w:pPr>
+              <w:spacing w:after="0"/>
+              <w:jc w:val="right"/>
+            </w:pPr>
+            <w:r>
+              <w:t xml:space="preserve">0.16</w:t>
+            </w:r>
+          </w:p>
+        </w:tc>
+        <w:tc>
+          <w:tcPr>
+            <w:tcW w:w="1337" w:type="dxa"/>
+          </w:tcPr>
+          <w:p>
+            <w:pPr>
+              <w:spacing w:after="0"/>
+              <w:jc w:val="right"/>
+            </w:pPr>
+            <w:r>
+              <w:t xml:space="preserve">-0.06</w:t>
+            </w:r>
+          </w:p>
+        </w:tc>
+        <w:tc>
+          <w:tcPr>
+            <w:tcW w:w="1337" w:type="dxa"/>
+          </w:tcPr>
+          <w:p>
+            <w:pPr>
+              <w:spacing w:after="0"/>
+              <w:jc w:val="right"/>
+            </w:pPr>
+            <w:r>
+              <w:t xml:space="preserve">0.36</w:t>
             </w:r>
           </w:p>
         </w:tc>

</xml_diff>

<commit_message>
Import and analyze hypertension data
This commit parameterizes the analysis of the process outcome data over those outcomes.
</commit_message>
<xml_diff>
--- a/products/report.docx
+++ b/products/report.docx
@@ -47,7 +47,7 @@
         <w:t xml:space="preserve">Generated using git revision: </w:t>
       </w:r>
       <w:r>
-        <w:t xml:space="preserve">7105272</w:t>
+        <w:t xml:space="preserve">23f0dca</w:t>
       </w:r>
     </w:p>
     <w:p>
@@ -592,21 +592,21 @@
               <w:jc w:val="right"/>
             </w:pPr>
             <w:r>
-              <w:t xml:space="preserve">0.15</w:t>
-            </w:r>
-          </w:p>
-        </w:tc>
-        <w:tc>
-          <w:tcPr>
-            <w:tcW w:w="1337" w:type="dxa"/>
-          </w:tcPr>
-          <w:p>
-            <w:pPr>
-              <w:spacing w:after="0"/>
-              <w:jc w:val="right"/>
-            </w:pPr>
-            <w:r>
-              <w:t xml:space="preserve">0.11</w:t>
+              <w:t xml:space="preserve">1.17</w:t>
+            </w:r>
+          </w:p>
+        </w:tc>
+        <w:tc>
+          <w:tcPr>
+            <w:tcW w:w="1337" w:type="dxa"/>
+          </w:tcPr>
+          <w:p>
+            <w:pPr>
+              <w:spacing w:after="0"/>
+              <w:jc w:val="right"/>
+            </w:pPr>
+            <w:r>
+              <w:t xml:space="preserve">0.13</w:t>
             </w:r>
           </w:p>
         </w:tc>
@@ -648,21 +648,524 @@
               <w:jc w:val="right"/>
             </w:pPr>
             <w:r>
-              <w:t xml:space="preserve">-0.06</w:t>
-            </w:r>
-          </w:p>
-        </w:tc>
-        <w:tc>
-          <w:tcPr>
-            <w:tcW w:w="1337" w:type="dxa"/>
-          </w:tcPr>
-          <w:p>
-            <w:pPr>
-              <w:spacing w:after="0"/>
-              <w:jc w:val="right"/>
-            </w:pPr>
-            <w:r>
-              <w:t xml:space="preserve">0.36</w:t>
+              <w:t xml:space="preserve">0.94</w:t>
+            </w:r>
+          </w:p>
+        </w:tc>
+        <w:tc>
+          <w:tcPr>
+            <w:tcW w:w="1337" w:type="dxa"/>
+          </w:tcPr>
+          <w:p>
+            <w:pPr>
+              <w:spacing w:after="0"/>
+              <w:jc w:val="right"/>
+            </w:pPr>
+            <w:r>
+              <w:t xml:space="preserve">1.44</w:t>
+            </w:r>
+          </w:p>
+        </w:tc>
+      </w:tr>
+    </w:tbl>
+    <w:p>
+      <w:r>
+        <w:t/>
+      </w:r>
+    </w:p>
+    <w:tbl>
+      <w:tblPr>
+        <w:tblStyle w:val="TableGrid"/>
+        <w:tblBorders>
+          <w:top w:val="nil" w:color="000000" w:shadow="false"/>
+          <w:left w:val="nil" w:color="000000" w:shadow="false"/>
+          <w:bottom w:val="nil" w:color="000000" w:shadow="false"/>
+          <w:right w:val="nil" w:color="000000" w:shadow="false"/>
+          <w:insideH w:val="nil" w:color="000000" w:shadow="false"/>
+          <w:insideV w:val="nil" w:color="000000" w:shadow="false"/>
+        </w:tblBorders>
+      </w:tblPr>
+      <w:tblGrid>
+        <w:gridCol w:w="1337"/>
+        <w:gridCol w:w="1337"/>
+        <w:gridCol w:w="1337"/>
+        <w:gridCol w:w="1337"/>
+        <w:gridCol w:w="1337"/>
+        <w:gridCol w:w="1337"/>
+        <w:gridCol w:w="1337"/>
+      </w:tblGrid>
+      <w:tr>
+        <w:tc>
+          <w:tcPr>
+            <w:gridSpan w:val="7"/>
+            <w:tcBorders>
+              <w:top w:val="nil" w:color="000000"/>
+              <w:left w:val="nil" w:color="000000"/>
+              <w:right w:val="nil" w:color="000000"/>
+            </w:tcBorders>
+          </w:tcPr>
+          <w:p>
+            <w:pPr>
+              <w:spacing w:after="0"/>
+            </w:pPr>
+            <w:r>
+              <w:t xml:space="preserve">Table 2. Successful hypertension</w:t>
+            </w:r>
+          </w:p>
+        </w:tc>
+      </w:tr>
+      <w:tr>
+        <w:tc>
+          <w:tcPr>
+            <w:tcW w:w="1337" w:type="dxa"/>
+            <w:tcBorders>
+              <w:top w:val="single" w:color="000000"/>
+              <w:right w:val="single" w:color="000000"/>
+            </w:tcBorders>
+          </w:tcPr>
+          <w:p>
+            <w:pPr>
+              <w:spacing w:after="0"/>
+              <w:jc w:val="right"/>
+            </w:pPr>
+            <w:r>
+              <w:t xml:space="preserve"/>
+            </w:r>
+          </w:p>
+        </w:tc>
+        <w:tc>
+          <w:tcPr>
+            <w:tcW w:w="1337" w:type="dxa"/>
+            <w:tcBorders>
+              <w:top w:val="single" w:color="000000"/>
+              <w:left w:val="single" w:color="000000"/>
+            </w:tcBorders>
+          </w:tcPr>
+          <w:p>
+            <w:pPr>
+              <w:spacing w:after="0"/>
+              <w:jc w:val="right"/>
+            </w:pPr>
+            <w:r>
+              <w:t xml:space="preserve">Odds Ratio</w:t>
+            </w:r>
+          </w:p>
+        </w:tc>
+        <w:tc>
+          <w:tcPr>
+            <w:tcW w:w="1337" w:type="dxa"/>
+            <w:tcBorders>
+              <w:top w:val="single" w:color="000000"/>
+            </w:tcBorders>
+          </w:tcPr>
+          <w:p>
+            <w:pPr>
+              <w:spacing w:after="0"/>
+              <w:jc w:val="right"/>
+            </w:pPr>
+            <w:r>
+              <w:t xml:space="preserve">Robust</w:t>
+            </w:r>
+          </w:p>
+        </w:tc>
+        <w:tc>
+          <w:tcPr>
+            <w:tcW w:w="1337" w:type="dxa"/>
+            <w:tcBorders>
+              <w:top w:val="single" w:color="000000"/>
+            </w:tcBorders>
+          </w:tcPr>
+          <w:p>
+            <w:pPr>
+              <w:spacing w:after="0"/>
+              <w:jc w:val="right"/>
+            </w:pPr>
+            <w:r>
+              <w:t xml:space="preserve"/>
+            </w:r>
+          </w:p>
+        </w:tc>
+        <w:tc>
+          <w:tcPr>
+            <w:tcW w:w="1337" w:type="dxa"/>
+            <w:tcBorders>
+              <w:top w:val="single" w:color="000000"/>
+            </w:tcBorders>
+          </w:tcPr>
+          <w:p>
+            <w:pPr>
+              <w:spacing w:after="0"/>
+              <w:jc w:val="right"/>
+            </w:pPr>
+            <w:r>
+              <w:t xml:space="preserve"/>
+            </w:r>
+          </w:p>
+        </w:tc>
+        <w:tc>
+          <w:tcPr>
+            <w:tcW w:w="1337" w:type="dxa"/>
+            <w:tcBorders>
+              <w:top w:val="single" w:color="000000"/>
+            </w:tcBorders>
+          </w:tcPr>
+          <w:p>
+            <w:pPr>
+              <w:spacing w:after="0"/>
+              <w:jc w:val="right"/>
+            </w:pPr>
+            <w:r>
+              <w:t xml:space="preserve"/>
+            </w:r>
+          </w:p>
+        </w:tc>
+        <w:tc>
+          <w:tcPr>
+            <w:tcW w:w="1337" w:type="dxa"/>
+            <w:tcBorders>
+              <w:top w:val="single" w:color="000000"/>
+            </w:tcBorders>
+          </w:tcPr>
+          <w:p>
+            <w:pPr>
+              <w:spacing w:after="0"/>
+              <w:jc w:val="right"/>
+            </w:pPr>
+            <w:r>
+              <w:t xml:space="preserve"/>
+            </w:r>
+          </w:p>
+        </w:tc>
+      </w:tr>
+      <w:tr>
+        <w:tc>
+          <w:tcPr>
+            <w:tcW w:w="1337" w:type="dxa"/>
+            <w:tcBorders>
+              <w:bottom w:val="single" w:color="000000"/>
+              <w:right w:val="single" w:color="000000"/>
+            </w:tcBorders>
+          </w:tcPr>
+          <w:p>
+            <w:pPr>
+              <w:spacing w:after="0"/>
+              <w:jc w:val="right"/>
+            </w:pPr>
+            <w:r>
+              <w:t xml:space="preserve">y</w:t>
+            </w:r>
+          </w:p>
+        </w:tc>
+        <w:tc>
+          <w:tcPr>
+            <w:tcW w:w="1337" w:type="dxa"/>
+            <w:tcBorders>
+              <w:left w:val="single" w:color="000000"/>
+              <w:bottom w:val="single" w:color="000000"/>
+            </w:tcBorders>
+          </w:tcPr>
+          <w:p>
+            <w:pPr>
+              <w:spacing w:after="0"/>
+              <w:jc w:val="right"/>
+            </w:pPr>
+            <w:r>
+              <w:t xml:space="preserve"/>
+            </w:r>
+          </w:p>
+        </w:tc>
+        <w:tc>
+          <w:tcPr>
+            <w:tcW w:w="1337" w:type="dxa"/>
+            <w:tcBorders>
+              <w:bottom w:val="single" w:color="000000"/>
+            </w:tcBorders>
+          </w:tcPr>
+          <w:p>
+            <w:pPr>
+              <w:spacing w:after="0"/>
+              <w:jc w:val="right"/>
+            </w:pPr>
+            <w:r>
+              <w:t xml:space="preserve">Std. Err.</w:t>
+            </w:r>
+          </w:p>
+        </w:tc>
+        <w:tc>
+          <w:tcPr>
+            <w:tcW w:w="1337" w:type="dxa"/>
+            <w:tcBorders>
+              <w:bottom w:val="single" w:color="000000"/>
+            </w:tcBorders>
+          </w:tcPr>
+          <w:p>
+            <w:pPr>
+              <w:spacing w:after="0"/>
+              <w:jc w:val="right"/>
+            </w:pPr>
+            <w:r>
+              <w:t xml:space="preserve">z</w:t>
+            </w:r>
+          </w:p>
+        </w:tc>
+        <w:tc>
+          <w:tcPr>
+            <w:tcW w:w="1337" w:type="dxa"/>
+            <w:tcBorders>
+              <w:bottom w:val="single" w:color="000000"/>
+            </w:tcBorders>
+          </w:tcPr>
+          <w:p>
+            <w:pPr>
+              <w:spacing w:after="0"/>
+              <w:jc w:val="right"/>
+            </w:pPr>
+            <w:r>
+              <w:t xml:space="preserve">P&gt;|z|</w:t>
+            </w:r>
+          </w:p>
+        </w:tc>
+        <w:tc>
+          <w:tcPr>
+            <w:tcW w:w="2674" w:type="dxa"/>
+            <w:gridSpan w:val="2"/>
+            <w:tcBorders>
+              <w:bottom w:val="single" w:color="000000"/>
+            </w:tcBorders>
+          </w:tcPr>
+          <w:p>
+            <w:pPr>
+              <w:spacing w:after="0"/>
+              <w:jc w:val="right"/>
+            </w:pPr>
+            <w:r>
+              <w:t xml:space="preserve">[95% Conf. Interval]</w:t>
+            </w:r>
+          </w:p>
+        </w:tc>
+      </w:tr>
+      <w:tr>
+        <w:tc>
+          <w:tcPr>
+            <w:tcW w:w="1337" w:type="dxa"/>
+            <w:tcBorders>
+              <w:top w:val="single" w:color="000000"/>
+              <w:right w:val="single" w:color="000000"/>
+            </w:tcBorders>
+          </w:tcPr>
+          <w:p>
+            <w:pPr>
+              <w:spacing w:after="0"/>
+              <w:jc w:val="right"/>
+            </w:pPr>
+            <w:r>
+              <w:t xml:space="preserve">arm</w:t>
+            </w:r>
+          </w:p>
+        </w:tc>
+        <w:tc>
+          <w:tcPr>
+            <w:tcW w:w="1337" w:type="dxa"/>
+            <w:tcBorders>
+              <w:top w:val="single" w:color="000000"/>
+              <w:left w:val="single" w:color="000000"/>
+            </w:tcBorders>
+          </w:tcPr>
+          <w:p>
+            <w:pPr>
+              <w:spacing w:after="0"/>
+              <w:jc w:val="right"/>
+            </w:pPr>
+            <w:r>
+              <w:t xml:space="preserve"/>
+            </w:r>
+          </w:p>
+        </w:tc>
+        <w:tc>
+          <w:tcPr>
+            <w:tcW w:w="1337" w:type="dxa"/>
+            <w:tcBorders>
+              <w:top w:val="single" w:color="000000"/>
+            </w:tcBorders>
+          </w:tcPr>
+          <w:p>
+            <w:pPr>
+              <w:spacing w:after="0"/>
+              <w:jc w:val="right"/>
+            </w:pPr>
+            <w:r>
+              <w:t xml:space="preserve"/>
+            </w:r>
+          </w:p>
+        </w:tc>
+        <w:tc>
+          <w:tcPr>
+            <w:tcW w:w="1337" w:type="dxa"/>
+            <w:tcBorders>
+              <w:top w:val="single" w:color="000000"/>
+            </w:tcBorders>
+          </w:tcPr>
+          <w:p>
+            <w:pPr>
+              <w:spacing w:after="0"/>
+              <w:jc w:val="right"/>
+            </w:pPr>
+            <w:r>
+              <w:t xml:space="preserve"/>
+            </w:r>
+          </w:p>
+        </w:tc>
+        <w:tc>
+          <w:tcPr>
+            <w:tcW w:w="1337" w:type="dxa"/>
+            <w:tcBorders>
+              <w:top w:val="single" w:color="000000"/>
+            </w:tcBorders>
+          </w:tcPr>
+          <w:p>
+            <w:pPr>
+              <w:spacing w:after="0"/>
+              <w:jc w:val="right"/>
+            </w:pPr>
+            <w:r>
+              <w:t xml:space="preserve"/>
+            </w:r>
+          </w:p>
+        </w:tc>
+        <w:tc>
+          <w:tcPr>
+            <w:tcW w:w="1337" w:type="dxa"/>
+            <w:tcBorders>
+              <w:top w:val="single" w:color="000000"/>
+            </w:tcBorders>
+          </w:tcPr>
+          <w:p>
+            <w:pPr>
+              <w:spacing w:after="0"/>
+              <w:jc w:val="right"/>
+            </w:pPr>
+            <w:r>
+              <w:t xml:space="preserve"/>
+            </w:r>
+          </w:p>
+        </w:tc>
+        <w:tc>
+          <w:tcPr>
+            <w:tcW w:w="1337" w:type="dxa"/>
+          </w:tcPr>
+          <w:p>
+            <w:pPr>
+              <w:spacing w:after="0"/>
+              <w:jc w:val="right"/>
+            </w:pPr>
+            <w:r>
+              <w:t xml:space="preserve"/>
+            </w:r>
+          </w:p>
+        </w:tc>
+      </w:tr>
+      <w:tr>
+        <w:tc>
+          <w:tcPr>
+            <w:tcW w:w="1337" w:type="dxa"/>
+            <w:tcBorders>
+              <w:right w:val="single" w:color="000000"/>
+            </w:tcBorders>
+          </w:tcPr>
+          <w:p>
+            <w:pPr>
+              <w:spacing w:after="0"/>
+              <w:jc w:val="right"/>
+            </w:pPr>
+            <w:r>
+              <w:t xml:space="preserve">J</w:t>
+            </w:r>
+          </w:p>
+        </w:tc>
+        <w:tc>
+          <w:tcPr>
+            <w:tcW w:w="1337" w:type="dxa"/>
+            <w:tcBorders>
+              <w:left w:val="single" w:color="000000"/>
+            </w:tcBorders>
+          </w:tcPr>
+          <w:p>
+            <w:pPr>
+              <w:spacing w:after="0"/>
+              <w:jc w:val="right"/>
+            </w:pPr>
+            <w:r>
+              <w:t xml:space="preserve">0.60</w:t>
+            </w:r>
+          </w:p>
+        </w:tc>
+        <w:tc>
+          <w:tcPr>
+            <w:tcW w:w="1337" w:type="dxa"/>
+          </w:tcPr>
+          <w:p>
+            <w:pPr>
+              <w:spacing w:after="0"/>
+              <w:jc w:val="right"/>
+            </w:pPr>
+            <w:r>
+              <w:t xml:space="preserve">0.07</w:t>
+            </w:r>
+          </w:p>
+        </w:tc>
+        <w:tc>
+          <w:tcPr>
+            <w:tcW w:w="1337" w:type="dxa"/>
+          </w:tcPr>
+          <w:p>
+            <w:pPr>
+              <w:spacing w:after="0"/>
+              <w:jc w:val="right"/>
+            </w:pPr>
+            <w:r>
+              <w:t xml:space="preserve">-4.24</w:t>
+            </w:r>
+          </w:p>
+        </w:tc>
+        <w:tc>
+          <w:tcPr>
+            <w:tcW w:w="1337" w:type="dxa"/>
+          </w:tcPr>
+          <w:p>
+            <w:pPr>
+              <w:spacing w:after="0"/>
+              <w:jc w:val="right"/>
+            </w:pPr>
+            <w:r>
+              <w:t xml:space="preserve">0.00</w:t>
+            </w:r>
+          </w:p>
+        </w:tc>
+        <w:tc>
+          <w:tcPr>
+            <w:tcW w:w="1337" w:type="dxa"/>
+          </w:tcPr>
+          <w:p>
+            <w:pPr>
+              <w:spacing w:after="0"/>
+              <w:jc w:val="right"/>
+            </w:pPr>
+            <w:r>
+              <w:t xml:space="preserve">0.48</w:t>
+            </w:r>
+          </w:p>
+        </w:tc>
+        <w:tc>
+          <w:tcPr>
+            <w:tcW w:w="1337" w:type="dxa"/>
+          </w:tcPr>
+          <w:p>
+            <w:pPr>
+              <w:spacing w:after="0"/>
+              <w:jc w:val="right"/>
+            </w:pPr>
+            <w:r>
+              <w:t xml:space="preserve">0.76</w:t>
             </w:r>
           </w:p>
         </w:tc>
@@ -770,20 +1273,6 @@
       </w:r>
       <w:r>
         <w:t xml:space="preserve">John Wiley &amp; Sons.</w:t>
-      </w:r>
-    </w:p>
-    <w:p>
-      <w:pPr>
-        <w:pStyle w:val="Heading1"/>
-      </w:pPr>
-      <w:r>
-        <w:t/>
-      </w:r>
-      <w:r>
-        <w:t xml:space="preserve"/>
-      </w:r>
-      <w:r>
-        <w:t xml:space="preserve">Appendix</w:t>
       </w:r>
     </w:p>
     <w:sectPr>

</xml_diff>

<commit_message>
Import and analyze diabetes data
</commit_message>
<xml_diff>
--- a/products/report.docx
+++ b/products/report.docx
@@ -47,7 +47,7 @@
         <w:t xml:space="preserve">Generated using git revision: </w:t>
       </w:r>
       <w:r>
-        <w:t xml:space="preserve">23f0dca</w:t>
+        <w:t xml:space="preserve">9981b63</w:t>
       </w:r>
     </w:p>
     <w:p>
@@ -1166,6 +1166,509 @@
             </w:pPr>
             <w:r>
               <w:t xml:space="preserve">0.76</w:t>
+            </w:r>
+          </w:p>
+        </w:tc>
+      </w:tr>
+    </w:tbl>
+    <w:p>
+      <w:r>
+        <w:t/>
+      </w:r>
+    </w:p>
+    <w:tbl>
+      <w:tblPr>
+        <w:tblStyle w:val="TableGrid"/>
+        <w:tblBorders>
+          <w:top w:val="nil" w:color="000000" w:shadow="false"/>
+          <w:left w:val="nil" w:color="000000" w:shadow="false"/>
+          <w:bottom w:val="nil" w:color="000000" w:shadow="false"/>
+          <w:right w:val="nil" w:color="000000" w:shadow="false"/>
+          <w:insideH w:val="nil" w:color="000000" w:shadow="false"/>
+          <w:insideV w:val="nil" w:color="000000" w:shadow="false"/>
+        </w:tblBorders>
+      </w:tblPr>
+      <w:tblGrid>
+        <w:gridCol w:w="1337"/>
+        <w:gridCol w:w="1337"/>
+        <w:gridCol w:w="1337"/>
+        <w:gridCol w:w="1337"/>
+        <w:gridCol w:w="1337"/>
+        <w:gridCol w:w="1337"/>
+        <w:gridCol w:w="1337"/>
+      </w:tblGrid>
+      <w:tr>
+        <w:tc>
+          <w:tcPr>
+            <w:gridSpan w:val="7"/>
+            <w:tcBorders>
+              <w:top w:val="nil" w:color="000000"/>
+              <w:left w:val="nil" w:color="000000"/>
+              <w:right w:val="nil" w:color="000000"/>
+            </w:tcBorders>
+          </w:tcPr>
+          <w:p>
+            <w:pPr>
+              <w:spacing w:after="0"/>
+            </w:pPr>
+            <w:r>
+              <w:t xml:space="preserve">Table 3. Successful diabetes</w:t>
+            </w:r>
+          </w:p>
+        </w:tc>
+      </w:tr>
+      <w:tr>
+        <w:tc>
+          <w:tcPr>
+            <w:tcW w:w="1337" w:type="dxa"/>
+            <w:tcBorders>
+              <w:top w:val="single" w:color="000000"/>
+              <w:right w:val="single" w:color="000000"/>
+            </w:tcBorders>
+          </w:tcPr>
+          <w:p>
+            <w:pPr>
+              <w:spacing w:after="0"/>
+              <w:jc w:val="right"/>
+            </w:pPr>
+            <w:r>
+              <w:t xml:space="preserve"/>
+            </w:r>
+          </w:p>
+        </w:tc>
+        <w:tc>
+          <w:tcPr>
+            <w:tcW w:w="1337" w:type="dxa"/>
+            <w:tcBorders>
+              <w:top w:val="single" w:color="000000"/>
+              <w:left w:val="single" w:color="000000"/>
+            </w:tcBorders>
+          </w:tcPr>
+          <w:p>
+            <w:pPr>
+              <w:spacing w:after="0"/>
+              <w:jc w:val="right"/>
+            </w:pPr>
+            <w:r>
+              <w:t xml:space="preserve">Odds Ratio</w:t>
+            </w:r>
+          </w:p>
+        </w:tc>
+        <w:tc>
+          <w:tcPr>
+            <w:tcW w:w="1337" w:type="dxa"/>
+            <w:tcBorders>
+              <w:top w:val="single" w:color="000000"/>
+            </w:tcBorders>
+          </w:tcPr>
+          <w:p>
+            <w:pPr>
+              <w:spacing w:after="0"/>
+              <w:jc w:val="right"/>
+            </w:pPr>
+            <w:r>
+              <w:t xml:space="preserve">Robust</w:t>
+            </w:r>
+          </w:p>
+        </w:tc>
+        <w:tc>
+          <w:tcPr>
+            <w:tcW w:w="1337" w:type="dxa"/>
+            <w:tcBorders>
+              <w:top w:val="single" w:color="000000"/>
+            </w:tcBorders>
+          </w:tcPr>
+          <w:p>
+            <w:pPr>
+              <w:spacing w:after="0"/>
+              <w:jc w:val="right"/>
+            </w:pPr>
+            <w:r>
+              <w:t xml:space="preserve"/>
+            </w:r>
+          </w:p>
+        </w:tc>
+        <w:tc>
+          <w:tcPr>
+            <w:tcW w:w="1337" w:type="dxa"/>
+            <w:tcBorders>
+              <w:top w:val="single" w:color="000000"/>
+            </w:tcBorders>
+          </w:tcPr>
+          <w:p>
+            <w:pPr>
+              <w:spacing w:after="0"/>
+              <w:jc w:val="right"/>
+            </w:pPr>
+            <w:r>
+              <w:t xml:space="preserve"/>
+            </w:r>
+          </w:p>
+        </w:tc>
+        <w:tc>
+          <w:tcPr>
+            <w:tcW w:w="1337" w:type="dxa"/>
+            <w:tcBorders>
+              <w:top w:val="single" w:color="000000"/>
+            </w:tcBorders>
+          </w:tcPr>
+          <w:p>
+            <w:pPr>
+              <w:spacing w:after="0"/>
+              <w:jc w:val="right"/>
+            </w:pPr>
+            <w:r>
+              <w:t xml:space="preserve"/>
+            </w:r>
+          </w:p>
+        </w:tc>
+        <w:tc>
+          <w:tcPr>
+            <w:tcW w:w="1337" w:type="dxa"/>
+            <w:tcBorders>
+              <w:top w:val="single" w:color="000000"/>
+            </w:tcBorders>
+          </w:tcPr>
+          <w:p>
+            <w:pPr>
+              <w:spacing w:after="0"/>
+              <w:jc w:val="right"/>
+            </w:pPr>
+            <w:r>
+              <w:t xml:space="preserve"/>
+            </w:r>
+          </w:p>
+        </w:tc>
+      </w:tr>
+      <w:tr>
+        <w:tc>
+          <w:tcPr>
+            <w:tcW w:w="1337" w:type="dxa"/>
+            <w:tcBorders>
+              <w:bottom w:val="single" w:color="000000"/>
+              <w:right w:val="single" w:color="000000"/>
+            </w:tcBorders>
+          </w:tcPr>
+          <w:p>
+            <w:pPr>
+              <w:spacing w:after="0"/>
+              <w:jc w:val="right"/>
+            </w:pPr>
+            <w:r>
+              <w:t xml:space="preserve">y</w:t>
+            </w:r>
+          </w:p>
+        </w:tc>
+        <w:tc>
+          <w:tcPr>
+            <w:tcW w:w="1337" w:type="dxa"/>
+            <w:tcBorders>
+              <w:left w:val="single" w:color="000000"/>
+              <w:bottom w:val="single" w:color="000000"/>
+            </w:tcBorders>
+          </w:tcPr>
+          <w:p>
+            <w:pPr>
+              <w:spacing w:after="0"/>
+              <w:jc w:val="right"/>
+            </w:pPr>
+            <w:r>
+              <w:t xml:space="preserve"/>
+            </w:r>
+          </w:p>
+        </w:tc>
+        <w:tc>
+          <w:tcPr>
+            <w:tcW w:w="1337" w:type="dxa"/>
+            <w:tcBorders>
+              <w:bottom w:val="single" w:color="000000"/>
+            </w:tcBorders>
+          </w:tcPr>
+          <w:p>
+            <w:pPr>
+              <w:spacing w:after="0"/>
+              <w:jc w:val="right"/>
+            </w:pPr>
+            <w:r>
+              <w:t xml:space="preserve">Std. Err.</w:t>
+            </w:r>
+          </w:p>
+        </w:tc>
+        <w:tc>
+          <w:tcPr>
+            <w:tcW w:w="1337" w:type="dxa"/>
+            <w:tcBorders>
+              <w:bottom w:val="single" w:color="000000"/>
+            </w:tcBorders>
+          </w:tcPr>
+          <w:p>
+            <w:pPr>
+              <w:spacing w:after="0"/>
+              <w:jc w:val="right"/>
+            </w:pPr>
+            <w:r>
+              <w:t xml:space="preserve">z</w:t>
+            </w:r>
+          </w:p>
+        </w:tc>
+        <w:tc>
+          <w:tcPr>
+            <w:tcW w:w="1337" w:type="dxa"/>
+            <w:tcBorders>
+              <w:bottom w:val="single" w:color="000000"/>
+            </w:tcBorders>
+          </w:tcPr>
+          <w:p>
+            <w:pPr>
+              <w:spacing w:after="0"/>
+              <w:jc w:val="right"/>
+            </w:pPr>
+            <w:r>
+              <w:t xml:space="preserve">P&gt;|z|</w:t>
+            </w:r>
+          </w:p>
+        </w:tc>
+        <w:tc>
+          <w:tcPr>
+            <w:tcW w:w="2674" w:type="dxa"/>
+            <w:gridSpan w:val="2"/>
+            <w:tcBorders>
+              <w:bottom w:val="single" w:color="000000"/>
+            </w:tcBorders>
+          </w:tcPr>
+          <w:p>
+            <w:pPr>
+              <w:spacing w:after="0"/>
+              <w:jc w:val="right"/>
+            </w:pPr>
+            <w:r>
+              <w:t xml:space="preserve">[95% Conf. Interval]</w:t>
+            </w:r>
+          </w:p>
+        </w:tc>
+      </w:tr>
+      <w:tr>
+        <w:tc>
+          <w:tcPr>
+            <w:tcW w:w="1337" w:type="dxa"/>
+            <w:tcBorders>
+              <w:top w:val="single" w:color="000000"/>
+              <w:right w:val="single" w:color="000000"/>
+            </w:tcBorders>
+          </w:tcPr>
+          <w:p>
+            <w:pPr>
+              <w:spacing w:after="0"/>
+              <w:jc w:val="right"/>
+            </w:pPr>
+            <w:r>
+              <w:t xml:space="preserve">arm</w:t>
+            </w:r>
+          </w:p>
+        </w:tc>
+        <w:tc>
+          <w:tcPr>
+            <w:tcW w:w="1337" w:type="dxa"/>
+            <w:tcBorders>
+              <w:top w:val="single" w:color="000000"/>
+              <w:left w:val="single" w:color="000000"/>
+            </w:tcBorders>
+          </w:tcPr>
+          <w:p>
+            <w:pPr>
+              <w:spacing w:after="0"/>
+              <w:jc w:val="right"/>
+            </w:pPr>
+            <w:r>
+              <w:t xml:space="preserve"/>
+            </w:r>
+          </w:p>
+        </w:tc>
+        <w:tc>
+          <w:tcPr>
+            <w:tcW w:w="1337" w:type="dxa"/>
+            <w:tcBorders>
+              <w:top w:val="single" w:color="000000"/>
+            </w:tcBorders>
+          </w:tcPr>
+          <w:p>
+            <w:pPr>
+              <w:spacing w:after="0"/>
+              <w:jc w:val="right"/>
+            </w:pPr>
+            <w:r>
+              <w:t xml:space="preserve"/>
+            </w:r>
+          </w:p>
+        </w:tc>
+        <w:tc>
+          <w:tcPr>
+            <w:tcW w:w="1337" w:type="dxa"/>
+            <w:tcBorders>
+              <w:top w:val="single" w:color="000000"/>
+            </w:tcBorders>
+          </w:tcPr>
+          <w:p>
+            <w:pPr>
+              <w:spacing w:after="0"/>
+              <w:jc w:val="right"/>
+            </w:pPr>
+            <w:r>
+              <w:t xml:space="preserve"/>
+            </w:r>
+          </w:p>
+        </w:tc>
+        <w:tc>
+          <w:tcPr>
+            <w:tcW w:w="1337" w:type="dxa"/>
+            <w:tcBorders>
+              <w:top w:val="single" w:color="000000"/>
+            </w:tcBorders>
+          </w:tcPr>
+          <w:p>
+            <w:pPr>
+              <w:spacing w:after="0"/>
+              <w:jc w:val="right"/>
+            </w:pPr>
+            <w:r>
+              <w:t xml:space="preserve"/>
+            </w:r>
+          </w:p>
+        </w:tc>
+        <w:tc>
+          <w:tcPr>
+            <w:tcW w:w="1337" w:type="dxa"/>
+            <w:tcBorders>
+              <w:top w:val="single" w:color="000000"/>
+            </w:tcBorders>
+          </w:tcPr>
+          <w:p>
+            <w:pPr>
+              <w:spacing w:after="0"/>
+              <w:jc w:val="right"/>
+            </w:pPr>
+            <w:r>
+              <w:t xml:space="preserve"/>
+            </w:r>
+          </w:p>
+        </w:tc>
+        <w:tc>
+          <w:tcPr>
+            <w:tcW w:w="1337" w:type="dxa"/>
+          </w:tcPr>
+          <w:p>
+            <w:pPr>
+              <w:spacing w:after="0"/>
+              <w:jc w:val="right"/>
+            </w:pPr>
+            <w:r>
+              <w:t xml:space="preserve"/>
+            </w:r>
+          </w:p>
+        </w:tc>
+      </w:tr>
+      <w:tr>
+        <w:tc>
+          <w:tcPr>
+            <w:tcW w:w="1337" w:type="dxa"/>
+            <w:tcBorders>
+              <w:right w:val="single" w:color="000000"/>
+            </w:tcBorders>
+          </w:tcPr>
+          <w:p>
+            <w:pPr>
+              <w:spacing w:after="0"/>
+              <w:jc w:val="right"/>
+            </w:pPr>
+            <w:r>
+              <w:t xml:space="preserve">L</w:t>
+            </w:r>
+          </w:p>
+        </w:tc>
+        <w:tc>
+          <w:tcPr>
+            <w:tcW w:w="1337" w:type="dxa"/>
+            <w:tcBorders>
+              <w:left w:val="single" w:color="000000"/>
+            </w:tcBorders>
+          </w:tcPr>
+          <w:p>
+            <w:pPr>
+              <w:spacing w:after="0"/>
+              <w:jc w:val="right"/>
+            </w:pPr>
+            <w:r>
+              <w:t xml:space="preserve">1.46</w:t>
+            </w:r>
+          </w:p>
+        </w:tc>
+        <w:tc>
+          <w:tcPr>
+            <w:tcW w:w="1337" w:type="dxa"/>
+          </w:tcPr>
+          <w:p>
+            <w:pPr>
+              <w:spacing w:after="0"/>
+              <w:jc w:val="right"/>
+            </w:pPr>
+            <w:r>
+              <w:t xml:space="preserve">0.18</w:t>
+            </w:r>
+          </w:p>
+        </w:tc>
+        <w:tc>
+          <w:tcPr>
+            <w:tcW w:w="1337" w:type="dxa"/>
+          </w:tcPr>
+          <w:p>
+            <w:pPr>
+              <w:spacing w:after="0"/>
+              <w:jc w:val="right"/>
+            </w:pPr>
+            <w:r>
+              <w:t xml:space="preserve">3.11</w:t>
+            </w:r>
+          </w:p>
+        </w:tc>
+        <w:tc>
+          <w:tcPr>
+            <w:tcW w:w="1337" w:type="dxa"/>
+          </w:tcPr>
+          <w:p>
+            <w:pPr>
+              <w:spacing w:after="0"/>
+              <w:jc w:val="right"/>
+            </w:pPr>
+            <w:r>
+              <w:t xml:space="preserve">0.00</w:t>
+            </w:r>
+          </w:p>
+        </w:tc>
+        <w:tc>
+          <w:tcPr>
+            <w:tcW w:w="1337" w:type="dxa"/>
+          </w:tcPr>
+          <w:p>
+            <w:pPr>
+              <w:spacing w:after="0"/>
+              <w:jc w:val="right"/>
+            </w:pPr>
+            <w:r>
+              <w:t xml:space="preserve">1.15</w:t>
+            </w:r>
+          </w:p>
+        </w:tc>
+        <w:tc>
+          <w:tcPr>
+            <w:tcW w:w="1337" w:type="dxa"/>
+          </w:tcPr>
+          <w:p>
+            <w:pPr>
+              <w:spacing w:after="0"/>
+              <w:jc w:val="right"/>
+            </w:pPr>
+            <w:r>
+              <w:t xml:space="preserve">1.85</w:t>
             </w:r>
           </w:p>
         </w:tc>

</xml_diff>

<commit_message>
Import and analysis of malpresentation
</commit_message>
<xml_diff>
--- a/products/report.docx
+++ b/products/report.docx
@@ -47,7 +47,7 @@
         <w:t xml:space="preserve">Generated using git revision: </w:t>
       </w:r>
       <w:r>
-        <w:t xml:space="preserve">9981b63</w:t>
+        <w:t xml:space="preserve">f86ca3c</w:t>
       </w:r>
     </w:p>
     <w:p>
@@ -103,22 +103,25 @@
         <w:t/>
       </w:r>
       <w:r>
-        <w:t xml:space="preserve">We used random-effects logistic regression to estimate the relative odds of </w:t>
-      </w:r>
-      <w:r>
-        <w:t xml:space="preserve">success for each of the process outcomes under the treatment versus control </w:t>
-      </w:r>
-      <w:r>
-        <w:t xml:space="preserve">conditions. We modelled the clustering of multiple opportunities for success </w:t>
-      </w:r>
-      <w:r>
-        <w:t xml:space="preserve">within each pregnancy using random-effects, and computed cluster-robust </w:t>
-      </w:r>
-      <w:r>
-        <w:t xml:space="preserve">standard errors to account for the cluster-randomized design (i.e., clustering </w:t>
-      </w:r>
-      <w:r>
-        <w:t xml:space="preserve">of pregnancies within clinics). No data were missing for these analyses.</w:t>
+        <w:t xml:space="preserve">We used logistic regression to estimate the relative odds of success </w:t>
+      </w:r>
+      <w:r>
+        <w:t xml:space="preserve">for each of the process outcomes under the treatment versus control conditions. </w:t>
+      </w:r>
+      <w:r>
+        <w:t xml:space="preserve">For outcomes measured at multiple time points, we modelled clustering within </w:t>
+      </w:r>
+      <w:r>
+        <w:t xml:space="preserve">each pregnancy using random-effects, and computed cluster-robust standard errors </w:t>
+      </w:r>
+      <w:r>
+        <w:t xml:space="preserve">to account for the cluster-randomized design. For outcomes measured at only one </w:t>
+      </w:r>
+      <w:r>
+        <w:t xml:space="preserve">time point within each pregnancy, we accounted for the cluster-randomized design </w:t>
+      </w:r>
+      <w:r>
+        <w:t xml:space="preserve">using random effects. No data were missing for these analyses.</w:t>
       </w:r>
     </w:p>
     <w:p>
@@ -1669,6 +1672,392 @@
             </w:pPr>
             <w:r>
               <w:t xml:space="preserve">1.85</w:t>
+            </w:r>
+          </w:p>
+        </w:tc>
+      </w:tr>
+    </w:tbl>
+    <w:p>
+      <w:r>
+        <w:t/>
+      </w:r>
+    </w:p>
+    <w:tbl>
+      <w:tblPr>
+        <w:tblStyle w:val="TableGrid"/>
+        <w:tblBorders>
+          <w:top w:val="nil" w:color="000000" w:shadow="false"/>
+          <w:left w:val="nil" w:color="000000" w:shadow="false"/>
+          <w:bottom w:val="nil" w:color="000000" w:shadow="false"/>
+          <w:right w:val="nil" w:color="000000" w:shadow="false"/>
+          <w:insideH w:val="nil" w:color="000000" w:shadow="false"/>
+          <w:insideV w:val="nil" w:color="000000" w:shadow="false"/>
+        </w:tblBorders>
+      </w:tblPr>
+      <w:tblGrid>
+        <w:gridCol w:w="1337"/>
+        <w:gridCol w:w="1337"/>
+        <w:gridCol w:w="1337"/>
+        <w:gridCol w:w="1337"/>
+        <w:gridCol w:w="1337"/>
+        <w:gridCol w:w="1337"/>
+        <w:gridCol w:w="1337"/>
+      </w:tblGrid>
+      <w:tr>
+        <w:tc>
+          <w:tcPr>
+            <w:gridSpan w:val="7"/>
+            <w:tcBorders>
+              <w:top w:val="nil" w:color="000000"/>
+              <w:left w:val="nil" w:color="000000"/>
+              <w:right w:val="nil" w:color="000000"/>
+            </w:tcBorders>
+          </w:tcPr>
+          <w:p>
+            <w:pPr>
+              <w:spacing w:after="0"/>
+            </w:pPr>
+            <w:r>
+              <w:t xml:space="preserve">Table 4. Successful malpresentation</w:t>
+            </w:r>
+          </w:p>
+        </w:tc>
+      </w:tr>
+      <w:tr>
+        <w:tc>
+          <w:tcPr>
+            <w:tcW w:w="1337" w:type="dxa"/>
+            <w:tcBorders>
+              <w:top w:val="single" w:color="000000"/>
+              <w:bottom w:val="single" w:color="000000"/>
+              <w:right w:val="single" w:color="000000"/>
+            </w:tcBorders>
+          </w:tcPr>
+          <w:p>
+            <w:pPr>
+              <w:spacing w:after="0"/>
+              <w:jc w:val="right"/>
+            </w:pPr>
+            <w:r>
+              <w:t xml:space="preserve">y</w:t>
+            </w:r>
+          </w:p>
+        </w:tc>
+        <w:tc>
+          <w:tcPr>
+            <w:tcW w:w="1337" w:type="dxa"/>
+            <w:tcBorders>
+              <w:top w:val="single" w:color="000000"/>
+              <w:left w:val="single" w:color="000000"/>
+              <w:bottom w:val="single" w:color="000000"/>
+            </w:tcBorders>
+          </w:tcPr>
+          <w:p>
+            <w:pPr>
+              <w:spacing w:after="0"/>
+              <w:jc w:val="right"/>
+            </w:pPr>
+            <w:r>
+              <w:t xml:space="preserve">Odds Ratio</w:t>
+            </w:r>
+          </w:p>
+        </w:tc>
+        <w:tc>
+          <w:tcPr>
+            <w:tcW w:w="1337" w:type="dxa"/>
+            <w:tcBorders>
+              <w:top w:val="single" w:color="000000"/>
+              <w:bottom w:val="single" w:color="000000"/>
+            </w:tcBorders>
+          </w:tcPr>
+          <w:p>
+            <w:pPr>
+              <w:spacing w:after="0"/>
+              <w:jc w:val="right"/>
+            </w:pPr>
+            <w:r>
+              <w:t xml:space="preserve">Std. Err.</w:t>
+            </w:r>
+          </w:p>
+        </w:tc>
+        <w:tc>
+          <w:tcPr>
+            <w:tcW w:w="1337" w:type="dxa"/>
+            <w:tcBorders>
+              <w:top w:val="single" w:color="000000"/>
+              <w:bottom w:val="single" w:color="000000"/>
+            </w:tcBorders>
+          </w:tcPr>
+          <w:p>
+            <w:pPr>
+              <w:spacing w:after="0"/>
+              <w:jc w:val="right"/>
+            </w:pPr>
+            <w:r>
+              <w:t xml:space="preserve">z</w:t>
+            </w:r>
+          </w:p>
+        </w:tc>
+        <w:tc>
+          <w:tcPr>
+            <w:tcW w:w="1337" w:type="dxa"/>
+            <w:tcBorders>
+              <w:top w:val="single" w:color="000000"/>
+              <w:bottom w:val="single" w:color="000000"/>
+            </w:tcBorders>
+          </w:tcPr>
+          <w:p>
+            <w:pPr>
+              <w:spacing w:after="0"/>
+              <w:jc w:val="right"/>
+            </w:pPr>
+            <w:r>
+              <w:t xml:space="preserve">P&gt;|z|</w:t>
+            </w:r>
+          </w:p>
+        </w:tc>
+        <w:tc>
+          <w:tcPr>
+            <w:tcW w:w="2674" w:type="dxa"/>
+            <w:gridSpan w:val="2"/>
+            <w:tcBorders>
+              <w:top w:val="single" w:color="000000"/>
+              <w:bottom w:val="single" w:color="000000"/>
+            </w:tcBorders>
+          </w:tcPr>
+          <w:p>
+            <w:pPr>
+              <w:spacing w:after="0"/>
+              <w:jc w:val="right"/>
+            </w:pPr>
+            <w:r>
+              <w:t xml:space="preserve">[95% Conf. Interval]</w:t>
+            </w:r>
+          </w:p>
+        </w:tc>
+      </w:tr>
+      <w:tr>
+        <w:tc>
+          <w:tcPr>
+            <w:tcW w:w="1337" w:type="dxa"/>
+            <w:tcBorders>
+              <w:top w:val="single" w:color="000000"/>
+              <w:right w:val="single" w:color="000000"/>
+            </w:tcBorders>
+          </w:tcPr>
+          <w:p>
+            <w:pPr>
+              <w:spacing w:after="0"/>
+              <w:jc w:val="right"/>
+            </w:pPr>
+            <w:r>
+              <w:t xml:space="preserve">arm</w:t>
+            </w:r>
+          </w:p>
+        </w:tc>
+        <w:tc>
+          <w:tcPr>
+            <w:tcW w:w="1337" w:type="dxa"/>
+            <w:tcBorders>
+              <w:top w:val="single" w:color="000000"/>
+              <w:left w:val="single" w:color="000000"/>
+            </w:tcBorders>
+          </w:tcPr>
+          <w:p>
+            <w:pPr>
+              <w:spacing w:after="0"/>
+              <w:jc w:val="right"/>
+            </w:pPr>
+            <w:r>
+              <w:t xml:space="preserve"/>
+            </w:r>
+          </w:p>
+        </w:tc>
+        <w:tc>
+          <w:tcPr>
+            <w:tcW w:w="1337" w:type="dxa"/>
+            <w:tcBorders>
+              <w:top w:val="single" w:color="000000"/>
+            </w:tcBorders>
+          </w:tcPr>
+          <w:p>
+            <w:pPr>
+              <w:spacing w:after="0"/>
+              <w:jc w:val="right"/>
+            </w:pPr>
+            <w:r>
+              <w:t xml:space="preserve"/>
+            </w:r>
+          </w:p>
+        </w:tc>
+        <w:tc>
+          <w:tcPr>
+            <w:tcW w:w="1337" w:type="dxa"/>
+            <w:tcBorders>
+              <w:top w:val="single" w:color="000000"/>
+            </w:tcBorders>
+          </w:tcPr>
+          <w:p>
+            <w:pPr>
+              <w:spacing w:after="0"/>
+              <w:jc w:val="right"/>
+            </w:pPr>
+            <w:r>
+              <w:t xml:space="preserve"/>
+            </w:r>
+          </w:p>
+        </w:tc>
+        <w:tc>
+          <w:tcPr>
+            <w:tcW w:w="1337" w:type="dxa"/>
+            <w:tcBorders>
+              <w:top w:val="single" w:color="000000"/>
+            </w:tcBorders>
+          </w:tcPr>
+          <w:p>
+            <w:pPr>
+              <w:spacing w:after="0"/>
+              <w:jc w:val="right"/>
+            </w:pPr>
+            <w:r>
+              <w:t xml:space="preserve"/>
+            </w:r>
+          </w:p>
+        </w:tc>
+        <w:tc>
+          <w:tcPr>
+            <w:tcW w:w="1337" w:type="dxa"/>
+            <w:tcBorders>
+              <w:top w:val="single" w:color="000000"/>
+            </w:tcBorders>
+          </w:tcPr>
+          <w:p>
+            <w:pPr>
+              <w:spacing w:after="0"/>
+              <w:jc w:val="right"/>
+            </w:pPr>
+            <w:r>
+              <w:t xml:space="preserve"/>
+            </w:r>
+          </w:p>
+        </w:tc>
+        <w:tc>
+          <w:tcPr>
+            <w:tcW w:w="1337" w:type="dxa"/>
+          </w:tcPr>
+          <w:p>
+            <w:pPr>
+              <w:spacing w:after="0"/>
+              <w:jc w:val="right"/>
+            </w:pPr>
+            <w:r>
+              <w:t xml:space="preserve"/>
+            </w:r>
+          </w:p>
+        </w:tc>
+      </w:tr>
+      <w:tr>
+        <w:tc>
+          <w:tcPr>
+            <w:tcW w:w="1337" w:type="dxa"/>
+            <w:tcBorders>
+              <w:right w:val="single" w:color="000000"/>
+            </w:tcBorders>
+          </w:tcPr>
+          <w:p>
+            <w:pPr>
+              <w:spacing w:after="0"/>
+              <w:jc w:val="right"/>
+            </w:pPr>
+            <w:r>
+              <w:t xml:space="preserve">B</w:t>
+            </w:r>
+          </w:p>
+        </w:tc>
+        <w:tc>
+          <w:tcPr>
+            <w:tcW w:w="1337" w:type="dxa"/>
+            <w:tcBorders>
+              <w:left w:val="single" w:color="000000"/>
+            </w:tcBorders>
+          </w:tcPr>
+          <w:p>
+            <w:pPr>
+              <w:spacing w:after="0"/>
+              <w:jc w:val="right"/>
+            </w:pPr>
+            <w:r>
+              <w:t xml:space="preserve">1.46</w:t>
+            </w:r>
+          </w:p>
+        </w:tc>
+        <w:tc>
+          <w:tcPr>
+            <w:tcW w:w="1337" w:type="dxa"/>
+          </w:tcPr>
+          <w:p>
+            <w:pPr>
+              <w:spacing w:after="0"/>
+              <w:jc w:val="right"/>
+            </w:pPr>
+            <w:r>
+              <w:t xml:space="preserve">0.31</w:t>
+            </w:r>
+          </w:p>
+        </w:tc>
+        <w:tc>
+          <w:tcPr>
+            <w:tcW w:w="1337" w:type="dxa"/>
+          </w:tcPr>
+          <w:p>
+            <w:pPr>
+              <w:spacing w:after="0"/>
+              <w:jc w:val="right"/>
+            </w:pPr>
+            <w:r>
+              <w:t xml:space="preserve">1.80</w:t>
+            </w:r>
+          </w:p>
+        </w:tc>
+        <w:tc>
+          <w:tcPr>
+            <w:tcW w:w="1337" w:type="dxa"/>
+          </w:tcPr>
+          <w:p>
+            <w:pPr>
+              <w:spacing w:after="0"/>
+              <w:jc w:val="right"/>
+            </w:pPr>
+            <w:r>
+              <w:t xml:space="preserve">0.07</w:t>
+            </w:r>
+          </w:p>
+        </w:tc>
+        <w:tc>
+          <w:tcPr>
+            <w:tcW w:w="1337" w:type="dxa"/>
+          </w:tcPr>
+          <w:p>
+            <w:pPr>
+              <w:spacing w:after="0"/>
+              <w:jc w:val="right"/>
+            </w:pPr>
+            <w:r>
+              <w:t xml:space="preserve">0.97</w:t>
+            </w:r>
+          </w:p>
+        </w:tc>
+        <w:tc>
+          <w:tcPr>
+            <w:tcW w:w="1337" w:type="dxa"/>
+          </w:tcPr>
+          <w:p>
+            <w:pPr>
+              <w:spacing w:after="0"/>
+              <w:jc w:val="right"/>
+            </w:pPr>
+            <w:r>
+              <w:t xml:space="preserve">2.22</w:t>
             </w:r>
           </w:p>
         </w:tc>

</xml_diff>

<commit_message>
Minor modifications to process analyses
</commit_message>
<xml_diff>
--- a/products/report.docx
+++ b/products/report.docx
@@ -30,7 +30,7 @@
         <w:t xml:space="preserve">(</w:t>
       </w:r>
       <w:r>
-        <w:t xml:space="preserve">26 Jun 2020</w:t>
+        <w:t xml:space="preserve">29 Jun 2020</w:t>
       </w:r>
       <w:r>
         <w:t xml:space="preserve">)</w:t>
@@ -47,7 +47,7 @@
         <w:t xml:space="preserve">Generated using git revision: </w:t>
       </w:r>
       <w:r>
-        <w:t xml:space="preserve">f86ca3c</w:t>
+        <w:t xml:space="preserve">e7b9011</w:t>
       </w:r>
     </w:p>
     <w:p>

</xml_diff>

<commit_message>
Correct computation of cluster sizes
Previous versions incorrectly computed cluster size by counting each visit as well as each pregnancy. This has been fixed in the commit.
</commit_message>
<xml_diff>
--- a/products/report.docx
+++ b/products/report.docx
@@ -47,7 +47,7 @@
         <w:t xml:space="preserve">Generated using git revision: </w:t>
       </w:r>
       <w:r>
-        <w:t xml:space="preserve">e7b9011</w:t>
+        <w:t xml:space="preserve">545280b</w:t>
       </w:r>
     </w:p>
     <w:p>
@@ -595,7 +595,7 @@
               <w:jc w:val="right"/>
             </w:pPr>
             <w:r>
-              <w:t xml:space="preserve">1.17</w:t>
+              <w:t xml:space="preserve">1.18</w:t>
             </w:r>
           </w:p>
         </w:tc>
@@ -623,49 +623,49 @@
               <w:jc w:val="right"/>
             </w:pPr>
             <w:r>
-              <w:t xml:space="preserve">1.42</w:t>
-            </w:r>
-          </w:p>
-        </w:tc>
-        <w:tc>
-          <w:tcPr>
-            <w:tcW w:w="1337" w:type="dxa"/>
-          </w:tcPr>
-          <w:p>
-            <w:pPr>
-              <w:spacing w:after="0"/>
-              <w:jc w:val="right"/>
-            </w:pPr>
-            <w:r>
-              <w:t xml:space="preserve">0.16</w:t>
-            </w:r>
-          </w:p>
-        </w:tc>
-        <w:tc>
-          <w:tcPr>
-            <w:tcW w:w="1337" w:type="dxa"/>
-          </w:tcPr>
-          <w:p>
-            <w:pPr>
-              <w:spacing w:after="0"/>
-              <w:jc w:val="right"/>
-            </w:pPr>
-            <w:r>
-              <w:t xml:space="preserve">0.94</w:t>
-            </w:r>
-          </w:p>
-        </w:tc>
-        <w:tc>
-          <w:tcPr>
-            <w:tcW w:w="1337" w:type="dxa"/>
-          </w:tcPr>
-          <w:p>
-            <w:pPr>
-              <w:spacing w:after="0"/>
-              <w:jc w:val="right"/>
-            </w:pPr>
-            <w:r>
-              <w:t xml:space="preserve">1.44</w:t>
+              <w:t xml:space="preserve">1.46</w:t>
+            </w:r>
+          </w:p>
+        </w:tc>
+        <w:tc>
+          <w:tcPr>
+            <w:tcW w:w="1337" w:type="dxa"/>
+          </w:tcPr>
+          <w:p>
+            <w:pPr>
+              <w:spacing w:after="0"/>
+              <w:jc w:val="right"/>
+            </w:pPr>
+            <w:r>
+              <w:t xml:space="preserve">0.15</w:t>
+            </w:r>
+          </w:p>
+        </w:tc>
+        <w:tc>
+          <w:tcPr>
+            <w:tcW w:w="1337" w:type="dxa"/>
+          </w:tcPr>
+          <w:p>
+            <w:pPr>
+              <w:spacing w:after="0"/>
+              <w:jc w:val="right"/>
+            </w:pPr>
+            <w:r>
+              <w:t xml:space="preserve">0.95</w:t>
+            </w:r>
+          </w:p>
+        </w:tc>
+        <w:tc>
+          <w:tcPr>
+            <w:tcW w:w="1337" w:type="dxa"/>
+          </w:tcPr>
+          <w:p>
+            <w:pPr>
+              <w:spacing w:after="0"/>
+              <w:jc w:val="right"/>
+            </w:pPr>
+            <w:r>
+              <w:t xml:space="preserve">1.47</w:t>
             </w:r>
           </w:p>
         </w:tc>
@@ -1629,7 +1629,7 @@
               <w:jc w:val="right"/>
             </w:pPr>
             <w:r>
-              <w:t xml:space="preserve">3.11</w:t>
+              <w:t xml:space="preserve">3.13</w:t>
             </w:r>
           </w:p>
         </w:tc>
@@ -1987,7 +1987,7 @@
               <w:jc w:val="right"/>
             </w:pPr>
             <w:r>
-              <w:t xml:space="preserve">1.46</w:t>
+              <w:t xml:space="preserve">1.42</w:t>
             </w:r>
           </w:p>
         </w:tc>
@@ -2015,49 +2015,49 @@
               <w:jc w:val="right"/>
             </w:pPr>
             <w:r>
-              <w:t xml:space="preserve">1.80</w:t>
-            </w:r>
-          </w:p>
-        </w:tc>
-        <w:tc>
-          <w:tcPr>
-            <w:tcW w:w="1337" w:type="dxa"/>
-          </w:tcPr>
-          <w:p>
-            <w:pPr>
-              <w:spacing w:after="0"/>
-              <w:jc w:val="right"/>
-            </w:pPr>
-            <w:r>
-              <w:t xml:space="preserve">0.07</w:t>
-            </w:r>
-          </w:p>
-        </w:tc>
-        <w:tc>
-          <w:tcPr>
-            <w:tcW w:w="1337" w:type="dxa"/>
-          </w:tcPr>
-          <w:p>
-            <w:pPr>
-              <w:spacing w:after="0"/>
-              <w:jc w:val="right"/>
-            </w:pPr>
-            <w:r>
-              <w:t xml:space="preserve">0.97</w:t>
-            </w:r>
-          </w:p>
-        </w:tc>
-        <w:tc>
-          <w:tcPr>
-            <w:tcW w:w="1337" w:type="dxa"/>
-          </w:tcPr>
-          <w:p>
-            <w:pPr>
-              <w:spacing w:after="0"/>
-              <w:jc w:val="right"/>
-            </w:pPr>
-            <w:r>
-              <w:t xml:space="preserve">2.22</w:t>
+              <w:t xml:space="preserve">1.61</w:t>
+            </w:r>
+          </w:p>
+        </w:tc>
+        <w:tc>
+          <w:tcPr>
+            <w:tcW w:w="1337" w:type="dxa"/>
+          </w:tcPr>
+          <w:p>
+            <w:pPr>
+              <w:spacing w:after="0"/>
+              <w:jc w:val="right"/>
+            </w:pPr>
+            <w:r>
+              <w:t xml:space="preserve">0.11</w:t>
+            </w:r>
+          </w:p>
+        </w:tc>
+        <w:tc>
+          <w:tcPr>
+            <w:tcW w:w="1337" w:type="dxa"/>
+          </w:tcPr>
+          <w:p>
+            <w:pPr>
+              <w:spacing w:after="0"/>
+              <w:jc w:val="right"/>
+            </w:pPr>
+            <w:r>
+              <w:t xml:space="preserve">0.93</w:t>
+            </w:r>
+          </w:p>
+        </w:tc>
+        <w:tc>
+          <w:tcPr>
+            <w:tcW w:w="1337" w:type="dxa"/>
+          </w:tcPr>
+          <w:p>
+            <w:pPr>
+              <w:spacing w:after="0"/>
+              <w:jc w:val="right"/>
+            </w:pPr>
+            <w:r>
+              <w:t xml:space="preserve">2.18</w:t>
             </w:r>
           </w:p>
         </w:tc>

</xml_diff>

<commit_message>
Partial implementation of margins plots
</commit_message>
<xml_diff>
--- a/products/report.docx
+++ b/products/report.docx
@@ -30,7 +30,7 @@
         <w:t xml:space="preserve">(</w:t>
       </w:r>
       <w:r>
-        <w:t xml:space="preserve">29 Jun 2020</w:t>
+        <w:t xml:space="preserve">30 Jun 2020</w:t>
       </w:r>
       <w:r>
         <w:t xml:space="preserve">)</w:t>
@@ -47,7 +47,7 @@
         <w:t xml:space="preserve">Generated using git revision: </w:t>
       </w:r>
       <w:r>
-        <w:t xml:space="preserve">545280b</w:t>
+        <w:t xml:space="preserve">d6d5d81</w:t>
       </w:r>
     </w:p>
     <w:p>
@@ -156,7 +156,10 @@
         <w:t xml:space="preserve">significance criterion P&lt;0.05 throughout. Statistical analyses were performed </w:t>
       </w:r>
       <w:r>
-        <w:t xml:space="preserve">using Stata 16 (StataCorp LLC, College Station, Texas, USA).</w:t>
+        <w:t xml:space="preserve">using Stata 16 (StataCorp LLC, College Station, Texas, USA). We masked the </w:t>
+      </w:r>
+      <w:r>
+        <w:t xml:space="preserve">treatment allocation from the statistician during analysis.</w:t>
       </w:r>
     </w:p>
     <w:p>
@@ -670,6 +673,717 @@
           </w:p>
         </w:tc>
       </w:tr>
+      <w:tr>
+        <w:tc>
+          <w:tcPr>
+            <w:tcW w:w="1337" w:type="dxa"/>
+            <w:tcBorders>
+              <w:right w:val="single" w:color="000000"/>
+            </w:tcBorders>
+          </w:tcPr>
+          <w:p>
+            <w:pPr>
+              <w:spacing w:after="0"/>
+              <w:jc w:val="right"/>
+            </w:pPr>
+            <w:r>
+              <w:t xml:space="preserve">primiparous</w:t>
+            </w:r>
+          </w:p>
+        </w:tc>
+        <w:tc>
+          <w:tcPr>
+            <w:tcW w:w="1337" w:type="dxa"/>
+            <w:tcBorders>
+              <w:left w:val="single" w:color="000000"/>
+            </w:tcBorders>
+          </w:tcPr>
+          <w:p>
+            <w:pPr>
+              <w:spacing w:after="0"/>
+              <w:jc w:val="right"/>
+            </w:pPr>
+            <w:r>
+              <w:t xml:space="preserve"/>
+            </w:r>
+          </w:p>
+        </w:tc>
+        <w:tc>
+          <w:tcPr>
+            <w:tcW w:w="1337" w:type="dxa"/>
+          </w:tcPr>
+          <w:p>
+            <w:pPr>
+              <w:spacing w:after="0"/>
+              <w:jc w:val="right"/>
+            </w:pPr>
+            <w:r>
+              <w:t xml:space="preserve"/>
+            </w:r>
+          </w:p>
+        </w:tc>
+        <w:tc>
+          <w:tcPr>
+            <w:tcW w:w="1337" w:type="dxa"/>
+          </w:tcPr>
+          <w:p>
+            <w:pPr>
+              <w:spacing w:after="0"/>
+              <w:jc w:val="right"/>
+            </w:pPr>
+            <w:r>
+              <w:t xml:space="preserve"/>
+            </w:r>
+          </w:p>
+        </w:tc>
+        <w:tc>
+          <w:tcPr>
+            <w:tcW w:w="1337" w:type="dxa"/>
+          </w:tcPr>
+          <w:p>
+            <w:pPr>
+              <w:spacing w:after="0"/>
+              <w:jc w:val="right"/>
+            </w:pPr>
+            <w:r>
+              <w:t xml:space="preserve"/>
+            </w:r>
+          </w:p>
+        </w:tc>
+        <w:tc>
+          <w:tcPr>
+            <w:tcW w:w="1337" w:type="dxa"/>
+          </w:tcPr>
+          <w:p>
+            <w:pPr>
+              <w:spacing w:after="0"/>
+              <w:jc w:val="right"/>
+            </w:pPr>
+            <w:r>
+              <w:t xml:space="preserve"/>
+            </w:r>
+          </w:p>
+        </w:tc>
+        <w:tc>
+          <w:tcPr>
+            <w:tcW w:w="1337" w:type="dxa"/>
+          </w:tcPr>
+          <w:p>
+            <w:pPr>
+              <w:spacing w:after="0"/>
+              <w:jc w:val="right"/>
+            </w:pPr>
+            <w:r>
+              <w:t xml:space="preserve"/>
+            </w:r>
+          </w:p>
+        </w:tc>
+      </w:tr>
+      <w:tr>
+        <w:tc>
+          <w:tcPr>
+            <w:tcW w:w="1337" w:type="dxa"/>
+            <w:tcBorders>
+              <w:right w:val="single" w:color="000000"/>
+            </w:tcBorders>
+          </w:tcPr>
+          <w:p>
+            <w:pPr>
+              <w:spacing w:after="0"/>
+              <w:jc w:val="right"/>
+            </w:pPr>
+            <w:r>
+              <w:t xml:space="preserve">Primiparous</w:t>
+            </w:r>
+          </w:p>
+        </w:tc>
+        <w:tc>
+          <w:tcPr>
+            <w:tcW w:w="1337" w:type="dxa"/>
+            <w:tcBorders>
+              <w:left w:val="single" w:color="000000"/>
+            </w:tcBorders>
+          </w:tcPr>
+          <w:p>
+            <w:pPr>
+              <w:spacing w:after="0"/>
+              <w:jc w:val="right"/>
+            </w:pPr>
+            <w:r>
+              <w:t xml:space="preserve">0.96</w:t>
+            </w:r>
+          </w:p>
+        </w:tc>
+        <w:tc>
+          <w:tcPr>
+            <w:tcW w:w="1337" w:type="dxa"/>
+          </w:tcPr>
+          <w:p>
+            <w:pPr>
+              <w:spacing w:after="0"/>
+              <w:jc w:val="right"/>
+            </w:pPr>
+            <w:r>
+              <w:t xml:space="preserve">0.06</w:t>
+            </w:r>
+          </w:p>
+        </w:tc>
+        <w:tc>
+          <w:tcPr>
+            <w:tcW w:w="1337" w:type="dxa"/>
+          </w:tcPr>
+          <w:p>
+            <w:pPr>
+              <w:spacing w:after="0"/>
+              <w:jc w:val="right"/>
+            </w:pPr>
+            <w:r>
+              <w:t xml:space="preserve">-0.64</w:t>
+            </w:r>
+          </w:p>
+        </w:tc>
+        <w:tc>
+          <w:tcPr>
+            <w:tcW w:w="1337" w:type="dxa"/>
+          </w:tcPr>
+          <w:p>
+            <w:pPr>
+              <w:spacing w:after="0"/>
+              <w:jc w:val="right"/>
+            </w:pPr>
+            <w:r>
+              <w:t xml:space="preserve">0.53</w:t>
+            </w:r>
+          </w:p>
+        </w:tc>
+        <w:tc>
+          <w:tcPr>
+            <w:tcW w:w="1337" w:type="dxa"/>
+          </w:tcPr>
+          <w:p>
+            <w:pPr>
+              <w:spacing w:after="0"/>
+              <w:jc w:val="right"/>
+            </w:pPr>
+            <w:r>
+              <w:t xml:space="preserve">0.85</w:t>
+            </w:r>
+          </w:p>
+        </w:tc>
+        <w:tc>
+          <w:tcPr>
+            <w:tcW w:w="1337" w:type="dxa"/>
+          </w:tcPr>
+          <w:p>
+            <w:pPr>
+              <w:spacing w:after="0"/>
+              <w:jc w:val="right"/>
+            </w:pPr>
+            <w:r>
+              <w:t xml:space="preserve">1.08</w:t>
+            </w:r>
+          </w:p>
+        </w:tc>
+      </w:tr>
+      <w:tr>
+        <w:tc>
+          <w:tcPr>
+            <w:tcW w:w="1337" w:type="dxa"/>
+            <w:tcBorders>
+              <w:bottom w:val="single" w:color="000000"/>
+              <w:right w:val="single" w:color="000000"/>
+            </w:tcBorders>
+          </w:tcPr>
+          <w:p>
+            <w:pPr>
+              <w:spacing w:after="0"/>
+              <w:jc w:val="right"/>
+            </w:pPr>
+            <w:r>
+              <w:t xml:space="preserve">_cons</w:t>
+            </w:r>
+          </w:p>
+        </w:tc>
+        <w:tc>
+          <w:tcPr>
+            <w:tcW w:w="1337" w:type="dxa"/>
+            <w:tcBorders>
+              <w:left w:val="single" w:color="000000"/>
+              <w:bottom w:val="single" w:color="000000"/>
+            </w:tcBorders>
+          </w:tcPr>
+          <w:p>
+            <w:pPr>
+              <w:spacing w:after="0"/>
+              <w:jc w:val="right"/>
+            </w:pPr>
+            <w:r>
+              <w:t xml:space="preserve">0.43</w:t>
+            </w:r>
+          </w:p>
+        </w:tc>
+        <w:tc>
+          <w:tcPr>
+            <w:tcW w:w="1337" w:type="dxa"/>
+            <w:tcBorders>
+              <w:bottom w:val="single" w:color="000000"/>
+            </w:tcBorders>
+          </w:tcPr>
+          <w:p>
+            <w:pPr>
+              <w:spacing w:after="0"/>
+              <w:jc w:val="right"/>
+            </w:pPr>
+            <w:r>
+              <w:t xml:space="preserve">0.08</w:t>
+            </w:r>
+          </w:p>
+        </w:tc>
+        <w:tc>
+          <w:tcPr>
+            <w:tcW w:w="1337" w:type="dxa"/>
+            <w:tcBorders>
+              <w:bottom w:val="single" w:color="000000"/>
+            </w:tcBorders>
+          </w:tcPr>
+          <w:p>
+            <w:pPr>
+              <w:spacing w:after="0"/>
+              <w:jc w:val="right"/>
+            </w:pPr>
+            <w:r>
+              <w:t xml:space="preserve">-4.31</w:t>
+            </w:r>
+          </w:p>
+        </w:tc>
+        <w:tc>
+          <w:tcPr>
+            <w:tcW w:w="1337" w:type="dxa"/>
+            <w:tcBorders>
+              <w:bottom w:val="single" w:color="000000"/>
+            </w:tcBorders>
+          </w:tcPr>
+          <w:p>
+            <w:pPr>
+              <w:spacing w:after="0"/>
+              <w:jc w:val="right"/>
+            </w:pPr>
+            <w:r>
+              <w:t xml:space="preserve">0.00</w:t>
+            </w:r>
+          </w:p>
+        </w:tc>
+        <w:tc>
+          <w:tcPr>
+            <w:tcW w:w="1337" w:type="dxa"/>
+            <w:tcBorders>
+              <w:bottom w:val="single" w:color="000000"/>
+            </w:tcBorders>
+          </w:tcPr>
+          <w:p>
+            <w:pPr>
+              <w:spacing w:after="0"/>
+              <w:jc w:val="right"/>
+            </w:pPr>
+            <w:r>
+              <w:t xml:space="preserve">0.29</w:t>
+            </w:r>
+          </w:p>
+        </w:tc>
+        <w:tc>
+          <w:tcPr>
+            <w:tcW w:w="1337" w:type="dxa"/>
+            <w:tcBorders>
+              <w:bottom w:val="single" w:color="000000"/>
+            </w:tcBorders>
+          </w:tcPr>
+          <w:p>
+            <w:pPr>
+              <w:spacing w:after="0"/>
+              <w:jc w:val="right"/>
+            </w:pPr>
+            <w:r>
+              <w:t xml:space="preserve">0.63</w:t>
+            </w:r>
+          </w:p>
+        </w:tc>
+      </w:tr>
+      <w:tr>
+        <w:tc>
+          <w:tcPr>
+            <w:tcW w:w="1337" w:type="dxa"/>
+            <w:tcBorders>
+              <w:top w:val="single" w:color="000000"/>
+              <w:bottom w:val="single" w:color="000000"/>
+              <w:right w:val="single" w:color="000000"/>
+            </w:tcBorders>
+          </w:tcPr>
+          <w:p>
+            <w:pPr>
+              <w:spacing w:after="0"/>
+              <w:jc w:val="right"/>
+            </w:pPr>
+            <w:r>
+              <w:t xml:space="preserve">/lnsig2u</w:t>
+            </w:r>
+          </w:p>
+        </w:tc>
+        <w:tc>
+          <w:tcPr>
+            <w:tcW w:w="1337" w:type="dxa"/>
+            <w:tcBorders>
+              <w:top w:val="single" w:color="000000"/>
+              <w:left w:val="single" w:color="000000"/>
+              <w:bottom w:val="single" w:color="000000"/>
+            </w:tcBorders>
+          </w:tcPr>
+          <w:p>
+            <w:pPr>
+              <w:spacing w:after="0"/>
+              <w:jc w:val="right"/>
+            </w:pPr>
+            <w:r>
+              <w:t xml:space="preserve">0.61</w:t>
+            </w:r>
+          </w:p>
+        </w:tc>
+        <w:tc>
+          <w:tcPr>
+            <w:tcW w:w="1337" w:type="dxa"/>
+            <w:tcBorders>
+              <w:top w:val="single" w:color="000000"/>
+              <w:bottom w:val="single" w:color="000000"/>
+            </w:tcBorders>
+          </w:tcPr>
+          <w:p>
+            <w:pPr>
+              <w:spacing w:after="0"/>
+              <w:jc w:val="right"/>
+            </w:pPr>
+            <w:r>
+              <w:t xml:space="preserve">0.08</w:t>
+            </w:r>
+          </w:p>
+        </w:tc>
+        <w:tc>
+          <w:tcPr>
+            <w:tcW w:w="1337" w:type="dxa"/>
+            <w:tcBorders>
+              <w:top w:val="single" w:color="000000"/>
+              <w:bottom w:val="single" w:color="000000"/>
+            </w:tcBorders>
+          </w:tcPr>
+          <w:p>
+            <w:pPr>
+              <w:spacing w:after="0"/>
+              <w:jc w:val="right"/>
+            </w:pPr>
+            <w:r>
+              <w:t xml:space="preserve"/>
+            </w:r>
+          </w:p>
+        </w:tc>
+        <w:tc>
+          <w:tcPr>
+            <w:tcW w:w="1337" w:type="dxa"/>
+            <w:tcBorders>
+              <w:top w:val="single" w:color="000000"/>
+              <w:bottom w:val="single" w:color="000000"/>
+            </w:tcBorders>
+          </w:tcPr>
+          <w:p>
+            <w:pPr>
+              <w:spacing w:after="0"/>
+              <w:jc w:val="right"/>
+            </w:pPr>
+            <w:r>
+              <w:t xml:space="preserve"/>
+            </w:r>
+          </w:p>
+        </w:tc>
+        <w:tc>
+          <w:tcPr>
+            <w:tcW w:w="1337" w:type="dxa"/>
+            <w:tcBorders>
+              <w:top w:val="single" w:color="000000"/>
+              <w:bottom w:val="single" w:color="000000"/>
+            </w:tcBorders>
+          </w:tcPr>
+          <w:p>
+            <w:pPr>
+              <w:spacing w:after="0"/>
+              <w:jc w:val="right"/>
+            </w:pPr>
+            <w:r>
+              <w:t xml:space="preserve">0.45</w:t>
+            </w:r>
+          </w:p>
+        </w:tc>
+        <w:tc>
+          <w:tcPr>
+            <w:tcW w:w="1337" w:type="dxa"/>
+            <w:tcBorders>
+              <w:top w:val="single" w:color="000000"/>
+              <w:bottom w:val="single" w:color="000000"/>
+            </w:tcBorders>
+          </w:tcPr>
+          <w:p>
+            <w:pPr>
+              <w:spacing w:after="0"/>
+              <w:jc w:val="right"/>
+            </w:pPr>
+            <w:r>
+              <w:t xml:space="preserve">0.76</w:t>
+            </w:r>
+          </w:p>
+        </w:tc>
+      </w:tr>
+      <w:tr>
+        <w:tc>
+          <w:tcPr>
+            <w:tcW w:w="1337" w:type="dxa"/>
+            <w:tcBorders>
+              <w:top w:val="single" w:color="000000"/>
+              <w:right w:val="single" w:color="000000"/>
+            </w:tcBorders>
+          </w:tcPr>
+          <w:p>
+            <w:pPr>
+              <w:spacing w:after="0"/>
+              <w:jc w:val="right"/>
+            </w:pPr>
+            <w:r>
+              <w:t xml:space="preserve">sigma_u</w:t>
+            </w:r>
+          </w:p>
+        </w:tc>
+        <w:tc>
+          <w:tcPr>
+            <w:tcW w:w="1337" w:type="dxa"/>
+            <w:tcBorders>
+              <w:top w:val="single" w:color="000000"/>
+              <w:left w:val="single" w:color="000000"/>
+            </w:tcBorders>
+          </w:tcPr>
+          <w:p>
+            <w:pPr>
+              <w:spacing w:after="0"/>
+              <w:jc w:val="right"/>
+            </w:pPr>
+            <w:r>
+              <w:t xml:space="preserve">1.35</w:t>
+            </w:r>
+          </w:p>
+        </w:tc>
+        <w:tc>
+          <w:tcPr>
+            <w:tcW w:w="1337" w:type="dxa"/>
+            <w:tcBorders>
+              <w:top w:val="single" w:color="000000"/>
+            </w:tcBorders>
+          </w:tcPr>
+          <w:p>
+            <w:pPr>
+              <w:spacing w:after="0"/>
+              <w:jc w:val="right"/>
+            </w:pPr>
+            <w:r>
+              <w:t xml:space="preserve">0.05</w:t>
+            </w:r>
+          </w:p>
+        </w:tc>
+        <w:tc>
+          <w:tcPr>
+            <w:tcW w:w="1337" w:type="dxa"/>
+            <w:tcBorders>
+              <w:top w:val="single" w:color="000000"/>
+            </w:tcBorders>
+          </w:tcPr>
+          <w:p>
+            <w:pPr>
+              <w:spacing w:after="0"/>
+              <w:jc w:val="right"/>
+            </w:pPr>
+            <w:r>
+              <w:t xml:space="preserve"/>
+            </w:r>
+          </w:p>
+        </w:tc>
+        <w:tc>
+          <w:tcPr>
+            <w:tcW w:w="1337" w:type="dxa"/>
+            <w:tcBorders>
+              <w:top w:val="single" w:color="000000"/>
+            </w:tcBorders>
+          </w:tcPr>
+          <w:p>
+            <w:pPr>
+              <w:spacing w:after="0"/>
+              <w:jc w:val="right"/>
+            </w:pPr>
+            <w:r>
+              <w:t xml:space="preserve"/>
+            </w:r>
+          </w:p>
+        </w:tc>
+        <w:tc>
+          <w:tcPr>
+            <w:tcW w:w="1337" w:type="dxa"/>
+            <w:tcBorders>
+              <w:top w:val="single" w:color="000000"/>
+            </w:tcBorders>
+          </w:tcPr>
+          <w:p>
+            <w:pPr>
+              <w:spacing w:after="0"/>
+              <w:jc w:val="right"/>
+            </w:pPr>
+            <w:r>
+              <w:t xml:space="preserve">1.25</w:t>
+            </w:r>
+          </w:p>
+        </w:tc>
+        <w:tc>
+          <w:tcPr>
+            <w:tcW w:w="1337" w:type="dxa"/>
+            <w:tcBorders>
+              <w:top w:val="single" w:color="000000"/>
+            </w:tcBorders>
+          </w:tcPr>
+          <w:p>
+            <w:pPr>
+              <w:spacing w:after="0"/>
+              <w:jc w:val="right"/>
+            </w:pPr>
+            <w:r>
+              <w:t xml:space="preserve">1.46</w:t>
+            </w:r>
+          </w:p>
+        </w:tc>
+      </w:tr>
+      <w:tr>
+        <w:tc>
+          <w:tcPr>
+            <w:tcW w:w="1337" w:type="dxa"/>
+            <w:tcBorders>
+              <w:bottom w:val="single" w:color="000000"/>
+              <w:right w:val="single" w:color="000000"/>
+            </w:tcBorders>
+          </w:tcPr>
+          <w:p>
+            <w:pPr>
+              <w:spacing w:after="0"/>
+              <w:jc w:val="right"/>
+            </w:pPr>
+            <w:r>
+              <w:t xml:space="preserve">rho</w:t>
+            </w:r>
+          </w:p>
+        </w:tc>
+        <w:tc>
+          <w:tcPr>
+            <w:tcW w:w="1337" w:type="dxa"/>
+            <w:tcBorders>
+              <w:left w:val="single" w:color="000000"/>
+              <w:bottom w:val="single" w:color="000000"/>
+            </w:tcBorders>
+          </w:tcPr>
+          <w:p>
+            <w:pPr>
+              <w:spacing w:after="0"/>
+              <w:jc w:val="right"/>
+            </w:pPr>
+            <w:r>
+              <w:t xml:space="preserve">0.36</w:t>
+            </w:r>
+          </w:p>
+        </w:tc>
+        <w:tc>
+          <w:tcPr>
+            <w:tcW w:w="1337" w:type="dxa"/>
+            <w:tcBorders>
+              <w:bottom w:val="single" w:color="000000"/>
+            </w:tcBorders>
+          </w:tcPr>
+          <w:p>
+            <w:pPr>
+              <w:spacing w:after="0"/>
+              <w:jc w:val="right"/>
+            </w:pPr>
+            <w:r>
+              <w:t xml:space="preserve">0.02</w:t>
+            </w:r>
+          </w:p>
+        </w:tc>
+        <w:tc>
+          <w:tcPr>
+            <w:tcW w:w="1337" w:type="dxa"/>
+            <w:tcBorders>
+              <w:bottom w:val="single" w:color="000000"/>
+            </w:tcBorders>
+          </w:tcPr>
+          <w:p>
+            <w:pPr>
+              <w:spacing w:after="0"/>
+              <w:jc w:val="right"/>
+            </w:pPr>
+            <w:r>
+              <w:t xml:space="preserve"/>
+            </w:r>
+          </w:p>
+        </w:tc>
+        <w:tc>
+          <w:tcPr>
+            <w:tcW w:w="1337" w:type="dxa"/>
+            <w:tcBorders>
+              <w:bottom w:val="single" w:color="000000"/>
+            </w:tcBorders>
+          </w:tcPr>
+          <w:p>
+            <w:pPr>
+              <w:spacing w:after="0"/>
+              <w:jc w:val="right"/>
+            </w:pPr>
+            <w:r>
+              <w:t xml:space="preserve"/>
+            </w:r>
+          </w:p>
+        </w:tc>
+        <w:tc>
+          <w:tcPr>
+            <w:tcW w:w="1337" w:type="dxa"/>
+            <w:tcBorders>
+              <w:bottom w:val="single" w:color="000000"/>
+            </w:tcBorders>
+          </w:tcPr>
+          <w:p>
+            <w:pPr>
+              <w:spacing w:after="0"/>
+              <w:jc w:val="right"/>
+            </w:pPr>
+            <w:r>
+              <w:t xml:space="preserve">0.32</w:t>
+            </w:r>
+          </w:p>
+        </w:tc>
+        <w:tc>
+          <w:tcPr>
+            <w:tcW w:w="1337" w:type="dxa"/>
+            <w:tcBorders>
+              <w:bottom w:val="single" w:color="000000"/>
+            </w:tcBorders>
+          </w:tcPr>
+          <w:p>
+            <w:pPr>
+              <w:spacing w:after="0"/>
+              <w:jc w:val="right"/>
+            </w:pPr>
+            <w:r>
+              <w:t xml:space="preserve">0.39</w:t>
+            </w:r>
+          </w:p>
+        </w:tc>
+      </w:tr>
     </w:tbl>
     <w:p>
       <w:r>
@@ -1173,6 +1887,717 @@
           </w:p>
         </w:tc>
       </w:tr>
+      <w:tr>
+        <w:tc>
+          <w:tcPr>
+            <w:tcW w:w="1337" w:type="dxa"/>
+            <w:tcBorders>
+              <w:right w:val="single" w:color="000000"/>
+            </w:tcBorders>
+          </w:tcPr>
+          <w:p>
+            <w:pPr>
+              <w:spacing w:after="0"/>
+              <w:jc w:val="right"/>
+            </w:pPr>
+            <w:r>
+              <w:t xml:space="preserve">primiparous</w:t>
+            </w:r>
+          </w:p>
+        </w:tc>
+        <w:tc>
+          <w:tcPr>
+            <w:tcW w:w="1337" w:type="dxa"/>
+            <w:tcBorders>
+              <w:left w:val="single" w:color="000000"/>
+            </w:tcBorders>
+          </w:tcPr>
+          <w:p>
+            <w:pPr>
+              <w:spacing w:after="0"/>
+              <w:jc w:val="right"/>
+            </w:pPr>
+            <w:r>
+              <w:t xml:space="preserve"/>
+            </w:r>
+          </w:p>
+        </w:tc>
+        <w:tc>
+          <w:tcPr>
+            <w:tcW w:w="1337" w:type="dxa"/>
+          </w:tcPr>
+          <w:p>
+            <w:pPr>
+              <w:spacing w:after="0"/>
+              <w:jc w:val="right"/>
+            </w:pPr>
+            <w:r>
+              <w:t xml:space="preserve"/>
+            </w:r>
+          </w:p>
+        </w:tc>
+        <w:tc>
+          <w:tcPr>
+            <w:tcW w:w="1337" w:type="dxa"/>
+          </w:tcPr>
+          <w:p>
+            <w:pPr>
+              <w:spacing w:after="0"/>
+              <w:jc w:val="right"/>
+            </w:pPr>
+            <w:r>
+              <w:t xml:space="preserve"/>
+            </w:r>
+          </w:p>
+        </w:tc>
+        <w:tc>
+          <w:tcPr>
+            <w:tcW w:w="1337" w:type="dxa"/>
+          </w:tcPr>
+          <w:p>
+            <w:pPr>
+              <w:spacing w:after="0"/>
+              <w:jc w:val="right"/>
+            </w:pPr>
+            <w:r>
+              <w:t xml:space="preserve"/>
+            </w:r>
+          </w:p>
+        </w:tc>
+        <w:tc>
+          <w:tcPr>
+            <w:tcW w:w="1337" w:type="dxa"/>
+          </w:tcPr>
+          <w:p>
+            <w:pPr>
+              <w:spacing w:after="0"/>
+              <w:jc w:val="right"/>
+            </w:pPr>
+            <w:r>
+              <w:t xml:space="preserve"/>
+            </w:r>
+          </w:p>
+        </w:tc>
+        <w:tc>
+          <w:tcPr>
+            <w:tcW w:w="1337" w:type="dxa"/>
+          </w:tcPr>
+          <w:p>
+            <w:pPr>
+              <w:spacing w:after="0"/>
+              <w:jc w:val="right"/>
+            </w:pPr>
+            <w:r>
+              <w:t xml:space="preserve"/>
+            </w:r>
+          </w:p>
+        </w:tc>
+      </w:tr>
+      <w:tr>
+        <w:tc>
+          <w:tcPr>
+            <w:tcW w:w="1337" w:type="dxa"/>
+            <w:tcBorders>
+              <w:right w:val="single" w:color="000000"/>
+            </w:tcBorders>
+          </w:tcPr>
+          <w:p>
+            <w:pPr>
+              <w:spacing w:after="0"/>
+              <w:jc w:val="right"/>
+            </w:pPr>
+            <w:r>
+              <w:t xml:space="preserve">Primiparous</w:t>
+            </w:r>
+          </w:p>
+        </w:tc>
+        <w:tc>
+          <w:tcPr>
+            <w:tcW w:w="1337" w:type="dxa"/>
+            <w:tcBorders>
+              <w:left w:val="single" w:color="000000"/>
+            </w:tcBorders>
+          </w:tcPr>
+          <w:p>
+            <w:pPr>
+              <w:spacing w:after="0"/>
+              <w:jc w:val="right"/>
+            </w:pPr>
+            <w:r>
+              <w:t xml:space="preserve">1.02</w:t>
+            </w:r>
+          </w:p>
+        </w:tc>
+        <w:tc>
+          <w:tcPr>
+            <w:tcW w:w="1337" w:type="dxa"/>
+          </w:tcPr>
+          <w:p>
+            <w:pPr>
+              <w:spacing w:after="0"/>
+              <w:jc w:val="right"/>
+            </w:pPr>
+            <w:r>
+              <w:t xml:space="preserve">0.11</w:t>
+            </w:r>
+          </w:p>
+        </w:tc>
+        <w:tc>
+          <w:tcPr>
+            <w:tcW w:w="1337" w:type="dxa"/>
+          </w:tcPr>
+          <w:p>
+            <w:pPr>
+              <w:spacing w:after="0"/>
+              <w:jc w:val="right"/>
+            </w:pPr>
+            <w:r>
+              <w:t xml:space="preserve">0.16</w:t>
+            </w:r>
+          </w:p>
+        </w:tc>
+        <w:tc>
+          <w:tcPr>
+            <w:tcW w:w="1337" w:type="dxa"/>
+          </w:tcPr>
+          <w:p>
+            <w:pPr>
+              <w:spacing w:after="0"/>
+              <w:jc w:val="right"/>
+            </w:pPr>
+            <w:r>
+              <w:t xml:space="preserve">0.87</w:t>
+            </w:r>
+          </w:p>
+        </w:tc>
+        <w:tc>
+          <w:tcPr>
+            <w:tcW w:w="1337" w:type="dxa"/>
+          </w:tcPr>
+          <w:p>
+            <w:pPr>
+              <w:spacing w:after="0"/>
+              <w:jc w:val="right"/>
+            </w:pPr>
+            <w:r>
+              <w:t xml:space="preserve">0.83</w:t>
+            </w:r>
+          </w:p>
+        </w:tc>
+        <w:tc>
+          <w:tcPr>
+            <w:tcW w:w="1337" w:type="dxa"/>
+          </w:tcPr>
+          <w:p>
+            <w:pPr>
+              <w:spacing w:after="0"/>
+              <w:jc w:val="right"/>
+            </w:pPr>
+            <w:r>
+              <w:t xml:space="preserve">1.25</w:t>
+            </w:r>
+          </w:p>
+        </w:tc>
+      </w:tr>
+      <w:tr>
+        <w:tc>
+          <w:tcPr>
+            <w:tcW w:w="1337" w:type="dxa"/>
+            <w:tcBorders>
+              <w:bottom w:val="single" w:color="000000"/>
+              <w:right w:val="single" w:color="000000"/>
+            </w:tcBorders>
+          </w:tcPr>
+          <w:p>
+            <w:pPr>
+              <w:spacing w:after="0"/>
+              <w:jc w:val="right"/>
+            </w:pPr>
+            <w:r>
+              <w:t xml:space="preserve">_cons</w:t>
+            </w:r>
+          </w:p>
+        </w:tc>
+        <w:tc>
+          <w:tcPr>
+            <w:tcW w:w="1337" w:type="dxa"/>
+            <w:tcBorders>
+              <w:left w:val="single" w:color="000000"/>
+              <w:bottom w:val="single" w:color="000000"/>
+            </w:tcBorders>
+          </w:tcPr>
+          <w:p>
+            <w:pPr>
+              <w:spacing w:after="0"/>
+              <w:jc w:val="right"/>
+            </w:pPr>
+            <w:r>
+              <w:t xml:space="preserve">30.86</w:t>
+            </w:r>
+          </w:p>
+        </w:tc>
+        <w:tc>
+          <w:tcPr>
+            <w:tcW w:w="1337" w:type="dxa"/>
+            <w:tcBorders>
+              <w:bottom w:val="single" w:color="000000"/>
+            </w:tcBorders>
+          </w:tcPr>
+          <w:p>
+            <w:pPr>
+              <w:spacing w:after="0"/>
+              <w:jc w:val="right"/>
+            </w:pPr>
+            <w:r>
+              <w:t xml:space="preserve">7.28</w:t>
+            </w:r>
+          </w:p>
+        </w:tc>
+        <w:tc>
+          <w:tcPr>
+            <w:tcW w:w="1337" w:type="dxa"/>
+            <w:tcBorders>
+              <w:bottom w:val="single" w:color="000000"/>
+            </w:tcBorders>
+          </w:tcPr>
+          <w:p>
+            <w:pPr>
+              <w:spacing w:after="0"/>
+              <w:jc w:val="right"/>
+            </w:pPr>
+            <w:r>
+              <w:t xml:space="preserve">14.54</w:t>
+            </w:r>
+          </w:p>
+        </w:tc>
+        <w:tc>
+          <w:tcPr>
+            <w:tcW w:w="1337" w:type="dxa"/>
+            <w:tcBorders>
+              <w:bottom w:val="single" w:color="000000"/>
+            </w:tcBorders>
+          </w:tcPr>
+          <w:p>
+            <w:pPr>
+              <w:spacing w:after="0"/>
+              <w:jc w:val="right"/>
+            </w:pPr>
+            <w:r>
+              <w:t xml:space="preserve">0.00</w:t>
+            </w:r>
+          </w:p>
+        </w:tc>
+        <w:tc>
+          <w:tcPr>
+            <w:tcW w:w="1337" w:type="dxa"/>
+            <w:tcBorders>
+              <w:bottom w:val="single" w:color="000000"/>
+            </w:tcBorders>
+          </w:tcPr>
+          <w:p>
+            <w:pPr>
+              <w:spacing w:after="0"/>
+              <w:jc w:val="right"/>
+            </w:pPr>
+            <w:r>
+              <w:t xml:space="preserve">19.44</w:t>
+            </w:r>
+          </w:p>
+        </w:tc>
+        <w:tc>
+          <w:tcPr>
+            <w:tcW w:w="1337" w:type="dxa"/>
+            <w:tcBorders>
+              <w:bottom w:val="single" w:color="000000"/>
+            </w:tcBorders>
+          </w:tcPr>
+          <w:p>
+            <w:pPr>
+              <w:spacing w:after="0"/>
+              <w:jc w:val="right"/>
+            </w:pPr>
+            <w:r>
+              <w:t xml:space="preserve">48.99</w:t>
+            </w:r>
+          </w:p>
+        </w:tc>
+      </w:tr>
+      <w:tr>
+        <w:tc>
+          <w:tcPr>
+            <w:tcW w:w="1337" w:type="dxa"/>
+            <w:tcBorders>
+              <w:top w:val="single" w:color="000000"/>
+              <w:bottom w:val="single" w:color="000000"/>
+              <w:right w:val="single" w:color="000000"/>
+            </w:tcBorders>
+          </w:tcPr>
+          <w:p>
+            <w:pPr>
+              <w:spacing w:after="0"/>
+              <w:jc w:val="right"/>
+            </w:pPr>
+            <w:r>
+              <w:t xml:space="preserve">/lnsig2u</w:t>
+            </w:r>
+          </w:p>
+        </w:tc>
+        <w:tc>
+          <w:tcPr>
+            <w:tcW w:w="1337" w:type="dxa"/>
+            <w:tcBorders>
+              <w:top w:val="single" w:color="000000"/>
+              <w:left w:val="single" w:color="000000"/>
+              <w:bottom w:val="single" w:color="000000"/>
+            </w:tcBorders>
+          </w:tcPr>
+          <w:p>
+            <w:pPr>
+              <w:spacing w:after="0"/>
+              <w:jc w:val="right"/>
+            </w:pPr>
+            <w:r>
+              <w:t xml:space="preserve">-0.17</w:t>
+            </w:r>
+          </w:p>
+        </w:tc>
+        <w:tc>
+          <w:tcPr>
+            <w:tcW w:w="1337" w:type="dxa"/>
+            <w:tcBorders>
+              <w:top w:val="single" w:color="000000"/>
+              <w:bottom w:val="single" w:color="000000"/>
+            </w:tcBorders>
+          </w:tcPr>
+          <w:p>
+            <w:pPr>
+              <w:spacing w:after="0"/>
+              <w:jc w:val="right"/>
+            </w:pPr>
+            <w:r>
+              <w:t xml:space="preserve">0.26</w:t>
+            </w:r>
+          </w:p>
+        </w:tc>
+        <w:tc>
+          <w:tcPr>
+            <w:tcW w:w="1337" w:type="dxa"/>
+            <w:tcBorders>
+              <w:top w:val="single" w:color="000000"/>
+              <w:bottom w:val="single" w:color="000000"/>
+            </w:tcBorders>
+          </w:tcPr>
+          <w:p>
+            <w:pPr>
+              <w:spacing w:after="0"/>
+              <w:jc w:val="right"/>
+            </w:pPr>
+            <w:r>
+              <w:t xml:space="preserve"/>
+            </w:r>
+          </w:p>
+        </w:tc>
+        <w:tc>
+          <w:tcPr>
+            <w:tcW w:w="1337" w:type="dxa"/>
+            <w:tcBorders>
+              <w:top w:val="single" w:color="000000"/>
+              <w:bottom w:val="single" w:color="000000"/>
+            </w:tcBorders>
+          </w:tcPr>
+          <w:p>
+            <w:pPr>
+              <w:spacing w:after="0"/>
+              <w:jc w:val="right"/>
+            </w:pPr>
+            <w:r>
+              <w:t xml:space="preserve"/>
+            </w:r>
+          </w:p>
+        </w:tc>
+        <w:tc>
+          <w:tcPr>
+            <w:tcW w:w="1337" w:type="dxa"/>
+            <w:tcBorders>
+              <w:top w:val="single" w:color="000000"/>
+              <w:bottom w:val="single" w:color="000000"/>
+            </w:tcBorders>
+          </w:tcPr>
+          <w:p>
+            <w:pPr>
+              <w:spacing w:after="0"/>
+              <w:jc w:val="right"/>
+            </w:pPr>
+            <w:r>
+              <w:t xml:space="preserve">-0.68</w:t>
+            </w:r>
+          </w:p>
+        </w:tc>
+        <w:tc>
+          <w:tcPr>
+            <w:tcW w:w="1337" w:type="dxa"/>
+            <w:tcBorders>
+              <w:top w:val="single" w:color="000000"/>
+              <w:bottom w:val="single" w:color="000000"/>
+            </w:tcBorders>
+          </w:tcPr>
+          <w:p>
+            <w:pPr>
+              <w:spacing w:after="0"/>
+              <w:jc w:val="right"/>
+            </w:pPr>
+            <w:r>
+              <w:t xml:space="preserve">0.34</w:t>
+            </w:r>
+          </w:p>
+        </w:tc>
+      </w:tr>
+      <w:tr>
+        <w:tc>
+          <w:tcPr>
+            <w:tcW w:w="1337" w:type="dxa"/>
+            <w:tcBorders>
+              <w:top w:val="single" w:color="000000"/>
+              <w:right w:val="single" w:color="000000"/>
+            </w:tcBorders>
+          </w:tcPr>
+          <w:p>
+            <w:pPr>
+              <w:spacing w:after="0"/>
+              <w:jc w:val="right"/>
+            </w:pPr>
+            <w:r>
+              <w:t xml:space="preserve">sigma_u</w:t>
+            </w:r>
+          </w:p>
+        </w:tc>
+        <w:tc>
+          <w:tcPr>
+            <w:tcW w:w="1337" w:type="dxa"/>
+            <w:tcBorders>
+              <w:top w:val="single" w:color="000000"/>
+              <w:left w:val="single" w:color="000000"/>
+            </w:tcBorders>
+          </w:tcPr>
+          <w:p>
+            <w:pPr>
+              <w:spacing w:after="0"/>
+              <w:jc w:val="right"/>
+            </w:pPr>
+            <w:r>
+              <w:t xml:space="preserve">0.92</w:t>
+            </w:r>
+          </w:p>
+        </w:tc>
+        <w:tc>
+          <w:tcPr>
+            <w:tcW w:w="1337" w:type="dxa"/>
+            <w:tcBorders>
+              <w:top w:val="single" w:color="000000"/>
+            </w:tcBorders>
+          </w:tcPr>
+          <w:p>
+            <w:pPr>
+              <w:spacing w:after="0"/>
+              <w:jc w:val="right"/>
+            </w:pPr>
+            <w:r>
+              <w:t xml:space="preserve">0.12</w:t>
+            </w:r>
+          </w:p>
+        </w:tc>
+        <w:tc>
+          <w:tcPr>
+            <w:tcW w:w="1337" w:type="dxa"/>
+            <w:tcBorders>
+              <w:top w:val="single" w:color="000000"/>
+            </w:tcBorders>
+          </w:tcPr>
+          <w:p>
+            <w:pPr>
+              <w:spacing w:after="0"/>
+              <w:jc w:val="right"/>
+            </w:pPr>
+            <w:r>
+              <w:t xml:space="preserve"/>
+            </w:r>
+          </w:p>
+        </w:tc>
+        <w:tc>
+          <w:tcPr>
+            <w:tcW w:w="1337" w:type="dxa"/>
+            <w:tcBorders>
+              <w:top w:val="single" w:color="000000"/>
+            </w:tcBorders>
+          </w:tcPr>
+          <w:p>
+            <w:pPr>
+              <w:spacing w:after="0"/>
+              <w:jc w:val="right"/>
+            </w:pPr>
+            <w:r>
+              <w:t xml:space="preserve"/>
+            </w:r>
+          </w:p>
+        </w:tc>
+        <w:tc>
+          <w:tcPr>
+            <w:tcW w:w="1337" w:type="dxa"/>
+            <w:tcBorders>
+              <w:top w:val="single" w:color="000000"/>
+            </w:tcBorders>
+          </w:tcPr>
+          <w:p>
+            <w:pPr>
+              <w:spacing w:after="0"/>
+              <w:jc w:val="right"/>
+            </w:pPr>
+            <w:r>
+              <w:t xml:space="preserve">0.71</w:t>
+            </w:r>
+          </w:p>
+        </w:tc>
+        <w:tc>
+          <w:tcPr>
+            <w:tcW w:w="1337" w:type="dxa"/>
+            <w:tcBorders>
+              <w:top w:val="single" w:color="000000"/>
+            </w:tcBorders>
+          </w:tcPr>
+          <w:p>
+            <w:pPr>
+              <w:spacing w:after="0"/>
+              <w:jc w:val="right"/>
+            </w:pPr>
+            <w:r>
+              <w:t xml:space="preserve">1.19</w:t>
+            </w:r>
+          </w:p>
+        </w:tc>
+      </w:tr>
+      <w:tr>
+        <w:tc>
+          <w:tcPr>
+            <w:tcW w:w="1337" w:type="dxa"/>
+            <w:tcBorders>
+              <w:bottom w:val="single" w:color="000000"/>
+              <w:right w:val="single" w:color="000000"/>
+            </w:tcBorders>
+          </w:tcPr>
+          <w:p>
+            <w:pPr>
+              <w:spacing w:after="0"/>
+              <w:jc w:val="right"/>
+            </w:pPr>
+            <w:r>
+              <w:t xml:space="preserve">rho</w:t>
+            </w:r>
+          </w:p>
+        </w:tc>
+        <w:tc>
+          <w:tcPr>
+            <w:tcW w:w="1337" w:type="dxa"/>
+            <w:tcBorders>
+              <w:left w:val="single" w:color="000000"/>
+              <w:bottom w:val="single" w:color="000000"/>
+            </w:tcBorders>
+          </w:tcPr>
+          <w:p>
+            <w:pPr>
+              <w:spacing w:after="0"/>
+              <w:jc w:val="right"/>
+            </w:pPr>
+            <w:r>
+              <w:t xml:space="preserve">0.20</w:t>
+            </w:r>
+          </w:p>
+        </w:tc>
+        <w:tc>
+          <w:tcPr>
+            <w:tcW w:w="1337" w:type="dxa"/>
+            <w:tcBorders>
+              <w:bottom w:val="single" w:color="000000"/>
+            </w:tcBorders>
+          </w:tcPr>
+          <w:p>
+            <w:pPr>
+              <w:spacing w:after="0"/>
+              <w:jc w:val="right"/>
+            </w:pPr>
+            <w:r>
+              <w:t xml:space="preserve">0.04</w:t>
+            </w:r>
+          </w:p>
+        </w:tc>
+        <w:tc>
+          <w:tcPr>
+            <w:tcW w:w="1337" w:type="dxa"/>
+            <w:tcBorders>
+              <w:bottom w:val="single" w:color="000000"/>
+            </w:tcBorders>
+          </w:tcPr>
+          <w:p>
+            <w:pPr>
+              <w:spacing w:after="0"/>
+              <w:jc w:val="right"/>
+            </w:pPr>
+            <w:r>
+              <w:t xml:space="preserve"/>
+            </w:r>
+          </w:p>
+        </w:tc>
+        <w:tc>
+          <w:tcPr>
+            <w:tcW w:w="1337" w:type="dxa"/>
+            <w:tcBorders>
+              <w:bottom w:val="single" w:color="000000"/>
+            </w:tcBorders>
+          </w:tcPr>
+          <w:p>
+            <w:pPr>
+              <w:spacing w:after="0"/>
+              <w:jc w:val="right"/>
+            </w:pPr>
+            <w:r>
+              <w:t xml:space="preserve"/>
+            </w:r>
+          </w:p>
+        </w:tc>
+        <w:tc>
+          <w:tcPr>
+            <w:tcW w:w="1337" w:type="dxa"/>
+            <w:tcBorders>
+              <w:bottom w:val="single" w:color="000000"/>
+            </w:tcBorders>
+          </w:tcPr>
+          <w:p>
+            <w:pPr>
+              <w:spacing w:after="0"/>
+              <w:jc w:val="right"/>
+            </w:pPr>
+            <w:r>
+              <w:t xml:space="preserve">0.13</w:t>
+            </w:r>
+          </w:p>
+        </w:tc>
+        <w:tc>
+          <w:tcPr>
+            <w:tcW w:w="1337" w:type="dxa"/>
+            <w:tcBorders>
+              <w:bottom w:val="single" w:color="000000"/>
+            </w:tcBorders>
+          </w:tcPr>
+          <w:p>
+            <w:pPr>
+              <w:spacing w:after="0"/>
+              <w:jc w:val="right"/>
+            </w:pPr>
+            <w:r>
+              <w:t xml:space="preserve">0.30</w:t>
+            </w:r>
+          </w:p>
+        </w:tc>
+      </w:tr>
     </w:tbl>
     <w:p>
       <w:r>
@@ -1676,6 +3101,717 @@
           </w:p>
         </w:tc>
       </w:tr>
+      <w:tr>
+        <w:tc>
+          <w:tcPr>
+            <w:tcW w:w="1337" w:type="dxa"/>
+            <w:tcBorders>
+              <w:right w:val="single" w:color="000000"/>
+            </w:tcBorders>
+          </w:tcPr>
+          <w:p>
+            <w:pPr>
+              <w:spacing w:after="0"/>
+              <w:jc w:val="right"/>
+            </w:pPr>
+            <w:r>
+              <w:t xml:space="preserve">primiparous</w:t>
+            </w:r>
+          </w:p>
+        </w:tc>
+        <w:tc>
+          <w:tcPr>
+            <w:tcW w:w="1337" w:type="dxa"/>
+            <w:tcBorders>
+              <w:left w:val="single" w:color="000000"/>
+            </w:tcBorders>
+          </w:tcPr>
+          <w:p>
+            <w:pPr>
+              <w:spacing w:after="0"/>
+              <w:jc w:val="right"/>
+            </w:pPr>
+            <w:r>
+              <w:t xml:space="preserve"/>
+            </w:r>
+          </w:p>
+        </w:tc>
+        <w:tc>
+          <w:tcPr>
+            <w:tcW w:w="1337" w:type="dxa"/>
+          </w:tcPr>
+          <w:p>
+            <w:pPr>
+              <w:spacing w:after="0"/>
+              <w:jc w:val="right"/>
+            </w:pPr>
+            <w:r>
+              <w:t xml:space="preserve"/>
+            </w:r>
+          </w:p>
+        </w:tc>
+        <w:tc>
+          <w:tcPr>
+            <w:tcW w:w="1337" w:type="dxa"/>
+          </w:tcPr>
+          <w:p>
+            <w:pPr>
+              <w:spacing w:after="0"/>
+              <w:jc w:val="right"/>
+            </w:pPr>
+            <w:r>
+              <w:t xml:space="preserve"/>
+            </w:r>
+          </w:p>
+        </w:tc>
+        <w:tc>
+          <w:tcPr>
+            <w:tcW w:w="1337" w:type="dxa"/>
+          </w:tcPr>
+          <w:p>
+            <w:pPr>
+              <w:spacing w:after="0"/>
+              <w:jc w:val="right"/>
+            </w:pPr>
+            <w:r>
+              <w:t xml:space="preserve"/>
+            </w:r>
+          </w:p>
+        </w:tc>
+        <w:tc>
+          <w:tcPr>
+            <w:tcW w:w="1337" w:type="dxa"/>
+          </w:tcPr>
+          <w:p>
+            <w:pPr>
+              <w:spacing w:after="0"/>
+              <w:jc w:val="right"/>
+            </w:pPr>
+            <w:r>
+              <w:t xml:space="preserve"/>
+            </w:r>
+          </w:p>
+        </w:tc>
+        <w:tc>
+          <w:tcPr>
+            <w:tcW w:w="1337" w:type="dxa"/>
+          </w:tcPr>
+          <w:p>
+            <w:pPr>
+              <w:spacing w:after="0"/>
+              <w:jc w:val="right"/>
+            </w:pPr>
+            <w:r>
+              <w:t xml:space="preserve"/>
+            </w:r>
+          </w:p>
+        </w:tc>
+      </w:tr>
+      <w:tr>
+        <w:tc>
+          <w:tcPr>
+            <w:tcW w:w="1337" w:type="dxa"/>
+            <w:tcBorders>
+              <w:right w:val="single" w:color="000000"/>
+            </w:tcBorders>
+          </w:tcPr>
+          <w:p>
+            <w:pPr>
+              <w:spacing w:after="0"/>
+              <w:jc w:val="right"/>
+            </w:pPr>
+            <w:r>
+              <w:t xml:space="preserve">Primiparous</w:t>
+            </w:r>
+          </w:p>
+        </w:tc>
+        <w:tc>
+          <w:tcPr>
+            <w:tcW w:w="1337" w:type="dxa"/>
+            <w:tcBorders>
+              <w:left w:val="single" w:color="000000"/>
+            </w:tcBorders>
+          </w:tcPr>
+          <w:p>
+            <w:pPr>
+              <w:spacing w:after="0"/>
+              <w:jc w:val="right"/>
+            </w:pPr>
+            <w:r>
+              <w:t xml:space="preserve">1.06</w:t>
+            </w:r>
+          </w:p>
+        </w:tc>
+        <w:tc>
+          <w:tcPr>
+            <w:tcW w:w="1337" w:type="dxa"/>
+          </w:tcPr>
+          <w:p>
+            <w:pPr>
+              <w:spacing w:after="0"/>
+              <w:jc w:val="right"/>
+            </w:pPr>
+            <w:r>
+              <w:t xml:space="preserve">0.05</w:t>
+            </w:r>
+          </w:p>
+        </w:tc>
+        <w:tc>
+          <w:tcPr>
+            <w:tcW w:w="1337" w:type="dxa"/>
+          </w:tcPr>
+          <w:p>
+            <w:pPr>
+              <w:spacing w:after="0"/>
+              <w:jc w:val="right"/>
+            </w:pPr>
+            <w:r>
+              <w:t xml:space="preserve">1.20</w:t>
+            </w:r>
+          </w:p>
+        </w:tc>
+        <w:tc>
+          <w:tcPr>
+            <w:tcW w:w="1337" w:type="dxa"/>
+          </w:tcPr>
+          <w:p>
+            <w:pPr>
+              <w:spacing w:after="0"/>
+              <w:jc w:val="right"/>
+            </w:pPr>
+            <w:r>
+              <w:t xml:space="preserve">0.23</w:t>
+            </w:r>
+          </w:p>
+        </w:tc>
+        <w:tc>
+          <w:tcPr>
+            <w:tcW w:w="1337" w:type="dxa"/>
+          </w:tcPr>
+          <w:p>
+            <w:pPr>
+              <w:spacing w:after="0"/>
+              <w:jc w:val="right"/>
+            </w:pPr>
+            <w:r>
+              <w:t xml:space="preserve">0.96</w:t>
+            </w:r>
+          </w:p>
+        </w:tc>
+        <w:tc>
+          <w:tcPr>
+            <w:tcW w:w="1337" w:type="dxa"/>
+          </w:tcPr>
+          <w:p>
+            <w:pPr>
+              <w:spacing w:after="0"/>
+              <w:jc w:val="right"/>
+            </w:pPr>
+            <w:r>
+              <w:t xml:space="preserve">1.17</w:t>
+            </w:r>
+          </w:p>
+        </w:tc>
+      </w:tr>
+      <w:tr>
+        <w:tc>
+          <w:tcPr>
+            <w:tcW w:w="1337" w:type="dxa"/>
+            <w:tcBorders>
+              <w:bottom w:val="single" w:color="000000"/>
+              <w:right w:val="single" w:color="000000"/>
+            </w:tcBorders>
+          </w:tcPr>
+          <w:p>
+            <w:pPr>
+              <w:spacing w:after="0"/>
+              <w:jc w:val="right"/>
+            </w:pPr>
+            <w:r>
+              <w:t xml:space="preserve">_cons</w:t>
+            </w:r>
+          </w:p>
+        </w:tc>
+        <w:tc>
+          <w:tcPr>
+            <w:tcW w:w="1337" w:type="dxa"/>
+            <w:tcBorders>
+              <w:left w:val="single" w:color="000000"/>
+              <w:bottom w:val="single" w:color="000000"/>
+            </w:tcBorders>
+          </w:tcPr>
+          <w:p>
+            <w:pPr>
+              <w:spacing w:after="0"/>
+              <w:jc w:val="right"/>
+            </w:pPr>
+            <w:r>
+              <w:t xml:space="preserve">0.15</w:t>
+            </w:r>
+          </w:p>
+        </w:tc>
+        <w:tc>
+          <w:tcPr>
+            <w:tcW w:w="1337" w:type="dxa"/>
+            <w:tcBorders>
+              <w:bottom w:val="single" w:color="000000"/>
+            </w:tcBorders>
+          </w:tcPr>
+          <w:p>
+            <w:pPr>
+              <w:spacing w:after="0"/>
+              <w:jc w:val="right"/>
+            </w:pPr>
+            <w:r>
+              <w:t xml:space="preserve">0.03</w:t>
+            </w:r>
+          </w:p>
+        </w:tc>
+        <w:tc>
+          <w:tcPr>
+            <w:tcW w:w="1337" w:type="dxa"/>
+            <w:tcBorders>
+              <w:bottom w:val="single" w:color="000000"/>
+            </w:tcBorders>
+          </w:tcPr>
+          <w:p>
+            <w:pPr>
+              <w:spacing w:after="0"/>
+              <w:jc w:val="right"/>
+            </w:pPr>
+            <w:r>
+              <w:t xml:space="preserve">-10.31</w:t>
+            </w:r>
+          </w:p>
+        </w:tc>
+        <w:tc>
+          <w:tcPr>
+            <w:tcW w:w="1337" w:type="dxa"/>
+            <w:tcBorders>
+              <w:bottom w:val="single" w:color="000000"/>
+            </w:tcBorders>
+          </w:tcPr>
+          <w:p>
+            <w:pPr>
+              <w:spacing w:after="0"/>
+              <w:jc w:val="right"/>
+            </w:pPr>
+            <w:r>
+              <w:t xml:space="preserve">0.00</w:t>
+            </w:r>
+          </w:p>
+        </w:tc>
+        <w:tc>
+          <w:tcPr>
+            <w:tcW w:w="1337" w:type="dxa"/>
+            <w:tcBorders>
+              <w:bottom w:val="single" w:color="000000"/>
+            </w:tcBorders>
+          </w:tcPr>
+          <w:p>
+            <w:pPr>
+              <w:spacing w:after="0"/>
+              <w:jc w:val="right"/>
+            </w:pPr>
+            <w:r>
+              <w:t xml:space="preserve">0.11</w:t>
+            </w:r>
+          </w:p>
+        </w:tc>
+        <w:tc>
+          <w:tcPr>
+            <w:tcW w:w="1337" w:type="dxa"/>
+            <w:tcBorders>
+              <w:bottom w:val="single" w:color="000000"/>
+            </w:tcBorders>
+          </w:tcPr>
+          <w:p>
+            <w:pPr>
+              <w:spacing w:after="0"/>
+              <w:jc w:val="right"/>
+            </w:pPr>
+            <w:r>
+              <w:t xml:space="preserve">0.22</w:t>
+            </w:r>
+          </w:p>
+        </w:tc>
+      </w:tr>
+      <w:tr>
+        <w:tc>
+          <w:tcPr>
+            <w:tcW w:w="1337" w:type="dxa"/>
+            <w:tcBorders>
+              <w:top w:val="single" w:color="000000"/>
+              <w:bottom w:val="single" w:color="000000"/>
+              <w:right w:val="single" w:color="000000"/>
+            </w:tcBorders>
+          </w:tcPr>
+          <w:p>
+            <w:pPr>
+              <w:spacing w:after="0"/>
+              <w:jc w:val="right"/>
+            </w:pPr>
+            <w:r>
+              <w:t xml:space="preserve">/lnsig2u</w:t>
+            </w:r>
+          </w:p>
+        </w:tc>
+        <w:tc>
+          <w:tcPr>
+            <w:tcW w:w="1337" w:type="dxa"/>
+            <w:tcBorders>
+              <w:top w:val="single" w:color="000000"/>
+              <w:left w:val="single" w:color="000000"/>
+              <w:bottom w:val="single" w:color="000000"/>
+            </w:tcBorders>
+          </w:tcPr>
+          <w:p>
+            <w:pPr>
+              <w:spacing w:after="0"/>
+              <w:jc w:val="right"/>
+            </w:pPr>
+            <w:r>
+              <w:t xml:space="preserve">-14.34</w:t>
+            </w:r>
+          </w:p>
+        </w:tc>
+        <w:tc>
+          <w:tcPr>
+            <w:tcW w:w="1337" w:type="dxa"/>
+            <w:tcBorders>
+              <w:top w:val="single" w:color="000000"/>
+              <w:bottom w:val="single" w:color="000000"/>
+            </w:tcBorders>
+          </w:tcPr>
+          <w:p>
+            <w:pPr>
+              <w:spacing w:after="0"/>
+              <w:jc w:val="right"/>
+            </w:pPr>
+            <w:r>
+              <w:t xml:space="preserve">.</w:t>
+            </w:r>
+          </w:p>
+        </w:tc>
+        <w:tc>
+          <w:tcPr>
+            <w:tcW w:w="1337" w:type="dxa"/>
+            <w:tcBorders>
+              <w:top w:val="single" w:color="000000"/>
+              <w:bottom w:val="single" w:color="000000"/>
+            </w:tcBorders>
+          </w:tcPr>
+          <w:p>
+            <w:pPr>
+              <w:spacing w:after="0"/>
+              <w:jc w:val="right"/>
+            </w:pPr>
+            <w:r>
+              <w:t xml:space="preserve"/>
+            </w:r>
+          </w:p>
+        </w:tc>
+        <w:tc>
+          <w:tcPr>
+            <w:tcW w:w="1337" w:type="dxa"/>
+            <w:tcBorders>
+              <w:top w:val="single" w:color="000000"/>
+              <w:bottom w:val="single" w:color="000000"/>
+            </w:tcBorders>
+          </w:tcPr>
+          <w:p>
+            <w:pPr>
+              <w:spacing w:after="0"/>
+              <w:jc w:val="right"/>
+            </w:pPr>
+            <w:r>
+              <w:t xml:space="preserve"/>
+            </w:r>
+          </w:p>
+        </w:tc>
+        <w:tc>
+          <w:tcPr>
+            <w:tcW w:w="1337" w:type="dxa"/>
+            <w:tcBorders>
+              <w:top w:val="single" w:color="000000"/>
+              <w:bottom w:val="single" w:color="000000"/>
+            </w:tcBorders>
+          </w:tcPr>
+          <w:p>
+            <w:pPr>
+              <w:spacing w:after="0"/>
+              <w:jc w:val="right"/>
+            </w:pPr>
+            <w:r>
+              <w:t xml:space="preserve">.</w:t>
+            </w:r>
+          </w:p>
+        </w:tc>
+        <w:tc>
+          <w:tcPr>
+            <w:tcW w:w="1337" w:type="dxa"/>
+            <w:tcBorders>
+              <w:top w:val="single" w:color="000000"/>
+              <w:bottom w:val="single" w:color="000000"/>
+            </w:tcBorders>
+          </w:tcPr>
+          <w:p>
+            <w:pPr>
+              <w:spacing w:after="0"/>
+              <w:jc w:val="right"/>
+            </w:pPr>
+            <w:r>
+              <w:t xml:space="preserve">.</w:t>
+            </w:r>
+          </w:p>
+        </w:tc>
+      </w:tr>
+      <w:tr>
+        <w:tc>
+          <w:tcPr>
+            <w:tcW w:w="1337" w:type="dxa"/>
+            <w:tcBorders>
+              <w:top w:val="single" w:color="000000"/>
+              <w:right w:val="single" w:color="000000"/>
+            </w:tcBorders>
+          </w:tcPr>
+          <w:p>
+            <w:pPr>
+              <w:spacing w:after="0"/>
+              <w:jc w:val="right"/>
+            </w:pPr>
+            <w:r>
+              <w:t xml:space="preserve">sigma_u</w:t>
+            </w:r>
+          </w:p>
+        </w:tc>
+        <w:tc>
+          <w:tcPr>
+            <w:tcW w:w="1337" w:type="dxa"/>
+            <w:tcBorders>
+              <w:top w:val="single" w:color="000000"/>
+              <w:left w:val="single" w:color="000000"/>
+            </w:tcBorders>
+          </w:tcPr>
+          <w:p>
+            <w:pPr>
+              <w:spacing w:after="0"/>
+              <w:jc w:val="right"/>
+            </w:pPr>
+            <w:r>
+              <w:t xml:space="preserve">0.00</w:t>
+            </w:r>
+          </w:p>
+        </w:tc>
+        <w:tc>
+          <w:tcPr>
+            <w:tcW w:w="1337" w:type="dxa"/>
+            <w:tcBorders>
+              <w:top w:val="single" w:color="000000"/>
+            </w:tcBorders>
+          </w:tcPr>
+          <w:p>
+            <w:pPr>
+              <w:spacing w:after="0"/>
+              <w:jc w:val="right"/>
+            </w:pPr>
+            <w:r>
+              <w:t xml:space="preserve">.</w:t>
+            </w:r>
+          </w:p>
+        </w:tc>
+        <w:tc>
+          <w:tcPr>
+            <w:tcW w:w="1337" w:type="dxa"/>
+            <w:tcBorders>
+              <w:top w:val="single" w:color="000000"/>
+            </w:tcBorders>
+          </w:tcPr>
+          <w:p>
+            <w:pPr>
+              <w:spacing w:after="0"/>
+              <w:jc w:val="right"/>
+            </w:pPr>
+            <w:r>
+              <w:t xml:space="preserve"/>
+            </w:r>
+          </w:p>
+        </w:tc>
+        <w:tc>
+          <w:tcPr>
+            <w:tcW w:w="1337" w:type="dxa"/>
+            <w:tcBorders>
+              <w:top w:val="single" w:color="000000"/>
+            </w:tcBorders>
+          </w:tcPr>
+          <w:p>
+            <w:pPr>
+              <w:spacing w:after="0"/>
+              <w:jc w:val="right"/>
+            </w:pPr>
+            <w:r>
+              <w:t xml:space="preserve"/>
+            </w:r>
+          </w:p>
+        </w:tc>
+        <w:tc>
+          <w:tcPr>
+            <w:tcW w:w="1337" w:type="dxa"/>
+            <w:tcBorders>
+              <w:top w:val="single" w:color="000000"/>
+            </w:tcBorders>
+          </w:tcPr>
+          <w:p>
+            <w:pPr>
+              <w:spacing w:after="0"/>
+              <w:jc w:val="right"/>
+            </w:pPr>
+            <w:r>
+              <w:t xml:space="preserve">.</w:t>
+            </w:r>
+          </w:p>
+        </w:tc>
+        <w:tc>
+          <w:tcPr>
+            <w:tcW w:w="1337" w:type="dxa"/>
+            <w:tcBorders>
+              <w:top w:val="single" w:color="000000"/>
+            </w:tcBorders>
+          </w:tcPr>
+          <w:p>
+            <w:pPr>
+              <w:spacing w:after="0"/>
+              <w:jc w:val="right"/>
+            </w:pPr>
+            <w:r>
+              <w:t xml:space="preserve">.</w:t>
+            </w:r>
+          </w:p>
+        </w:tc>
+      </w:tr>
+      <w:tr>
+        <w:tc>
+          <w:tcPr>
+            <w:tcW w:w="1337" w:type="dxa"/>
+            <w:tcBorders>
+              <w:bottom w:val="single" w:color="000000"/>
+              <w:right w:val="single" w:color="000000"/>
+            </w:tcBorders>
+          </w:tcPr>
+          <w:p>
+            <w:pPr>
+              <w:spacing w:after="0"/>
+              <w:jc w:val="right"/>
+            </w:pPr>
+            <w:r>
+              <w:t xml:space="preserve">rho</w:t>
+            </w:r>
+          </w:p>
+        </w:tc>
+        <w:tc>
+          <w:tcPr>
+            <w:tcW w:w="1337" w:type="dxa"/>
+            <w:tcBorders>
+              <w:left w:val="single" w:color="000000"/>
+              <w:bottom w:val="single" w:color="000000"/>
+            </w:tcBorders>
+          </w:tcPr>
+          <w:p>
+            <w:pPr>
+              <w:spacing w:after="0"/>
+              <w:jc w:val="right"/>
+            </w:pPr>
+            <w:r>
+              <w:t xml:space="preserve">0.00</w:t>
+            </w:r>
+          </w:p>
+        </w:tc>
+        <w:tc>
+          <w:tcPr>
+            <w:tcW w:w="1337" w:type="dxa"/>
+            <w:tcBorders>
+              <w:bottom w:val="single" w:color="000000"/>
+            </w:tcBorders>
+          </w:tcPr>
+          <w:p>
+            <w:pPr>
+              <w:spacing w:after="0"/>
+              <w:jc w:val="right"/>
+            </w:pPr>
+            <w:r>
+              <w:t xml:space="preserve">.</w:t>
+            </w:r>
+          </w:p>
+        </w:tc>
+        <w:tc>
+          <w:tcPr>
+            <w:tcW w:w="1337" w:type="dxa"/>
+            <w:tcBorders>
+              <w:bottom w:val="single" w:color="000000"/>
+            </w:tcBorders>
+          </w:tcPr>
+          <w:p>
+            <w:pPr>
+              <w:spacing w:after="0"/>
+              <w:jc w:val="right"/>
+            </w:pPr>
+            <w:r>
+              <w:t xml:space="preserve"/>
+            </w:r>
+          </w:p>
+        </w:tc>
+        <w:tc>
+          <w:tcPr>
+            <w:tcW w:w="1337" w:type="dxa"/>
+            <w:tcBorders>
+              <w:bottom w:val="single" w:color="000000"/>
+            </w:tcBorders>
+          </w:tcPr>
+          <w:p>
+            <w:pPr>
+              <w:spacing w:after="0"/>
+              <w:jc w:val="right"/>
+            </w:pPr>
+            <w:r>
+              <w:t xml:space="preserve"/>
+            </w:r>
+          </w:p>
+        </w:tc>
+        <w:tc>
+          <w:tcPr>
+            <w:tcW w:w="1337" w:type="dxa"/>
+            <w:tcBorders>
+              <w:bottom w:val="single" w:color="000000"/>
+            </w:tcBorders>
+          </w:tcPr>
+          <w:p>
+            <w:pPr>
+              <w:spacing w:after="0"/>
+              <w:jc w:val="right"/>
+            </w:pPr>
+            <w:r>
+              <w:t xml:space="preserve">.</w:t>
+            </w:r>
+          </w:p>
+        </w:tc>
+        <w:tc>
+          <w:tcPr>
+            <w:tcW w:w="1337" w:type="dxa"/>
+            <w:tcBorders>
+              <w:bottom w:val="single" w:color="000000"/>
+            </w:tcBorders>
+          </w:tcPr>
+          <w:p>
+            <w:pPr>
+              <w:spacing w:after="0"/>
+              <w:jc w:val="right"/>
+            </w:pPr>
+            <w:r>
+              <w:t xml:space="preserve">.</w:t>
+            </w:r>
+          </w:p>
+        </w:tc>
+      </w:tr>
     </w:tbl>
     <w:p>
       <w:r>
@@ -2058,6 +4194,717 @@
             </w:pPr>
             <w:r>
               <w:t xml:space="preserve">2.18</w:t>
+            </w:r>
+          </w:p>
+        </w:tc>
+      </w:tr>
+      <w:tr>
+        <w:tc>
+          <w:tcPr>
+            <w:tcW w:w="1337" w:type="dxa"/>
+            <w:tcBorders>
+              <w:right w:val="single" w:color="000000"/>
+            </w:tcBorders>
+          </w:tcPr>
+          <w:p>
+            <w:pPr>
+              <w:spacing w:after="0"/>
+              <w:jc w:val="right"/>
+            </w:pPr>
+            <w:r>
+              <w:t xml:space="preserve">primiparous</w:t>
+            </w:r>
+          </w:p>
+        </w:tc>
+        <w:tc>
+          <w:tcPr>
+            <w:tcW w:w="1337" w:type="dxa"/>
+            <w:tcBorders>
+              <w:left w:val="single" w:color="000000"/>
+            </w:tcBorders>
+          </w:tcPr>
+          <w:p>
+            <w:pPr>
+              <w:spacing w:after="0"/>
+              <w:jc w:val="right"/>
+            </w:pPr>
+            <w:r>
+              <w:t xml:space="preserve"/>
+            </w:r>
+          </w:p>
+        </w:tc>
+        <w:tc>
+          <w:tcPr>
+            <w:tcW w:w="1337" w:type="dxa"/>
+          </w:tcPr>
+          <w:p>
+            <w:pPr>
+              <w:spacing w:after="0"/>
+              <w:jc w:val="right"/>
+            </w:pPr>
+            <w:r>
+              <w:t xml:space="preserve"/>
+            </w:r>
+          </w:p>
+        </w:tc>
+        <w:tc>
+          <w:tcPr>
+            <w:tcW w:w="1337" w:type="dxa"/>
+          </w:tcPr>
+          <w:p>
+            <w:pPr>
+              <w:spacing w:after="0"/>
+              <w:jc w:val="right"/>
+            </w:pPr>
+            <w:r>
+              <w:t xml:space="preserve"/>
+            </w:r>
+          </w:p>
+        </w:tc>
+        <w:tc>
+          <w:tcPr>
+            <w:tcW w:w="1337" w:type="dxa"/>
+          </w:tcPr>
+          <w:p>
+            <w:pPr>
+              <w:spacing w:after="0"/>
+              <w:jc w:val="right"/>
+            </w:pPr>
+            <w:r>
+              <w:t xml:space="preserve"/>
+            </w:r>
+          </w:p>
+        </w:tc>
+        <w:tc>
+          <w:tcPr>
+            <w:tcW w:w="1337" w:type="dxa"/>
+          </w:tcPr>
+          <w:p>
+            <w:pPr>
+              <w:spacing w:after="0"/>
+              <w:jc w:val="right"/>
+            </w:pPr>
+            <w:r>
+              <w:t xml:space="preserve"/>
+            </w:r>
+          </w:p>
+        </w:tc>
+        <w:tc>
+          <w:tcPr>
+            <w:tcW w:w="1337" w:type="dxa"/>
+          </w:tcPr>
+          <w:p>
+            <w:pPr>
+              <w:spacing w:after="0"/>
+              <w:jc w:val="right"/>
+            </w:pPr>
+            <w:r>
+              <w:t xml:space="preserve"/>
+            </w:r>
+          </w:p>
+        </w:tc>
+      </w:tr>
+      <w:tr>
+        <w:tc>
+          <w:tcPr>
+            <w:tcW w:w="1337" w:type="dxa"/>
+            <w:tcBorders>
+              <w:right w:val="single" w:color="000000"/>
+            </w:tcBorders>
+          </w:tcPr>
+          <w:p>
+            <w:pPr>
+              <w:spacing w:after="0"/>
+              <w:jc w:val="right"/>
+            </w:pPr>
+            <w:r>
+              <w:t xml:space="preserve">Primiparous</w:t>
+            </w:r>
+          </w:p>
+        </w:tc>
+        <w:tc>
+          <w:tcPr>
+            <w:tcW w:w="1337" w:type="dxa"/>
+            <w:tcBorders>
+              <w:left w:val="single" w:color="000000"/>
+            </w:tcBorders>
+          </w:tcPr>
+          <w:p>
+            <w:pPr>
+              <w:spacing w:after="0"/>
+              <w:jc w:val="right"/>
+            </w:pPr>
+            <w:r>
+              <w:t xml:space="preserve">1.48</w:t>
+            </w:r>
+          </w:p>
+        </w:tc>
+        <w:tc>
+          <w:tcPr>
+            <w:tcW w:w="1337" w:type="dxa"/>
+          </w:tcPr>
+          <w:p>
+            <w:pPr>
+              <w:spacing w:after="0"/>
+              <w:jc w:val="right"/>
+            </w:pPr>
+            <w:r>
+              <w:t xml:space="preserve">0.23</w:t>
+            </w:r>
+          </w:p>
+        </w:tc>
+        <w:tc>
+          <w:tcPr>
+            <w:tcW w:w="1337" w:type="dxa"/>
+          </w:tcPr>
+          <w:p>
+            <w:pPr>
+              <w:spacing w:after="0"/>
+              <w:jc w:val="right"/>
+            </w:pPr>
+            <w:r>
+              <w:t xml:space="preserve">2.56</w:t>
+            </w:r>
+          </w:p>
+        </w:tc>
+        <w:tc>
+          <w:tcPr>
+            <w:tcW w:w="1337" w:type="dxa"/>
+          </w:tcPr>
+          <w:p>
+            <w:pPr>
+              <w:spacing w:after="0"/>
+              <w:jc w:val="right"/>
+            </w:pPr>
+            <w:r>
+              <w:t xml:space="preserve">0.01</w:t>
+            </w:r>
+          </w:p>
+        </w:tc>
+        <w:tc>
+          <w:tcPr>
+            <w:tcW w:w="1337" w:type="dxa"/>
+          </w:tcPr>
+          <w:p>
+            <w:pPr>
+              <w:spacing w:after="0"/>
+              <w:jc w:val="right"/>
+            </w:pPr>
+            <w:r>
+              <w:t xml:space="preserve">1.10</w:t>
+            </w:r>
+          </w:p>
+        </w:tc>
+        <w:tc>
+          <w:tcPr>
+            <w:tcW w:w="1337" w:type="dxa"/>
+          </w:tcPr>
+          <w:p>
+            <w:pPr>
+              <w:spacing w:after="0"/>
+              <w:jc w:val="right"/>
+            </w:pPr>
+            <w:r>
+              <w:t xml:space="preserve">1.99</w:t>
+            </w:r>
+          </w:p>
+        </w:tc>
+      </w:tr>
+      <w:tr>
+        <w:tc>
+          <w:tcPr>
+            <w:tcW w:w="1337" w:type="dxa"/>
+            <w:tcBorders>
+              <w:bottom w:val="single" w:color="000000"/>
+              <w:right w:val="single" w:color="000000"/>
+            </w:tcBorders>
+          </w:tcPr>
+          <w:p>
+            <w:pPr>
+              <w:spacing w:after="0"/>
+              <w:jc w:val="right"/>
+            </w:pPr>
+            <w:r>
+              <w:t xml:space="preserve">_cons</w:t>
+            </w:r>
+          </w:p>
+        </w:tc>
+        <w:tc>
+          <w:tcPr>
+            <w:tcW w:w="1337" w:type="dxa"/>
+            <w:tcBorders>
+              <w:left w:val="single" w:color="000000"/>
+              <w:bottom w:val="single" w:color="000000"/>
+            </w:tcBorders>
+          </w:tcPr>
+          <w:p>
+            <w:pPr>
+              <w:spacing w:after="0"/>
+              <w:jc w:val="right"/>
+            </w:pPr>
+            <w:r>
+              <w:t xml:space="preserve">0.86</w:t>
+            </w:r>
+          </w:p>
+        </w:tc>
+        <w:tc>
+          <w:tcPr>
+            <w:tcW w:w="1337" w:type="dxa"/>
+            <w:tcBorders>
+              <w:bottom w:val="single" w:color="000000"/>
+            </w:tcBorders>
+          </w:tcPr>
+          <w:p>
+            <w:pPr>
+              <w:spacing w:after="0"/>
+              <w:jc w:val="right"/>
+            </w:pPr>
+            <w:r>
+              <w:t xml:space="preserve">0.33</w:t>
+            </w:r>
+          </w:p>
+        </w:tc>
+        <w:tc>
+          <w:tcPr>
+            <w:tcW w:w="1337" w:type="dxa"/>
+            <w:tcBorders>
+              <w:bottom w:val="single" w:color="000000"/>
+            </w:tcBorders>
+          </w:tcPr>
+          <w:p>
+            <w:pPr>
+              <w:spacing w:after="0"/>
+              <w:jc w:val="right"/>
+            </w:pPr>
+            <w:r>
+              <w:t xml:space="preserve">-0.40</w:t>
+            </w:r>
+          </w:p>
+        </w:tc>
+        <w:tc>
+          <w:tcPr>
+            <w:tcW w:w="1337" w:type="dxa"/>
+            <w:tcBorders>
+              <w:bottom w:val="single" w:color="000000"/>
+            </w:tcBorders>
+          </w:tcPr>
+          <w:p>
+            <w:pPr>
+              <w:spacing w:after="0"/>
+              <w:jc w:val="right"/>
+            </w:pPr>
+            <w:r>
+              <w:t xml:space="preserve">0.69</w:t>
+            </w:r>
+          </w:p>
+        </w:tc>
+        <w:tc>
+          <w:tcPr>
+            <w:tcW w:w="1337" w:type="dxa"/>
+            <w:tcBorders>
+              <w:bottom w:val="single" w:color="000000"/>
+            </w:tcBorders>
+          </w:tcPr>
+          <w:p>
+            <w:pPr>
+              <w:spacing w:after="0"/>
+              <w:jc w:val="right"/>
+            </w:pPr>
+            <w:r>
+              <w:t xml:space="preserve">0.41</w:t>
+            </w:r>
+          </w:p>
+        </w:tc>
+        <w:tc>
+          <w:tcPr>
+            <w:tcW w:w="1337" w:type="dxa"/>
+            <w:tcBorders>
+              <w:bottom w:val="single" w:color="000000"/>
+            </w:tcBorders>
+          </w:tcPr>
+          <w:p>
+            <w:pPr>
+              <w:spacing w:after="0"/>
+              <w:jc w:val="right"/>
+            </w:pPr>
+            <w:r>
+              <w:t xml:space="preserve">1.82</w:t>
+            </w:r>
+          </w:p>
+        </w:tc>
+      </w:tr>
+      <w:tr>
+        <w:tc>
+          <w:tcPr>
+            <w:tcW w:w="1337" w:type="dxa"/>
+            <w:tcBorders>
+              <w:top w:val="single" w:color="000000"/>
+              <w:bottom w:val="single" w:color="000000"/>
+              <w:right w:val="single" w:color="000000"/>
+            </w:tcBorders>
+          </w:tcPr>
+          <w:p>
+            <w:pPr>
+              <w:spacing w:after="0"/>
+              <w:jc w:val="right"/>
+            </w:pPr>
+            <w:r>
+              <w:t xml:space="preserve">/lnsig2u</w:t>
+            </w:r>
+          </w:p>
+        </w:tc>
+        <w:tc>
+          <w:tcPr>
+            <w:tcW w:w="1337" w:type="dxa"/>
+            <w:tcBorders>
+              <w:top w:val="single" w:color="000000"/>
+              <w:left w:val="single" w:color="000000"/>
+              <w:bottom w:val="single" w:color="000000"/>
+            </w:tcBorders>
+          </w:tcPr>
+          <w:p>
+            <w:pPr>
+              <w:spacing w:after="0"/>
+              <w:jc w:val="right"/>
+            </w:pPr>
+            <w:r>
+              <w:t xml:space="preserve">-0.28</w:t>
+            </w:r>
+          </w:p>
+        </w:tc>
+        <w:tc>
+          <w:tcPr>
+            <w:tcW w:w="1337" w:type="dxa"/>
+            <w:tcBorders>
+              <w:top w:val="single" w:color="000000"/>
+              <w:bottom w:val="single" w:color="000000"/>
+            </w:tcBorders>
+          </w:tcPr>
+          <w:p>
+            <w:pPr>
+              <w:spacing w:after="0"/>
+              <w:jc w:val="right"/>
+            </w:pPr>
+            <w:r>
+              <w:t xml:space="preserve">0.24</w:t>
+            </w:r>
+          </w:p>
+        </w:tc>
+        <w:tc>
+          <w:tcPr>
+            <w:tcW w:w="1337" w:type="dxa"/>
+            <w:tcBorders>
+              <w:top w:val="single" w:color="000000"/>
+              <w:bottom w:val="single" w:color="000000"/>
+            </w:tcBorders>
+          </w:tcPr>
+          <w:p>
+            <w:pPr>
+              <w:spacing w:after="0"/>
+              <w:jc w:val="right"/>
+            </w:pPr>
+            <w:r>
+              <w:t xml:space="preserve"/>
+            </w:r>
+          </w:p>
+        </w:tc>
+        <w:tc>
+          <w:tcPr>
+            <w:tcW w:w="1337" w:type="dxa"/>
+            <w:tcBorders>
+              <w:top w:val="single" w:color="000000"/>
+              <w:bottom w:val="single" w:color="000000"/>
+            </w:tcBorders>
+          </w:tcPr>
+          <w:p>
+            <w:pPr>
+              <w:spacing w:after="0"/>
+              <w:jc w:val="right"/>
+            </w:pPr>
+            <w:r>
+              <w:t xml:space="preserve"/>
+            </w:r>
+          </w:p>
+        </w:tc>
+        <w:tc>
+          <w:tcPr>
+            <w:tcW w:w="1337" w:type="dxa"/>
+            <w:tcBorders>
+              <w:top w:val="single" w:color="000000"/>
+              <w:bottom w:val="single" w:color="000000"/>
+            </w:tcBorders>
+          </w:tcPr>
+          <w:p>
+            <w:pPr>
+              <w:spacing w:after="0"/>
+              <w:jc w:val="right"/>
+            </w:pPr>
+            <w:r>
+              <w:t xml:space="preserve">-0.75</w:t>
+            </w:r>
+          </w:p>
+        </w:tc>
+        <w:tc>
+          <w:tcPr>
+            <w:tcW w:w="1337" w:type="dxa"/>
+            <w:tcBorders>
+              <w:top w:val="single" w:color="000000"/>
+              <w:bottom w:val="single" w:color="000000"/>
+            </w:tcBorders>
+          </w:tcPr>
+          <w:p>
+            <w:pPr>
+              <w:spacing w:after="0"/>
+              <w:jc w:val="right"/>
+            </w:pPr>
+            <w:r>
+              <w:t xml:space="preserve">0.19</w:t>
+            </w:r>
+          </w:p>
+        </w:tc>
+      </w:tr>
+      <w:tr>
+        <w:tc>
+          <w:tcPr>
+            <w:tcW w:w="1337" w:type="dxa"/>
+            <w:tcBorders>
+              <w:top w:val="single" w:color="000000"/>
+              <w:right w:val="single" w:color="000000"/>
+            </w:tcBorders>
+          </w:tcPr>
+          <w:p>
+            <w:pPr>
+              <w:spacing w:after="0"/>
+              <w:jc w:val="right"/>
+            </w:pPr>
+            <w:r>
+              <w:t xml:space="preserve">sigma_u</w:t>
+            </w:r>
+          </w:p>
+        </w:tc>
+        <w:tc>
+          <w:tcPr>
+            <w:tcW w:w="1337" w:type="dxa"/>
+            <w:tcBorders>
+              <w:top w:val="single" w:color="000000"/>
+              <w:left w:val="single" w:color="000000"/>
+            </w:tcBorders>
+          </w:tcPr>
+          <w:p>
+            <w:pPr>
+              <w:spacing w:after="0"/>
+              <w:jc w:val="right"/>
+            </w:pPr>
+            <w:r>
+              <w:t xml:space="preserve">0.87</w:t>
+            </w:r>
+          </w:p>
+        </w:tc>
+        <w:tc>
+          <w:tcPr>
+            <w:tcW w:w="1337" w:type="dxa"/>
+            <w:tcBorders>
+              <w:top w:val="single" w:color="000000"/>
+            </w:tcBorders>
+          </w:tcPr>
+          <w:p>
+            <w:pPr>
+              <w:spacing w:after="0"/>
+              <w:jc w:val="right"/>
+            </w:pPr>
+            <w:r>
+              <w:t xml:space="preserve">0.10</w:t>
+            </w:r>
+          </w:p>
+        </w:tc>
+        <w:tc>
+          <w:tcPr>
+            <w:tcW w:w="1337" w:type="dxa"/>
+            <w:tcBorders>
+              <w:top w:val="single" w:color="000000"/>
+            </w:tcBorders>
+          </w:tcPr>
+          <w:p>
+            <w:pPr>
+              <w:spacing w:after="0"/>
+              <w:jc w:val="right"/>
+            </w:pPr>
+            <w:r>
+              <w:t xml:space="preserve"/>
+            </w:r>
+          </w:p>
+        </w:tc>
+        <w:tc>
+          <w:tcPr>
+            <w:tcW w:w="1337" w:type="dxa"/>
+            <w:tcBorders>
+              <w:top w:val="single" w:color="000000"/>
+            </w:tcBorders>
+          </w:tcPr>
+          <w:p>
+            <w:pPr>
+              <w:spacing w:after="0"/>
+              <w:jc w:val="right"/>
+            </w:pPr>
+            <w:r>
+              <w:t xml:space="preserve"/>
+            </w:r>
+          </w:p>
+        </w:tc>
+        <w:tc>
+          <w:tcPr>
+            <w:tcW w:w="1337" w:type="dxa"/>
+            <w:tcBorders>
+              <w:top w:val="single" w:color="000000"/>
+            </w:tcBorders>
+          </w:tcPr>
+          <w:p>
+            <w:pPr>
+              <w:spacing w:after="0"/>
+              <w:jc w:val="right"/>
+            </w:pPr>
+            <w:r>
+              <w:t xml:space="preserve">0.69</w:t>
+            </w:r>
+          </w:p>
+        </w:tc>
+        <w:tc>
+          <w:tcPr>
+            <w:tcW w:w="1337" w:type="dxa"/>
+            <w:tcBorders>
+              <w:top w:val="single" w:color="000000"/>
+            </w:tcBorders>
+          </w:tcPr>
+          <w:p>
+            <w:pPr>
+              <w:spacing w:after="0"/>
+              <w:jc w:val="right"/>
+            </w:pPr>
+            <w:r>
+              <w:t xml:space="preserve">1.10</w:t>
+            </w:r>
+          </w:p>
+        </w:tc>
+      </w:tr>
+      <w:tr>
+        <w:tc>
+          <w:tcPr>
+            <w:tcW w:w="1337" w:type="dxa"/>
+            <w:tcBorders>
+              <w:bottom w:val="single" w:color="000000"/>
+              <w:right w:val="single" w:color="000000"/>
+            </w:tcBorders>
+          </w:tcPr>
+          <w:p>
+            <w:pPr>
+              <w:spacing w:after="0"/>
+              <w:jc w:val="right"/>
+            </w:pPr>
+            <w:r>
+              <w:t xml:space="preserve">rho</w:t>
+            </w:r>
+          </w:p>
+        </w:tc>
+        <w:tc>
+          <w:tcPr>
+            <w:tcW w:w="1337" w:type="dxa"/>
+            <w:tcBorders>
+              <w:left w:val="single" w:color="000000"/>
+              <w:bottom w:val="single" w:color="000000"/>
+            </w:tcBorders>
+          </w:tcPr>
+          <w:p>
+            <w:pPr>
+              <w:spacing w:after="0"/>
+              <w:jc w:val="right"/>
+            </w:pPr>
+            <w:r>
+              <w:t xml:space="preserve">0.19</w:t>
+            </w:r>
+          </w:p>
+        </w:tc>
+        <w:tc>
+          <w:tcPr>
+            <w:tcW w:w="1337" w:type="dxa"/>
+            <w:tcBorders>
+              <w:bottom w:val="single" w:color="000000"/>
+            </w:tcBorders>
+          </w:tcPr>
+          <w:p>
+            <w:pPr>
+              <w:spacing w:after="0"/>
+              <w:jc w:val="right"/>
+            </w:pPr>
+            <w:r>
+              <w:t xml:space="preserve">0.04</w:t>
+            </w:r>
+          </w:p>
+        </w:tc>
+        <w:tc>
+          <w:tcPr>
+            <w:tcW w:w="1337" w:type="dxa"/>
+            <w:tcBorders>
+              <w:bottom w:val="single" w:color="000000"/>
+            </w:tcBorders>
+          </w:tcPr>
+          <w:p>
+            <w:pPr>
+              <w:spacing w:after="0"/>
+              <w:jc w:val="right"/>
+            </w:pPr>
+            <w:r>
+              <w:t xml:space="preserve"/>
+            </w:r>
+          </w:p>
+        </w:tc>
+        <w:tc>
+          <w:tcPr>
+            <w:tcW w:w="1337" w:type="dxa"/>
+            <w:tcBorders>
+              <w:bottom w:val="single" w:color="000000"/>
+            </w:tcBorders>
+          </w:tcPr>
+          <w:p>
+            <w:pPr>
+              <w:spacing w:after="0"/>
+              <w:jc w:val="right"/>
+            </w:pPr>
+            <w:r>
+              <w:t xml:space="preserve"/>
+            </w:r>
+          </w:p>
+        </w:tc>
+        <w:tc>
+          <w:tcPr>
+            <w:tcW w:w="1337" w:type="dxa"/>
+            <w:tcBorders>
+              <w:bottom w:val="single" w:color="000000"/>
+            </w:tcBorders>
+          </w:tcPr>
+          <w:p>
+            <w:pPr>
+              <w:spacing w:after="0"/>
+              <w:jc w:val="right"/>
+            </w:pPr>
+            <w:r>
+              <w:t xml:space="preserve">0.13</w:t>
+            </w:r>
+          </w:p>
+        </w:tc>
+        <w:tc>
+          <w:tcPr>
+            <w:tcW w:w="1337" w:type="dxa"/>
+            <w:tcBorders>
+              <w:bottom w:val="single" w:color="000000"/>
+            </w:tcBorders>
+          </w:tcPr>
+          <w:p>
+            <w:pPr>
+              <w:spacing w:after="0"/>
+              <w:jc w:val="right"/>
+            </w:pPr>
+            <w:r>
+              <w:t xml:space="preserve">0.27</w:t>
             </w:r>
           </w:p>
         </w:tc>

</xml_diff>

<commit_message>
Implement marginal predictive probability plots (#29)
</commit_message>
<xml_diff>
--- a/products/report.docx
+++ b/products/report.docx
@@ -30,7 +30,7 @@
         <w:t xml:space="preserve">(</w:t>
       </w:r>
       <w:r>
-        <w:t xml:space="preserve">29 Jun 2020</w:t>
+        <w:t xml:space="preserve">30 Jun 2020</w:t>
       </w:r>
       <w:r>
         <w:t xml:space="preserve">)</w:t>
@@ -47,7 +47,7 @@
         <w:t xml:space="preserve">Generated using git revision: </w:t>
       </w:r>
       <w:r>
-        <w:t xml:space="preserve">545280b</w:t>
+        <w:t xml:space="preserve">430e5d7</w:t>
       </w:r>
     </w:p>
     <w:p>
@@ -156,7 +156,10 @@
         <w:t xml:space="preserve">significance criterion P&lt;0.05 throughout. Statistical analyses were performed </w:t>
       </w:r>
       <w:r>
-        <w:t xml:space="preserve">using Stata 16 (StataCorp LLC, College Station, Texas, USA).</w:t>
+        <w:t xml:space="preserve">using Stata 16 (StataCorp LLC, College Station, Texas, USA). We masked the </w:t>
+      </w:r>
+      <w:r>
+        <w:t xml:space="preserve">treatment allocation from the statistician during analysis.</w:t>
       </w:r>
     </w:p>
     <w:p>
@@ -2066,6 +2069,172 @@
     <w:p>
       <w:r>
         <w:t/>
+      </w:r>
+    </w:p>
+    <w:p>
+      <w:pPr>
+        <w:jc w:val="both"/>
+      </w:pPr>
+      <w:r>
+        <w:t/>
+      </w:r>
+      <w:r>
+        <w:t xml:space="preserve">The following figures show marginal predictive probabilities for each of the </w:t>
+      </w:r>
+      <w:r>
+        <w:t xml:space="preserve">process outcomes.</w:t>
+      </w:r>
+      <w:r>
+        <w:drawing>
+          <wp:inline distT="0" distB="0" distL="0" distR="0">
+            <wp:extent cx="5943600" cy="4320819"/>
+            <wp:effectExtent l="0" t="0" r="0" b="0"/>
+            <wp:docPr id="0" name="" descr=""/>
+            <wp:cNvGraphicFramePr>
+              <a:graphicFrameLocks noChangeAspect="true"/>
+            </wp:cNvGraphicFramePr>
+            <a:graphic>
+              <a:graphicData uri="http://schemas.openxmlformats.org/drawingml/2006/picture">
+                <pic:pic>
+                  <pic:nvPicPr>
+                    <pic:cNvPr id="1" name=""/>
+                    <pic:cNvPicPr/>
+                  </pic:nvPicPr>
+                  <pic:blipFill>
+                    <a:blip r:embed="rId3"/>
+                    <a:stretch>
+                      <a:fillRect/>
+                    </a:stretch>
+                  </pic:blipFill>
+                  <pic:spPr>
+                    <a:xfrm>
+                      <a:off x="0" y="0"/>
+                      <a:ext cx="5943600" cy="4320819"/>
+                    </a:xfrm>
+                    <a:prstGeom prst="rect">
+                      <a:avLst/>
+                    </a:prstGeom>
+                  </pic:spPr>
+                </pic:pic>
+              </a:graphicData>
+            </a:graphic>
+          </wp:inline>
+        </w:drawing>
+        <w:br w:type="textWrapping"/>
+      </w:r>
+      <w:r>
+        <w:drawing>
+          <wp:inline distT="0" distB="0" distL="0" distR="0">
+            <wp:extent cx="5943600" cy="4320819"/>
+            <wp:effectExtent l="0" t="0" r="0" b="0"/>
+            <wp:docPr id="2" name="" descr=""/>
+            <wp:cNvGraphicFramePr>
+              <a:graphicFrameLocks noChangeAspect="true"/>
+            </wp:cNvGraphicFramePr>
+            <a:graphic>
+              <a:graphicData uri="http://schemas.openxmlformats.org/drawingml/2006/picture">
+                <pic:pic>
+                  <pic:nvPicPr>
+                    <pic:cNvPr id="3" name=""/>
+                    <pic:cNvPicPr/>
+                  </pic:nvPicPr>
+                  <pic:blipFill>
+                    <a:blip r:embed="rId4"/>
+                    <a:stretch>
+                      <a:fillRect/>
+                    </a:stretch>
+                  </pic:blipFill>
+                  <pic:spPr>
+                    <a:xfrm>
+                      <a:off x="0" y="0"/>
+                      <a:ext cx="5943600" cy="4320819"/>
+                    </a:xfrm>
+                    <a:prstGeom prst="rect">
+                      <a:avLst/>
+                    </a:prstGeom>
+                  </pic:spPr>
+                </pic:pic>
+              </a:graphicData>
+            </a:graphic>
+          </wp:inline>
+        </w:drawing>
+        <w:br w:type="textWrapping"/>
+      </w:r>
+      <w:r>
+        <w:drawing>
+          <wp:inline distT="0" distB="0" distL="0" distR="0">
+            <wp:extent cx="5943600" cy="4320819"/>
+            <wp:effectExtent l="0" t="0" r="0" b="0"/>
+            <wp:docPr id="4" name="" descr=""/>
+            <wp:cNvGraphicFramePr>
+              <a:graphicFrameLocks noChangeAspect="true"/>
+            </wp:cNvGraphicFramePr>
+            <a:graphic>
+              <a:graphicData uri="http://schemas.openxmlformats.org/drawingml/2006/picture">
+                <pic:pic>
+                  <pic:nvPicPr>
+                    <pic:cNvPr id="5" name=""/>
+                    <pic:cNvPicPr/>
+                  </pic:nvPicPr>
+                  <pic:blipFill>
+                    <a:blip r:embed="rId5"/>
+                    <a:stretch>
+                      <a:fillRect/>
+                    </a:stretch>
+                  </pic:blipFill>
+                  <pic:spPr>
+                    <a:xfrm>
+                      <a:off x="0" y="0"/>
+                      <a:ext cx="5943600" cy="4320819"/>
+                    </a:xfrm>
+                    <a:prstGeom prst="rect">
+                      <a:avLst/>
+                    </a:prstGeom>
+                  </pic:spPr>
+                </pic:pic>
+              </a:graphicData>
+            </a:graphic>
+          </wp:inline>
+        </w:drawing>
+        <w:br w:type="textWrapping"/>
+      </w:r>
+      <w:r>
+        <w:drawing>
+          <wp:inline distT="0" distB="0" distL="0" distR="0">
+            <wp:extent cx="5943600" cy="4320819"/>
+            <wp:effectExtent l="0" t="0" r="0" b="0"/>
+            <wp:docPr id="6" name="" descr=""/>
+            <wp:cNvGraphicFramePr>
+              <a:graphicFrameLocks noChangeAspect="true"/>
+            </wp:cNvGraphicFramePr>
+            <a:graphic>
+              <a:graphicData uri="http://schemas.openxmlformats.org/drawingml/2006/picture">
+                <pic:pic>
+                  <pic:nvPicPr>
+                    <pic:cNvPr id="7" name=""/>
+                    <pic:cNvPicPr/>
+                  </pic:nvPicPr>
+                  <pic:blipFill>
+                    <a:blip r:embed="rId6"/>
+                    <a:stretch>
+                      <a:fillRect/>
+                    </a:stretch>
+                  </pic:blipFill>
+                  <pic:spPr>
+                    <a:xfrm>
+                      <a:off x="0" y="0"/>
+                      <a:ext cx="5943600" cy="4320819"/>
+                    </a:xfrm>
+                    <a:prstGeom prst="rect">
+                      <a:avLst/>
+                    </a:prstGeom>
+                  </pic:spPr>
+                </pic:pic>
+              </a:graphicData>
+            </a:graphic>
+          </wp:inline>
+        </w:drawing>
+        <w:br w:type="textWrapping"/>
       </w:r>
     </w:p>
     <w:p>

</xml_diff>

<commit_message>
Changed masked to blinded
</commit_message>
<xml_diff>
--- a/products/report.docx
+++ b/products/report.docx
@@ -162,10 +162,13 @@
         <w:t xml:space="preserve">significance criterion P&lt;0.05 throughout. Statistical analyses were performed </w:t>
       </w:r>
       <w:r>
-        <w:t xml:space="preserve">using Stata 16 (StataCorp LLC, College Station, Texas, USA). We masked the </w:t>
+        <w:t xml:space="preserve">using Stata 16 (StataCorp LLC, College Station, Texas, USA). The statistician </w:t>
       </w:r>
       <w:r>
-        <w:t xml:space="preserve">treatment allocation from the statistician during analysis.</w:t>
+        <w:t xml:space="preserve">was not involved in data collection and was blinded to treatment allocation </w:t>
+      </w:r>
+      <w:r>
+        <w:t xml:space="preserve">during analysis. Protocol deviations are documented in Appendix 1.</w:t>
       </w:r>
     </w:p>
     <w:p>
@@ -2381,7 +2384,7 @@
         <w:t xml:space="preserve">We planned to use generalized estimating equations (GEEs) to account for the </w:t>
       </w:r>
       <w:r>
-        <w:t xml:space="preserve">cluster-randomized design, but used random-effect logistic regression </w:t>
+        <w:t xml:space="preserve">cluster-randomized design but used random-effect logistic regression </w:t>
       </w:r>
       <w:r>
         <w:t xml:space="preserve">because it was necessary to analyze the process outcome data in which outcomes </w:t>

</xml_diff>

<commit_message>
Adjust relative sizes of individual margins plots
This ensures that the labels on the cluster size axis do not clash.
</commit_message>
<xml_diff>
--- a/products/report.docx
+++ b/products/report.docx
@@ -30,7 +30,7 @@
         <w:t xml:space="preserve">(</w:t>
       </w:r>
       <w:r>
-        <w:t xml:space="preserve">17 Aug 2020</w:t>
+        <w:t xml:space="preserve">18 Aug 2020</w:t>
       </w:r>
       <w:r>
         <w:t xml:space="preserve">)</w:t>
@@ -47,7 +47,7 @@
         <w:t xml:space="preserve">Generated using git revision: </w:t>
       </w:r>
       <w:r>
-        <w:t xml:space="preserve">e4a5265</w:t>
+        <w:t xml:space="preserve">9063f7e</w:t>
       </w:r>
     </w:p>
     <w:p>
@@ -807,21 +807,21 @@
               <w:jc w:val="right"/>
             </w:pPr>
             <w:r>
-              <w:t xml:space="preserve">-0.17</w:t>
-            </w:r>
-          </w:p>
-        </w:tc>
-        <w:tc>
-          <w:tcPr>
-            <w:tcW w:w="1337" w:type="dxa"/>
-          </w:tcPr>
-          <w:p>
-            <w:pPr>
-              <w:spacing w:after="0"/>
-              <w:jc w:val="right"/>
-            </w:pPr>
-            <w:r>
-              <w:t xml:space="preserve">0.86</w:t>
+              <w:t xml:space="preserve">-0.15</w:t>
+            </w:r>
+          </w:p>
+        </w:tc>
+        <w:tc>
+          <w:tcPr>
+            <w:tcW w:w="1337" w:type="dxa"/>
+          </w:tcPr>
+          <w:p>
+            <w:pPr>
+              <w:spacing w:after="0"/>
+              <w:jc w:val="right"/>
+            </w:pPr>
+            <w:r>
+              <w:t xml:space="preserve">0.88</w:t>
             </w:r>
           </w:p>
         </w:tc>
@@ -1178,63 +1178,63 @@
               <w:jc w:val="right"/>
             </w:pPr>
             <w:r>
-              <w:t xml:space="preserve">0.19</w:t>
-            </w:r>
-          </w:p>
-        </w:tc>
-        <w:tc>
-          <w:tcPr>
-            <w:tcW w:w="1337" w:type="dxa"/>
-          </w:tcPr>
-          <w:p>
-            <w:pPr>
-              <w:spacing w:after="0"/>
-              <w:jc w:val="right"/>
-            </w:pPr>
-            <w:r>
-              <w:t xml:space="preserve">-0.86</w:t>
-            </w:r>
-          </w:p>
-        </w:tc>
-        <w:tc>
-          <w:tcPr>
-            <w:tcW w:w="1337" w:type="dxa"/>
-          </w:tcPr>
-          <w:p>
-            <w:pPr>
-              <w:spacing w:after="0"/>
-              <w:jc w:val="right"/>
-            </w:pPr>
-            <w:r>
-              <w:t xml:space="preserve">0.39</w:t>
-            </w:r>
-          </w:p>
-        </w:tc>
-        <w:tc>
-          <w:tcPr>
-            <w:tcW w:w="1337" w:type="dxa"/>
-          </w:tcPr>
-          <w:p>
-            <w:pPr>
-              <w:spacing w:after="0"/>
-              <w:jc w:val="right"/>
-            </w:pPr>
-            <w:r>
-              <w:t xml:space="preserve">0.52</w:t>
-            </w:r>
-          </w:p>
-        </w:tc>
-        <w:tc>
-          <w:tcPr>
-            <w:tcW w:w="1337" w:type="dxa"/>
-          </w:tcPr>
-          <w:p>
-            <w:pPr>
-              <w:spacing w:after="0"/>
-              <w:jc w:val="right"/>
-            </w:pPr>
-            <w:r>
-              <w:t xml:space="preserve">1.29</w:t>
+              <w:t xml:space="preserve">0.20</w:t>
+            </w:r>
+          </w:p>
+        </w:tc>
+        <w:tc>
+          <w:tcPr>
+            <w:tcW w:w="1337" w:type="dxa"/>
+          </w:tcPr>
+          <w:p>
+            <w:pPr>
+              <w:spacing w:after="0"/>
+              <w:jc w:val="right"/>
+            </w:pPr>
+            <w:r>
+              <w:t xml:space="preserve">-0.83</w:t>
+            </w:r>
+          </w:p>
+        </w:tc>
+        <w:tc>
+          <w:tcPr>
+            <w:tcW w:w="1337" w:type="dxa"/>
+          </w:tcPr>
+          <w:p>
+            <w:pPr>
+              <w:spacing w:after="0"/>
+              <w:jc w:val="right"/>
+            </w:pPr>
+            <w:r>
+              <w:t xml:space="preserve">0.41</w:t>
+            </w:r>
+          </w:p>
+        </w:tc>
+        <w:tc>
+          <w:tcPr>
+            <w:tcW w:w="1337" w:type="dxa"/>
+          </w:tcPr>
+          <w:p>
+            <w:pPr>
+              <w:spacing w:after="0"/>
+              <w:jc w:val="right"/>
+            </w:pPr>
+            <w:r>
+              <w:t xml:space="preserve">0.51</w:t>
+            </w:r>
+          </w:p>
+        </w:tc>
+        <w:tc>
+          <w:tcPr>
+            <w:tcW w:w="1337" w:type="dxa"/>
+          </w:tcPr>
+          <w:p>
+            <w:pPr>
+              <w:spacing w:after="0"/>
+              <w:jc w:val="right"/>
+            </w:pPr>
+            <w:r>
+              <w:t xml:space="preserve">1.31</w:t>
             </w:r>
           </w:p>
         </w:tc>
@@ -1549,7 +1549,7 @@
               <w:jc w:val="right"/>
             </w:pPr>
             <w:r>
-              <w:t xml:space="preserve">0.60</w:t>
+              <w:t xml:space="preserve">0.61</w:t>
             </w:r>
           </w:p>
         </w:tc>
@@ -1577,21 +1577,21 @@
               <w:jc w:val="right"/>
             </w:pPr>
             <w:r>
-              <w:t xml:space="preserve">-1.22</w:t>
-            </w:r>
-          </w:p>
-        </w:tc>
-        <w:tc>
-          <w:tcPr>
-            <w:tcW w:w="1337" w:type="dxa"/>
-          </w:tcPr>
-          <w:p>
-            <w:pPr>
-              <w:spacing w:after="0"/>
-              <w:jc w:val="right"/>
-            </w:pPr>
-            <w:r>
-              <w:t xml:space="preserve">0.22</w:t>
+              <w:t xml:space="preserve">-1.21</w:t>
+            </w:r>
+          </w:p>
+        </w:tc>
+        <w:tc>
+          <w:tcPr>
+            <w:tcW w:w="1337" w:type="dxa"/>
+          </w:tcPr>
+          <w:p>
+            <w:pPr>
+              <w:spacing w:after="0"/>
+              <w:jc w:val="right"/>
+            </w:pPr>
+            <w:r>
+              <w:t xml:space="preserve">0.23</w:t>
             </w:r>
           </w:p>
         </w:tc>
@@ -1619,7 +1619,7 @@
               <w:jc w:val="right"/>
             </w:pPr>
             <w:r>
-              <w:t xml:space="preserve">1.37</w:t>
+              <w:t xml:space="preserve">1.36</w:t>
             </w:r>
           </w:p>
         </w:tc>
@@ -1962,35 +1962,35 @@
               <w:jc w:val="right"/>
             </w:pPr>
             <w:r>
-              <w:t xml:space="preserve">-0.01</w:t>
-            </w:r>
-          </w:p>
-        </w:tc>
-        <w:tc>
-          <w:tcPr>
-            <w:tcW w:w="1337" w:type="dxa"/>
-          </w:tcPr>
-          <w:p>
-            <w:pPr>
-              <w:spacing w:after="0"/>
-              <w:jc w:val="right"/>
-            </w:pPr>
-            <w:r>
-              <w:t xml:space="preserve">0.99</w:t>
-            </w:r>
-          </w:p>
-        </w:tc>
-        <w:tc>
-          <w:tcPr>
-            <w:tcW w:w="1337" w:type="dxa"/>
-          </w:tcPr>
-          <w:p>
-            <w:pPr>
-              <w:spacing w:after="0"/>
-              <w:jc w:val="right"/>
-            </w:pPr>
-            <w:r>
-              <w:t xml:space="preserve">0.80</w:t>
+              <w:t xml:space="preserve">0.00</w:t>
+            </w:r>
+          </w:p>
+        </w:tc>
+        <w:tc>
+          <w:tcPr>
+            <w:tcW w:w="1337" w:type="dxa"/>
+          </w:tcPr>
+          <w:p>
+            <w:pPr>
+              <w:spacing w:after="0"/>
+              <w:jc w:val="right"/>
+            </w:pPr>
+            <w:r>
+              <w:t xml:space="preserve">1.00</w:t>
+            </w:r>
+          </w:p>
+        </w:tc>
+        <w:tc>
+          <w:tcPr>
+            <w:tcW w:w="1337" w:type="dxa"/>
+          </w:tcPr>
+          <w:p>
+            <w:pPr>
+              <w:spacing w:after="0"/>
+              <w:jc w:val="right"/>
+            </w:pPr>
+            <w:r>
+              <w:t xml:space="preserve">0.81</w:t>
             </w:r>
           </w:p>
         </w:tc>
@@ -2732,7 +2732,7 @@
               <w:jc w:val="right"/>
             </w:pPr>
             <w:r>
-              <w:t xml:space="preserve">0.75</w:t>
+              <w:t xml:space="preserve">0.73</w:t>
             </w:r>
           </w:p>
         </w:tc>
@@ -7338,21 +7338,21 @@
               <w:jc w:val="right"/>
             </w:pPr>
             <w:r>
-              <w:t xml:space="preserve">-0.17</w:t>
-            </w:r>
-          </w:p>
-        </w:tc>
-        <w:tc>
-          <w:tcPr>
-            <w:tcW w:w="1337" w:type="dxa"/>
-          </w:tcPr>
-          <w:p>
-            <w:pPr>
-              <w:spacing w:after="0"/>
-              <w:jc w:val="right"/>
-            </w:pPr>
-            <w:r>
-              <w:t xml:space="preserve">0.86</w:t>
+              <w:t xml:space="preserve">-0.15</w:t>
+            </w:r>
+          </w:p>
+        </w:tc>
+        <w:tc>
+          <w:tcPr>
+            <w:tcW w:w="1337" w:type="dxa"/>
+          </w:tcPr>
+          <w:p>
+            <w:pPr>
+              <w:spacing w:after="0"/>
+              <w:jc w:val="right"/>
+            </w:pPr>
+            <w:r>
+              <w:t xml:space="preserve">0.88</w:t>
             </w:r>
           </w:p>
         </w:tc>
@@ -7734,7 +7734,7 @@
               <w:jc w:val="right"/>
             </w:pPr>
             <w:r>
-              <w:t xml:space="preserve">0.91</w:t>
+              <w:t xml:space="preserve">0.92</w:t>
             </w:r>
           </w:p>
         </w:tc>
@@ -7762,21 +7762,21 @@
               <w:jc w:val="right"/>
             </w:pPr>
             <w:r>
-              <w:t xml:space="preserve">-0.62</w:t>
-            </w:r>
-          </w:p>
-        </w:tc>
-        <w:tc>
-          <w:tcPr>
-            <w:tcW w:w="1337" w:type="dxa"/>
-          </w:tcPr>
-          <w:p>
-            <w:pPr>
-              <w:spacing w:after="0"/>
-              <w:jc w:val="right"/>
-            </w:pPr>
-            <w:r>
-              <w:t xml:space="preserve">0.53</w:t>
+              <w:t xml:space="preserve">-0.59</w:t>
+            </w:r>
+          </w:p>
+        </w:tc>
+        <w:tc>
+          <w:tcPr>
+            <w:tcW w:w="1337" w:type="dxa"/>
+          </w:tcPr>
+          <w:p>
+            <w:pPr>
+              <w:spacing w:after="0"/>
+              <w:jc w:val="right"/>
+            </w:pPr>
+            <w:r>
+              <w:t xml:space="preserve">0.55</w:t>
             </w:r>
           </w:p>
         </w:tc>
@@ -7804,7 +7804,7 @@
               <w:jc w:val="right"/>
             </w:pPr>
             <w:r>
-              <w:t xml:space="preserve">1.21</w:t>
+              <w:t xml:space="preserve">1.22</w:t>
             </w:r>
           </w:p>
         </w:tc>
@@ -7910,7 +7910,7 @@
               <w:jc w:val="right"/>
             </w:pPr>
             <w:r>
-              <w:t xml:space="preserve">1.32</w:t>
+              <w:t xml:space="preserve">1.34</w:t>
             </w:r>
           </w:p>
         </w:tc>
@@ -8002,7 +8002,7 @@
               <w:jc w:val="right"/>
             </w:pPr>
             <w:r>
-              <w:t xml:space="preserve">0.97</w:t>
+              <w:t xml:space="preserve">0.98</w:t>
             </w:r>
           </w:p>
         </w:tc>
@@ -8186,7 +8186,7 @@
               <w:jc w:val="right"/>
             </w:pPr>
             <w:r>
-              <w:t xml:space="preserve">-1.70</w:t>
+              <w:t xml:space="preserve">-1.71</w:t>
             </w:r>
           </w:p>
         </w:tc>
@@ -8292,7 +8292,7 @@
               <w:jc w:val="right"/>
             </w:pPr>
             <w:r>
-              <w:t xml:space="preserve">4.92</w:t>
+              <w:t xml:space="preserve">4.69</w:t>
             </w:r>
           </w:p>
         </w:tc>
@@ -8610,35 +8610,35 @@
               <w:jc w:val="right"/>
             </w:pPr>
             <w:r>
-              <w:t xml:space="preserve">1.46</w:t>
-            </w:r>
-          </w:p>
-        </w:tc>
-        <w:tc>
-          <w:tcPr>
-            <w:tcW w:w="1337" w:type="dxa"/>
-          </w:tcPr>
-          <w:p>
-            <w:pPr>
-              <w:spacing w:after="0"/>
-              <w:jc w:val="right"/>
-            </w:pPr>
-            <w:r>
-              <w:t xml:space="preserve">0.14</w:t>
-            </w:r>
-          </w:p>
-        </w:tc>
-        <w:tc>
-          <w:tcPr>
-            <w:tcW w:w="1337" w:type="dxa"/>
-          </w:tcPr>
-          <w:p>
-            <w:pPr>
-              <w:spacing w:after="0"/>
-              <w:jc w:val="right"/>
-            </w:pPr>
-            <w:r>
-              <w:t xml:space="preserve">0.96</w:t>
+              <w:t xml:space="preserve">1.50</w:t>
+            </w:r>
+          </w:p>
+        </w:tc>
+        <w:tc>
+          <w:tcPr>
+            <w:tcW w:w="1337" w:type="dxa"/>
+          </w:tcPr>
+          <w:p>
+            <w:pPr>
+              <w:spacing w:after="0"/>
+              <w:jc w:val="right"/>
+            </w:pPr>
+            <w:r>
+              <w:t xml:space="preserve">0.13</w:t>
+            </w:r>
+          </w:p>
+        </w:tc>
+        <w:tc>
+          <w:tcPr>
+            <w:tcW w:w="1337" w:type="dxa"/>
+          </w:tcPr>
+          <w:p>
+            <w:pPr>
+              <w:spacing w:after="0"/>
+              <w:jc w:val="right"/>
+            </w:pPr>
+            <w:r>
+              <w:t xml:space="preserve">0.97</w:t>
             </w:r>
           </w:p>
         </w:tc>
@@ -8900,7 +8900,7 @@
               <w:jc w:val="right"/>
             </w:pPr>
             <w:r>
-              <w:t xml:space="preserve">1.06</w:t>
+              <w:t xml:space="preserve">1.05</w:t>
             </w:r>
           </w:p>
         </w:tc>
@@ -8928,49 +8928,49 @@
               <w:jc w:val="right"/>
             </w:pPr>
             <w:r>
-              <w:t xml:space="preserve">0.68</w:t>
-            </w:r>
-          </w:p>
-        </w:tc>
-        <w:tc>
-          <w:tcPr>
-            <w:tcW w:w="1337" w:type="dxa"/>
-          </w:tcPr>
-          <w:p>
-            <w:pPr>
-              <w:spacing w:after="0"/>
-              <w:jc w:val="right"/>
-            </w:pPr>
-            <w:r>
-              <w:t xml:space="preserve">0.50</w:t>
-            </w:r>
-          </w:p>
-        </w:tc>
-        <w:tc>
-          <w:tcPr>
-            <w:tcW w:w="1337" w:type="dxa"/>
-          </w:tcPr>
-          <w:p>
-            <w:pPr>
-              <w:spacing w:after="0"/>
-              <w:jc w:val="right"/>
-            </w:pPr>
-            <w:r>
-              <w:t xml:space="preserve">0.90</w:t>
-            </w:r>
-          </w:p>
-        </w:tc>
-        <w:tc>
-          <w:tcPr>
-            <w:tcW w:w="1337" w:type="dxa"/>
-          </w:tcPr>
-          <w:p>
-            <w:pPr>
-              <w:spacing w:after="0"/>
-              <w:jc w:val="right"/>
-            </w:pPr>
-            <w:r>
-              <w:t xml:space="preserve">1.25</w:t>
+              <w:t xml:space="preserve">0.61</w:t>
+            </w:r>
+          </w:p>
+        </w:tc>
+        <w:tc>
+          <w:tcPr>
+            <w:tcW w:w="1337" w:type="dxa"/>
+          </w:tcPr>
+          <w:p>
+            <w:pPr>
+              <w:spacing w:after="0"/>
+              <w:jc w:val="right"/>
+            </w:pPr>
+            <w:r>
+              <w:t xml:space="preserve">0.55</w:t>
+            </w:r>
+          </w:p>
+        </w:tc>
+        <w:tc>
+          <w:tcPr>
+            <w:tcW w:w="1337" w:type="dxa"/>
+          </w:tcPr>
+          <w:p>
+            <w:pPr>
+              <w:spacing w:after="0"/>
+              <w:jc w:val="right"/>
+            </w:pPr>
+            <w:r>
+              <w:t xml:space="preserve">0.89</w:t>
+            </w:r>
+          </w:p>
+        </w:tc>
+        <w:tc>
+          <w:tcPr>
+            <w:tcW w:w="1337" w:type="dxa"/>
+          </w:tcPr>
+          <w:p>
+            <w:pPr>
+              <w:spacing w:after="0"/>
+              <w:jc w:val="right"/>
+            </w:pPr>
+            <w:r>
+              <w:t xml:space="preserve">1.24</w:t>
             </w:r>
           </w:p>
         </w:tc>
@@ -9042,7 +9042,7 @@
               <w:jc w:val="right"/>
             </w:pPr>
             <w:r>
-              <w:t xml:space="preserve">-9.40</w:t>
+              <w:t xml:space="preserve">-9.26</w:t>
             </w:r>
           </w:p>
         </w:tc>
@@ -9133,97 +9133,97 @@
               <w:jc w:val="right"/>
             </w:pPr>
             <w:r>
-              <w:t xml:space="preserve">-9.19</w:t>
-            </w:r>
-          </w:p>
-        </w:tc>
-        <w:tc>
-          <w:tcPr>
-            <w:tcW w:w="1337" w:type="dxa"/>
-            <w:tcBorders>
-              <w:top w:val="single" w:color="000000"/>
-              <w:bottom w:val="single" w:color="000000"/>
-            </w:tcBorders>
-          </w:tcPr>
-          <w:p>
-            <w:pPr>
-              <w:spacing w:after="0"/>
-              <w:jc w:val="right"/>
-            </w:pPr>
-            <w:r>
-              <w:t xml:space="preserve">10.82</w:t>
-            </w:r>
-          </w:p>
-        </w:tc>
-        <w:tc>
-          <w:tcPr>
-            <w:tcW w:w="1337" w:type="dxa"/>
-            <w:tcBorders>
-              <w:top w:val="single" w:color="000000"/>
-              <w:bottom w:val="single" w:color="000000"/>
-            </w:tcBorders>
-          </w:tcPr>
-          <w:p>
-            <w:pPr>
-              <w:spacing w:after="0"/>
-              <w:jc w:val="right"/>
-            </w:pPr>
-            <w:r>
-              <w:t xml:space="preserve"/>
-            </w:r>
-          </w:p>
-        </w:tc>
-        <w:tc>
-          <w:tcPr>
-            <w:tcW w:w="1337" w:type="dxa"/>
-            <w:tcBorders>
-              <w:top w:val="single" w:color="000000"/>
-              <w:bottom w:val="single" w:color="000000"/>
-            </w:tcBorders>
-          </w:tcPr>
-          <w:p>
-            <w:pPr>
-              <w:spacing w:after="0"/>
-              <w:jc w:val="right"/>
-            </w:pPr>
-            <w:r>
-              <w:t xml:space="preserve"/>
-            </w:r>
-          </w:p>
-        </w:tc>
-        <w:tc>
-          <w:tcPr>
-            <w:tcW w:w="1337" w:type="dxa"/>
-            <w:tcBorders>
-              <w:top w:val="single" w:color="000000"/>
-              <w:bottom w:val="single" w:color="000000"/>
-            </w:tcBorders>
-          </w:tcPr>
-          <w:p>
-            <w:pPr>
-              <w:spacing w:after="0"/>
-              <w:jc w:val="right"/>
-            </w:pPr>
-            <w:r>
-              <w:t xml:space="preserve">-30.40</w:t>
-            </w:r>
-          </w:p>
-        </w:tc>
-        <w:tc>
-          <w:tcPr>
-            <w:tcW w:w="1337" w:type="dxa"/>
-            <w:tcBorders>
-              <w:top w:val="single" w:color="000000"/>
-              <w:bottom w:val="single" w:color="000000"/>
-            </w:tcBorders>
-          </w:tcPr>
-          <w:p>
-            <w:pPr>
-              <w:spacing w:after="0"/>
-              <w:jc w:val="right"/>
-            </w:pPr>
-            <w:r>
-              <w:t xml:space="preserve">12.03</w:t>
+              <w:t xml:space="preserve">-9.32</w:t>
+            </w:r>
+          </w:p>
+        </w:tc>
+        <w:tc>
+          <w:tcPr>
+            <w:tcW w:w="1337" w:type="dxa"/>
+            <w:tcBorders>
+              <w:top w:val="single" w:color="000000"/>
+              <w:bottom w:val="single" w:color="000000"/>
+            </w:tcBorders>
+          </w:tcPr>
+          <w:p>
+            <w:pPr>
+              <w:spacing w:after="0"/>
+              <w:jc w:val="right"/>
+            </w:pPr>
+            <w:r>
+              <w:t xml:space="preserve">11.10</w:t>
+            </w:r>
+          </w:p>
+        </w:tc>
+        <w:tc>
+          <w:tcPr>
+            <w:tcW w:w="1337" w:type="dxa"/>
+            <w:tcBorders>
+              <w:top w:val="single" w:color="000000"/>
+              <w:bottom w:val="single" w:color="000000"/>
+            </w:tcBorders>
+          </w:tcPr>
+          <w:p>
+            <w:pPr>
+              <w:spacing w:after="0"/>
+              <w:jc w:val="right"/>
+            </w:pPr>
+            <w:r>
+              <w:t xml:space="preserve"/>
+            </w:r>
+          </w:p>
+        </w:tc>
+        <w:tc>
+          <w:tcPr>
+            <w:tcW w:w="1337" w:type="dxa"/>
+            <w:tcBorders>
+              <w:top w:val="single" w:color="000000"/>
+              <w:bottom w:val="single" w:color="000000"/>
+            </w:tcBorders>
+          </w:tcPr>
+          <w:p>
+            <w:pPr>
+              <w:spacing w:after="0"/>
+              <w:jc w:val="right"/>
+            </w:pPr>
+            <w:r>
+              <w:t xml:space="preserve"/>
+            </w:r>
+          </w:p>
+        </w:tc>
+        <w:tc>
+          <w:tcPr>
+            <w:tcW w:w="1337" w:type="dxa"/>
+            <w:tcBorders>
+              <w:top w:val="single" w:color="000000"/>
+              <w:bottom w:val="single" w:color="000000"/>
+            </w:tcBorders>
+          </w:tcPr>
+          <w:p>
+            <w:pPr>
+              <w:spacing w:after="0"/>
+              <w:jc w:val="right"/>
+            </w:pPr>
+            <w:r>
+              <w:t xml:space="preserve">-31.09</w:t>
+            </w:r>
+          </w:p>
+        </w:tc>
+        <w:tc>
+          <w:tcPr>
+            <w:tcW w:w="1337" w:type="dxa"/>
+            <w:tcBorders>
+              <w:top w:val="single" w:color="000000"/>
+              <w:bottom w:val="single" w:color="000000"/>
+            </w:tcBorders>
+          </w:tcPr>
+          <w:p>
+            <w:pPr>
+              <w:spacing w:after="0"/>
+              <w:jc w:val="right"/>
+            </w:pPr>
+            <w:r>
+              <w:t xml:space="preserve">12.44</w:t>
             </w:r>
           </w:p>
         </w:tc>
@@ -9346,7 +9346,7 @@
               <w:jc w:val="right"/>
             </w:pPr>
             <w:r>
-              <w:t xml:space="preserve">409.17</w:t>
+              <w:t xml:space="preserve">501.73</w:t>
             </w:r>
           </w:p>
         </w:tc>
@@ -9799,63 +9799,63 @@
               <w:jc w:val="right"/>
             </w:pPr>
             <w:r>
-              <w:t xml:space="preserve">0.19</w:t>
-            </w:r>
-          </w:p>
-        </w:tc>
-        <w:tc>
-          <w:tcPr>
-            <w:tcW w:w="1337" w:type="dxa"/>
-          </w:tcPr>
-          <w:p>
-            <w:pPr>
-              <w:spacing w:after="0"/>
-              <w:jc w:val="right"/>
-            </w:pPr>
-            <w:r>
-              <w:t xml:space="preserve">-0.86</w:t>
-            </w:r>
-          </w:p>
-        </w:tc>
-        <w:tc>
-          <w:tcPr>
-            <w:tcW w:w="1337" w:type="dxa"/>
-          </w:tcPr>
-          <w:p>
-            <w:pPr>
-              <w:spacing w:after="0"/>
-              <w:jc w:val="right"/>
-            </w:pPr>
-            <w:r>
-              <w:t xml:space="preserve">0.39</w:t>
-            </w:r>
-          </w:p>
-        </w:tc>
-        <w:tc>
-          <w:tcPr>
-            <w:tcW w:w="1337" w:type="dxa"/>
-          </w:tcPr>
-          <w:p>
-            <w:pPr>
-              <w:spacing w:after="0"/>
-              <w:jc w:val="right"/>
-            </w:pPr>
-            <w:r>
-              <w:t xml:space="preserve">0.52</w:t>
-            </w:r>
-          </w:p>
-        </w:tc>
-        <w:tc>
-          <w:tcPr>
-            <w:tcW w:w="1337" w:type="dxa"/>
-          </w:tcPr>
-          <w:p>
-            <w:pPr>
-              <w:spacing w:after="0"/>
-              <w:jc w:val="right"/>
-            </w:pPr>
-            <w:r>
-              <w:t xml:space="preserve">1.29</w:t>
+              <w:t xml:space="preserve">0.20</w:t>
+            </w:r>
+          </w:p>
+        </w:tc>
+        <w:tc>
+          <w:tcPr>
+            <w:tcW w:w="1337" w:type="dxa"/>
+          </w:tcPr>
+          <w:p>
+            <w:pPr>
+              <w:spacing w:after="0"/>
+              <w:jc w:val="right"/>
+            </w:pPr>
+            <w:r>
+              <w:t xml:space="preserve">-0.83</w:t>
+            </w:r>
+          </w:p>
+        </w:tc>
+        <w:tc>
+          <w:tcPr>
+            <w:tcW w:w="1337" w:type="dxa"/>
+          </w:tcPr>
+          <w:p>
+            <w:pPr>
+              <w:spacing w:after="0"/>
+              <w:jc w:val="right"/>
+            </w:pPr>
+            <w:r>
+              <w:t xml:space="preserve">0.41</w:t>
+            </w:r>
+          </w:p>
+        </w:tc>
+        <w:tc>
+          <w:tcPr>
+            <w:tcW w:w="1337" w:type="dxa"/>
+          </w:tcPr>
+          <w:p>
+            <w:pPr>
+              <w:spacing w:after="0"/>
+              <w:jc w:val="right"/>
+            </w:pPr>
+            <w:r>
+              <w:t xml:space="preserve">0.51</w:t>
+            </w:r>
+          </w:p>
+        </w:tc>
+        <w:tc>
+          <w:tcPr>
+            <w:tcW w:w="1337" w:type="dxa"/>
+          </w:tcPr>
+          <w:p>
+            <w:pPr>
+              <w:spacing w:after="0"/>
+              <w:jc w:val="right"/>
+            </w:pPr>
+            <w:r>
+              <w:t xml:space="preserve">1.31</w:t>
             </w:r>
           </w:p>
         </w:tc>
@@ -10103,77 +10103,77 @@
               <w:jc w:val="right"/>
             </w:pPr>
             <w:r>
-              <w:t xml:space="preserve">1.40</w:t>
-            </w:r>
-          </w:p>
-        </w:tc>
-        <w:tc>
-          <w:tcPr>
-            <w:tcW w:w="1337" w:type="dxa"/>
-          </w:tcPr>
-          <w:p>
-            <w:pPr>
-              <w:spacing w:after="0"/>
-              <w:jc w:val="right"/>
-            </w:pPr>
-            <w:r>
-              <w:t xml:space="preserve">0.63</w:t>
-            </w:r>
-          </w:p>
-        </w:tc>
-        <w:tc>
-          <w:tcPr>
-            <w:tcW w:w="1337" w:type="dxa"/>
-          </w:tcPr>
-          <w:p>
-            <w:pPr>
-              <w:spacing w:after="0"/>
-              <w:jc w:val="right"/>
-            </w:pPr>
-            <w:r>
-              <w:t xml:space="preserve">0.75</w:t>
-            </w:r>
-          </w:p>
-        </w:tc>
-        <w:tc>
-          <w:tcPr>
-            <w:tcW w:w="1337" w:type="dxa"/>
-          </w:tcPr>
-          <w:p>
-            <w:pPr>
-              <w:spacing w:after="0"/>
-              <w:jc w:val="right"/>
-            </w:pPr>
-            <w:r>
-              <w:t xml:space="preserve">0.45</w:t>
-            </w:r>
-          </w:p>
-        </w:tc>
-        <w:tc>
-          <w:tcPr>
-            <w:tcW w:w="1337" w:type="dxa"/>
-          </w:tcPr>
-          <w:p>
-            <w:pPr>
-              <w:spacing w:after="0"/>
-              <w:jc w:val="right"/>
-            </w:pPr>
-            <w:r>
-              <w:t xml:space="preserve">0.58</w:t>
-            </w:r>
-          </w:p>
-        </w:tc>
-        <w:tc>
-          <w:tcPr>
-            <w:tcW w:w="1337" w:type="dxa"/>
-          </w:tcPr>
-          <w:p>
-            <w:pPr>
-              <w:spacing w:after="0"/>
-              <w:jc w:val="right"/>
-            </w:pPr>
-            <w:r>
-              <w:t xml:space="preserve">3.37</w:t>
+              <w:t xml:space="preserve">1.51</w:t>
+            </w:r>
+          </w:p>
+        </w:tc>
+        <w:tc>
+          <w:tcPr>
+            <w:tcW w:w="1337" w:type="dxa"/>
+          </w:tcPr>
+          <w:p>
+            <w:pPr>
+              <w:spacing w:after="0"/>
+              <w:jc w:val="right"/>
+            </w:pPr>
+            <w:r>
+              <w:t xml:space="preserve">0.69</w:t>
+            </w:r>
+          </w:p>
+        </w:tc>
+        <w:tc>
+          <w:tcPr>
+            <w:tcW w:w="1337" w:type="dxa"/>
+          </w:tcPr>
+          <w:p>
+            <w:pPr>
+              <w:spacing w:after="0"/>
+              <w:jc w:val="right"/>
+            </w:pPr>
+            <w:r>
+              <w:t xml:space="preserve">0.90</w:t>
+            </w:r>
+          </w:p>
+        </w:tc>
+        <w:tc>
+          <w:tcPr>
+            <w:tcW w:w="1337" w:type="dxa"/>
+          </w:tcPr>
+          <w:p>
+            <w:pPr>
+              <w:spacing w:after="0"/>
+              <w:jc w:val="right"/>
+            </w:pPr>
+            <w:r>
+              <w:t xml:space="preserve">0.37</w:t>
+            </w:r>
+          </w:p>
+        </w:tc>
+        <w:tc>
+          <w:tcPr>
+            <w:tcW w:w="1337" w:type="dxa"/>
+          </w:tcPr>
+          <w:p>
+            <w:pPr>
+              <w:spacing w:after="0"/>
+              <w:jc w:val="right"/>
+            </w:pPr>
+            <w:r>
+              <w:t xml:space="preserve">0.62</w:t>
+            </w:r>
+          </w:p>
+        </w:tc>
+        <w:tc>
+          <w:tcPr>
+            <w:tcW w:w="1337" w:type="dxa"/>
+          </w:tcPr>
+          <w:p>
+            <w:pPr>
+              <w:spacing w:after="0"/>
+              <w:jc w:val="right"/>
+            </w:pPr>
+            <w:r>
+              <w:t xml:space="preserve">3.69</w:t>
             </w:r>
           </w:p>
         </w:tc>
@@ -10209,77 +10209,77 @@
               <w:jc w:val="right"/>
             </w:pPr>
             <w:r>
-              <w:t xml:space="preserve">1.13</w:t>
-            </w:r>
-          </w:p>
-        </w:tc>
-        <w:tc>
-          <w:tcPr>
-            <w:tcW w:w="1337" w:type="dxa"/>
-          </w:tcPr>
-          <w:p>
-            <w:pPr>
-              <w:spacing w:after="0"/>
-              <w:jc w:val="right"/>
-            </w:pPr>
-            <w:r>
-              <w:t xml:space="preserve">0.64</w:t>
-            </w:r>
-          </w:p>
-        </w:tc>
-        <w:tc>
-          <w:tcPr>
-            <w:tcW w:w="1337" w:type="dxa"/>
-          </w:tcPr>
-          <w:p>
-            <w:pPr>
-              <w:spacing w:after="0"/>
-              <w:jc w:val="right"/>
-            </w:pPr>
-            <w:r>
-              <w:t xml:space="preserve">0.21</w:t>
-            </w:r>
-          </w:p>
-        </w:tc>
-        <w:tc>
-          <w:tcPr>
-            <w:tcW w:w="1337" w:type="dxa"/>
-          </w:tcPr>
-          <w:p>
-            <w:pPr>
-              <w:spacing w:after="0"/>
-              <w:jc w:val="right"/>
-            </w:pPr>
-            <w:r>
-              <w:t xml:space="preserve">0.84</w:t>
-            </w:r>
-          </w:p>
-        </w:tc>
-        <w:tc>
-          <w:tcPr>
-            <w:tcW w:w="1337" w:type="dxa"/>
-          </w:tcPr>
-          <w:p>
-            <w:pPr>
-              <w:spacing w:after="0"/>
-              <w:jc w:val="right"/>
-            </w:pPr>
-            <w:r>
-              <w:t xml:space="preserve">0.37</w:t>
-            </w:r>
-          </w:p>
-        </w:tc>
-        <w:tc>
-          <w:tcPr>
-            <w:tcW w:w="1337" w:type="dxa"/>
-          </w:tcPr>
-          <w:p>
-            <w:pPr>
-              <w:spacing w:after="0"/>
-              <w:jc w:val="right"/>
-            </w:pPr>
-            <w:r>
-              <w:t xml:space="preserve">3.46</w:t>
+              <w:t xml:space="preserve">1.20</w:t>
+            </w:r>
+          </w:p>
+        </w:tc>
+        <w:tc>
+          <w:tcPr>
+            <w:tcW w:w="1337" w:type="dxa"/>
+          </w:tcPr>
+          <w:p>
+            <w:pPr>
+              <w:spacing w:after="0"/>
+              <w:jc w:val="right"/>
+            </w:pPr>
+            <w:r>
+              <w:t xml:space="preserve">0.67</w:t>
+            </w:r>
+          </w:p>
+        </w:tc>
+        <w:tc>
+          <w:tcPr>
+            <w:tcW w:w="1337" w:type="dxa"/>
+          </w:tcPr>
+          <w:p>
+            <w:pPr>
+              <w:spacing w:after="0"/>
+              <w:jc w:val="right"/>
+            </w:pPr>
+            <w:r>
+              <w:t xml:space="preserve">0.33</w:t>
+            </w:r>
+          </w:p>
+        </w:tc>
+        <w:tc>
+          <w:tcPr>
+            <w:tcW w:w="1337" w:type="dxa"/>
+          </w:tcPr>
+          <w:p>
+            <w:pPr>
+              <w:spacing w:after="0"/>
+              <w:jc w:val="right"/>
+            </w:pPr>
+            <w:r>
+              <w:t xml:space="preserve">0.74</w:t>
+            </w:r>
+          </w:p>
+        </w:tc>
+        <w:tc>
+          <w:tcPr>
+            <w:tcW w:w="1337" w:type="dxa"/>
+          </w:tcPr>
+          <w:p>
+            <w:pPr>
+              <w:spacing w:after="0"/>
+              <w:jc w:val="right"/>
+            </w:pPr>
+            <w:r>
+              <w:t xml:space="preserve">0.41</w:t>
+            </w:r>
+          </w:p>
+        </w:tc>
+        <w:tc>
+          <w:tcPr>
+            <w:tcW w:w="1337" w:type="dxa"/>
+          </w:tcPr>
+          <w:p>
+            <w:pPr>
+              <w:spacing w:after="0"/>
+              <w:jc w:val="right"/>
+            </w:pPr>
+            <w:r>
+              <w:t xml:space="preserve">3.57</w:t>
             </w:r>
           </w:p>
         </w:tc>
@@ -10315,77 +10315,77 @@
               <w:jc w:val="right"/>
             </w:pPr>
             <w:r>
-              <w:t xml:space="preserve">1.44</w:t>
-            </w:r>
-          </w:p>
-        </w:tc>
-        <w:tc>
-          <w:tcPr>
-            <w:tcW w:w="1337" w:type="dxa"/>
-          </w:tcPr>
-          <w:p>
-            <w:pPr>
-              <w:spacing w:after="0"/>
-              <w:jc w:val="right"/>
-            </w:pPr>
-            <w:r>
-              <w:t xml:space="preserve">0.61</w:t>
-            </w:r>
-          </w:p>
-        </w:tc>
-        <w:tc>
-          <w:tcPr>
-            <w:tcW w:w="1337" w:type="dxa"/>
-          </w:tcPr>
-          <w:p>
-            <w:pPr>
-              <w:spacing w:after="0"/>
-              <w:jc w:val="right"/>
-            </w:pPr>
-            <w:r>
-              <w:t xml:space="preserve">0.86</w:t>
-            </w:r>
-          </w:p>
-        </w:tc>
-        <w:tc>
-          <w:tcPr>
-            <w:tcW w:w="1337" w:type="dxa"/>
-          </w:tcPr>
-          <w:p>
-            <w:pPr>
-              <w:spacing w:after="0"/>
-              <w:jc w:val="right"/>
-            </w:pPr>
-            <w:r>
-              <w:t xml:space="preserve">0.39</w:t>
-            </w:r>
-          </w:p>
-        </w:tc>
-        <w:tc>
-          <w:tcPr>
-            <w:tcW w:w="1337" w:type="dxa"/>
-          </w:tcPr>
-          <w:p>
-            <w:pPr>
-              <w:spacing w:after="0"/>
-              <w:jc w:val="right"/>
-            </w:pPr>
-            <w:r>
-              <w:t xml:space="preserve">0.63</w:t>
-            </w:r>
-          </w:p>
-        </w:tc>
-        <w:tc>
-          <w:tcPr>
-            <w:tcW w:w="1337" w:type="dxa"/>
-          </w:tcPr>
-          <w:p>
-            <w:pPr>
-              <w:spacing w:after="0"/>
-              <w:jc w:val="right"/>
-            </w:pPr>
-            <w:r>
-              <w:t xml:space="preserve">3.32</w:t>
+              <w:t xml:space="preserve">1.54</w:t>
+            </w:r>
+          </w:p>
+        </w:tc>
+        <w:tc>
+          <w:tcPr>
+            <w:tcW w:w="1337" w:type="dxa"/>
+          </w:tcPr>
+          <w:p>
+            <w:pPr>
+              <w:spacing w:after="0"/>
+              <w:jc w:val="right"/>
+            </w:pPr>
+            <w:r>
+              <w:t xml:space="preserve">0.66</w:t>
+            </w:r>
+          </w:p>
+        </w:tc>
+        <w:tc>
+          <w:tcPr>
+            <w:tcW w:w="1337" w:type="dxa"/>
+          </w:tcPr>
+          <w:p>
+            <w:pPr>
+              <w:spacing w:after="0"/>
+              <w:jc w:val="right"/>
+            </w:pPr>
+            <w:r>
+              <w:t xml:space="preserve">1.00</w:t>
+            </w:r>
+          </w:p>
+        </w:tc>
+        <w:tc>
+          <w:tcPr>
+            <w:tcW w:w="1337" w:type="dxa"/>
+          </w:tcPr>
+          <w:p>
+            <w:pPr>
+              <w:spacing w:after="0"/>
+              <w:jc w:val="right"/>
+            </w:pPr>
+            <w:r>
+              <w:t xml:space="preserve">0.32</w:t>
+            </w:r>
+          </w:p>
+        </w:tc>
+        <w:tc>
+          <w:tcPr>
+            <w:tcW w:w="1337" w:type="dxa"/>
+          </w:tcPr>
+          <w:p>
+            <w:pPr>
+              <w:spacing w:after="0"/>
+              <w:jc w:val="right"/>
+            </w:pPr>
+            <w:r>
+              <w:t xml:space="preserve">0.66</w:t>
+            </w:r>
+          </w:p>
+        </w:tc>
+        <w:tc>
+          <w:tcPr>
+            <w:tcW w:w="1337" w:type="dxa"/>
+          </w:tcPr>
+          <w:p>
+            <w:pPr>
+              <w:spacing w:after="0"/>
+              <w:jc w:val="right"/>
+            </w:pPr>
+            <w:r>
+              <w:t xml:space="preserve">3.56</w:t>
             </w:r>
           </w:p>
         </w:tc>
@@ -10421,77 +10421,77 @@
               <w:jc w:val="right"/>
             </w:pPr>
             <w:r>
-              <w:t xml:space="preserve">1.60</w:t>
-            </w:r>
-          </w:p>
-        </w:tc>
-        <w:tc>
-          <w:tcPr>
-            <w:tcW w:w="1337" w:type="dxa"/>
-          </w:tcPr>
-          <w:p>
-            <w:pPr>
-              <w:spacing w:after="0"/>
-              <w:jc w:val="right"/>
-            </w:pPr>
-            <w:r>
-              <w:t xml:space="preserve">0.69</w:t>
-            </w:r>
-          </w:p>
-        </w:tc>
-        <w:tc>
-          <w:tcPr>
-            <w:tcW w:w="1337" w:type="dxa"/>
-          </w:tcPr>
-          <w:p>
-            <w:pPr>
-              <w:spacing w:after="0"/>
-              <w:jc w:val="right"/>
-            </w:pPr>
-            <w:r>
-              <w:t xml:space="preserve">1.09</w:t>
-            </w:r>
-          </w:p>
-        </w:tc>
-        <w:tc>
-          <w:tcPr>
-            <w:tcW w:w="1337" w:type="dxa"/>
-          </w:tcPr>
-          <w:p>
-            <w:pPr>
-              <w:spacing w:after="0"/>
-              <w:jc w:val="right"/>
-            </w:pPr>
-            <w:r>
-              <w:t xml:space="preserve">0.28</w:t>
-            </w:r>
-          </w:p>
-        </w:tc>
-        <w:tc>
-          <w:tcPr>
-            <w:tcW w:w="1337" w:type="dxa"/>
-          </w:tcPr>
-          <w:p>
-            <w:pPr>
-              <w:spacing w:after="0"/>
-              <w:jc w:val="right"/>
-            </w:pPr>
-            <w:r>
-              <w:t xml:space="preserve">0.69</w:t>
-            </w:r>
-          </w:p>
-        </w:tc>
-        <w:tc>
-          <w:tcPr>
-            <w:tcW w:w="1337" w:type="dxa"/>
-          </w:tcPr>
-          <w:p>
-            <w:pPr>
-              <w:spacing w:after="0"/>
-              <w:jc w:val="right"/>
-            </w:pPr>
-            <w:r>
-              <w:t xml:space="preserve">3.72</w:t>
+              <w:t xml:space="preserve">1.69</w:t>
+            </w:r>
+          </w:p>
+        </w:tc>
+        <w:tc>
+          <w:tcPr>
+            <w:tcW w:w="1337" w:type="dxa"/>
+          </w:tcPr>
+          <w:p>
+            <w:pPr>
+              <w:spacing w:after="0"/>
+              <w:jc w:val="right"/>
+            </w:pPr>
+            <w:r>
+              <w:t xml:space="preserve">0.72</w:t>
+            </w:r>
+          </w:p>
+        </w:tc>
+        <w:tc>
+          <w:tcPr>
+            <w:tcW w:w="1337" w:type="dxa"/>
+          </w:tcPr>
+          <w:p>
+            <w:pPr>
+              <w:spacing w:after="0"/>
+              <w:jc w:val="right"/>
+            </w:pPr>
+            <w:r>
+              <w:t xml:space="preserve">1.24</w:t>
+            </w:r>
+          </w:p>
+        </w:tc>
+        <w:tc>
+          <w:tcPr>
+            <w:tcW w:w="1337" w:type="dxa"/>
+          </w:tcPr>
+          <w:p>
+            <w:pPr>
+              <w:spacing w:after="0"/>
+              <w:jc w:val="right"/>
+            </w:pPr>
+            <w:r>
+              <w:t xml:space="preserve">0.22</w:t>
+            </w:r>
+          </w:p>
+        </w:tc>
+        <w:tc>
+          <w:tcPr>
+            <w:tcW w:w="1337" w:type="dxa"/>
+          </w:tcPr>
+          <w:p>
+            <w:pPr>
+              <w:spacing w:after="0"/>
+              <w:jc w:val="right"/>
+            </w:pPr>
+            <w:r>
+              <w:t xml:space="preserve">0.74</w:t>
+            </w:r>
+          </w:p>
+        </w:tc>
+        <w:tc>
+          <w:tcPr>
+            <w:tcW w:w="1337" w:type="dxa"/>
+          </w:tcPr>
+          <w:p>
+            <w:pPr>
+              <w:spacing w:after="0"/>
+              <w:jc w:val="right"/>
+            </w:pPr>
+            <w:r>
+              <w:t xml:space="preserve">3.91</w:t>
             </w:r>
           </w:p>
         </w:tc>
@@ -10633,7 +10633,7 @@
               <w:jc w:val="right"/>
             </w:pPr>
             <w:r>
-              <w:t xml:space="preserve">0.64</w:t>
+              <w:t xml:space="preserve">0.62</w:t>
             </w:r>
           </w:p>
         </w:tc>
@@ -10661,49 +10661,49 @@
               <w:jc w:val="right"/>
             </w:pPr>
             <w:r>
-              <w:t xml:space="preserve">-1.44</w:t>
-            </w:r>
-          </w:p>
-        </w:tc>
-        <w:tc>
-          <w:tcPr>
-            <w:tcW w:w="1337" w:type="dxa"/>
-          </w:tcPr>
-          <w:p>
-            <w:pPr>
-              <w:spacing w:after="0"/>
-              <w:jc w:val="right"/>
-            </w:pPr>
-            <w:r>
-              <w:t xml:space="preserve">0.15</w:t>
-            </w:r>
-          </w:p>
-        </w:tc>
-        <w:tc>
-          <w:tcPr>
-            <w:tcW w:w="1337" w:type="dxa"/>
-          </w:tcPr>
-          <w:p>
-            <w:pPr>
-              <w:spacing w:after="0"/>
-              <w:jc w:val="right"/>
-            </w:pPr>
-            <w:r>
-              <w:t xml:space="preserve">0.35</w:t>
-            </w:r>
-          </w:p>
-        </w:tc>
-        <w:tc>
-          <w:tcPr>
-            <w:tcW w:w="1337" w:type="dxa"/>
-          </w:tcPr>
-          <w:p>
-            <w:pPr>
-              <w:spacing w:after="0"/>
-              <w:jc w:val="right"/>
-            </w:pPr>
-            <w:r>
-              <w:t xml:space="preserve">1.18</w:t>
+              <w:t xml:space="preserve">-1.51</w:t>
+            </w:r>
+          </w:p>
+        </w:tc>
+        <w:tc>
+          <w:tcPr>
+            <w:tcW w:w="1337" w:type="dxa"/>
+          </w:tcPr>
+          <w:p>
+            <w:pPr>
+              <w:spacing w:after="0"/>
+              <w:jc w:val="right"/>
+            </w:pPr>
+            <w:r>
+              <w:t xml:space="preserve">0.13</w:t>
+            </w:r>
+          </w:p>
+        </w:tc>
+        <w:tc>
+          <w:tcPr>
+            <w:tcW w:w="1337" w:type="dxa"/>
+          </w:tcPr>
+          <w:p>
+            <w:pPr>
+              <w:spacing w:after="0"/>
+              <w:jc w:val="right"/>
+            </w:pPr>
+            <w:r>
+              <w:t xml:space="preserve">0.33</w:t>
+            </w:r>
+          </w:p>
+        </w:tc>
+        <w:tc>
+          <w:tcPr>
+            <w:tcW w:w="1337" w:type="dxa"/>
+          </w:tcPr>
+          <w:p>
+            <w:pPr>
+              <w:spacing w:after="0"/>
+              <w:jc w:val="right"/>
+            </w:pPr>
+            <w:r>
+              <w:t xml:space="preserve">1.15</w:t>
             </w:r>
           </w:p>
         </w:tc>
@@ -10767,21 +10767,21 @@
               <w:jc w:val="right"/>
             </w:pPr>
             <w:r>
-              <w:t xml:space="preserve">-1.92</w:t>
-            </w:r>
-          </w:p>
-        </w:tc>
-        <w:tc>
-          <w:tcPr>
-            <w:tcW w:w="1337" w:type="dxa"/>
-          </w:tcPr>
-          <w:p>
-            <w:pPr>
-              <w:spacing w:after="0"/>
-              <w:jc w:val="right"/>
-            </w:pPr>
-            <w:r>
-              <w:t xml:space="preserve">0.05</w:t>
+              <w:t xml:space="preserve">-1.80</w:t>
+            </w:r>
+          </w:p>
+        </w:tc>
+        <w:tc>
+          <w:tcPr>
+            <w:tcW w:w="1337" w:type="dxa"/>
+          </w:tcPr>
+          <w:p>
+            <w:pPr>
+              <w:spacing w:after="0"/>
+              <w:jc w:val="right"/>
+            </w:pPr>
+            <w:r>
+              <w:t xml:space="preserve">0.07</w:t>
             </w:r>
           </w:p>
         </w:tc>
@@ -11057,21 +11057,21 @@
               <w:jc w:val="right"/>
             </w:pPr>
             <w:r>
-              <w:t xml:space="preserve">1.41</w:t>
-            </w:r>
-          </w:p>
-        </w:tc>
-        <w:tc>
-          <w:tcPr>
-            <w:tcW w:w="1337" w:type="dxa"/>
-          </w:tcPr>
-          <w:p>
-            <w:pPr>
-              <w:spacing w:after="0"/>
-              <w:jc w:val="right"/>
-            </w:pPr>
-            <w:r>
-              <w:t xml:space="preserve">0.38</w:t>
+              <w:t xml:space="preserve">1.42</w:t>
+            </w:r>
+          </w:p>
+        </w:tc>
+        <w:tc>
+          <w:tcPr>
+            <w:tcW w:w="1337" w:type="dxa"/>
+          </w:tcPr>
+          <w:p>
+            <w:pPr>
+              <w:spacing w:after="0"/>
+              <w:jc w:val="right"/>
+            </w:pPr>
+            <w:r>
+              <w:t xml:space="preserve">0.39</w:t>
             </w:r>
           </w:p>
         </w:tc>
@@ -11127,7 +11127,7 @@
               <w:jc w:val="right"/>
             </w:pPr>
             <w:r>
-              <w:t xml:space="preserve">2.40</w:t>
+              <w:t xml:space="preserve">2.43</w:t>
             </w:r>
           </w:p>
         </w:tc>
@@ -11375,21 +11375,21 @@
               <w:jc w:val="right"/>
             </w:pPr>
             <w:r>
-              <w:t xml:space="preserve">0.52</w:t>
-            </w:r>
-          </w:p>
-        </w:tc>
-        <w:tc>
-          <w:tcPr>
-            <w:tcW w:w="1337" w:type="dxa"/>
-          </w:tcPr>
-          <w:p>
-            <w:pPr>
-              <w:spacing w:after="0"/>
-              <w:jc w:val="right"/>
-            </w:pPr>
-            <w:r>
-              <w:t xml:space="preserve">0.17</w:t>
+              <w:t xml:space="preserve">0.50</w:t>
+            </w:r>
+          </w:p>
+        </w:tc>
+        <w:tc>
+          <w:tcPr>
+            <w:tcW w:w="1337" w:type="dxa"/>
+          </w:tcPr>
+          <w:p>
+            <w:pPr>
+              <w:spacing w:after="0"/>
+              <w:jc w:val="right"/>
+            </w:pPr>
+            <w:r>
+              <w:t xml:space="preserve">0.18</w:t>
             </w:r>
           </w:p>
         </w:tc>
@@ -11431,21 +11431,21 @@
               <w:jc w:val="right"/>
             </w:pPr>
             <w:r>
-              <w:t xml:space="preserve">0.27</w:t>
-            </w:r>
-          </w:p>
-        </w:tc>
-        <w:tc>
-          <w:tcPr>
-            <w:tcW w:w="1337" w:type="dxa"/>
-          </w:tcPr>
-          <w:p>
-            <w:pPr>
-              <w:spacing w:after="0"/>
-              <w:jc w:val="right"/>
-            </w:pPr>
-            <w:r>
-              <w:t xml:space="preserve">1.00</w:t>
+              <w:t xml:space="preserve">0.25</w:t>
+            </w:r>
+          </w:p>
+        </w:tc>
+        <w:tc>
+          <w:tcPr>
+            <w:tcW w:w="1337" w:type="dxa"/>
+          </w:tcPr>
+          <w:p>
+            <w:pPr>
+              <w:spacing w:after="0"/>
+              <w:jc w:val="right"/>
+            </w:pPr>
+            <w:r>
+              <w:t xml:space="preserve">1.01</w:t>
             </w:r>
           </w:p>
         </w:tc>
@@ -11483,7 +11483,7 @@
               <w:jc w:val="right"/>
             </w:pPr>
             <w:r>
-              <w:t xml:space="preserve">0.06</w:t>
+              <w:t xml:space="preserve">0.05</w:t>
             </w:r>
           </w:p>
         </w:tc>
@@ -11517,7 +11517,7 @@
               <w:jc w:val="right"/>
             </w:pPr>
             <w:r>
-              <w:t xml:space="preserve">-3.60</w:t>
+              <w:t xml:space="preserve">-3.73</w:t>
             </w:r>
           </w:p>
         </w:tc>
@@ -11568,7 +11568,7 @@
               <w:jc w:val="right"/>
             </w:pPr>
             <w:r>
-              <w:t xml:space="preserve">0.27</w:t>
+              <w:t xml:space="preserve">0.25</w:t>
             </w:r>
           </w:p>
         </w:tc>
@@ -11608,97 +11608,97 @@
               <w:jc w:val="right"/>
             </w:pPr>
             <w:r>
-              <w:t xml:space="preserve">-5.06</w:t>
-            </w:r>
-          </w:p>
-        </w:tc>
-        <w:tc>
-          <w:tcPr>
-            <w:tcW w:w="1337" w:type="dxa"/>
-            <w:tcBorders>
-              <w:top w:val="single" w:color="000000"/>
-              <w:bottom w:val="single" w:color="000000"/>
-            </w:tcBorders>
-          </w:tcPr>
-          <w:p>
-            <w:pPr>
-              <w:spacing w:after="0"/>
-              <w:jc w:val="right"/>
-            </w:pPr>
-            <w:r>
-              <w:t xml:space="preserve">14.49</w:t>
-            </w:r>
-          </w:p>
-        </w:tc>
-        <w:tc>
-          <w:tcPr>
-            <w:tcW w:w="1337" w:type="dxa"/>
-            <w:tcBorders>
-              <w:top w:val="single" w:color="000000"/>
-              <w:bottom w:val="single" w:color="000000"/>
-            </w:tcBorders>
-          </w:tcPr>
-          <w:p>
-            <w:pPr>
-              <w:spacing w:after="0"/>
-              <w:jc w:val="right"/>
-            </w:pPr>
-            <w:r>
-              <w:t xml:space="preserve"/>
-            </w:r>
-          </w:p>
-        </w:tc>
-        <w:tc>
-          <w:tcPr>
-            <w:tcW w:w="1337" w:type="dxa"/>
-            <w:tcBorders>
-              <w:top w:val="single" w:color="000000"/>
-              <w:bottom w:val="single" w:color="000000"/>
-            </w:tcBorders>
-          </w:tcPr>
-          <w:p>
-            <w:pPr>
-              <w:spacing w:after="0"/>
-              <w:jc w:val="right"/>
-            </w:pPr>
-            <w:r>
-              <w:t xml:space="preserve"/>
-            </w:r>
-          </w:p>
-        </w:tc>
-        <w:tc>
-          <w:tcPr>
-            <w:tcW w:w="1337" w:type="dxa"/>
-            <w:tcBorders>
-              <w:top w:val="single" w:color="000000"/>
-              <w:bottom w:val="single" w:color="000000"/>
-            </w:tcBorders>
-          </w:tcPr>
-          <w:p>
-            <w:pPr>
-              <w:spacing w:after="0"/>
-              <w:jc w:val="right"/>
-            </w:pPr>
-            <w:r>
-              <w:t xml:space="preserve">-33.47</w:t>
-            </w:r>
-          </w:p>
-        </w:tc>
-        <w:tc>
-          <w:tcPr>
-            <w:tcW w:w="1337" w:type="dxa"/>
-            <w:tcBorders>
-              <w:top w:val="single" w:color="000000"/>
-              <w:bottom w:val="single" w:color="000000"/>
-            </w:tcBorders>
-          </w:tcPr>
-          <w:p>
-            <w:pPr>
-              <w:spacing w:after="0"/>
-              <w:jc w:val="right"/>
-            </w:pPr>
-            <w:r>
-              <w:t xml:space="preserve">23.36</w:t>
+              <w:t xml:space="preserve">-5.58</w:t>
+            </w:r>
+          </w:p>
+        </w:tc>
+        <w:tc>
+          <w:tcPr>
+            <w:tcW w:w="1337" w:type="dxa"/>
+            <w:tcBorders>
+              <w:top w:val="single" w:color="000000"/>
+              <w:bottom w:val="single" w:color="000000"/>
+            </w:tcBorders>
+          </w:tcPr>
+          <w:p>
+            <w:pPr>
+              <w:spacing w:after="0"/>
+              <w:jc w:val="right"/>
+            </w:pPr>
+            <w:r>
+              <w:t xml:space="preserve">14.69</w:t>
+            </w:r>
+          </w:p>
+        </w:tc>
+        <w:tc>
+          <w:tcPr>
+            <w:tcW w:w="1337" w:type="dxa"/>
+            <w:tcBorders>
+              <w:top w:val="single" w:color="000000"/>
+              <w:bottom w:val="single" w:color="000000"/>
+            </w:tcBorders>
+          </w:tcPr>
+          <w:p>
+            <w:pPr>
+              <w:spacing w:after="0"/>
+              <w:jc w:val="right"/>
+            </w:pPr>
+            <w:r>
+              <w:t xml:space="preserve"/>
+            </w:r>
+          </w:p>
+        </w:tc>
+        <w:tc>
+          <w:tcPr>
+            <w:tcW w:w="1337" w:type="dxa"/>
+            <w:tcBorders>
+              <w:top w:val="single" w:color="000000"/>
+              <w:bottom w:val="single" w:color="000000"/>
+            </w:tcBorders>
+          </w:tcPr>
+          <w:p>
+            <w:pPr>
+              <w:spacing w:after="0"/>
+              <w:jc w:val="right"/>
+            </w:pPr>
+            <w:r>
+              <w:t xml:space="preserve"/>
+            </w:r>
+          </w:p>
+        </w:tc>
+        <w:tc>
+          <w:tcPr>
+            <w:tcW w:w="1337" w:type="dxa"/>
+            <w:tcBorders>
+              <w:top w:val="single" w:color="000000"/>
+              <w:bottom w:val="single" w:color="000000"/>
+            </w:tcBorders>
+          </w:tcPr>
+          <w:p>
+            <w:pPr>
+              <w:spacing w:after="0"/>
+              <w:jc w:val="right"/>
+            </w:pPr>
+            <w:r>
+              <w:t xml:space="preserve">-34.38</w:t>
+            </w:r>
+          </w:p>
+        </w:tc>
+        <w:tc>
+          <w:tcPr>
+            <w:tcW w:w="1337" w:type="dxa"/>
+            <w:tcBorders>
+              <w:top w:val="single" w:color="000000"/>
+              <w:bottom w:val="single" w:color="000000"/>
+            </w:tcBorders>
+          </w:tcPr>
+          <w:p>
+            <w:pPr>
+              <w:spacing w:after="0"/>
+              <w:jc w:val="right"/>
+            </w:pPr>
+            <w:r>
+              <w:t xml:space="preserve">23.23</w:t>
             </w:r>
           </w:p>
         </w:tc>
@@ -11736,24 +11736,24 @@
               <w:jc w:val="right"/>
             </w:pPr>
             <w:r>
-              <w:t xml:space="preserve">0.08</w:t>
-            </w:r>
-          </w:p>
-        </w:tc>
-        <w:tc>
-          <w:tcPr>
-            <w:tcW w:w="1337" w:type="dxa"/>
-            <w:tcBorders>
-              <w:top w:val="single" w:color="000000"/>
-            </w:tcBorders>
-          </w:tcPr>
-          <w:p>
-            <w:pPr>
-              <w:spacing w:after="0"/>
-              <w:jc w:val="right"/>
-            </w:pPr>
-            <w:r>
-              <w:t xml:space="preserve">0.58</w:t>
+              <w:t xml:space="preserve">0.06</w:t>
+            </w:r>
+          </w:p>
+        </w:tc>
+        <w:tc>
+          <w:tcPr>
+            <w:tcW w:w="1337" w:type="dxa"/>
+            <w:tcBorders>
+              <w:top w:val="single" w:color="000000"/>
+            </w:tcBorders>
+          </w:tcPr>
+          <w:p>
+            <w:pPr>
+              <w:spacing w:after="0"/>
+              <w:jc w:val="right"/>
+            </w:pPr>
+            <w:r>
+              <w:t xml:space="preserve">0.45</w:t>
             </w:r>
           </w:p>
         </w:tc>
@@ -11821,7 +11821,7 @@
               <w:jc w:val="right"/>
             </w:pPr>
             <w:r>
-              <w:t xml:space="preserve">117976.41</w:t>
+              <w:t xml:space="preserve">110504.95</w:t>
             </w:r>
           </w:p>
         </w:tc>
@@ -11876,7 +11876,7 @@
               <w:jc w:val="right"/>
             </w:pPr>
             <w:r>
-              <w:t xml:space="preserve">0.03</w:t>
+              <w:t xml:space="preserve">0.02</w:t>
             </w:r>
           </w:p>
         </w:tc>
@@ -12260,7 +12260,7 @@
               <w:jc w:val="right"/>
             </w:pPr>
             <w:r>
-              <w:t xml:space="preserve">0.60</w:t>
+              <w:t xml:space="preserve">0.61</w:t>
             </w:r>
           </w:p>
         </w:tc>
@@ -12288,21 +12288,21 @@
               <w:jc w:val="right"/>
             </w:pPr>
             <w:r>
-              <w:t xml:space="preserve">-1.22</w:t>
-            </w:r>
-          </w:p>
-        </w:tc>
-        <w:tc>
-          <w:tcPr>
-            <w:tcW w:w="1337" w:type="dxa"/>
-          </w:tcPr>
-          <w:p>
-            <w:pPr>
-              <w:spacing w:after="0"/>
-              <w:jc w:val="right"/>
-            </w:pPr>
-            <w:r>
-              <w:t xml:space="preserve">0.22</w:t>
+              <w:t xml:space="preserve">-1.21</w:t>
+            </w:r>
+          </w:p>
+        </w:tc>
+        <w:tc>
+          <w:tcPr>
+            <w:tcW w:w="1337" w:type="dxa"/>
+          </w:tcPr>
+          <w:p>
+            <w:pPr>
+              <w:spacing w:after="0"/>
+              <w:jc w:val="right"/>
+            </w:pPr>
+            <w:r>
+              <w:t xml:space="preserve">0.23</w:t>
             </w:r>
           </w:p>
         </w:tc>
@@ -12330,7 +12330,7 @@
               <w:jc w:val="right"/>
             </w:pPr>
             <w:r>
-              <w:t xml:space="preserve">1.37</w:t>
+              <w:t xml:space="preserve">1.36</w:t>
             </w:r>
           </w:p>
         </w:tc>
@@ -12366,77 +12366,77 @@
               <w:jc w:val="right"/>
             </w:pPr>
             <w:r>
-              <w:t xml:space="preserve">0.72</w:t>
-            </w:r>
-          </w:p>
-        </w:tc>
-        <w:tc>
-          <w:tcPr>
-            <w:tcW w:w="1337" w:type="dxa"/>
-          </w:tcPr>
-          <w:p>
-            <w:pPr>
-              <w:spacing w:after="0"/>
-              <w:jc w:val="right"/>
-            </w:pPr>
-            <w:r>
-              <w:t xml:space="preserve">0.38</w:t>
-            </w:r>
-          </w:p>
-        </w:tc>
-        <w:tc>
-          <w:tcPr>
-            <w:tcW w:w="1337" w:type="dxa"/>
-          </w:tcPr>
-          <w:p>
-            <w:pPr>
-              <w:spacing w:after="0"/>
-              <w:jc w:val="right"/>
-            </w:pPr>
-            <w:r>
-              <w:t xml:space="preserve">-0.61</w:t>
-            </w:r>
-          </w:p>
-        </w:tc>
-        <w:tc>
-          <w:tcPr>
-            <w:tcW w:w="1337" w:type="dxa"/>
-          </w:tcPr>
-          <w:p>
-            <w:pPr>
-              <w:spacing w:after="0"/>
-              <w:jc w:val="right"/>
-            </w:pPr>
-            <w:r>
-              <w:t xml:space="preserve">0.54</w:t>
-            </w:r>
-          </w:p>
-        </w:tc>
-        <w:tc>
-          <w:tcPr>
-            <w:tcW w:w="1337" w:type="dxa"/>
-          </w:tcPr>
-          <w:p>
-            <w:pPr>
-              <w:spacing w:after="0"/>
-              <w:jc w:val="right"/>
-            </w:pPr>
-            <w:r>
-              <w:t xml:space="preserve">0.26</w:t>
-            </w:r>
-          </w:p>
-        </w:tc>
-        <w:tc>
-          <w:tcPr>
-            <w:tcW w:w="1337" w:type="dxa"/>
-          </w:tcPr>
-          <w:p>
-            <w:pPr>
-              <w:spacing w:after="0"/>
-              <w:jc w:val="right"/>
-            </w:pPr>
-            <w:r>
-              <w:t xml:space="preserve">2.04</w:t>
+              <w:t xml:space="preserve">0.79</w:t>
+            </w:r>
+          </w:p>
+        </w:tc>
+        <w:tc>
+          <w:tcPr>
+            <w:tcW w:w="1337" w:type="dxa"/>
+          </w:tcPr>
+          <w:p>
+            <w:pPr>
+              <w:spacing w:after="0"/>
+              <w:jc w:val="right"/>
+            </w:pPr>
+            <w:r>
+              <w:t xml:space="preserve">0.41</w:t>
+            </w:r>
+          </w:p>
+        </w:tc>
+        <w:tc>
+          <w:tcPr>
+            <w:tcW w:w="1337" w:type="dxa"/>
+          </w:tcPr>
+          <w:p>
+            <w:pPr>
+              <w:spacing w:after="0"/>
+              <w:jc w:val="right"/>
+            </w:pPr>
+            <w:r>
+              <w:t xml:space="preserve">-0.44</w:t>
+            </w:r>
+          </w:p>
+        </w:tc>
+        <w:tc>
+          <w:tcPr>
+            <w:tcW w:w="1337" w:type="dxa"/>
+          </w:tcPr>
+          <w:p>
+            <w:pPr>
+              <w:spacing w:after="0"/>
+              <w:jc w:val="right"/>
+            </w:pPr>
+            <w:r>
+              <w:t xml:space="preserve">0.66</w:t>
+            </w:r>
+          </w:p>
+        </w:tc>
+        <w:tc>
+          <w:tcPr>
+            <w:tcW w:w="1337" w:type="dxa"/>
+          </w:tcPr>
+          <w:p>
+            <w:pPr>
+              <w:spacing w:after="0"/>
+              <w:jc w:val="right"/>
+            </w:pPr>
+            <w:r>
+              <w:t xml:space="preserve">0.29</w:t>
+            </w:r>
+          </w:p>
+        </w:tc>
+        <w:tc>
+          <w:tcPr>
+            <w:tcW w:w="1337" w:type="dxa"/>
+          </w:tcPr>
+          <w:p>
+            <w:pPr>
+              <w:spacing w:after="0"/>
+              <w:jc w:val="right"/>
+            </w:pPr>
+            <w:r>
+              <w:t xml:space="preserve">2.20</w:t>
             </w:r>
           </w:p>
         </w:tc>
@@ -12472,7 +12472,7 @@
               <w:jc w:val="right"/>
             </w:pPr>
             <w:r>
-              <w:t xml:space="preserve">1.20</w:t>
+              <w:t xml:space="preserve">1.19</w:t>
             </w:r>
           </w:p>
         </w:tc>
@@ -12500,7 +12500,7 @@
               <w:jc w:val="right"/>
             </w:pPr>
             <w:r>
-              <w:t xml:space="preserve">5.11</w:t>
+              <w:t xml:space="preserve">4.80</w:t>
             </w:r>
           </w:p>
         </w:tc>
@@ -12528,7 +12528,7 @@
               <w:jc w:val="right"/>
             </w:pPr>
             <w:r>
-              <w:t xml:space="preserve">1.12</w:t>
+              <w:t xml:space="preserve">1.11</w:t>
             </w:r>
           </w:p>
         </w:tc>
@@ -12790,49 +12790,7 @@
               <w:jc w:val="right"/>
             </w:pPr>
             <w:r>
-              <w:t xml:space="preserve">0.98</w:t>
-            </w:r>
-          </w:p>
-        </w:tc>
-        <w:tc>
-          <w:tcPr>
-            <w:tcW w:w="1337" w:type="dxa"/>
-          </w:tcPr>
-          <w:p>
-            <w:pPr>
-              <w:spacing w:after="0"/>
-              <w:jc w:val="right"/>
-            </w:pPr>
-            <w:r>
-              <w:t xml:space="preserve">0.43</w:t>
-            </w:r>
-          </w:p>
-        </w:tc>
-        <w:tc>
-          <w:tcPr>
-            <w:tcW w:w="1337" w:type="dxa"/>
-          </w:tcPr>
-          <w:p>
-            <w:pPr>
-              <w:spacing w:after="0"/>
-              <w:jc w:val="right"/>
-            </w:pPr>
-            <w:r>
-              <w:t xml:space="preserve">-0.04</w:t>
-            </w:r>
-          </w:p>
-        </w:tc>
-        <w:tc>
-          <w:tcPr>
-            <w:tcW w:w="1337" w:type="dxa"/>
-          </w:tcPr>
-          <w:p>
-            <w:pPr>
-              <w:spacing w:after="0"/>
-              <w:jc w:val="right"/>
-            </w:pPr>
-            <w:r>
-              <w:t xml:space="preserve">0.97</w:t>
+              <w:t xml:space="preserve">0.93</w:t>
             </w:r>
           </w:p>
         </w:tc>
@@ -12860,7 +12818,49 @@
               <w:jc w:val="right"/>
             </w:pPr>
             <w:r>
-              <w:t xml:space="preserve">2.35</w:t>
+              <w:t xml:space="preserve">-0.17</w:t>
+            </w:r>
+          </w:p>
+        </w:tc>
+        <w:tc>
+          <w:tcPr>
+            <w:tcW w:w="1337" w:type="dxa"/>
+          </w:tcPr>
+          <w:p>
+            <w:pPr>
+              <w:spacing w:after="0"/>
+              <w:jc w:val="right"/>
+            </w:pPr>
+            <w:r>
+              <w:t xml:space="preserve">0.86</w:t>
+            </w:r>
+          </w:p>
+        </w:tc>
+        <w:tc>
+          <w:tcPr>
+            <w:tcW w:w="1337" w:type="dxa"/>
+          </w:tcPr>
+          <w:p>
+            <w:pPr>
+              <w:spacing w:after="0"/>
+              <w:jc w:val="right"/>
+            </w:pPr>
+            <w:r>
+              <w:t xml:space="preserve">0.39</w:t>
+            </w:r>
+          </w:p>
+        </w:tc>
+        <w:tc>
+          <w:tcPr>
+            <w:tcW w:w="1337" w:type="dxa"/>
+          </w:tcPr>
+          <w:p>
+            <w:pPr>
+              <w:spacing w:after="0"/>
+              <w:jc w:val="right"/>
+            </w:pPr>
+            <w:r>
+              <w:t xml:space="preserve">2.22</w:t>
             </w:r>
           </w:p>
         </w:tc>
@@ -13108,35 +13108,35 @@
               <w:jc w:val="right"/>
             </w:pPr>
             <w:r>
-              <w:t xml:space="preserve">5.25</w:t>
-            </w:r>
-          </w:p>
-        </w:tc>
-        <w:tc>
-          <w:tcPr>
-            <w:tcW w:w="1337" w:type="dxa"/>
-          </w:tcPr>
-          <w:p>
-            <w:pPr>
-              <w:spacing w:after="0"/>
-              <w:jc w:val="right"/>
-            </w:pPr>
-            <w:r>
-              <w:t xml:space="preserve">2.84</w:t>
-            </w:r>
-          </w:p>
-        </w:tc>
-        <w:tc>
-          <w:tcPr>
-            <w:tcW w:w="1337" w:type="dxa"/>
-          </w:tcPr>
-          <w:p>
-            <w:pPr>
-              <w:spacing w:after="0"/>
-              <w:jc w:val="right"/>
-            </w:pPr>
-            <w:r>
-              <w:t xml:space="preserve">3.07</w:t>
+              <w:t xml:space="preserve">4.90</w:t>
+            </w:r>
+          </w:p>
+        </w:tc>
+        <w:tc>
+          <w:tcPr>
+            <w:tcW w:w="1337" w:type="dxa"/>
+          </w:tcPr>
+          <w:p>
+            <w:pPr>
+              <w:spacing w:after="0"/>
+              <w:jc w:val="right"/>
+            </w:pPr>
+            <w:r>
+              <w:t xml:space="preserve">2.48</w:t>
+            </w:r>
+          </w:p>
+        </w:tc>
+        <w:tc>
+          <w:tcPr>
+            <w:tcW w:w="1337" w:type="dxa"/>
+          </w:tcPr>
+          <w:p>
+            <w:pPr>
+              <w:spacing w:after="0"/>
+              <w:jc w:val="right"/>
+            </w:pPr>
+            <w:r>
+              <w:t xml:space="preserve">3.14</w:t>
             </w:r>
           </w:p>
         </w:tc>
@@ -13178,7 +13178,7 @@
               <w:jc w:val="right"/>
             </w:pPr>
             <w:r>
-              <w:t xml:space="preserve">15.25</w:t>
+              <w:t xml:space="preserve">13.26</w:t>
             </w:r>
           </w:p>
         </w:tc>
@@ -13250,7 +13250,7 @@
               <w:jc w:val="right"/>
             </w:pPr>
             <w:r>
-              <w:t xml:space="preserve">-8.19</w:t>
+              <w:t xml:space="preserve">-7.94</w:t>
             </w:r>
           </w:p>
         </w:tc>
@@ -13341,97 +13341,97 @@
               <w:jc w:val="right"/>
             </w:pPr>
             <w:r>
-              <w:t xml:space="preserve">-5.44</w:t>
-            </w:r>
-          </w:p>
-        </w:tc>
-        <w:tc>
-          <w:tcPr>
-            <w:tcW w:w="1337" w:type="dxa"/>
-            <w:tcBorders>
-              <w:top w:val="single" w:color="000000"/>
-              <w:bottom w:val="single" w:color="000000"/>
-            </w:tcBorders>
-          </w:tcPr>
-          <w:p>
-            <w:pPr>
-              <w:spacing w:after="0"/>
-              <w:jc w:val="right"/>
-            </w:pPr>
-            <w:r>
-              <w:t xml:space="preserve">63.67</w:t>
-            </w:r>
-          </w:p>
-        </w:tc>
-        <w:tc>
-          <w:tcPr>
-            <w:tcW w:w="1337" w:type="dxa"/>
-            <w:tcBorders>
-              <w:top w:val="single" w:color="000000"/>
-              <w:bottom w:val="single" w:color="000000"/>
-            </w:tcBorders>
-          </w:tcPr>
-          <w:p>
-            <w:pPr>
-              <w:spacing w:after="0"/>
-              <w:jc w:val="right"/>
-            </w:pPr>
-            <w:r>
-              <w:t xml:space="preserve"/>
-            </w:r>
-          </w:p>
-        </w:tc>
-        <w:tc>
-          <w:tcPr>
-            <w:tcW w:w="1337" w:type="dxa"/>
-            <w:tcBorders>
-              <w:top w:val="single" w:color="000000"/>
-              <w:bottom w:val="single" w:color="000000"/>
-            </w:tcBorders>
-          </w:tcPr>
-          <w:p>
-            <w:pPr>
-              <w:spacing w:after="0"/>
-              <w:jc w:val="right"/>
-            </w:pPr>
-            <w:r>
-              <w:t xml:space="preserve"/>
-            </w:r>
-          </w:p>
-        </w:tc>
-        <w:tc>
-          <w:tcPr>
-            <w:tcW w:w="1337" w:type="dxa"/>
-            <w:tcBorders>
-              <w:top w:val="single" w:color="000000"/>
-              <w:bottom w:val="single" w:color="000000"/>
-            </w:tcBorders>
-          </w:tcPr>
-          <w:p>
-            <w:pPr>
-              <w:spacing w:after="0"/>
-              <w:jc w:val="right"/>
-            </w:pPr>
-            <w:r>
-              <w:t xml:space="preserve">-130.24</w:t>
-            </w:r>
-          </w:p>
-        </w:tc>
-        <w:tc>
-          <w:tcPr>
-            <w:tcW w:w="1337" w:type="dxa"/>
-            <w:tcBorders>
-              <w:top w:val="single" w:color="000000"/>
-              <w:bottom w:val="single" w:color="000000"/>
-            </w:tcBorders>
-          </w:tcPr>
-          <w:p>
-            <w:pPr>
-              <w:spacing w:after="0"/>
-              <w:jc w:val="right"/>
-            </w:pPr>
-            <w:r>
-              <w:t xml:space="preserve">119.35</w:t>
+              <w:t xml:space="preserve">-5.22</w:t>
+            </w:r>
+          </w:p>
+        </w:tc>
+        <w:tc>
+          <w:tcPr>
+            <w:tcW w:w="1337" w:type="dxa"/>
+            <w:tcBorders>
+              <w:top w:val="single" w:color="000000"/>
+              <w:bottom w:val="single" w:color="000000"/>
+            </w:tcBorders>
+          </w:tcPr>
+          <w:p>
+            <w:pPr>
+              <w:spacing w:after="0"/>
+              <w:jc w:val="right"/>
+            </w:pPr>
+            <w:r>
+              <w:t xml:space="preserve">70.80</w:t>
+            </w:r>
+          </w:p>
+        </w:tc>
+        <w:tc>
+          <w:tcPr>
+            <w:tcW w:w="1337" w:type="dxa"/>
+            <w:tcBorders>
+              <w:top w:val="single" w:color="000000"/>
+              <w:bottom w:val="single" w:color="000000"/>
+            </w:tcBorders>
+          </w:tcPr>
+          <w:p>
+            <w:pPr>
+              <w:spacing w:after="0"/>
+              <w:jc w:val="right"/>
+            </w:pPr>
+            <w:r>
+              <w:t xml:space="preserve"/>
+            </w:r>
+          </w:p>
+        </w:tc>
+        <w:tc>
+          <w:tcPr>
+            <w:tcW w:w="1337" w:type="dxa"/>
+            <w:tcBorders>
+              <w:top w:val="single" w:color="000000"/>
+              <w:bottom w:val="single" w:color="000000"/>
+            </w:tcBorders>
+          </w:tcPr>
+          <w:p>
+            <w:pPr>
+              <w:spacing w:after="0"/>
+              <w:jc w:val="right"/>
+            </w:pPr>
+            <w:r>
+              <w:t xml:space="preserve"/>
+            </w:r>
+          </w:p>
+        </w:tc>
+        <w:tc>
+          <w:tcPr>
+            <w:tcW w:w="1337" w:type="dxa"/>
+            <w:tcBorders>
+              <w:top w:val="single" w:color="000000"/>
+              <w:bottom w:val="single" w:color="000000"/>
+            </w:tcBorders>
+          </w:tcPr>
+          <w:p>
+            <w:pPr>
+              <w:spacing w:after="0"/>
+              <w:jc w:val="right"/>
+            </w:pPr>
+            <w:r>
+              <w:t xml:space="preserve">-143.98</w:t>
+            </w:r>
+          </w:p>
+        </w:tc>
+        <w:tc>
+          <w:tcPr>
+            <w:tcW w:w="1337" w:type="dxa"/>
+            <w:tcBorders>
+              <w:top w:val="single" w:color="000000"/>
+              <w:bottom w:val="single" w:color="000000"/>
+            </w:tcBorders>
+          </w:tcPr>
+          <w:p>
+            <w:pPr>
+              <w:spacing w:after="0"/>
+              <w:jc w:val="right"/>
+            </w:pPr>
+            <w:r>
+              <w:t xml:space="preserve">133.53</w:t>
             </w:r>
           </w:p>
         </w:tc>
@@ -13486,7 +13486,7 @@
               <w:jc w:val="right"/>
             </w:pPr>
             <w:r>
-              <w:t xml:space="preserve">2.09</w:t>
+              <w:t xml:space="preserve">2.60</w:t>
             </w:r>
           </w:p>
         </w:tc>
@@ -13554,7 +13554,7 @@
               <w:jc w:val="right"/>
             </w:pPr>
             <w:r>
-              <w:t xml:space="preserve">8.25e+25</w:t>
+              <w:t xml:space="preserve">9.92e+28</w:t>
             </w:r>
           </w:p>
         </w:tc>
@@ -13609,7 +13609,7 @@
               <w:jc w:val="right"/>
             </w:pPr>
             <w:r>
-              <w:t xml:space="preserve">0.08</w:t>
+              <w:t xml:space="preserve">0.12</w:t>
             </w:r>
           </w:p>
         </w:tc>
@@ -14021,35 +14021,35 @@
               <w:jc w:val="right"/>
             </w:pPr>
             <w:r>
-              <w:t xml:space="preserve">-0.01</w:t>
-            </w:r>
-          </w:p>
-        </w:tc>
-        <w:tc>
-          <w:tcPr>
-            <w:tcW w:w="1337" w:type="dxa"/>
-          </w:tcPr>
-          <w:p>
-            <w:pPr>
-              <w:spacing w:after="0"/>
-              <w:jc w:val="right"/>
-            </w:pPr>
-            <w:r>
-              <w:t xml:space="preserve">0.99</w:t>
-            </w:r>
-          </w:p>
-        </w:tc>
-        <w:tc>
-          <w:tcPr>
-            <w:tcW w:w="1337" w:type="dxa"/>
-          </w:tcPr>
-          <w:p>
-            <w:pPr>
-              <w:spacing w:after="0"/>
-              <w:jc w:val="right"/>
-            </w:pPr>
-            <w:r>
-              <w:t xml:space="preserve">0.80</w:t>
+              <w:t xml:space="preserve">0.00</w:t>
+            </w:r>
+          </w:p>
+        </w:tc>
+        <w:tc>
+          <w:tcPr>
+            <w:tcW w:w="1337" w:type="dxa"/>
+          </w:tcPr>
+          <w:p>
+            <w:pPr>
+              <w:spacing w:after="0"/>
+              <w:jc w:val="right"/>
+            </w:pPr>
+            <w:r>
+              <w:t xml:space="preserve">1.00</w:t>
+            </w:r>
+          </w:p>
+        </w:tc>
+        <w:tc>
+          <w:tcPr>
+            <w:tcW w:w="1337" w:type="dxa"/>
+          </w:tcPr>
+          <w:p>
+            <w:pPr>
+              <w:spacing w:after="0"/>
+              <w:jc w:val="right"/>
+            </w:pPr>
+            <w:r>
+              <w:t xml:space="preserve">0.81</w:t>
             </w:r>
           </w:p>
         </w:tc>
@@ -14311,7 +14311,7 @@
               <w:jc w:val="right"/>
             </w:pPr>
             <w:r>
-              <w:t xml:space="preserve">0.94</w:t>
+              <w:t xml:space="preserve">0.95</w:t>
             </w:r>
           </w:p>
         </w:tc>
@@ -14353,7 +14353,7 @@
               <w:jc w:val="right"/>
             </w:pPr>
             <w:r>
-              <w:t xml:space="preserve">0.76</w:t>
+              <w:t xml:space="preserve">0.77</w:t>
             </w:r>
           </w:p>
         </w:tc>
@@ -14445,7 +14445,7 @@
               <w:jc w:val="right"/>
             </w:pPr>
             <w:r>
-              <w:t xml:space="preserve">-1.66</w:t>
+              <w:t xml:space="preserve">-1.65</w:t>
             </w:r>
           </w:p>
         </w:tc>
@@ -14487,7 +14487,7 @@
               <w:jc w:val="right"/>
             </w:pPr>
             <w:r>
-              <w:t xml:space="preserve">1.08</w:t>
+              <w:t xml:space="preserve">1.09</w:t>
             </w:r>
           </w:p>
         </w:tc>
@@ -14537,63 +14537,63 @@
               <w:jc w:val="right"/>
             </w:pPr>
             <w:r>
-              <w:t xml:space="preserve">0.17</w:t>
-            </w:r>
-          </w:p>
-        </w:tc>
-        <w:tc>
-          <w:tcPr>
-            <w:tcW w:w="1337" w:type="dxa"/>
-          </w:tcPr>
-          <w:p>
-            <w:pPr>
-              <w:spacing w:after="0"/>
-              <w:jc w:val="right"/>
-            </w:pPr>
-            <w:r>
-              <w:t xml:space="preserve">-0.27</w:t>
-            </w:r>
-          </w:p>
-        </w:tc>
-        <w:tc>
-          <w:tcPr>
-            <w:tcW w:w="1337" w:type="dxa"/>
-          </w:tcPr>
-          <w:p>
-            <w:pPr>
-              <w:spacing w:after="0"/>
-              <w:jc w:val="right"/>
-            </w:pPr>
-            <w:r>
-              <w:t xml:space="preserve">0.79</w:t>
-            </w:r>
-          </w:p>
-        </w:tc>
-        <w:tc>
-          <w:tcPr>
-            <w:tcW w:w="1337" w:type="dxa"/>
-          </w:tcPr>
-          <w:p>
-            <w:pPr>
-              <w:spacing w:after="0"/>
-              <w:jc w:val="right"/>
-            </w:pPr>
-            <w:r>
-              <w:t xml:space="preserve">0.67</w:t>
-            </w:r>
-          </w:p>
-        </w:tc>
-        <w:tc>
-          <w:tcPr>
-            <w:tcW w:w="1337" w:type="dxa"/>
-          </w:tcPr>
-          <w:p>
-            <w:pPr>
-              <w:spacing w:after="0"/>
-              <w:jc w:val="right"/>
-            </w:pPr>
-            <w:r>
-              <w:t xml:space="preserve">1.36</w:t>
+              <w:t xml:space="preserve">0.18</w:t>
+            </w:r>
+          </w:p>
+        </w:tc>
+        <w:tc>
+          <w:tcPr>
+            <w:tcW w:w="1337" w:type="dxa"/>
+          </w:tcPr>
+          <w:p>
+            <w:pPr>
+              <w:spacing w:after="0"/>
+              <w:jc w:val="right"/>
+            </w:pPr>
+            <w:r>
+              <w:t xml:space="preserve">-0.25</w:t>
+            </w:r>
+          </w:p>
+        </w:tc>
+        <w:tc>
+          <w:tcPr>
+            <w:tcW w:w="1337" w:type="dxa"/>
+          </w:tcPr>
+          <w:p>
+            <w:pPr>
+              <w:spacing w:after="0"/>
+              <w:jc w:val="right"/>
+            </w:pPr>
+            <w:r>
+              <w:t xml:space="preserve">0.80</w:t>
+            </w:r>
+          </w:p>
+        </w:tc>
+        <w:tc>
+          <w:tcPr>
+            <w:tcW w:w="1337" w:type="dxa"/>
+          </w:tcPr>
+          <w:p>
+            <w:pPr>
+              <w:spacing w:after="0"/>
+              <w:jc w:val="right"/>
+            </w:pPr>
+            <w:r>
+              <w:t xml:space="preserve">0.66</w:t>
+            </w:r>
+          </w:p>
+        </w:tc>
+        <w:tc>
+          <w:tcPr>
+            <w:tcW w:w="1337" w:type="dxa"/>
+          </w:tcPr>
+          <w:p>
+            <w:pPr>
+              <w:spacing w:after="0"/>
+              <w:jc w:val="right"/>
+            </w:pPr>
+            <w:r>
+              <w:t xml:space="preserve">1.38</w:t>
             </w:r>
           </w:p>
         </w:tc>
@@ -14657,21 +14657,21 @@
               <w:jc w:val="right"/>
             </w:pPr>
             <w:r>
-              <w:t xml:space="preserve">0.03</w:t>
-            </w:r>
-          </w:p>
-        </w:tc>
-        <w:tc>
-          <w:tcPr>
-            <w:tcW w:w="1337" w:type="dxa"/>
-          </w:tcPr>
-          <w:p>
-            <w:pPr>
-              <w:spacing w:after="0"/>
-              <w:jc w:val="right"/>
-            </w:pPr>
-            <w:r>
-              <w:t xml:space="preserve">0.97</w:t>
+              <w:t xml:space="preserve">0.05</w:t>
+            </w:r>
+          </w:p>
+        </w:tc>
+        <w:tc>
+          <w:tcPr>
+            <w:tcW w:w="1337" w:type="dxa"/>
+          </w:tcPr>
+          <w:p>
+            <w:pPr>
+              <w:spacing w:after="0"/>
+              <w:jc w:val="right"/>
+            </w:pPr>
+            <w:r>
+              <w:t xml:space="preserve">0.96</w:t>
             </w:r>
           </w:p>
         </w:tc>
@@ -14869,21 +14869,21 @@
               <w:jc w:val="right"/>
             </w:pPr>
             <w:r>
-              <w:t xml:space="preserve">-0.86</w:t>
-            </w:r>
-          </w:p>
-        </w:tc>
-        <w:tc>
-          <w:tcPr>
-            <w:tcW w:w="1337" w:type="dxa"/>
-          </w:tcPr>
-          <w:p>
-            <w:pPr>
-              <w:spacing w:after="0"/>
-              <w:jc w:val="right"/>
-            </w:pPr>
-            <w:r>
-              <w:t xml:space="preserve">0.39</w:t>
+              <w:t xml:space="preserve">-0.87</w:t>
+            </w:r>
+          </w:p>
+        </w:tc>
+        <w:tc>
+          <w:tcPr>
+            <w:tcW w:w="1337" w:type="dxa"/>
+          </w:tcPr>
+          <w:p>
+            <w:pPr>
+              <w:spacing w:after="0"/>
+              <w:jc w:val="right"/>
+            </w:pPr>
+            <w:r>
+              <w:t xml:space="preserve">0.38</w:t>
             </w:r>
           </w:p>
         </w:tc>
@@ -14975,7 +14975,7 @@
               <w:jc w:val="right"/>
             </w:pPr>
             <w:r>
-              <w:t xml:space="preserve">-2.65</w:t>
+              <w:t xml:space="preserve">-2.64</w:t>
             </w:r>
           </w:p>
         </w:tc>
@@ -15279,21 +15279,21 @@
               <w:jc w:val="right"/>
             </w:pPr>
             <w:r>
-              <w:t xml:space="preserve">0.17</w:t>
-            </w:r>
-          </w:p>
-        </w:tc>
-        <w:tc>
-          <w:tcPr>
-            <w:tcW w:w="1337" w:type="dxa"/>
-          </w:tcPr>
-          <w:p>
-            <w:pPr>
-              <w:spacing w:after="0"/>
-              <w:jc w:val="right"/>
-            </w:pPr>
-            <w:r>
-              <w:t xml:space="preserve">1.74</w:t>
+              <w:t xml:space="preserve">0.16</w:t>
+            </w:r>
+          </w:p>
+        </w:tc>
+        <w:tc>
+          <w:tcPr>
+            <w:tcW w:w="1337" w:type="dxa"/>
+          </w:tcPr>
+          <w:p>
+            <w:pPr>
+              <w:spacing w:after="0"/>
+              <w:jc w:val="right"/>
+            </w:pPr>
+            <w:r>
+              <w:t xml:space="preserve">1.75</w:t>
             </w:r>
           </w:p>
         </w:tc>
@@ -15335,7 +15335,7 @@
               <w:jc w:val="right"/>
             </w:pPr>
             <w:r>
-              <w:t xml:space="preserve">1.63</w:t>
+              <w:t xml:space="preserve">1.62</w:t>
             </w:r>
           </w:p>
         </w:tc>
@@ -15583,7 +15583,7 @@
               <w:jc w:val="right"/>
             </w:pPr>
             <w:r>
-              <w:t xml:space="preserve">1.33</w:t>
+              <w:t xml:space="preserve">1.34</w:t>
             </w:r>
           </w:p>
         </w:tc>
@@ -15611,7 +15611,7 @@
               <w:jc w:val="right"/>
             </w:pPr>
             <w:r>
-              <w:t xml:space="preserve">2.36</w:t>
+              <w:t xml:space="preserve">2.39</w:t>
             </w:r>
           </w:p>
         </w:tc>
@@ -15653,7 +15653,7 @@
               <w:jc w:val="right"/>
             </w:pPr>
             <w:r>
-              <w:t xml:space="preserve">1.70</w:t>
+              <w:t xml:space="preserve">1.71</w:t>
             </w:r>
           </w:p>
         </w:tc>
@@ -15691,7 +15691,7 @@
               <w:jc w:val="right"/>
             </w:pPr>
             <w:r>
-              <w:t xml:space="preserve">0.16</w:t>
+              <w:t xml:space="preserve">0.17</w:t>
             </w:r>
           </w:p>
         </w:tc>
@@ -15725,7 +15725,7 @@
               <w:jc w:val="right"/>
             </w:pPr>
             <w:r>
-              <w:t xml:space="preserve">-5.36</w:t>
+              <w:t xml:space="preserve">-5.21</w:t>
             </w:r>
           </w:p>
         </w:tc>
@@ -15776,7 +15776,7 @@
               <w:jc w:val="right"/>
             </w:pPr>
             <w:r>
-              <w:t xml:space="preserve">0.32</w:t>
+              <w:t xml:space="preserve">0.33</w:t>
             </w:r>
           </w:p>
         </w:tc>
@@ -16786,21 +16786,21 @@
               <w:jc w:val="right"/>
             </w:pPr>
             <w:r>
-              <w:t xml:space="preserve">1.24</w:t>
-            </w:r>
-          </w:p>
-        </w:tc>
-        <w:tc>
-          <w:tcPr>
-            <w:tcW w:w="1337" w:type="dxa"/>
-          </w:tcPr>
-          <w:p>
-            <w:pPr>
-              <w:spacing w:after="0"/>
-              <w:jc w:val="right"/>
-            </w:pPr>
-            <w:r>
-              <w:t xml:space="preserve">0.40</w:t>
+              <w:t xml:space="preserve">1.23</w:t>
+            </w:r>
+          </w:p>
+        </w:tc>
+        <w:tc>
+          <w:tcPr>
+            <w:tcW w:w="1337" w:type="dxa"/>
+          </w:tcPr>
+          <w:p>
+            <w:pPr>
+              <w:spacing w:after="0"/>
+              <w:jc w:val="right"/>
+            </w:pPr>
+            <w:r>
+              <w:t xml:space="preserve">0.39</w:t>
             </w:r>
           </w:p>
         </w:tc>
@@ -16828,7 +16828,7 @@
               <w:jc w:val="right"/>
             </w:pPr>
             <w:r>
-              <w:t xml:space="preserve">0.50</w:t>
+              <w:t xml:space="preserve">0.51</w:t>
             </w:r>
           </w:p>
         </w:tc>
@@ -16856,7 +16856,7 @@
               <w:jc w:val="right"/>
             </w:pPr>
             <w:r>
-              <w:t xml:space="preserve">2.32</w:t>
+              <w:t xml:space="preserve">2.29</w:t>
             </w:r>
           </w:p>
         </w:tc>
@@ -16892,7 +16892,7 @@
               <w:jc w:val="right"/>
             </w:pPr>
             <w:r>
-              <w:t xml:space="preserve">0.78</w:t>
+              <w:t xml:space="preserve">0.76</w:t>
             </w:r>
           </w:p>
         </w:tc>
@@ -16920,21 +16920,21 @@
               <w:jc w:val="right"/>
             </w:pPr>
             <w:r>
-              <w:t xml:space="preserve">-0.53</w:t>
-            </w:r>
-          </w:p>
-        </w:tc>
-        <w:tc>
-          <w:tcPr>
-            <w:tcW w:w="1337" w:type="dxa"/>
-          </w:tcPr>
-          <w:p>
-            <w:pPr>
-              <w:spacing w:after="0"/>
-              <w:jc w:val="right"/>
-            </w:pPr>
-            <w:r>
-              <w:t xml:space="preserve">0.59</w:t>
+              <w:t xml:space="preserve">-0.57</w:t>
+            </w:r>
+          </w:p>
+        </w:tc>
+        <w:tc>
+          <w:tcPr>
+            <w:tcW w:w="1337" w:type="dxa"/>
+          </w:tcPr>
+          <w:p>
+            <w:pPr>
+              <w:spacing w:after="0"/>
+              <w:jc w:val="right"/>
+            </w:pPr>
+            <w:r>
+              <w:t xml:space="preserve">0.57</w:t>
             </w:r>
           </w:p>
         </w:tc>
@@ -16962,7 +16962,7 @@
               <w:jc w:val="right"/>
             </w:pPr>
             <w:r>
-              <w:t xml:space="preserve">1.94</w:t>
+              <w:t xml:space="preserve">1.91</w:t>
             </w:r>
           </w:p>
         </w:tc>
@@ -16998,35 +16998,35 @@
               <w:jc w:val="right"/>
             </w:pPr>
             <w:r>
-              <w:t xml:space="preserve">1.72</w:t>
-            </w:r>
-          </w:p>
-        </w:tc>
-        <w:tc>
-          <w:tcPr>
-            <w:tcW w:w="1337" w:type="dxa"/>
-          </w:tcPr>
-          <w:p>
-            <w:pPr>
-              <w:spacing w:after="0"/>
-              <w:jc w:val="right"/>
-            </w:pPr>
-            <w:r>
-              <w:t xml:space="preserve">0.52</w:t>
-            </w:r>
-          </w:p>
-        </w:tc>
-        <w:tc>
-          <w:tcPr>
-            <w:tcW w:w="1337" w:type="dxa"/>
-          </w:tcPr>
-          <w:p>
-            <w:pPr>
-              <w:spacing w:after="0"/>
-              <w:jc w:val="right"/>
-            </w:pPr>
-            <w:r>
-              <w:t xml:space="preserve">1.81</w:t>
+              <w:t xml:space="preserve">1.70</w:t>
+            </w:r>
+          </w:p>
+        </w:tc>
+        <w:tc>
+          <w:tcPr>
+            <w:tcW w:w="1337" w:type="dxa"/>
+          </w:tcPr>
+          <w:p>
+            <w:pPr>
+              <w:spacing w:after="0"/>
+              <w:jc w:val="right"/>
+            </w:pPr>
+            <w:r>
+              <w:t xml:space="preserve">0.51</w:t>
+            </w:r>
+          </w:p>
+        </w:tc>
+        <w:tc>
+          <w:tcPr>
+            <w:tcW w:w="1337" w:type="dxa"/>
+          </w:tcPr>
+          <w:p>
+            <w:pPr>
+              <w:spacing w:after="0"/>
+              <w:jc w:val="right"/>
+            </w:pPr>
+            <w:r>
+              <w:t xml:space="preserve">1.79</w:t>
             </w:r>
           </w:p>
         </w:tc>
@@ -17054,21 +17054,21 @@
               <w:jc w:val="right"/>
             </w:pPr>
             <w:r>
-              <w:t xml:space="preserve">0.96</w:t>
-            </w:r>
-          </w:p>
-        </w:tc>
-        <w:tc>
-          <w:tcPr>
-            <w:tcW w:w="1337" w:type="dxa"/>
-          </w:tcPr>
-          <w:p>
-            <w:pPr>
-              <w:spacing w:after="0"/>
-              <w:jc w:val="right"/>
-            </w:pPr>
-            <w:r>
-              <w:t xml:space="preserve">3.10</w:t>
+              <w:t xml:space="preserve">0.95</w:t>
+            </w:r>
+          </w:p>
+        </w:tc>
+        <w:tc>
+          <w:tcPr>
+            <w:tcW w:w="1337" w:type="dxa"/>
+          </w:tcPr>
+          <w:p>
+            <w:pPr>
+              <w:spacing w:after="0"/>
+              <w:jc w:val="right"/>
+            </w:pPr>
+            <w:r>
+              <w:t xml:space="preserve">3.05</w:t>
             </w:r>
           </w:p>
         </w:tc>
@@ -17104,21 +17104,21 @@
               <w:jc w:val="right"/>
             </w:pPr>
             <w:r>
-              <w:t xml:space="preserve">1.50</w:t>
-            </w:r>
-          </w:p>
-        </w:tc>
-        <w:tc>
-          <w:tcPr>
-            <w:tcW w:w="1337" w:type="dxa"/>
-          </w:tcPr>
-          <w:p>
-            <w:pPr>
-              <w:spacing w:after="0"/>
-              <w:jc w:val="right"/>
-            </w:pPr>
-            <w:r>
-              <w:t xml:space="preserve">0.46</w:t>
+              <w:t xml:space="preserve">1.49</w:t>
+            </w:r>
+          </w:p>
+        </w:tc>
+        <w:tc>
+          <w:tcPr>
+            <w:tcW w:w="1337" w:type="dxa"/>
+          </w:tcPr>
+          <w:p>
+            <w:pPr>
+              <w:spacing w:after="0"/>
+              <w:jc w:val="right"/>
+            </w:pPr>
+            <w:r>
+              <w:t xml:space="preserve">0.45</w:t>
             </w:r>
           </w:p>
         </w:tc>
@@ -17174,7 +17174,7 @@
               <w:jc w:val="right"/>
             </w:pPr>
             <w:r>
-              <w:t xml:space="preserve">2.76</w:t>
+              <w:t xml:space="preserve">2.71</w:t>
             </w:r>
           </w:p>
         </w:tc>
@@ -17316,7 +17316,7 @@
               <w:jc w:val="right"/>
             </w:pPr>
             <w:r>
-              <w:t xml:space="preserve">0.68</w:t>
+              <w:t xml:space="preserve">0.67</w:t>
             </w:r>
           </w:p>
         </w:tc>
@@ -17344,21 +17344,21 @@
               <w:jc w:val="right"/>
             </w:pPr>
             <w:r>
-              <w:t xml:space="preserve">-1.75</w:t>
-            </w:r>
-          </w:p>
-        </w:tc>
-        <w:tc>
-          <w:tcPr>
-            <w:tcW w:w="1337" w:type="dxa"/>
-          </w:tcPr>
-          <w:p>
-            <w:pPr>
-              <w:spacing w:after="0"/>
-              <w:jc w:val="right"/>
-            </w:pPr>
-            <w:r>
-              <w:t xml:space="preserve">0.08</w:t>
+              <w:t xml:space="preserve">-1.80</w:t>
+            </w:r>
+          </w:p>
+        </w:tc>
+        <w:tc>
+          <w:tcPr>
+            <w:tcW w:w="1337" w:type="dxa"/>
+          </w:tcPr>
+          <w:p>
+            <w:pPr>
+              <w:spacing w:after="0"/>
+              <w:jc w:val="right"/>
+            </w:pPr>
+            <w:r>
+              <w:t xml:space="preserve">0.07</w:t>
             </w:r>
           </w:p>
         </w:tc>
@@ -17386,7 +17386,7 @@
               <w:jc w:val="right"/>
             </w:pPr>
             <w:r>
-              <w:t xml:space="preserve">1.05</w:t>
+              <w:t xml:space="preserve">1.04</w:t>
             </w:r>
           </w:p>
         </w:tc>
@@ -17436,21 +17436,21 @@
               <w:jc w:val="right"/>
             </w:pPr>
             <w:r>
-              <w:t xml:space="preserve">0.01</w:t>
-            </w:r>
-          </w:p>
-        </w:tc>
-        <w:tc>
-          <w:tcPr>
-            <w:tcW w:w="1337" w:type="dxa"/>
-          </w:tcPr>
-          <w:p>
-            <w:pPr>
-              <w:spacing w:after="0"/>
-              <w:jc w:val="right"/>
-            </w:pPr>
-            <w:r>
-              <w:t xml:space="preserve">3.32</w:t>
+              <w:t xml:space="preserve">0.02</w:t>
+            </w:r>
+          </w:p>
+        </w:tc>
+        <w:tc>
+          <w:tcPr>
+            <w:tcW w:w="1337" w:type="dxa"/>
+          </w:tcPr>
+          <w:p>
+            <w:pPr>
+              <w:spacing w:after="0"/>
+              <w:jc w:val="right"/>
+            </w:pPr>
+            <w:r>
+              <w:t xml:space="preserve">3.26</w:t>
             </w:r>
           </w:p>
         </w:tc>
@@ -17782,7 +17782,7 @@
               <w:jc w:val="right"/>
             </w:pPr>
             <w:r>
-              <w:t xml:space="preserve">0.90</w:t>
+              <w:t xml:space="preserve">0.91</w:t>
             </w:r>
           </w:p>
         </w:tc>
@@ -18086,7 +18086,7 @@
               <w:jc w:val="right"/>
             </w:pPr>
             <w:r>
-              <w:t xml:space="preserve">3.34</w:t>
+              <w:t xml:space="preserve">3.37</w:t>
             </w:r>
           </w:p>
         </w:tc>
@@ -18114,21 +18114,21 @@
               <w:jc w:val="right"/>
             </w:pPr>
             <w:r>
-              <w:t xml:space="preserve">1.30</w:t>
-            </w:r>
-          </w:p>
-        </w:tc>
-        <w:tc>
-          <w:tcPr>
-            <w:tcW w:w="1337" w:type="dxa"/>
-          </w:tcPr>
-          <w:p>
-            <w:pPr>
-              <w:spacing w:after="0"/>
-              <w:jc w:val="right"/>
-            </w:pPr>
-            <w:r>
-              <w:t xml:space="preserve">2.76</w:t>
+              <w:t xml:space="preserve">1.31</w:t>
+            </w:r>
+          </w:p>
+        </w:tc>
+        <w:tc>
+          <w:tcPr>
+            <w:tcW w:w="1337" w:type="dxa"/>
+          </w:tcPr>
+          <w:p>
+            <w:pPr>
+              <w:spacing w:after="0"/>
+              <w:jc w:val="right"/>
+            </w:pPr>
+            <w:r>
+              <w:t xml:space="preserve">2.75</w:t>
             </w:r>
           </w:p>
         </w:tc>
@@ -18200,7 +18200,7 @@
               <w:jc w:val="right"/>
             </w:pPr>
             <w:r>
-              <w:t xml:space="preserve">-9.31</w:t>
+              <w:t xml:space="preserve">-9.26</w:t>
             </w:r>
           </w:p>
         </w:tc>
@@ -18291,97 +18291,97 @@
               <w:jc w:val="right"/>
             </w:pPr>
             <w:r>
-              <w:t xml:space="preserve">-7.73</w:t>
-            </w:r>
-          </w:p>
-        </w:tc>
-        <w:tc>
-          <w:tcPr>
-            <w:tcW w:w="1337" w:type="dxa"/>
-            <w:tcBorders>
-              <w:top w:val="single" w:color="000000"/>
-              <w:bottom w:val="single" w:color="000000"/>
-            </w:tcBorders>
-          </w:tcPr>
-          <w:p>
-            <w:pPr>
-              <w:spacing w:after="0"/>
-              <w:jc w:val="right"/>
-            </w:pPr>
-            <w:r>
-              <w:t xml:space="preserve">282.60</w:t>
-            </w:r>
-          </w:p>
-        </w:tc>
-        <w:tc>
-          <w:tcPr>
-            <w:tcW w:w="1337" w:type="dxa"/>
-            <w:tcBorders>
-              <w:top w:val="single" w:color="000000"/>
-              <w:bottom w:val="single" w:color="000000"/>
-            </w:tcBorders>
-          </w:tcPr>
-          <w:p>
-            <w:pPr>
-              <w:spacing w:after="0"/>
-              <w:jc w:val="right"/>
-            </w:pPr>
-            <w:r>
-              <w:t xml:space="preserve"/>
-            </w:r>
-          </w:p>
-        </w:tc>
-        <w:tc>
-          <w:tcPr>
-            <w:tcW w:w="1337" w:type="dxa"/>
-            <w:tcBorders>
-              <w:top w:val="single" w:color="000000"/>
-              <w:bottom w:val="single" w:color="000000"/>
-            </w:tcBorders>
-          </w:tcPr>
-          <w:p>
-            <w:pPr>
-              <w:spacing w:after="0"/>
-              <w:jc w:val="right"/>
-            </w:pPr>
-            <w:r>
-              <w:t xml:space="preserve"/>
-            </w:r>
-          </w:p>
-        </w:tc>
-        <w:tc>
-          <w:tcPr>
-            <w:tcW w:w="1337" w:type="dxa"/>
-            <w:tcBorders>
-              <w:top w:val="single" w:color="000000"/>
-              <w:bottom w:val="single" w:color="000000"/>
-            </w:tcBorders>
-          </w:tcPr>
-          <w:p>
-            <w:pPr>
-              <w:spacing w:after="0"/>
-              <w:jc w:val="right"/>
-            </w:pPr>
-            <w:r>
-              <w:t xml:space="preserve">-561.62</w:t>
-            </w:r>
-          </w:p>
-        </w:tc>
-        <w:tc>
-          <w:tcPr>
-            <w:tcW w:w="1337" w:type="dxa"/>
-            <w:tcBorders>
-              <w:top w:val="single" w:color="000000"/>
-              <w:bottom w:val="single" w:color="000000"/>
-            </w:tcBorders>
-          </w:tcPr>
-          <w:p>
-            <w:pPr>
-              <w:spacing w:after="0"/>
-              <w:jc w:val="right"/>
-            </w:pPr>
-            <w:r>
-              <w:t xml:space="preserve">546.16</w:t>
+              <w:t xml:space="preserve">-6.96</w:t>
+            </w:r>
+          </w:p>
+        </w:tc>
+        <w:tc>
+          <w:tcPr>
+            <w:tcW w:w="1337" w:type="dxa"/>
+            <w:tcBorders>
+              <w:top w:val="single" w:color="000000"/>
+              <w:bottom w:val="single" w:color="000000"/>
+            </w:tcBorders>
+          </w:tcPr>
+          <w:p>
+            <w:pPr>
+              <w:spacing w:after="0"/>
+              <w:jc w:val="right"/>
+            </w:pPr>
+            <w:r>
+              <w:t xml:space="preserve">16.65</w:t>
+            </w:r>
+          </w:p>
+        </w:tc>
+        <w:tc>
+          <w:tcPr>
+            <w:tcW w:w="1337" w:type="dxa"/>
+            <w:tcBorders>
+              <w:top w:val="single" w:color="000000"/>
+              <w:bottom w:val="single" w:color="000000"/>
+            </w:tcBorders>
+          </w:tcPr>
+          <w:p>
+            <w:pPr>
+              <w:spacing w:after="0"/>
+              <w:jc w:val="right"/>
+            </w:pPr>
+            <w:r>
+              <w:t xml:space="preserve"/>
+            </w:r>
+          </w:p>
+        </w:tc>
+        <w:tc>
+          <w:tcPr>
+            <w:tcW w:w="1337" w:type="dxa"/>
+            <w:tcBorders>
+              <w:top w:val="single" w:color="000000"/>
+              <w:bottom w:val="single" w:color="000000"/>
+            </w:tcBorders>
+          </w:tcPr>
+          <w:p>
+            <w:pPr>
+              <w:spacing w:after="0"/>
+              <w:jc w:val="right"/>
+            </w:pPr>
+            <w:r>
+              <w:t xml:space="preserve"/>
+            </w:r>
+          </w:p>
+        </w:tc>
+        <w:tc>
+          <w:tcPr>
+            <w:tcW w:w="1337" w:type="dxa"/>
+            <w:tcBorders>
+              <w:top w:val="single" w:color="000000"/>
+              <w:bottom w:val="single" w:color="000000"/>
+            </w:tcBorders>
+          </w:tcPr>
+          <w:p>
+            <w:pPr>
+              <w:spacing w:after="0"/>
+              <w:jc w:val="right"/>
+            </w:pPr>
+            <w:r>
+              <w:t xml:space="preserve">-39.60</w:t>
+            </w:r>
+          </w:p>
+        </w:tc>
+        <w:tc>
+          <w:tcPr>
+            <w:tcW w:w="1337" w:type="dxa"/>
+            <w:tcBorders>
+              <w:top w:val="single" w:color="000000"/>
+              <w:bottom w:val="single" w:color="000000"/>
+            </w:tcBorders>
+          </w:tcPr>
+          <w:p>
+            <w:pPr>
+              <w:spacing w:after="0"/>
+              <w:jc w:val="right"/>
+            </w:pPr>
+            <w:r>
+              <w:t xml:space="preserve">25.67</w:t>
             </w:r>
           </w:p>
         </w:tc>
@@ -18419,24 +18419,24 @@
               <w:jc w:val="right"/>
             </w:pPr>
             <w:r>
-              <w:t xml:space="preserve">0.02</w:t>
-            </w:r>
-          </w:p>
-        </w:tc>
-        <w:tc>
-          <w:tcPr>
-            <w:tcW w:w="1337" w:type="dxa"/>
-            <w:tcBorders>
-              <w:top w:val="single" w:color="000000"/>
-            </w:tcBorders>
-          </w:tcPr>
-          <w:p>
-            <w:pPr>
-              <w:spacing w:after="0"/>
-              <w:jc w:val="right"/>
-            </w:pPr>
-            <w:r>
-              <w:t xml:space="preserve">2.96</w:t>
+              <w:t xml:space="preserve">0.03</w:t>
+            </w:r>
+          </w:p>
+        </w:tc>
+        <w:tc>
+          <w:tcPr>
+            <w:tcW w:w="1337" w:type="dxa"/>
+            <w:tcBorders>
+              <w:top w:val="single" w:color="000000"/>
+            </w:tcBorders>
+          </w:tcPr>
+          <w:p>
+            <w:pPr>
+              <w:spacing w:after="0"/>
+              <w:jc w:val="right"/>
+            </w:pPr>
+            <w:r>
+              <w:t xml:space="preserve">0.26</w:t>
             </w:r>
           </w:p>
         </w:tc>
@@ -18504,7 +18504,7 @@
               <w:jc w:val="right"/>
             </w:pPr>
             <w:r>
-              <w:t xml:space="preserve">4.0e+118</w:t>
+              <w:t xml:space="preserve">375349.91</w:t>
             </w:r>
           </w:p>
         </w:tc>
@@ -18559,7 +18559,7 @@
               <w:jc w:val="right"/>
             </w:pPr>
             <w:r>
-              <w:t xml:space="preserve">0.04</w:t>
+              <w:t xml:space="preserve">0.00</w:t>
             </w:r>
           </w:p>
         </w:tc>
@@ -18971,7 +18971,7 @@
               <w:jc w:val="right"/>
             </w:pPr>
             <w:r>
-              <w:t xml:space="preserve">0.75</w:t>
+              <w:t xml:space="preserve">0.73</w:t>
             </w:r>
           </w:p>
         </w:tc>
@@ -19289,7 +19289,7 @@
               <w:jc w:val="right"/>
             </w:pPr>
             <w:r>
-              <w:t xml:space="preserve">1.32</w:t>
+              <w:t xml:space="preserve">1.31</w:t>
             </w:r>
           </w:p>
         </w:tc>
@@ -19395,7 +19395,7 @@
               <w:jc w:val="right"/>
             </w:pPr>
             <w:r>
-              <w:t xml:space="preserve">0.65</w:t>
+              <w:t xml:space="preserve">0.67</w:t>
             </w:r>
           </w:p>
         </w:tc>
@@ -19423,7 +19423,7 @@
               <w:jc w:val="right"/>
             </w:pPr>
             <w:r>
-              <w:t xml:space="preserve">0.78</w:t>
+              <w:t xml:space="preserve">0.79</w:t>
             </w:r>
           </w:p>
         </w:tc>
@@ -19473,63 +19473,63 @@
               <w:jc w:val="right"/>
             </w:pPr>
             <w:r>
-              <w:t xml:space="preserve">0.97</w:t>
-            </w:r>
-          </w:p>
-        </w:tc>
-        <w:tc>
-          <w:tcPr>
-            <w:tcW w:w="1337" w:type="dxa"/>
-          </w:tcPr>
-          <w:p>
-            <w:pPr>
-              <w:spacing w:after="0"/>
-              <w:jc w:val="right"/>
-            </w:pPr>
-            <w:r>
-              <w:t xml:space="preserve">0.14</w:t>
-            </w:r>
-          </w:p>
-        </w:tc>
-        <w:tc>
-          <w:tcPr>
-            <w:tcW w:w="1337" w:type="dxa"/>
-          </w:tcPr>
-          <w:p>
-            <w:pPr>
-              <w:spacing w:after="0"/>
-              <w:jc w:val="right"/>
-            </w:pPr>
-            <w:r>
-              <w:t xml:space="preserve">-0.21</w:t>
-            </w:r>
-          </w:p>
-        </w:tc>
-        <w:tc>
-          <w:tcPr>
-            <w:tcW w:w="1337" w:type="dxa"/>
-          </w:tcPr>
-          <w:p>
-            <w:pPr>
-              <w:spacing w:after="0"/>
-              <w:jc w:val="right"/>
-            </w:pPr>
-            <w:r>
-              <w:t xml:space="preserve">0.83</w:t>
-            </w:r>
-          </w:p>
-        </w:tc>
-        <w:tc>
-          <w:tcPr>
-            <w:tcW w:w="1337" w:type="dxa"/>
-          </w:tcPr>
-          <w:p>
-            <w:pPr>
-              <w:spacing w:after="0"/>
-              <w:jc w:val="right"/>
-            </w:pPr>
-            <w:r>
-              <w:t xml:space="preserve">0.72</w:t>
+              <w:t xml:space="preserve">0.96</w:t>
+            </w:r>
+          </w:p>
+        </w:tc>
+        <w:tc>
+          <w:tcPr>
+            <w:tcW w:w="1337" w:type="dxa"/>
+          </w:tcPr>
+          <w:p>
+            <w:pPr>
+              <w:spacing w:after="0"/>
+              <w:jc w:val="right"/>
+            </w:pPr>
+            <w:r>
+              <w:t xml:space="preserve">0.15</w:t>
+            </w:r>
+          </w:p>
+        </w:tc>
+        <w:tc>
+          <w:tcPr>
+            <w:tcW w:w="1337" w:type="dxa"/>
+          </w:tcPr>
+          <w:p>
+            <w:pPr>
+              <w:spacing w:after="0"/>
+              <w:jc w:val="right"/>
+            </w:pPr>
+            <w:r>
+              <w:t xml:space="preserve">-0.24</w:t>
+            </w:r>
+          </w:p>
+        </w:tc>
+        <w:tc>
+          <w:tcPr>
+            <w:tcW w:w="1337" w:type="dxa"/>
+          </w:tcPr>
+          <w:p>
+            <w:pPr>
+              <w:spacing w:after="0"/>
+              <w:jc w:val="right"/>
+            </w:pPr>
+            <w:r>
+              <w:t xml:space="preserve">0.81</w:t>
+            </w:r>
+          </w:p>
+        </w:tc>
+        <w:tc>
+          <w:tcPr>
+            <w:tcW w:w="1337" w:type="dxa"/>
+          </w:tcPr>
+          <w:p>
+            <w:pPr>
+              <w:spacing w:after="0"/>
+              <w:jc w:val="right"/>
+            </w:pPr>
+            <w:r>
+              <w:t xml:space="preserve">0.71</w:t>
             </w:r>
           </w:p>
         </w:tc>
@@ -19607,21 +19607,21 @@
               <w:jc w:val="right"/>
             </w:pPr>
             <w:r>
-              <w:t xml:space="preserve">0.95</w:t>
-            </w:r>
-          </w:p>
-        </w:tc>
-        <w:tc>
-          <w:tcPr>
-            <w:tcW w:w="1337" w:type="dxa"/>
-          </w:tcPr>
-          <w:p>
-            <w:pPr>
-              <w:spacing w:after="0"/>
-              <w:jc w:val="right"/>
-            </w:pPr>
-            <w:r>
-              <w:t xml:space="preserve">0.34</w:t>
+              <w:t xml:space="preserve">0.93</w:t>
+            </w:r>
+          </w:p>
+        </w:tc>
+        <w:tc>
+          <w:tcPr>
+            <w:tcW w:w="1337" w:type="dxa"/>
+          </w:tcPr>
+          <w:p>
+            <w:pPr>
+              <w:spacing w:after="0"/>
+              <w:jc w:val="right"/>
+            </w:pPr>
+            <w:r>
+              <w:t xml:space="preserve">0.35</w:t>
             </w:r>
           </w:p>
         </w:tc>
@@ -19819,21 +19819,21 @@
               <w:jc w:val="right"/>
             </w:pPr>
             <w:r>
-              <w:t xml:space="preserve">-0.33</w:t>
-            </w:r>
-          </w:p>
-        </w:tc>
-        <w:tc>
-          <w:tcPr>
-            <w:tcW w:w="1337" w:type="dxa"/>
-          </w:tcPr>
-          <w:p>
-            <w:pPr>
-              <w:spacing w:after="0"/>
-              <w:jc w:val="right"/>
-            </w:pPr>
-            <w:r>
-              <w:t xml:space="preserve">0.74</w:t>
+              <w:t xml:space="preserve">-0.32</w:t>
+            </w:r>
+          </w:p>
+        </w:tc>
+        <w:tc>
+          <w:tcPr>
+            <w:tcW w:w="1337" w:type="dxa"/>
+          </w:tcPr>
+          <w:p>
+            <w:pPr>
+              <w:spacing w:after="0"/>
+              <w:jc w:val="right"/>
+            </w:pPr>
+            <w:r>
+              <w:t xml:space="preserve">0.75</w:t>
             </w:r>
           </w:p>
         </w:tc>
@@ -19925,7 +19925,7 @@
               <w:jc w:val="right"/>
             </w:pPr>
             <w:r>
-              <w:t xml:space="preserve">6.76</w:t>
+              <w:t xml:space="preserve">6.61</w:t>
             </w:r>
           </w:p>
         </w:tc>
@@ -19953,7 +19953,7 @@
               <w:jc w:val="right"/>
             </w:pPr>
             <w:r>
-              <w:t xml:space="preserve">1.04</w:t>
+              <w:t xml:space="preserve">1.03</w:t>
             </w:r>
           </w:p>
         </w:tc>
@@ -20243,21 +20243,21 @@
               <w:jc w:val="right"/>
             </w:pPr>
             <w:r>
-              <w:t xml:space="preserve">0.18</w:t>
-            </w:r>
-          </w:p>
-        </w:tc>
-        <w:tc>
-          <w:tcPr>
-            <w:tcW w:w="1337" w:type="dxa"/>
-          </w:tcPr>
-          <w:p>
-            <w:pPr>
-              <w:spacing w:after="0"/>
-              <w:jc w:val="right"/>
-            </w:pPr>
-            <w:r>
-              <w:t xml:space="preserve">0.85</w:t>
+              <w:t xml:space="preserve">0.21</w:t>
+            </w:r>
+          </w:p>
+        </w:tc>
+        <w:tc>
+          <w:tcPr>
+            <w:tcW w:w="1337" w:type="dxa"/>
+          </w:tcPr>
+          <w:p>
+            <w:pPr>
+              <w:spacing w:after="0"/>
+              <w:jc w:val="right"/>
+            </w:pPr>
+            <w:r>
+              <w:t xml:space="preserve">0.83</w:t>
             </w:r>
           </w:p>
         </w:tc>
@@ -20561,7 +20561,7 @@
               <w:jc w:val="right"/>
             </w:pPr>
             <w:r>
-              <w:t xml:space="preserve">-3.17</w:t>
+              <w:t xml:space="preserve">-3.19</w:t>
             </w:r>
           </w:p>
         </w:tc>
@@ -20766,97 +20766,97 @@
               <w:jc w:val="right"/>
             </w:pPr>
             <w:r>
-              <w:t xml:space="preserve">-6.77</w:t>
-            </w:r>
-          </w:p>
-        </w:tc>
-        <w:tc>
-          <w:tcPr>
-            <w:tcW w:w="1337" w:type="dxa"/>
-            <w:tcBorders>
-              <w:top w:val="single" w:color="000000"/>
-              <w:bottom w:val="single" w:color="000000"/>
-            </w:tcBorders>
-          </w:tcPr>
-          <w:p>
-            <w:pPr>
-              <w:spacing w:after="0"/>
-              <w:jc w:val="right"/>
-            </w:pPr>
-            <w:r>
-              <w:t xml:space="preserve">11.27</w:t>
-            </w:r>
-          </w:p>
-        </w:tc>
-        <w:tc>
-          <w:tcPr>
-            <w:tcW w:w="1337" w:type="dxa"/>
-            <w:tcBorders>
-              <w:top w:val="single" w:color="000000"/>
-              <w:bottom w:val="single" w:color="000000"/>
-            </w:tcBorders>
-          </w:tcPr>
-          <w:p>
-            <w:pPr>
-              <w:spacing w:after="0"/>
-              <w:jc w:val="right"/>
-            </w:pPr>
-            <w:r>
-              <w:t xml:space="preserve"/>
-            </w:r>
-          </w:p>
-        </w:tc>
-        <w:tc>
-          <w:tcPr>
-            <w:tcW w:w="1337" w:type="dxa"/>
-            <w:tcBorders>
-              <w:top w:val="single" w:color="000000"/>
-              <w:bottom w:val="single" w:color="000000"/>
-            </w:tcBorders>
-          </w:tcPr>
-          <w:p>
-            <w:pPr>
-              <w:spacing w:after="0"/>
-              <w:jc w:val="right"/>
-            </w:pPr>
-            <w:r>
-              <w:t xml:space="preserve"/>
-            </w:r>
-          </w:p>
-        </w:tc>
-        <w:tc>
-          <w:tcPr>
-            <w:tcW w:w="1337" w:type="dxa"/>
-            <w:tcBorders>
-              <w:top w:val="single" w:color="000000"/>
-              <w:bottom w:val="single" w:color="000000"/>
-            </w:tcBorders>
-          </w:tcPr>
-          <w:p>
-            <w:pPr>
-              <w:spacing w:after="0"/>
-              <w:jc w:val="right"/>
-            </w:pPr>
-            <w:r>
-              <w:t xml:space="preserve">-28.86</w:t>
-            </w:r>
-          </w:p>
-        </w:tc>
-        <w:tc>
-          <w:tcPr>
-            <w:tcW w:w="1337" w:type="dxa"/>
-            <w:tcBorders>
-              <w:top w:val="single" w:color="000000"/>
-              <w:bottom w:val="single" w:color="000000"/>
-            </w:tcBorders>
-          </w:tcPr>
-          <w:p>
-            <w:pPr>
-              <w:spacing w:after="0"/>
-              <w:jc w:val="right"/>
-            </w:pPr>
-            <w:r>
-              <w:t xml:space="preserve">15.32</w:t>
+              <w:t xml:space="preserve">-6.34</w:t>
+            </w:r>
+          </w:p>
+        </w:tc>
+        <w:tc>
+          <w:tcPr>
+            <w:tcW w:w="1337" w:type="dxa"/>
+            <w:tcBorders>
+              <w:top w:val="single" w:color="000000"/>
+              <w:bottom w:val="single" w:color="000000"/>
+            </w:tcBorders>
+          </w:tcPr>
+          <w:p>
+            <w:pPr>
+              <w:spacing w:after="0"/>
+              <w:jc w:val="right"/>
+            </w:pPr>
+            <w:r>
+              <w:t xml:space="preserve">10.25</w:t>
+            </w:r>
+          </w:p>
+        </w:tc>
+        <w:tc>
+          <w:tcPr>
+            <w:tcW w:w="1337" w:type="dxa"/>
+            <w:tcBorders>
+              <w:top w:val="single" w:color="000000"/>
+              <w:bottom w:val="single" w:color="000000"/>
+            </w:tcBorders>
+          </w:tcPr>
+          <w:p>
+            <w:pPr>
+              <w:spacing w:after="0"/>
+              <w:jc w:val="right"/>
+            </w:pPr>
+            <w:r>
+              <w:t xml:space="preserve"/>
+            </w:r>
+          </w:p>
+        </w:tc>
+        <w:tc>
+          <w:tcPr>
+            <w:tcW w:w="1337" w:type="dxa"/>
+            <w:tcBorders>
+              <w:top w:val="single" w:color="000000"/>
+              <w:bottom w:val="single" w:color="000000"/>
+            </w:tcBorders>
+          </w:tcPr>
+          <w:p>
+            <w:pPr>
+              <w:spacing w:after="0"/>
+              <w:jc w:val="right"/>
+            </w:pPr>
+            <w:r>
+              <w:t xml:space="preserve"/>
+            </w:r>
+          </w:p>
+        </w:tc>
+        <w:tc>
+          <w:tcPr>
+            <w:tcW w:w="1337" w:type="dxa"/>
+            <w:tcBorders>
+              <w:top w:val="single" w:color="000000"/>
+              <w:bottom w:val="single" w:color="000000"/>
+            </w:tcBorders>
+          </w:tcPr>
+          <w:p>
+            <w:pPr>
+              <w:spacing w:after="0"/>
+              <w:jc w:val="right"/>
+            </w:pPr>
+            <w:r>
+              <w:t xml:space="preserve">-26.44</w:t>
+            </w:r>
+          </w:p>
+        </w:tc>
+        <w:tc>
+          <w:tcPr>
+            <w:tcW w:w="1337" w:type="dxa"/>
+            <w:tcBorders>
+              <w:top w:val="single" w:color="000000"/>
+              <w:bottom w:val="single" w:color="000000"/>
+            </w:tcBorders>
+          </w:tcPr>
+          <w:p>
+            <w:pPr>
+              <w:spacing w:after="0"/>
+              <w:jc w:val="right"/>
+            </w:pPr>
+            <w:r>
+              <w:t xml:space="preserve">13.75</w:t>
             </w:r>
           </w:p>
         </w:tc>
@@ -20894,24 +20894,24 @@
               <w:jc w:val="right"/>
             </w:pPr>
             <w:r>
-              <w:t xml:space="preserve">0.03</w:t>
-            </w:r>
-          </w:p>
-        </w:tc>
-        <w:tc>
-          <w:tcPr>
-            <w:tcW w:w="1337" w:type="dxa"/>
-            <w:tcBorders>
-              <w:top w:val="single" w:color="000000"/>
-            </w:tcBorders>
-          </w:tcPr>
-          <w:p>
-            <w:pPr>
-              <w:spacing w:after="0"/>
-              <w:jc w:val="right"/>
-            </w:pPr>
-            <w:r>
-              <w:t xml:space="preserve">0.19</w:t>
+              <w:t xml:space="preserve">0.04</w:t>
+            </w:r>
+          </w:p>
+        </w:tc>
+        <w:tc>
+          <w:tcPr>
+            <w:tcW w:w="1337" w:type="dxa"/>
+            <w:tcBorders>
+              <w:top w:val="single" w:color="000000"/>
+            </w:tcBorders>
+          </w:tcPr>
+          <w:p>
+            <w:pPr>
+              <w:spacing w:after="0"/>
+              <w:jc w:val="right"/>
+            </w:pPr>
+            <w:r>
+              <w:t xml:space="preserve">0.22</w:t>
             </w:r>
           </w:p>
         </w:tc>
@@ -20979,7 +20979,7 @@
               <w:jc w:val="right"/>
             </w:pPr>
             <w:r>
-              <w:t xml:space="preserve">2121.65</w:t>
+              <w:t xml:space="preserve">969.76</w:t>
             </w:r>
           </w:p>
         </w:tc>
@@ -21034,7 +21034,7 @@
               <w:jc w:val="right"/>
             </w:pPr>
             <w:r>
-              <w:t xml:space="preserve">0.00</w:t>
+              <w:t xml:space="preserve">0.01</w:t>
             </w:r>
           </w:p>
         </w:tc>

</xml_diff>

<commit_message>
Adjust relative sizes of individual margins plots (#43)
This ensures that the labels on the cluster size axis do not clash.
</commit_message>
<xml_diff>
--- a/products/report.docx
+++ b/products/report.docx
@@ -30,7 +30,7 @@
         <w:t xml:space="preserve">(</w:t>
       </w:r>
       <w:r>
-        <w:t xml:space="preserve">17 Aug 2020</w:t>
+        <w:t xml:space="preserve">18 Aug 2020</w:t>
       </w:r>
       <w:r>
         <w:t xml:space="preserve">)</w:t>
@@ -47,7 +47,7 @@
         <w:t xml:space="preserve">Generated using git revision: </w:t>
       </w:r>
       <w:r>
-        <w:t xml:space="preserve">e4a5265</w:t>
+        <w:t xml:space="preserve">9063f7e</w:t>
       </w:r>
     </w:p>
     <w:p>
@@ -807,21 +807,21 @@
               <w:jc w:val="right"/>
             </w:pPr>
             <w:r>
-              <w:t xml:space="preserve">-0.17</w:t>
-            </w:r>
-          </w:p>
-        </w:tc>
-        <w:tc>
-          <w:tcPr>
-            <w:tcW w:w="1337" w:type="dxa"/>
-          </w:tcPr>
-          <w:p>
-            <w:pPr>
-              <w:spacing w:after="0"/>
-              <w:jc w:val="right"/>
-            </w:pPr>
-            <w:r>
-              <w:t xml:space="preserve">0.86</w:t>
+              <w:t xml:space="preserve">-0.15</w:t>
+            </w:r>
+          </w:p>
+        </w:tc>
+        <w:tc>
+          <w:tcPr>
+            <w:tcW w:w="1337" w:type="dxa"/>
+          </w:tcPr>
+          <w:p>
+            <w:pPr>
+              <w:spacing w:after="0"/>
+              <w:jc w:val="right"/>
+            </w:pPr>
+            <w:r>
+              <w:t xml:space="preserve">0.88</w:t>
             </w:r>
           </w:p>
         </w:tc>
@@ -1178,63 +1178,63 @@
               <w:jc w:val="right"/>
             </w:pPr>
             <w:r>
-              <w:t xml:space="preserve">0.19</w:t>
-            </w:r>
-          </w:p>
-        </w:tc>
-        <w:tc>
-          <w:tcPr>
-            <w:tcW w:w="1337" w:type="dxa"/>
-          </w:tcPr>
-          <w:p>
-            <w:pPr>
-              <w:spacing w:after="0"/>
-              <w:jc w:val="right"/>
-            </w:pPr>
-            <w:r>
-              <w:t xml:space="preserve">-0.86</w:t>
-            </w:r>
-          </w:p>
-        </w:tc>
-        <w:tc>
-          <w:tcPr>
-            <w:tcW w:w="1337" w:type="dxa"/>
-          </w:tcPr>
-          <w:p>
-            <w:pPr>
-              <w:spacing w:after="0"/>
-              <w:jc w:val="right"/>
-            </w:pPr>
-            <w:r>
-              <w:t xml:space="preserve">0.39</w:t>
-            </w:r>
-          </w:p>
-        </w:tc>
-        <w:tc>
-          <w:tcPr>
-            <w:tcW w:w="1337" w:type="dxa"/>
-          </w:tcPr>
-          <w:p>
-            <w:pPr>
-              <w:spacing w:after="0"/>
-              <w:jc w:val="right"/>
-            </w:pPr>
-            <w:r>
-              <w:t xml:space="preserve">0.52</w:t>
-            </w:r>
-          </w:p>
-        </w:tc>
-        <w:tc>
-          <w:tcPr>
-            <w:tcW w:w="1337" w:type="dxa"/>
-          </w:tcPr>
-          <w:p>
-            <w:pPr>
-              <w:spacing w:after="0"/>
-              <w:jc w:val="right"/>
-            </w:pPr>
-            <w:r>
-              <w:t xml:space="preserve">1.29</w:t>
+              <w:t xml:space="preserve">0.20</w:t>
+            </w:r>
+          </w:p>
+        </w:tc>
+        <w:tc>
+          <w:tcPr>
+            <w:tcW w:w="1337" w:type="dxa"/>
+          </w:tcPr>
+          <w:p>
+            <w:pPr>
+              <w:spacing w:after="0"/>
+              <w:jc w:val="right"/>
+            </w:pPr>
+            <w:r>
+              <w:t xml:space="preserve">-0.83</w:t>
+            </w:r>
+          </w:p>
+        </w:tc>
+        <w:tc>
+          <w:tcPr>
+            <w:tcW w:w="1337" w:type="dxa"/>
+          </w:tcPr>
+          <w:p>
+            <w:pPr>
+              <w:spacing w:after="0"/>
+              <w:jc w:val="right"/>
+            </w:pPr>
+            <w:r>
+              <w:t xml:space="preserve">0.41</w:t>
+            </w:r>
+          </w:p>
+        </w:tc>
+        <w:tc>
+          <w:tcPr>
+            <w:tcW w:w="1337" w:type="dxa"/>
+          </w:tcPr>
+          <w:p>
+            <w:pPr>
+              <w:spacing w:after="0"/>
+              <w:jc w:val="right"/>
+            </w:pPr>
+            <w:r>
+              <w:t xml:space="preserve">0.51</w:t>
+            </w:r>
+          </w:p>
+        </w:tc>
+        <w:tc>
+          <w:tcPr>
+            <w:tcW w:w="1337" w:type="dxa"/>
+          </w:tcPr>
+          <w:p>
+            <w:pPr>
+              <w:spacing w:after="0"/>
+              <w:jc w:val="right"/>
+            </w:pPr>
+            <w:r>
+              <w:t xml:space="preserve">1.31</w:t>
             </w:r>
           </w:p>
         </w:tc>
@@ -1549,7 +1549,7 @@
               <w:jc w:val="right"/>
             </w:pPr>
             <w:r>
-              <w:t xml:space="preserve">0.60</w:t>
+              <w:t xml:space="preserve">0.61</w:t>
             </w:r>
           </w:p>
         </w:tc>
@@ -1577,21 +1577,21 @@
               <w:jc w:val="right"/>
             </w:pPr>
             <w:r>
-              <w:t xml:space="preserve">-1.22</w:t>
-            </w:r>
-          </w:p>
-        </w:tc>
-        <w:tc>
-          <w:tcPr>
-            <w:tcW w:w="1337" w:type="dxa"/>
-          </w:tcPr>
-          <w:p>
-            <w:pPr>
-              <w:spacing w:after="0"/>
-              <w:jc w:val="right"/>
-            </w:pPr>
-            <w:r>
-              <w:t xml:space="preserve">0.22</w:t>
+              <w:t xml:space="preserve">-1.21</w:t>
+            </w:r>
+          </w:p>
+        </w:tc>
+        <w:tc>
+          <w:tcPr>
+            <w:tcW w:w="1337" w:type="dxa"/>
+          </w:tcPr>
+          <w:p>
+            <w:pPr>
+              <w:spacing w:after="0"/>
+              <w:jc w:val="right"/>
+            </w:pPr>
+            <w:r>
+              <w:t xml:space="preserve">0.23</w:t>
             </w:r>
           </w:p>
         </w:tc>
@@ -1619,7 +1619,7 @@
               <w:jc w:val="right"/>
             </w:pPr>
             <w:r>
-              <w:t xml:space="preserve">1.37</w:t>
+              <w:t xml:space="preserve">1.36</w:t>
             </w:r>
           </w:p>
         </w:tc>
@@ -1962,35 +1962,35 @@
               <w:jc w:val="right"/>
             </w:pPr>
             <w:r>
-              <w:t xml:space="preserve">-0.01</w:t>
-            </w:r>
-          </w:p>
-        </w:tc>
-        <w:tc>
-          <w:tcPr>
-            <w:tcW w:w="1337" w:type="dxa"/>
-          </w:tcPr>
-          <w:p>
-            <w:pPr>
-              <w:spacing w:after="0"/>
-              <w:jc w:val="right"/>
-            </w:pPr>
-            <w:r>
-              <w:t xml:space="preserve">0.99</w:t>
-            </w:r>
-          </w:p>
-        </w:tc>
-        <w:tc>
-          <w:tcPr>
-            <w:tcW w:w="1337" w:type="dxa"/>
-          </w:tcPr>
-          <w:p>
-            <w:pPr>
-              <w:spacing w:after="0"/>
-              <w:jc w:val="right"/>
-            </w:pPr>
-            <w:r>
-              <w:t xml:space="preserve">0.80</w:t>
+              <w:t xml:space="preserve">0.00</w:t>
+            </w:r>
+          </w:p>
+        </w:tc>
+        <w:tc>
+          <w:tcPr>
+            <w:tcW w:w="1337" w:type="dxa"/>
+          </w:tcPr>
+          <w:p>
+            <w:pPr>
+              <w:spacing w:after="0"/>
+              <w:jc w:val="right"/>
+            </w:pPr>
+            <w:r>
+              <w:t xml:space="preserve">1.00</w:t>
+            </w:r>
+          </w:p>
+        </w:tc>
+        <w:tc>
+          <w:tcPr>
+            <w:tcW w:w="1337" w:type="dxa"/>
+          </w:tcPr>
+          <w:p>
+            <w:pPr>
+              <w:spacing w:after="0"/>
+              <w:jc w:val="right"/>
+            </w:pPr>
+            <w:r>
+              <w:t xml:space="preserve">0.81</w:t>
             </w:r>
           </w:p>
         </w:tc>
@@ -2732,7 +2732,7 @@
               <w:jc w:val="right"/>
             </w:pPr>
             <w:r>
-              <w:t xml:space="preserve">0.75</w:t>
+              <w:t xml:space="preserve">0.73</w:t>
             </w:r>
           </w:p>
         </w:tc>
@@ -7338,21 +7338,21 @@
               <w:jc w:val="right"/>
             </w:pPr>
             <w:r>
-              <w:t xml:space="preserve">-0.17</w:t>
-            </w:r>
-          </w:p>
-        </w:tc>
-        <w:tc>
-          <w:tcPr>
-            <w:tcW w:w="1337" w:type="dxa"/>
-          </w:tcPr>
-          <w:p>
-            <w:pPr>
-              <w:spacing w:after="0"/>
-              <w:jc w:val="right"/>
-            </w:pPr>
-            <w:r>
-              <w:t xml:space="preserve">0.86</w:t>
+              <w:t xml:space="preserve">-0.15</w:t>
+            </w:r>
+          </w:p>
+        </w:tc>
+        <w:tc>
+          <w:tcPr>
+            <w:tcW w:w="1337" w:type="dxa"/>
+          </w:tcPr>
+          <w:p>
+            <w:pPr>
+              <w:spacing w:after="0"/>
+              <w:jc w:val="right"/>
+            </w:pPr>
+            <w:r>
+              <w:t xml:space="preserve">0.88</w:t>
             </w:r>
           </w:p>
         </w:tc>
@@ -7734,7 +7734,7 @@
               <w:jc w:val="right"/>
             </w:pPr>
             <w:r>
-              <w:t xml:space="preserve">0.91</w:t>
+              <w:t xml:space="preserve">0.92</w:t>
             </w:r>
           </w:p>
         </w:tc>
@@ -7762,21 +7762,21 @@
               <w:jc w:val="right"/>
             </w:pPr>
             <w:r>
-              <w:t xml:space="preserve">-0.62</w:t>
-            </w:r>
-          </w:p>
-        </w:tc>
-        <w:tc>
-          <w:tcPr>
-            <w:tcW w:w="1337" w:type="dxa"/>
-          </w:tcPr>
-          <w:p>
-            <w:pPr>
-              <w:spacing w:after="0"/>
-              <w:jc w:val="right"/>
-            </w:pPr>
-            <w:r>
-              <w:t xml:space="preserve">0.53</w:t>
+              <w:t xml:space="preserve">-0.59</w:t>
+            </w:r>
+          </w:p>
+        </w:tc>
+        <w:tc>
+          <w:tcPr>
+            <w:tcW w:w="1337" w:type="dxa"/>
+          </w:tcPr>
+          <w:p>
+            <w:pPr>
+              <w:spacing w:after="0"/>
+              <w:jc w:val="right"/>
+            </w:pPr>
+            <w:r>
+              <w:t xml:space="preserve">0.55</w:t>
             </w:r>
           </w:p>
         </w:tc>
@@ -7804,7 +7804,7 @@
               <w:jc w:val="right"/>
             </w:pPr>
             <w:r>
-              <w:t xml:space="preserve">1.21</w:t>
+              <w:t xml:space="preserve">1.22</w:t>
             </w:r>
           </w:p>
         </w:tc>
@@ -7910,7 +7910,7 @@
               <w:jc w:val="right"/>
             </w:pPr>
             <w:r>
-              <w:t xml:space="preserve">1.32</w:t>
+              <w:t xml:space="preserve">1.34</w:t>
             </w:r>
           </w:p>
         </w:tc>
@@ -8002,7 +8002,7 @@
               <w:jc w:val="right"/>
             </w:pPr>
             <w:r>
-              <w:t xml:space="preserve">0.97</w:t>
+              <w:t xml:space="preserve">0.98</w:t>
             </w:r>
           </w:p>
         </w:tc>
@@ -8186,7 +8186,7 @@
               <w:jc w:val="right"/>
             </w:pPr>
             <w:r>
-              <w:t xml:space="preserve">-1.70</w:t>
+              <w:t xml:space="preserve">-1.71</w:t>
             </w:r>
           </w:p>
         </w:tc>
@@ -8292,7 +8292,7 @@
               <w:jc w:val="right"/>
             </w:pPr>
             <w:r>
-              <w:t xml:space="preserve">4.92</w:t>
+              <w:t xml:space="preserve">4.69</w:t>
             </w:r>
           </w:p>
         </w:tc>
@@ -8610,35 +8610,35 @@
               <w:jc w:val="right"/>
             </w:pPr>
             <w:r>
-              <w:t xml:space="preserve">1.46</w:t>
-            </w:r>
-          </w:p>
-        </w:tc>
-        <w:tc>
-          <w:tcPr>
-            <w:tcW w:w="1337" w:type="dxa"/>
-          </w:tcPr>
-          <w:p>
-            <w:pPr>
-              <w:spacing w:after="0"/>
-              <w:jc w:val="right"/>
-            </w:pPr>
-            <w:r>
-              <w:t xml:space="preserve">0.14</w:t>
-            </w:r>
-          </w:p>
-        </w:tc>
-        <w:tc>
-          <w:tcPr>
-            <w:tcW w:w="1337" w:type="dxa"/>
-          </w:tcPr>
-          <w:p>
-            <w:pPr>
-              <w:spacing w:after="0"/>
-              <w:jc w:val="right"/>
-            </w:pPr>
-            <w:r>
-              <w:t xml:space="preserve">0.96</w:t>
+              <w:t xml:space="preserve">1.50</w:t>
+            </w:r>
+          </w:p>
+        </w:tc>
+        <w:tc>
+          <w:tcPr>
+            <w:tcW w:w="1337" w:type="dxa"/>
+          </w:tcPr>
+          <w:p>
+            <w:pPr>
+              <w:spacing w:after="0"/>
+              <w:jc w:val="right"/>
+            </w:pPr>
+            <w:r>
+              <w:t xml:space="preserve">0.13</w:t>
+            </w:r>
+          </w:p>
+        </w:tc>
+        <w:tc>
+          <w:tcPr>
+            <w:tcW w:w="1337" w:type="dxa"/>
+          </w:tcPr>
+          <w:p>
+            <w:pPr>
+              <w:spacing w:after="0"/>
+              <w:jc w:val="right"/>
+            </w:pPr>
+            <w:r>
+              <w:t xml:space="preserve">0.97</w:t>
             </w:r>
           </w:p>
         </w:tc>
@@ -8900,7 +8900,7 @@
               <w:jc w:val="right"/>
             </w:pPr>
             <w:r>
-              <w:t xml:space="preserve">1.06</w:t>
+              <w:t xml:space="preserve">1.05</w:t>
             </w:r>
           </w:p>
         </w:tc>
@@ -8928,49 +8928,49 @@
               <w:jc w:val="right"/>
             </w:pPr>
             <w:r>
-              <w:t xml:space="preserve">0.68</w:t>
-            </w:r>
-          </w:p>
-        </w:tc>
-        <w:tc>
-          <w:tcPr>
-            <w:tcW w:w="1337" w:type="dxa"/>
-          </w:tcPr>
-          <w:p>
-            <w:pPr>
-              <w:spacing w:after="0"/>
-              <w:jc w:val="right"/>
-            </w:pPr>
-            <w:r>
-              <w:t xml:space="preserve">0.50</w:t>
-            </w:r>
-          </w:p>
-        </w:tc>
-        <w:tc>
-          <w:tcPr>
-            <w:tcW w:w="1337" w:type="dxa"/>
-          </w:tcPr>
-          <w:p>
-            <w:pPr>
-              <w:spacing w:after="0"/>
-              <w:jc w:val="right"/>
-            </w:pPr>
-            <w:r>
-              <w:t xml:space="preserve">0.90</w:t>
-            </w:r>
-          </w:p>
-        </w:tc>
-        <w:tc>
-          <w:tcPr>
-            <w:tcW w:w="1337" w:type="dxa"/>
-          </w:tcPr>
-          <w:p>
-            <w:pPr>
-              <w:spacing w:after="0"/>
-              <w:jc w:val="right"/>
-            </w:pPr>
-            <w:r>
-              <w:t xml:space="preserve">1.25</w:t>
+              <w:t xml:space="preserve">0.61</w:t>
+            </w:r>
+          </w:p>
+        </w:tc>
+        <w:tc>
+          <w:tcPr>
+            <w:tcW w:w="1337" w:type="dxa"/>
+          </w:tcPr>
+          <w:p>
+            <w:pPr>
+              <w:spacing w:after="0"/>
+              <w:jc w:val="right"/>
+            </w:pPr>
+            <w:r>
+              <w:t xml:space="preserve">0.55</w:t>
+            </w:r>
+          </w:p>
+        </w:tc>
+        <w:tc>
+          <w:tcPr>
+            <w:tcW w:w="1337" w:type="dxa"/>
+          </w:tcPr>
+          <w:p>
+            <w:pPr>
+              <w:spacing w:after="0"/>
+              <w:jc w:val="right"/>
+            </w:pPr>
+            <w:r>
+              <w:t xml:space="preserve">0.89</w:t>
+            </w:r>
+          </w:p>
+        </w:tc>
+        <w:tc>
+          <w:tcPr>
+            <w:tcW w:w="1337" w:type="dxa"/>
+          </w:tcPr>
+          <w:p>
+            <w:pPr>
+              <w:spacing w:after="0"/>
+              <w:jc w:val="right"/>
+            </w:pPr>
+            <w:r>
+              <w:t xml:space="preserve">1.24</w:t>
             </w:r>
           </w:p>
         </w:tc>
@@ -9042,7 +9042,7 @@
               <w:jc w:val="right"/>
             </w:pPr>
             <w:r>
-              <w:t xml:space="preserve">-9.40</w:t>
+              <w:t xml:space="preserve">-9.26</w:t>
             </w:r>
           </w:p>
         </w:tc>
@@ -9133,97 +9133,97 @@
               <w:jc w:val="right"/>
             </w:pPr>
             <w:r>
-              <w:t xml:space="preserve">-9.19</w:t>
-            </w:r>
-          </w:p>
-        </w:tc>
-        <w:tc>
-          <w:tcPr>
-            <w:tcW w:w="1337" w:type="dxa"/>
-            <w:tcBorders>
-              <w:top w:val="single" w:color="000000"/>
-              <w:bottom w:val="single" w:color="000000"/>
-            </w:tcBorders>
-          </w:tcPr>
-          <w:p>
-            <w:pPr>
-              <w:spacing w:after="0"/>
-              <w:jc w:val="right"/>
-            </w:pPr>
-            <w:r>
-              <w:t xml:space="preserve">10.82</w:t>
-            </w:r>
-          </w:p>
-        </w:tc>
-        <w:tc>
-          <w:tcPr>
-            <w:tcW w:w="1337" w:type="dxa"/>
-            <w:tcBorders>
-              <w:top w:val="single" w:color="000000"/>
-              <w:bottom w:val="single" w:color="000000"/>
-            </w:tcBorders>
-          </w:tcPr>
-          <w:p>
-            <w:pPr>
-              <w:spacing w:after="0"/>
-              <w:jc w:val="right"/>
-            </w:pPr>
-            <w:r>
-              <w:t xml:space="preserve"/>
-            </w:r>
-          </w:p>
-        </w:tc>
-        <w:tc>
-          <w:tcPr>
-            <w:tcW w:w="1337" w:type="dxa"/>
-            <w:tcBorders>
-              <w:top w:val="single" w:color="000000"/>
-              <w:bottom w:val="single" w:color="000000"/>
-            </w:tcBorders>
-          </w:tcPr>
-          <w:p>
-            <w:pPr>
-              <w:spacing w:after="0"/>
-              <w:jc w:val="right"/>
-            </w:pPr>
-            <w:r>
-              <w:t xml:space="preserve"/>
-            </w:r>
-          </w:p>
-        </w:tc>
-        <w:tc>
-          <w:tcPr>
-            <w:tcW w:w="1337" w:type="dxa"/>
-            <w:tcBorders>
-              <w:top w:val="single" w:color="000000"/>
-              <w:bottom w:val="single" w:color="000000"/>
-            </w:tcBorders>
-          </w:tcPr>
-          <w:p>
-            <w:pPr>
-              <w:spacing w:after="0"/>
-              <w:jc w:val="right"/>
-            </w:pPr>
-            <w:r>
-              <w:t xml:space="preserve">-30.40</w:t>
-            </w:r>
-          </w:p>
-        </w:tc>
-        <w:tc>
-          <w:tcPr>
-            <w:tcW w:w="1337" w:type="dxa"/>
-            <w:tcBorders>
-              <w:top w:val="single" w:color="000000"/>
-              <w:bottom w:val="single" w:color="000000"/>
-            </w:tcBorders>
-          </w:tcPr>
-          <w:p>
-            <w:pPr>
-              <w:spacing w:after="0"/>
-              <w:jc w:val="right"/>
-            </w:pPr>
-            <w:r>
-              <w:t xml:space="preserve">12.03</w:t>
+              <w:t xml:space="preserve">-9.32</w:t>
+            </w:r>
+          </w:p>
+        </w:tc>
+        <w:tc>
+          <w:tcPr>
+            <w:tcW w:w="1337" w:type="dxa"/>
+            <w:tcBorders>
+              <w:top w:val="single" w:color="000000"/>
+              <w:bottom w:val="single" w:color="000000"/>
+            </w:tcBorders>
+          </w:tcPr>
+          <w:p>
+            <w:pPr>
+              <w:spacing w:after="0"/>
+              <w:jc w:val="right"/>
+            </w:pPr>
+            <w:r>
+              <w:t xml:space="preserve">11.10</w:t>
+            </w:r>
+          </w:p>
+        </w:tc>
+        <w:tc>
+          <w:tcPr>
+            <w:tcW w:w="1337" w:type="dxa"/>
+            <w:tcBorders>
+              <w:top w:val="single" w:color="000000"/>
+              <w:bottom w:val="single" w:color="000000"/>
+            </w:tcBorders>
+          </w:tcPr>
+          <w:p>
+            <w:pPr>
+              <w:spacing w:after="0"/>
+              <w:jc w:val="right"/>
+            </w:pPr>
+            <w:r>
+              <w:t xml:space="preserve"/>
+            </w:r>
+          </w:p>
+        </w:tc>
+        <w:tc>
+          <w:tcPr>
+            <w:tcW w:w="1337" w:type="dxa"/>
+            <w:tcBorders>
+              <w:top w:val="single" w:color="000000"/>
+              <w:bottom w:val="single" w:color="000000"/>
+            </w:tcBorders>
+          </w:tcPr>
+          <w:p>
+            <w:pPr>
+              <w:spacing w:after="0"/>
+              <w:jc w:val="right"/>
+            </w:pPr>
+            <w:r>
+              <w:t xml:space="preserve"/>
+            </w:r>
+          </w:p>
+        </w:tc>
+        <w:tc>
+          <w:tcPr>
+            <w:tcW w:w="1337" w:type="dxa"/>
+            <w:tcBorders>
+              <w:top w:val="single" w:color="000000"/>
+              <w:bottom w:val="single" w:color="000000"/>
+            </w:tcBorders>
+          </w:tcPr>
+          <w:p>
+            <w:pPr>
+              <w:spacing w:after="0"/>
+              <w:jc w:val="right"/>
+            </w:pPr>
+            <w:r>
+              <w:t xml:space="preserve">-31.09</w:t>
+            </w:r>
+          </w:p>
+        </w:tc>
+        <w:tc>
+          <w:tcPr>
+            <w:tcW w:w="1337" w:type="dxa"/>
+            <w:tcBorders>
+              <w:top w:val="single" w:color="000000"/>
+              <w:bottom w:val="single" w:color="000000"/>
+            </w:tcBorders>
+          </w:tcPr>
+          <w:p>
+            <w:pPr>
+              <w:spacing w:after="0"/>
+              <w:jc w:val="right"/>
+            </w:pPr>
+            <w:r>
+              <w:t xml:space="preserve">12.44</w:t>
             </w:r>
           </w:p>
         </w:tc>
@@ -9346,7 +9346,7 @@
               <w:jc w:val="right"/>
             </w:pPr>
             <w:r>
-              <w:t xml:space="preserve">409.17</w:t>
+              <w:t xml:space="preserve">501.73</w:t>
             </w:r>
           </w:p>
         </w:tc>
@@ -9799,63 +9799,63 @@
               <w:jc w:val="right"/>
             </w:pPr>
             <w:r>
-              <w:t xml:space="preserve">0.19</w:t>
-            </w:r>
-          </w:p>
-        </w:tc>
-        <w:tc>
-          <w:tcPr>
-            <w:tcW w:w="1337" w:type="dxa"/>
-          </w:tcPr>
-          <w:p>
-            <w:pPr>
-              <w:spacing w:after="0"/>
-              <w:jc w:val="right"/>
-            </w:pPr>
-            <w:r>
-              <w:t xml:space="preserve">-0.86</w:t>
-            </w:r>
-          </w:p>
-        </w:tc>
-        <w:tc>
-          <w:tcPr>
-            <w:tcW w:w="1337" w:type="dxa"/>
-          </w:tcPr>
-          <w:p>
-            <w:pPr>
-              <w:spacing w:after="0"/>
-              <w:jc w:val="right"/>
-            </w:pPr>
-            <w:r>
-              <w:t xml:space="preserve">0.39</w:t>
-            </w:r>
-          </w:p>
-        </w:tc>
-        <w:tc>
-          <w:tcPr>
-            <w:tcW w:w="1337" w:type="dxa"/>
-          </w:tcPr>
-          <w:p>
-            <w:pPr>
-              <w:spacing w:after="0"/>
-              <w:jc w:val="right"/>
-            </w:pPr>
-            <w:r>
-              <w:t xml:space="preserve">0.52</w:t>
-            </w:r>
-          </w:p>
-        </w:tc>
-        <w:tc>
-          <w:tcPr>
-            <w:tcW w:w="1337" w:type="dxa"/>
-          </w:tcPr>
-          <w:p>
-            <w:pPr>
-              <w:spacing w:after="0"/>
-              <w:jc w:val="right"/>
-            </w:pPr>
-            <w:r>
-              <w:t xml:space="preserve">1.29</w:t>
+              <w:t xml:space="preserve">0.20</w:t>
+            </w:r>
+          </w:p>
+        </w:tc>
+        <w:tc>
+          <w:tcPr>
+            <w:tcW w:w="1337" w:type="dxa"/>
+          </w:tcPr>
+          <w:p>
+            <w:pPr>
+              <w:spacing w:after="0"/>
+              <w:jc w:val="right"/>
+            </w:pPr>
+            <w:r>
+              <w:t xml:space="preserve">-0.83</w:t>
+            </w:r>
+          </w:p>
+        </w:tc>
+        <w:tc>
+          <w:tcPr>
+            <w:tcW w:w="1337" w:type="dxa"/>
+          </w:tcPr>
+          <w:p>
+            <w:pPr>
+              <w:spacing w:after="0"/>
+              <w:jc w:val="right"/>
+            </w:pPr>
+            <w:r>
+              <w:t xml:space="preserve">0.41</w:t>
+            </w:r>
+          </w:p>
+        </w:tc>
+        <w:tc>
+          <w:tcPr>
+            <w:tcW w:w="1337" w:type="dxa"/>
+          </w:tcPr>
+          <w:p>
+            <w:pPr>
+              <w:spacing w:after="0"/>
+              <w:jc w:val="right"/>
+            </w:pPr>
+            <w:r>
+              <w:t xml:space="preserve">0.51</w:t>
+            </w:r>
+          </w:p>
+        </w:tc>
+        <w:tc>
+          <w:tcPr>
+            <w:tcW w:w="1337" w:type="dxa"/>
+          </w:tcPr>
+          <w:p>
+            <w:pPr>
+              <w:spacing w:after="0"/>
+              <w:jc w:val="right"/>
+            </w:pPr>
+            <w:r>
+              <w:t xml:space="preserve">1.31</w:t>
             </w:r>
           </w:p>
         </w:tc>
@@ -10103,77 +10103,77 @@
               <w:jc w:val="right"/>
             </w:pPr>
             <w:r>
-              <w:t xml:space="preserve">1.40</w:t>
-            </w:r>
-          </w:p>
-        </w:tc>
-        <w:tc>
-          <w:tcPr>
-            <w:tcW w:w="1337" w:type="dxa"/>
-          </w:tcPr>
-          <w:p>
-            <w:pPr>
-              <w:spacing w:after="0"/>
-              <w:jc w:val="right"/>
-            </w:pPr>
-            <w:r>
-              <w:t xml:space="preserve">0.63</w:t>
-            </w:r>
-          </w:p>
-        </w:tc>
-        <w:tc>
-          <w:tcPr>
-            <w:tcW w:w="1337" w:type="dxa"/>
-          </w:tcPr>
-          <w:p>
-            <w:pPr>
-              <w:spacing w:after="0"/>
-              <w:jc w:val="right"/>
-            </w:pPr>
-            <w:r>
-              <w:t xml:space="preserve">0.75</w:t>
-            </w:r>
-          </w:p>
-        </w:tc>
-        <w:tc>
-          <w:tcPr>
-            <w:tcW w:w="1337" w:type="dxa"/>
-          </w:tcPr>
-          <w:p>
-            <w:pPr>
-              <w:spacing w:after="0"/>
-              <w:jc w:val="right"/>
-            </w:pPr>
-            <w:r>
-              <w:t xml:space="preserve">0.45</w:t>
-            </w:r>
-          </w:p>
-        </w:tc>
-        <w:tc>
-          <w:tcPr>
-            <w:tcW w:w="1337" w:type="dxa"/>
-          </w:tcPr>
-          <w:p>
-            <w:pPr>
-              <w:spacing w:after="0"/>
-              <w:jc w:val="right"/>
-            </w:pPr>
-            <w:r>
-              <w:t xml:space="preserve">0.58</w:t>
-            </w:r>
-          </w:p>
-        </w:tc>
-        <w:tc>
-          <w:tcPr>
-            <w:tcW w:w="1337" w:type="dxa"/>
-          </w:tcPr>
-          <w:p>
-            <w:pPr>
-              <w:spacing w:after="0"/>
-              <w:jc w:val="right"/>
-            </w:pPr>
-            <w:r>
-              <w:t xml:space="preserve">3.37</w:t>
+              <w:t xml:space="preserve">1.51</w:t>
+            </w:r>
+          </w:p>
+        </w:tc>
+        <w:tc>
+          <w:tcPr>
+            <w:tcW w:w="1337" w:type="dxa"/>
+          </w:tcPr>
+          <w:p>
+            <w:pPr>
+              <w:spacing w:after="0"/>
+              <w:jc w:val="right"/>
+            </w:pPr>
+            <w:r>
+              <w:t xml:space="preserve">0.69</w:t>
+            </w:r>
+          </w:p>
+        </w:tc>
+        <w:tc>
+          <w:tcPr>
+            <w:tcW w:w="1337" w:type="dxa"/>
+          </w:tcPr>
+          <w:p>
+            <w:pPr>
+              <w:spacing w:after="0"/>
+              <w:jc w:val="right"/>
+            </w:pPr>
+            <w:r>
+              <w:t xml:space="preserve">0.90</w:t>
+            </w:r>
+          </w:p>
+        </w:tc>
+        <w:tc>
+          <w:tcPr>
+            <w:tcW w:w="1337" w:type="dxa"/>
+          </w:tcPr>
+          <w:p>
+            <w:pPr>
+              <w:spacing w:after="0"/>
+              <w:jc w:val="right"/>
+            </w:pPr>
+            <w:r>
+              <w:t xml:space="preserve">0.37</w:t>
+            </w:r>
+          </w:p>
+        </w:tc>
+        <w:tc>
+          <w:tcPr>
+            <w:tcW w:w="1337" w:type="dxa"/>
+          </w:tcPr>
+          <w:p>
+            <w:pPr>
+              <w:spacing w:after="0"/>
+              <w:jc w:val="right"/>
+            </w:pPr>
+            <w:r>
+              <w:t xml:space="preserve">0.62</w:t>
+            </w:r>
+          </w:p>
+        </w:tc>
+        <w:tc>
+          <w:tcPr>
+            <w:tcW w:w="1337" w:type="dxa"/>
+          </w:tcPr>
+          <w:p>
+            <w:pPr>
+              <w:spacing w:after="0"/>
+              <w:jc w:val="right"/>
+            </w:pPr>
+            <w:r>
+              <w:t xml:space="preserve">3.69</w:t>
             </w:r>
           </w:p>
         </w:tc>
@@ -10209,77 +10209,77 @@
               <w:jc w:val="right"/>
             </w:pPr>
             <w:r>
-              <w:t xml:space="preserve">1.13</w:t>
-            </w:r>
-          </w:p>
-        </w:tc>
-        <w:tc>
-          <w:tcPr>
-            <w:tcW w:w="1337" w:type="dxa"/>
-          </w:tcPr>
-          <w:p>
-            <w:pPr>
-              <w:spacing w:after="0"/>
-              <w:jc w:val="right"/>
-            </w:pPr>
-            <w:r>
-              <w:t xml:space="preserve">0.64</w:t>
-            </w:r>
-          </w:p>
-        </w:tc>
-        <w:tc>
-          <w:tcPr>
-            <w:tcW w:w="1337" w:type="dxa"/>
-          </w:tcPr>
-          <w:p>
-            <w:pPr>
-              <w:spacing w:after="0"/>
-              <w:jc w:val="right"/>
-            </w:pPr>
-            <w:r>
-              <w:t xml:space="preserve">0.21</w:t>
-            </w:r>
-          </w:p>
-        </w:tc>
-        <w:tc>
-          <w:tcPr>
-            <w:tcW w:w="1337" w:type="dxa"/>
-          </w:tcPr>
-          <w:p>
-            <w:pPr>
-              <w:spacing w:after="0"/>
-              <w:jc w:val="right"/>
-            </w:pPr>
-            <w:r>
-              <w:t xml:space="preserve">0.84</w:t>
-            </w:r>
-          </w:p>
-        </w:tc>
-        <w:tc>
-          <w:tcPr>
-            <w:tcW w:w="1337" w:type="dxa"/>
-          </w:tcPr>
-          <w:p>
-            <w:pPr>
-              <w:spacing w:after="0"/>
-              <w:jc w:val="right"/>
-            </w:pPr>
-            <w:r>
-              <w:t xml:space="preserve">0.37</w:t>
-            </w:r>
-          </w:p>
-        </w:tc>
-        <w:tc>
-          <w:tcPr>
-            <w:tcW w:w="1337" w:type="dxa"/>
-          </w:tcPr>
-          <w:p>
-            <w:pPr>
-              <w:spacing w:after="0"/>
-              <w:jc w:val="right"/>
-            </w:pPr>
-            <w:r>
-              <w:t xml:space="preserve">3.46</w:t>
+              <w:t xml:space="preserve">1.20</w:t>
+            </w:r>
+          </w:p>
+        </w:tc>
+        <w:tc>
+          <w:tcPr>
+            <w:tcW w:w="1337" w:type="dxa"/>
+          </w:tcPr>
+          <w:p>
+            <w:pPr>
+              <w:spacing w:after="0"/>
+              <w:jc w:val="right"/>
+            </w:pPr>
+            <w:r>
+              <w:t xml:space="preserve">0.67</w:t>
+            </w:r>
+          </w:p>
+        </w:tc>
+        <w:tc>
+          <w:tcPr>
+            <w:tcW w:w="1337" w:type="dxa"/>
+          </w:tcPr>
+          <w:p>
+            <w:pPr>
+              <w:spacing w:after="0"/>
+              <w:jc w:val="right"/>
+            </w:pPr>
+            <w:r>
+              <w:t xml:space="preserve">0.33</w:t>
+            </w:r>
+          </w:p>
+        </w:tc>
+        <w:tc>
+          <w:tcPr>
+            <w:tcW w:w="1337" w:type="dxa"/>
+          </w:tcPr>
+          <w:p>
+            <w:pPr>
+              <w:spacing w:after="0"/>
+              <w:jc w:val="right"/>
+            </w:pPr>
+            <w:r>
+              <w:t xml:space="preserve">0.74</w:t>
+            </w:r>
+          </w:p>
+        </w:tc>
+        <w:tc>
+          <w:tcPr>
+            <w:tcW w:w="1337" w:type="dxa"/>
+          </w:tcPr>
+          <w:p>
+            <w:pPr>
+              <w:spacing w:after="0"/>
+              <w:jc w:val="right"/>
+            </w:pPr>
+            <w:r>
+              <w:t xml:space="preserve">0.41</w:t>
+            </w:r>
+          </w:p>
+        </w:tc>
+        <w:tc>
+          <w:tcPr>
+            <w:tcW w:w="1337" w:type="dxa"/>
+          </w:tcPr>
+          <w:p>
+            <w:pPr>
+              <w:spacing w:after="0"/>
+              <w:jc w:val="right"/>
+            </w:pPr>
+            <w:r>
+              <w:t xml:space="preserve">3.57</w:t>
             </w:r>
           </w:p>
         </w:tc>
@@ -10315,77 +10315,77 @@
               <w:jc w:val="right"/>
             </w:pPr>
             <w:r>
-              <w:t xml:space="preserve">1.44</w:t>
-            </w:r>
-          </w:p>
-        </w:tc>
-        <w:tc>
-          <w:tcPr>
-            <w:tcW w:w="1337" w:type="dxa"/>
-          </w:tcPr>
-          <w:p>
-            <w:pPr>
-              <w:spacing w:after="0"/>
-              <w:jc w:val="right"/>
-            </w:pPr>
-            <w:r>
-              <w:t xml:space="preserve">0.61</w:t>
-            </w:r>
-          </w:p>
-        </w:tc>
-        <w:tc>
-          <w:tcPr>
-            <w:tcW w:w="1337" w:type="dxa"/>
-          </w:tcPr>
-          <w:p>
-            <w:pPr>
-              <w:spacing w:after="0"/>
-              <w:jc w:val="right"/>
-            </w:pPr>
-            <w:r>
-              <w:t xml:space="preserve">0.86</w:t>
-            </w:r>
-          </w:p>
-        </w:tc>
-        <w:tc>
-          <w:tcPr>
-            <w:tcW w:w="1337" w:type="dxa"/>
-          </w:tcPr>
-          <w:p>
-            <w:pPr>
-              <w:spacing w:after="0"/>
-              <w:jc w:val="right"/>
-            </w:pPr>
-            <w:r>
-              <w:t xml:space="preserve">0.39</w:t>
-            </w:r>
-          </w:p>
-        </w:tc>
-        <w:tc>
-          <w:tcPr>
-            <w:tcW w:w="1337" w:type="dxa"/>
-          </w:tcPr>
-          <w:p>
-            <w:pPr>
-              <w:spacing w:after="0"/>
-              <w:jc w:val="right"/>
-            </w:pPr>
-            <w:r>
-              <w:t xml:space="preserve">0.63</w:t>
-            </w:r>
-          </w:p>
-        </w:tc>
-        <w:tc>
-          <w:tcPr>
-            <w:tcW w:w="1337" w:type="dxa"/>
-          </w:tcPr>
-          <w:p>
-            <w:pPr>
-              <w:spacing w:after="0"/>
-              <w:jc w:val="right"/>
-            </w:pPr>
-            <w:r>
-              <w:t xml:space="preserve">3.32</w:t>
+              <w:t xml:space="preserve">1.54</w:t>
+            </w:r>
+          </w:p>
+        </w:tc>
+        <w:tc>
+          <w:tcPr>
+            <w:tcW w:w="1337" w:type="dxa"/>
+          </w:tcPr>
+          <w:p>
+            <w:pPr>
+              <w:spacing w:after="0"/>
+              <w:jc w:val="right"/>
+            </w:pPr>
+            <w:r>
+              <w:t xml:space="preserve">0.66</w:t>
+            </w:r>
+          </w:p>
+        </w:tc>
+        <w:tc>
+          <w:tcPr>
+            <w:tcW w:w="1337" w:type="dxa"/>
+          </w:tcPr>
+          <w:p>
+            <w:pPr>
+              <w:spacing w:after="0"/>
+              <w:jc w:val="right"/>
+            </w:pPr>
+            <w:r>
+              <w:t xml:space="preserve">1.00</w:t>
+            </w:r>
+          </w:p>
+        </w:tc>
+        <w:tc>
+          <w:tcPr>
+            <w:tcW w:w="1337" w:type="dxa"/>
+          </w:tcPr>
+          <w:p>
+            <w:pPr>
+              <w:spacing w:after="0"/>
+              <w:jc w:val="right"/>
+            </w:pPr>
+            <w:r>
+              <w:t xml:space="preserve">0.32</w:t>
+            </w:r>
+          </w:p>
+        </w:tc>
+        <w:tc>
+          <w:tcPr>
+            <w:tcW w:w="1337" w:type="dxa"/>
+          </w:tcPr>
+          <w:p>
+            <w:pPr>
+              <w:spacing w:after="0"/>
+              <w:jc w:val="right"/>
+            </w:pPr>
+            <w:r>
+              <w:t xml:space="preserve">0.66</w:t>
+            </w:r>
+          </w:p>
+        </w:tc>
+        <w:tc>
+          <w:tcPr>
+            <w:tcW w:w="1337" w:type="dxa"/>
+          </w:tcPr>
+          <w:p>
+            <w:pPr>
+              <w:spacing w:after="0"/>
+              <w:jc w:val="right"/>
+            </w:pPr>
+            <w:r>
+              <w:t xml:space="preserve">3.56</w:t>
             </w:r>
           </w:p>
         </w:tc>
@@ -10421,77 +10421,77 @@
               <w:jc w:val="right"/>
             </w:pPr>
             <w:r>
-              <w:t xml:space="preserve">1.60</w:t>
-            </w:r>
-          </w:p>
-        </w:tc>
-        <w:tc>
-          <w:tcPr>
-            <w:tcW w:w="1337" w:type="dxa"/>
-          </w:tcPr>
-          <w:p>
-            <w:pPr>
-              <w:spacing w:after="0"/>
-              <w:jc w:val="right"/>
-            </w:pPr>
-            <w:r>
-              <w:t xml:space="preserve">0.69</w:t>
-            </w:r>
-          </w:p>
-        </w:tc>
-        <w:tc>
-          <w:tcPr>
-            <w:tcW w:w="1337" w:type="dxa"/>
-          </w:tcPr>
-          <w:p>
-            <w:pPr>
-              <w:spacing w:after="0"/>
-              <w:jc w:val="right"/>
-            </w:pPr>
-            <w:r>
-              <w:t xml:space="preserve">1.09</w:t>
-            </w:r>
-          </w:p>
-        </w:tc>
-        <w:tc>
-          <w:tcPr>
-            <w:tcW w:w="1337" w:type="dxa"/>
-          </w:tcPr>
-          <w:p>
-            <w:pPr>
-              <w:spacing w:after="0"/>
-              <w:jc w:val="right"/>
-            </w:pPr>
-            <w:r>
-              <w:t xml:space="preserve">0.28</w:t>
-            </w:r>
-          </w:p>
-        </w:tc>
-        <w:tc>
-          <w:tcPr>
-            <w:tcW w:w="1337" w:type="dxa"/>
-          </w:tcPr>
-          <w:p>
-            <w:pPr>
-              <w:spacing w:after="0"/>
-              <w:jc w:val="right"/>
-            </w:pPr>
-            <w:r>
-              <w:t xml:space="preserve">0.69</w:t>
-            </w:r>
-          </w:p>
-        </w:tc>
-        <w:tc>
-          <w:tcPr>
-            <w:tcW w:w="1337" w:type="dxa"/>
-          </w:tcPr>
-          <w:p>
-            <w:pPr>
-              <w:spacing w:after="0"/>
-              <w:jc w:val="right"/>
-            </w:pPr>
-            <w:r>
-              <w:t xml:space="preserve">3.72</w:t>
+              <w:t xml:space="preserve">1.69</w:t>
+            </w:r>
+          </w:p>
+        </w:tc>
+        <w:tc>
+          <w:tcPr>
+            <w:tcW w:w="1337" w:type="dxa"/>
+          </w:tcPr>
+          <w:p>
+            <w:pPr>
+              <w:spacing w:after="0"/>
+              <w:jc w:val="right"/>
+            </w:pPr>
+            <w:r>
+              <w:t xml:space="preserve">0.72</w:t>
+            </w:r>
+          </w:p>
+        </w:tc>
+        <w:tc>
+          <w:tcPr>
+            <w:tcW w:w="1337" w:type="dxa"/>
+          </w:tcPr>
+          <w:p>
+            <w:pPr>
+              <w:spacing w:after="0"/>
+              <w:jc w:val="right"/>
+            </w:pPr>
+            <w:r>
+              <w:t xml:space="preserve">1.24</w:t>
+            </w:r>
+          </w:p>
+        </w:tc>
+        <w:tc>
+          <w:tcPr>
+            <w:tcW w:w="1337" w:type="dxa"/>
+          </w:tcPr>
+          <w:p>
+            <w:pPr>
+              <w:spacing w:after="0"/>
+              <w:jc w:val="right"/>
+            </w:pPr>
+            <w:r>
+              <w:t xml:space="preserve">0.22</w:t>
+            </w:r>
+          </w:p>
+        </w:tc>
+        <w:tc>
+          <w:tcPr>
+            <w:tcW w:w="1337" w:type="dxa"/>
+          </w:tcPr>
+          <w:p>
+            <w:pPr>
+              <w:spacing w:after="0"/>
+              <w:jc w:val="right"/>
+            </w:pPr>
+            <w:r>
+              <w:t xml:space="preserve">0.74</w:t>
+            </w:r>
+          </w:p>
+        </w:tc>
+        <w:tc>
+          <w:tcPr>
+            <w:tcW w:w="1337" w:type="dxa"/>
+          </w:tcPr>
+          <w:p>
+            <w:pPr>
+              <w:spacing w:after="0"/>
+              <w:jc w:val="right"/>
+            </w:pPr>
+            <w:r>
+              <w:t xml:space="preserve">3.91</w:t>
             </w:r>
           </w:p>
         </w:tc>
@@ -10633,7 +10633,7 @@
               <w:jc w:val="right"/>
             </w:pPr>
             <w:r>
-              <w:t xml:space="preserve">0.64</w:t>
+              <w:t xml:space="preserve">0.62</w:t>
             </w:r>
           </w:p>
         </w:tc>
@@ -10661,49 +10661,49 @@
               <w:jc w:val="right"/>
             </w:pPr>
             <w:r>
-              <w:t xml:space="preserve">-1.44</w:t>
-            </w:r>
-          </w:p>
-        </w:tc>
-        <w:tc>
-          <w:tcPr>
-            <w:tcW w:w="1337" w:type="dxa"/>
-          </w:tcPr>
-          <w:p>
-            <w:pPr>
-              <w:spacing w:after="0"/>
-              <w:jc w:val="right"/>
-            </w:pPr>
-            <w:r>
-              <w:t xml:space="preserve">0.15</w:t>
-            </w:r>
-          </w:p>
-        </w:tc>
-        <w:tc>
-          <w:tcPr>
-            <w:tcW w:w="1337" w:type="dxa"/>
-          </w:tcPr>
-          <w:p>
-            <w:pPr>
-              <w:spacing w:after="0"/>
-              <w:jc w:val="right"/>
-            </w:pPr>
-            <w:r>
-              <w:t xml:space="preserve">0.35</w:t>
-            </w:r>
-          </w:p>
-        </w:tc>
-        <w:tc>
-          <w:tcPr>
-            <w:tcW w:w="1337" w:type="dxa"/>
-          </w:tcPr>
-          <w:p>
-            <w:pPr>
-              <w:spacing w:after="0"/>
-              <w:jc w:val="right"/>
-            </w:pPr>
-            <w:r>
-              <w:t xml:space="preserve">1.18</w:t>
+              <w:t xml:space="preserve">-1.51</w:t>
+            </w:r>
+          </w:p>
+        </w:tc>
+        <w:tc>
+          <w:tcPr>
+            <w:tcW w:w="1337" w:type="dxa"/>
+          </w:tcPr>
+          <w:p>
+            <w:pPr>
+              <w:spacing w:after="0"/>
+              <w:jc w:val="right"/>
+            </w:pPr>
+            <w:r>
+              <w:t xml:space="preserve">0.13</w:t>
+            </w:r>
+          </w:p>
+        </w:tc>
+        <w:tc>
+          <w:tcPr>
+            <w:tcW w:w="1337" w:type="dxa"/>
+          </w:tcPr>
+          <w:p>
+            <w:pPr>
+              <w:spacing w:after="0"/>
+              <w:jc w:val="right"/>
+            </w:pPr>
+            <w:r>
+              <w:t xml:space="preserve">0.33</w:t>
+            </w:r>
+          </w:p>
+        </w:tc>
+        <w:tc>
+          <w:tcPr>
+            <w:tcW w:w="1337" w:type="dxa"/>
+          </w:tcPr>
+          <w:p>
+            <w:pPr>
+              <w:spacing w:after="0"/>
+              <w:jc w:val="right"/>
+            </w:pPr>
+            <w:r>
+              <w:t xml:space="preserve">1.15</w:t>
             </w:r>
           </w:p>
         </w:tc>
@@ -10767,21 +10767,21 @@
               <w:jc w:val="right"/>
             </w:pPr>
             <w:r>
-              <w:t xml:space="preserve">-1.92</w:t>
-            </w:r>
-          </w:p>
-        </w:tc>
-        <w:tc>
-          <w:tcPr>
-            <w:tcW w:w="1337" w:type="dxa"/>
-          </w:tcPr>
-          <w:p>
-            <w:pPr>
-              <w:spacing w:after="0"/>
-              <w:jc w:val="right"/>
-            </w:pPr>
-            <w:r>
-              <w:t xml:space="preserve">0.05</w:t>
+              <w:t xml:space="preserve">-1.80</w:t>
+            </w:r>
+          </w:p>
+        </w:tc>
+        <w:tc>
+          <w:tcPr>
+            <w:tcW w:w="1337" w:type="dxa"/>
+          </w:tcPr>
+          <w:p>
+            <w:pPr>
+              <w:spacing w:after="0"/>
+              <w:jc w:val="right"/>
+            </w:pPr>
+            <w:r>
+              <w:t xml:space="preserve">0.07</w:t>
             </w:r>
           </w:p>
         </w:tc>
@@ -11057,21 +11057,21 @@
               <w:jc w:val="right"/>
             </w:pPr>
             <w:r>
-              <w:t xml:space="preserve">1.41</w:t>
-            </w:r>
-          </w:p>
-        </w:tc>
-        <w:tc>
-          <w:tcPr>
-            <w:tcW w:w="1337" w:type="dxa"/>
-          </w:tcPr>
-          <w:p>
-            <w:pPr>
-              <w:spacing w:after="0"/>
-              <w:jc w:val="right"/>
-            </w:pPr>
-            <w:r>
-              <w:t xml:space="preserve">0.38</w:t>
+              <w:t xml:space="preserve">1.42</w:t>
+            </w:r>
+          </w:p>
+        </w:tc>
+        <w:tc>
+          <w:tcPr>
+            <w:tcW w:w="1337" w:type="dxa"/>
+          </w:tcPr>
+          <w:p>
+            <w:pPr>
+              <w:spacing w:after="0"/>
+              <w:jc w:val="right"/>
+            </w:pPr>
+            <w:r>
+              <w:t xml:space="preserve">0.39</w:t>
             </w:r>
           </w:p>
         </w:tc>
@@ -11127,7 +11127,7 @@
               <w:jc w:val="right"/>
             </w:pPr>
             <w:r>
-              <w:t xml:space="preserve">2.40</w:t>
+              <w:t xml:space="preserve">2.43</w:t>
             </w:r>
           </w:p>
         </w:tc>
@@ -11375,21 +11375,21 @@
               <w:jc w:val="right"/>
             </w:pPr>
             <w:r>
-              <w:t xml:space="preserve">0.52</w:t>
-            </w:r>
-          </w:p>
-        </w:tc>
-        <w:tc>
-          <w:tcPr>
-            <w:tcW w:w="1337" w:type="dxa"/>
-          </w:tcPr>
-          <w:p>
-            <w:pPr>
-              <w:spacing w:after="0"/>
-              <w:jc w:val="right"/>
-            </w:pPr>
-            <w:r>
-              <w:t xml:space="preserve">0.17</w:t>
+              <w:t xml:space="preserve">0.50</w:t>
+            </w:r>
+          </w:p>
+        </w:tc>
+        <w:tc>
+          <w:tcPr>
+            <w:tcW w:w="1337" w:type="dxa"/>
+          </w:tcPr>
+          <w:p>
+            <w:pPr>
+              <w:spacing w:after="0"/>
+              <w:jc w:val="right"/>
+            </w:pPr>
+            <w:r>
+              <w:t xml:space="preserve">0.18</w:t>
             </w:r>
           </w:p>
         </w:tc>
@@ -11431,21 +11431,21 @@
               <w:jc w:val="right"/>
             </w:pPr>
             <w:r>
-              <w:t xml:space="preserve">0.27</w:t>
-            </w:r>
-          </w:p>
-        </w:tc>
-        <w:tc>
-          <w:tcPr>
-            <w:tcW w:w="1337" w:type="dxa"/>
-          </w:tcPr>
-          <w:p>
-            <w:pPr>
-              <w:spacing w:after="0"/>
-              <w:jc w:val="right"/>
-            </w:pPr>
-            <w:r>
-              <w:t xml:space="preserve">1.00</w:t>
+              <w:t xml:space="preserve">0.25</w:t>
+            </w:r>
+          </w:p>
+        </w:tc>
+        <w:tc>
+          <w:tcPr>
+            <w:tcW w:w="1337" w:type="dxa"/>
+          </w:tcPr>
+          <w:p>
+            <w:pPr>
+              <w:spacing w:after="0"/>
+              <w:jc w:val="right"/>
+            </w:pPr>
+            <w:r>
+              <w:t xml:space="preserve">1.01</w:t>
             </w:r>
           </w:p>
         </w:tc>
@@ -11483,7 +11483,7 @@
               <w:jc w:val="right"/>
             </w:pPr>
             <w:r>
-              <w:t xml:space="preserve">0.06</w:t>
+              <w:t xml:space="preserve">0.05</w:t>
             </w:r>
           </w:p>
         </w:tc>
@@ -11517,7 +11517,7 @@
               <w:jc w:val="right"/>
             </w:pPr>
             <w:r>
-              <w:t xml:space="preserve">-3.60</w:t>
+              <w:t xml:space="preserve">-3.73</w:t>
             </w:r>
           </w:p>
         </w:tc>
@@ -11568,7 +11568,7 @@
               <w:jc w:val="right"/>
             </w:pPr>
             <w:r>
-              <w:t xml:space="preserve">0.27</w:t>
+              <w:t xml:space="preserve">0.25</w:t>
             </w:r>
           </w:p>
         </w:tc>
@@ -11608,97 +11608,97 @@
               <w:jc w:val="right"/>
             </w:pPr>
             <w:r>
-              <w:t xml:space="preserve">-5.06</w:t>
-            </w:r>
-          </w:p>
-        </w:tc>
-        <w:tc>
-          <w:tcPr>
-            <w:tcW w:w="1337" w:type="dxa"/>
-            <w:tcBorders>
-              <w:top w:val="single" w:color="000000"/>
-              <w:bottom w:val="single" w:color="000000"/>
-            </w:tcBorders>
-          </w:tcPr>
-          <w:p>
-            <w:pPr>
-              <w:spacing w:after="0"/>
-              <w:jc w:val="right"/>
-            </w:pPr>
-            <w:r>
-              <w:t xml:space="preserve">14.49</w:t>
-            </w:r>
-          </w:p>
-        </w:tc>
-        <w:tc>
-          <w:tcPr>
-            <w:tcW w:w="1337" w:type="dxa"/>
-            <w:tcBorders>
-              <w:top w:val="single" w:color="000000"/>
-              <w:bottom w:val="single" w:color="000000"/>
-            </w:tcBorders>
-          </w:tcPr>
-          <w:p>
-            <w:pPr>
-              <w:spacing w:after="0"/>
-              <w:jc w:val="right"/>
-            </w:pPr>
-            <w:r>
-              <w:t xml:space="preserve"/>
-            </w:r>
-          </w:p>
-        </w:tc>
-        <w:tc>
-          <w:tcPr>
-            <w:tcW w:w="1337" w:type="dxa"/>
-            <w:tcBorders>
-              <w:top w:val="single" w:color="000000"/>
-              <w:bottom w:val="single" w:color="000000"/>
-            </w:tcBorders>
-          </w:tcPr>
-          <w:p>
-            <w:pPr>
-              <w:spacing w:after="0"/>
-              <w:jc w:val="right"/>
-            </w:pPr>
-            <w:r>
-              <w:t xml:space="preserve"/>
-            </w:r>
-          </w:p>
-        </w:tc>
-        <w:tc>
-          <w:tcPr>
-            <w:tcW w:w="1337" w:type="dxa"/>
-            <w:tcBorders>
-              <w:top w:val="single" w:color="000000"/>
-              <w:bottom w:val="single" w:color="000000"/>
-            </w:tcBorders>
-          </w:tcPr>
-          <w:p>
-            <w:pPr>
-              <w:spacing w:after="0"/>
-              <w:jc w:val="right"/>
-            </w:pPr>
-            <w:r>
-              <w:t xml:space="preserve">-33.47</w:t>
-            </w:r>
-          </w:p>
-        </w:tc>
-        <w:tc>
-          <w:tcPr>
-            <w:tcW w:w="1337" w:type="dxa"/>
-            <w:tcBorders>
-              <w:top w:val="single" w:color="000000"/>
-              <w:bottom w:val="single" w:color="000000"/>
-            </w:tcBorders>
-          </w:tcPr>
-          <w:p>
-            <w:pPr>
-              <w:spacing w:after="0"/>
-              <w:jc w:val="right"/>
-            </w:pPr>
-            <w:r>
-              <w:t xml:space="preserve">23.36</w:t>
+              <w:t xml:space="preserve">-5.58</w:t>
+            </w:r>
+          </w:p>
+        </w:tc>
+        <w:tc>
+          <w:tcPr>
+            <w:tcW w:w="1337" w:type="dxa"/>
+            <w:tcBorders>
+              <w:top w:val="single" w:color="000000"/>
+              <w:bottom w:val="single" w:color="000000"/>
+            </w:tcBorders>
+          </w:tcPr>
+          <w:p>
+            <w:pPr>
+              <w:spacing w:after="0"/>
+              <w:jc w:val="right"/>
+            </w:pPr>
+            <w:r>
+              <w:t xml:space="preserve">14.69</w:t>
+            </w:r>
+          </w:p>
+        </w:tc>
+        <w:tc>
+          <w:tcPr>
+            <w:tcW w:w="1337" w:type="dxa"/>
+            <w:tcBorders>
+              <w:top w:val="single" w:color="000000"/>
+              <w:bottom w:val="single" w:color="000000"/>
+            </w:tcBorders>
+          </w:tcPr>
+          <w:p>
+            <w:pPr>
+              <w:spacing w:after="0"/>
+              <w:jc w:val="right"/>
+            </w:pPr>
+            <w:r>
+              <w:t xml:space="preserve"/>
+            </w:r>
+          </w:p>
+        </w:tc>
+        <w:tc>
+          <w:tcPr>
+            <w:tcW w:w="1337" w:type="dxa"/>
+            <w:tcBorders>
+              <w:top w:val="single" w:color="000000"/>
+              <w:bottom w:val="single" w:color="000000"/>
+            </w:tcBorders>
+          </w:tcPr>
+          <w:p>
+            <w:pPr>
+              <w:spacing w:after="0"/>
+              <w:jc w:val="right"/>
+            </w:pPr>
+            <w:r>
+              <w:t xml:space="preserve"/>
+            </w:r>
+          </w:p>
+        </w:tc>
+        <w:tc>
+          <w:tcPr>
+            <w:tcW w:w="1337" w:type="dxa"/>
+            <w:tcBorders>
+              <w:top w:val="single" w:color="000000"/>
+              <w:bottom w:val="single" w:color="000000"/>
+            </w:tcBorders>
+          </w:tcPr>
+          <w:p>
+            <w:pPr>
+              <w:spacing w:after="0"/>
+              <w:jc w:val="right"/>
+            </w:pPr>
+            <w:r>
+              <w:t xml:space="preserve">-34.38</w:t>
+            </w:r>
+          </w:p>
+        </w:tc>
+        <w:tc>
+          <w:tcPr>
+            <w:tcW w:w="1337" w:type="dxa"/>
+            <w:tcBorders>
+              <w:top w:val="single" w:color="000000"/>
+              <w:bottom w:val="single" w:color="000000"/>
+            </w:tcBorders>
+          </w:tcPr>
+          <w:p>
+            <w:pPr>
+              <w:spacing w:after="0"/>
+              <w:jc w:val="right"/>
+            </w:pPr>
+            <w:r>
+              <w:t xml:space="preserve">23.23</w:t>
             </w:r>
           </w:p>
         </w:tc>
@@ -11736,24 +11736,24 @@
               <w:jc w:val="right"/>
             </w:pPr>
             <w:r>
-              <w:t xml:space="preserve">0.08</w:t>
-            </w:r>
-          </w:p>
-        </w:tc>
-        <w:tc>
-          <w:tcPr>
-            <w:tcW w:w="1337" w:type="dxa"/>
-            <w:tcBorders>
-              <w:top w:val="single" w:color="000000"/>
-            </w:tcBorders>
-          </w:tcPr>
-          <w:p>
-            <w:pPr>
-              <w:spacing w:after="0"/>
-              <w:jc w:val="right"/>
-            </w:pPr>
-            <w:r>
-              <w:t xml:space="preserve">0.58</w:t>
+              <w:t xml:space="preserve">0.06</w:t>
+            </w:r>
+          </w:p>
+        </w:tc>
+        <w:tc>
+          <w:tcPr>
+            <w:tcW w:w="1337" w:type="dxa"/>
+            <w:tcBorders>
+              <w:top w:val="single" w:color="000000"/>
+            </w:tcBorders>
+          </w:tcPr>
+          <w:p>
+            <w:pPr>
+              <w:spacing w:after="0"/>
+              <w:jc w:val="right"/>
+            </w:pPr>
+            <w:r>
+              <w:t xml:space="preserve">0.45</w:t>
             </w:r>
           </w:p>
         </w:tc>
@@ -11821,7 +11821,7 @@
               <w:jc w:val="right"/>
             </w:pPr>
             <w:r>
-              <w:t xml:space="preserve">117976.41</w:t>
+              <w:t xml:space="preserve">110504.95</w:t>
             </w:r>
           </w:p>
         </w:tc>
@@ -11876,7 +11876,7 @@
               <w:jc w:val="right"/>
             </w:pPr>
             <w:r>
-              <w:t xml:space="preserve">0.03</w:t>
+              <w:t xml:space="preserve">0.02</w:t>
             </w:r>
           </w:p>
         </w:tc>
@@ -12260,7 +12260,7 @@
               <w:jc w:val="right"/>
             </w:pPr>
             <w:r>
-              <w:t xml:space="preserve">0.60</w:t>
+              <w:t xml:space="preserve">0.61</w:t>
             </w:r>
           </w:p>
         </w:tc>
@@ -12288,21 +12288,21 @@
               <w:jc w:val="right"/>
             </w:pPr>
             <w:r>
-              <w:t xml:space="preserve">-1.22</w:t>
-            </w:r>
-          </w:p>
-        </w:tc>
-        <w:tc>
-          <w:tcPr>
-            <w:tcW w:w="1337" w:type="dxa"/>
-          </w:tcPr>
-          <w:p>
-            <w:pPr>
-              <w:spacing w:after="0"/>
-              <w:jc w:val="right"/>
-            </w:pPr>
-            <w:r>
-              <w:t xml:space="preserve">0.22</w:t>
+              <w:t xml:space="preserve">-1.21</w:t>
+            </w:r>
+          </w:p>
+        </w:tc>
+        <w:tc>
+          <w:tcPr>
+            <w:tcW w:w="1337" w:type="dxa"/>
+          </w:tcPr>
+          <w:p>
+            <w:pPr>
+              <w:spacing w:after="0"/>
+              <w:jc w:val="right"/>
+            </w:pPr>
+            <w:r>
+              <w:t xml:space="preserve">0.23</w:t>
             </w:r>
           </w:p>
         </w:tc>
@@ -12330,7 +12330,7 @@
               <w:jc w:val="right"/>
             </w:pPr>
             <w:r>
-              <w:t xml:space="preserve">1.37</w:t>
+              <w:t xml:space="preserve">1.36</w:t>
             </w:r>
           </w:p>
         </w:tc>
@@ -12366,77 +12366,77 @@
               <w:jc w:val="right"/>
             </w:pPr>
             <w:r>
-              <w:t xml:space="preserve">0.72</w:t>
-            </w:r>
-          </w:p>
-        </w:tc>
-        <w:tc>
-          <w:tcPr>
-            <w:tcW w:w="1337" w:type="dxa"/>
-          </w:tcPr>
-          <w:p>
-            <w:pPr>
-              <w:spacing w:after="0"/>
-              <w:jc w:val="right"/>
-            </w:pPr>
-            <w:r>
-              <w:t xml:space="preserve">0.38</w:t>
-            </w:r>
-          </w:p>
-        </w:tc>
-        <w:tc>
-          <w:tcPr>
-            <w:tcW w:w="1337" w:type="dxa"/>
-          </w:tcPr>
-          <w:p>
-            <w:pPr>
-              <w:spacing w:after="0"/>
-              <w:jc w:val="right"/>
-            </w:pPr>
-            <w:r>
-              <w:t xml:space="preserve">-0.61</w:t>
-            </w:r>
-          </w:p>
-        </w:tc>
-        <w:tc>
-          <w:tcPr>
-            <w:tcW w:w="1337" w:type="dxa"/>
-          </w:tcPr>
-          <w:p>
-            <w:pPr>
-              <w:spacing w:after="0"/>
-              <w:jc w:val="right"/>
-            </w:pPr>
-            <w:r>
-              <w:t xml:space="preserve">0.54</w:t>
-            </w:r>
-          </w:p>
-        </w:tc>
-        <w:tc>
-          <w:tcPr>
-            <w:tcW w:w="1337" w:type="dxa"/>
-          </w:tcPr>
-          <w:p>
-            <w:pPr>
-              <w:spacing w:after="0"/>
-              <w:jc w:val="right"/>
-            </w:pPr>
-            <w:r>
-              <w:t xml:space="preserve">0.26</w:t>
-            </w:r>
-          </w:p>
-        </w:tc>
-        <w:tc>
-          <w:tcPr>
-            <w:tcW w:w="1337" w:type="dxa"/>
-          </w:tcPr>
-          <w:p>
-            <w:pPr>
-              <w:spacing w:after="0"/>
-              <w:jc w:val="right"/>
-            </w:pPr>
-            <w:r>
-              <w:t xml:space="preserve">2.04</w:t>
+              <w:t xml:space="preserve">0.79</w:t>
+            </w:r>
+          </w:p>
+        </w:tc>
+        <w:tc>
+          <w:tcPr>
+            <w:tcW w:w="1337" w:type="dxa"/>
+          </w:tcPr>
+          <w:p>
+            <w:pPr>
+              <w:spacing w:after="0"/>
+              <w:jc w:val="right"/>
+            </w:pPr>
+            <w:r>
+              <w:t xml:space="preserve">0.41</w:t>
+            </w:r>
+          </w:p>
+        </w:tc>
+        <w:tc>
+          <w:tcPr>
+            <w:tcW w:w="1337" w:type="dxa"/>
+          </w:tcPr>
+          <w:p>
+            <w:pPr>
+              <w:spacing w:after="0"/>
+              <w:jc w:val="right"/>
+            </w:pPr>
+            <w:r>
+              <w:t xml:space="preserve">-0.44</w:t>
+            </w:r>
+          </w:p>
+        </w:tc>
+        <w:tc>
+          <w:tcPr>
+            <w:tcW w:w="1337" w:type="dxa"/>
+          </w:tcPr>
+          <w:p>
+            <w:pPr>
+              <w:spacing w:after="0"/>
+              <w:jc w:val="right"/>
+            </w:pPr>
+            <w:r>
+              <w:t xml:space="preserve">0.66</w:t>
+            </w:r>
+          </w:p>
+        </w:tc>
+        <w:tc>
+          <w:tcPr>
+            <w:tcW w:w="1337" w:type="dxa"/>
+          </w:tcPr>
+          <w:p>
+            <w:pPr>
+              <w:spacing w:after="0"/>
+              <w:jc w:val="right"/>
+            </w:pPr>
+            <w:r>
+              <w:t xml:space="preserve">0.29</w:t>
+            </w:r>
+          </w:p>
+        </w:tc>
+        <w:tc>
+          <w:tcPr>
+            <w:tcW w:w="1337" w:type="dxa"/>
+          </w:tcPr>
+          <w:p>
+            <w:pPr>
+              <w:spacing w:after="0"/>
+              <w:jc w:val="right"/>
+            </w:pPr>
+            <w:r>
+              <w:t xml:space="preserve">2.20</w:t>
             </w:r>
           </w:p>
         </w:tc>
@@ -12472,7 +12472,7 @@
               <w:jc w:val="right"/>
             </w:pPr>
             <w:r>
-              <w:t xml:space="preserve">1.20</w:t>
+              <w:t xml:space="preserve">1.19</w:t>
             </w:r>
           </w:p>
         </w:tc>
@@ -12500,7 +12500,7 @@
               <w:jc w:val="right"/>
             </w:pPr>
             <w:r>
-              <w:t xml:space="preserve">5.11</w:t>
+              <w:t xml:space="preserve">4.80</w:t>
             </w:r>
           </w:p>
         </w:tc>
@@ -12528,7 +12528,7 @@
               <w:jc w:val="right"/>
             </w:pPr>
             <w:r>
-              <w:t xml:space="preserve">1.12</w:t>
+              <w:t xml:space="preserve">1.11</w:t>
             </w:r>
           </w:p>
         </w:tc>
@@ -12790,49 +12790,7 @@
               <w:jc w:val="right"/>
             </w:pPr>
             <w:r>
-              <w:t xml:space="preserve">0.98</w:t>
-            </w:r>
-          </w:p>
-        </w:tc>
-        <w:tc>
-          <w:tcPr>
-            <w:tcW w:w="1337" w:type="dxa"/>
-          </w:tcPr>
-          <w:p>
-            <w:pPr>
-              <w:spacing w:after="0"/>
-              <w:jc w:val="right"/>
-            </w:pPr>
-            <w:r>
-              <w:t xml:space="preserve">0.43</w:t>
-            </w:r>
-          </w:p>
-        </w:tc>
-        <w:tc>
-          <w:tcPr>
-            <w:tcW w:w="1337" w:type="dxa"/>
-          </w:tcPr>
-          <w:p>
-            <w:pPr>
-              <w:spacing w:after="0"/>
-              <w:jc w:val="right"/>
-            </w:pPr>
-            <w:r>
-              <w:t xml:space="preserve">-0.04</w:t>
-            </w:r>
-          </w:p>
-        </w:tc>
-        <w:tc>
-          <w:tcPr>
-            <w:tcW w:w="1337" w:type="dxa"/>
-          </w:tcPr>
-          <w:p>
-            <w:pPr>
-              <w:spacing w:after="0"/>
-              <w:jc w:val="right"/>
-            </w:pPr>
-            <w:r>
-              <w:t xml:space="preserve">0.97</w:t>
+              <w:t xml:space="preserve">0.93</w:t>
             </w:r>
           </w:p>
         </w:tc>
@@ -12860,7 +12818,49 @@
               <w:jc w:val="right"/>
             </w:pPr>
             <w:r>
-              <w:t xml:space="preserve">2.35</w:t>
+              <w:t xml:space="preserve">-0.17</w:t>
+            </w:r>
+          </w:p>
+        </w:tc>
+        <w:tc>
+          <w:tcPr>
+            <w:tcW w:w="1337" w:type="dxa"/>
+          </w:tcPr>
+          <w:p>
+            <w:pPr>
+              <w:spacing w:after="0"/>
+              <w:jc w:val="right"/>
+            </w:pPr>
+            <w:r>
+              <w:t xml:space="preserve">0.86</w:t>
+            </w:r>
+          </w:p>
+        </w:tc>
+        <w:tc>
+          <w:tcPr>
+            <w:tcW w:w="1337" w:type="dxa"/>
+          </w:tcPr>
+          <w:p>
+            <w:pPr>
+              <w:spacing w:after="0"/>
+              <w:jc w:val="right"/>
+            </w:pPr>
+            <w:r>
+              <w:t xml:space="preserve">0.39</w:t>
+            </w:r>
+          </w:p>
+        </w:tc>
+        <w:tc>
+          <w:tcPr>
+            <w:tcW w:w="1337" w:type="dxa"/>
+          </w:tcPr>
+          <w:p>
+            <w:pPr>
+              <w:spacing w:after="0"/>
+              <w:jc w:val="right"/>
+            </w:pPr>
+            <w:r>
+              <w:t xml:space="preserve">2.22</w:t>
             </w:r>
           </w:p>
         </w:tc>
@@ -13108,35 +13108,35 @@
               <w:jc w:val="right"/>
             </w:pPr>
             <w:r>
-              <w:t xml:space="preserve">5.25</w:t>
-            </w:r>
-          </w:p>
-        </w:tc>
-        <w:tc>
-          <w:tcPr>
-            <w:tcW w:w="1337" w:type="dxa"/>
-          </w:tcPr>
-          <w:p>
-            <w:pPr>
-              <w:spacing w:after="0"/>
-              <w:jc w:val="right"/>
-            </w:pPr>
-            <w:r>
-              <w:t xml:space="preserve">2.84</w:t>
-            </w:r>
-          </w:p>
-        </w:tc>
-        <w:tc>
-          <w:tcPr>
-            <w:tcW w:w="1337" w:type="dxa"/>
-          </w:tcPr>
-          <w:p>
-            <w:pPr>
-              <w:spacing w:after="0"/>
-              <w:jc w:val="right"/>
-            </w:pPr>
-            <w:r>
-              <w:t xml:space="preserve">3.07</w:t>
+              <w:t xml:space="preserve">4.90</w:t>
+            </w:r>
+          </w:p>
+        </w:tc>
+        <w:tc>
+          <w:tcPr>
+            <w:tcW w:w="1337" w:type="dxa"/>
+          </w:tcPr>
+          <w:p>
+            <w:pPr>
+              <w:spacing w:after="0"/>
+              <w:jc w:val="right"/>
+            </w:pPr>
+            <w:r>
+              <w:t xml:space="preserve">2.48</w:t>
+            </w:r>
+          </w:p>
+        </w:tc>
+        <w:tc>
+          <w:tcPr>
+            <w:tcW w:w="1337" w:type="dxa"/>
+          </w:tcPr>
+          <w:p>
+            <w:pPr>
+              <w:spacing w:after="0"/>
+              <w:jc w:val="right"/>
+            </w:pPr>
+            <w:r>
+              <w:t xml:space="preserve">3.14</w:t>
             </w:r>
           </w:p>
         </w:tc>
@@ -13178,7 +13178,7 @@
               <w:jc w:val="right"/>
             </w:pPr>
             <w:r>
-              <w:t xml:space="preserve">15.25</w:t>
+              <w:t xml:space="preserve">13.26</w:t>
             </w:r>
           </w:p>
         </w:tc>
@@ -13250,7 +13250,7 @@
               <w:jc w:val="right"/>
             </w:pPr>
             <w:r>
-              <w:t xml:space="preserve">-8.19</w:t>
+              <w:t xml:space="preserve">-7.94</w:t>
             </w:r>
           </w:p>
         </w:tc>
@@ -13341,97 +13341,97 @@
               <w:jc w:val="right"/>
             </w:pPr>
             <w:r>
-              <w:t xml:space="preserve">-5.44</w:t>
-            </w:r>
-          </w:p>
-        </w:tc>
-        <w:tc>
-          <w:tcPr>
-            <w:tcW w:w="1337" w:type="dxa"/>
-            <w:tcBorders>
-              <w:top w:val="single" w:color="000000"/>
-              <w:bottom w:val="single" w:color="000000"/>
-            </w:tcBorders>
-          </w:tcPr>
-          <w:p>
-            <w:pPr>
-              <w:spacing w:after="0"/>
-              <w:jc w:val="right"/>
-            </w:pPr>
-            <w:r>
-              <w:t xml:space="preserve">63.67</w:t>
-            </w:r>
-          </w:p>
-        </w:tc>
-        <w:tc>
-          <w:tcPr>
-            <w:tcW w:w="1337" w:type="dxa"/>
-            <w:tcBorders>
-              <w:top w:val="single" w:color="000000"/>
-              <w:bottom w:val="single" w:color="000000"/>
-            </w:tcBorders>
-          </w:tcPr>
-          <w:p>
-            <w:pPr>
-              <w:spacing w:after="0"/>
-              <w:jc w:val="right"/>
-            </w:pPr>
-            <w:r>
-              <w:t xml:space="preserve"/>
-            </w:r>
-          </w:p>
-        </w:tc>
-        <w:tc>
-          <w:tcPr>
-            <w:tcW w:w="1337" w:type="dxa"/>
-            <w:tcBorders>
-              <w:top w:val="single" w:color="000000"/>
-              <w:bottom w:val="single" w:color="000000"/>
-            </w:tcBorders>
-          </w:tcPr>
-          <w:p>
-            <w:pPr>
-              <w:spacing w:after="0"/>
-              <w:jc w:val="right"/>
-            </w:pPr>
-            <w:r>
-              <w:t xml:space="preserve"/>
-            </w:r>
-          </w:p>
-        </w:tc>
-        <w:tc>
-          <w:tcPr>
-            <w:tcW w:w="1337" w:type="dxa"/>
-            <w:tcBorders>
-              <w:top w:val="single" w:color="000000"/>
-              <w:bottom w:val="single" w:color="000000"/>
-            </w:tcBorders>
-          </w:tcPr>
-          <w:p>
-            <w:pPr>
-              <w:spacing w:after="0"/>
-              <w:jc w:val="right"/>
-            </w:pPr>
-            <w:r>
-              <w:t xml:space="preserve">-130.24</w:t>
-            </w:r>
-          </w:p>
-        </w:tc>
-        <w:tc>
-          <w:tcPr>
-            <w:tcW w:w="1337" w:type="dxa"/>
-            <w:tcBorders>
-              <w:top w:val="single" w:color="000000"/>
-              <w:bottom w:val="single" w:color="000000"/>
-            </w:tcBorders>
-          </w:tcPr>
-          <w:p>
-            <w:pPr>
-              <w:spacing w:after="0"/>
-              <w:jc w:val="right"/>
-            </w:pPr>
-            <w:r>
-              <w:t xml:space="preserve">119.35</w:t>
+              <w:t xml:space="preserve">-5.22</w:t>
+            </w:r>
+          </w:p>
+        </w:tc>
+        <w:tc>
+          <w:tcPr>
+            <w:tcW w:w="1337" w:type="dxa"/>
+            <w:tcBorders>
+              <w:top w:val="single" w:color="000000"/>
+              <w:bottom w:val="single" w:color="000000"/>
+            </w:tcBorders>
+          </w:tcPr>
+          <w:p>
+            <w:pPr>
+              <w:spacing w:after="0"/>
+              <w:jc w:val="right"/>
+            </w:pPr>
+            <w:r>
+              <w:t xml:space="preserve">70.80</w:t>
+            </w:r>
+          </w:p>
+        </w:tc>
+        <w:tc>
+          <w:tcPr>
+            <w:tcW w:w="1337" w:type="dxa"/>
+            <w:tcBorders>
+              <w:top w:val="single" w:color="000000"/>
+              <w:bottom w:val="single" w:color="000000"/>
+            </w:tcBorders>
+          </w:tcPr>
+          <w:p>
+            <w:pPr>
+              <w:spacing w:after="0"/>
+              <w:jc w:val="right"/>
+            </w:pPr>
+            <w:r>
+              <w:t xml:space="preserve"/>
+            </w:r>
+          </w:p>
+        </w:tc>
+        <w:tc>
+          <w:tcPr>
+            <w:tcW w:w="1337" w:type="dxa"/>
+            <w:tcBorders>
+              <w:top w:val="single" w:color="000000"/>
+              <w:bottom w:val="single" w:color="000000"/>
+            </w:tcBorders>
+          </w:tcPr>
+          <w:p>
+            <w:pPr>
+              <w:spacing w:after="0"/>
+              <w:jc w:val="right"/>
+            </w:pPr>
+            <w:r>
+              <w:t xml:space="preserve"/>
+            </w:r>
+          </w:p>
+        </w:tc>
+        <w:tc>
+          <w:tcPr>
+            <w:tcW w:w="1337" w:type="dxa"/>
+            <w:tcBorders>
+              <w:top w:val="single" w:color="000000"/>
+              <w:bottom w:val="single" w:color="000000"/>
+            </w:tcBorders>
+          </w:tcPr>
+          <w:p>
+            <w:pPr>
+              <w:spacing w:after="0"/>
+              <w:jc w:val="right"/>
+            </w:pPr>
+            <w:r>
+              <w:t xml:space="preserve">-143.98</w:t>
+            </w:r>
+          </w:p>
+        </w:tc>
+        <w:tc>
+          <w:tcPr>
+            <w:tcW w:w="1337" w:type="dxa"/>
+            <w:tcBorders>
+              <w:top w:val="single" w:color="000000"/>
+              <w:bottom w:val="single" w:color="000000"/>
+            </w:tcBorders>
+          </w:tcPr>
+          <w:p>
+            <w:pPr>
+              <w:spacing w:after="0"/>
+              <w:jc w:val="right"/>
+            </w:pPr>
+            <w:r>
+              <w:t xml:space="preserve">133.53</w:t>
             </w:r>
           </w:p>
         </w:tc>
@@ -13486,7 +13486,7 @@
               <w:jc w:val="right"/>
             </w:pPr>
             <w:r>
-              <w:t xml:space="preserve">2.09</w:t>
+              <w:t xml:space="preserve">2.60</w:t>
             </w:r>
           </w:p>
         </w:tc>
@@ -13554,7 +13554,7 @@
               <w:jc w:val="right"/>
             </w:pPr>
             <w:r>
-              <w:t xml:space="preserve">8.25e+25</w:t>
+              <w:t xml:space="preserve">9.92e+28</w:t>
             </w:r>
           </w:p>
         </w:tc>
@@ -13609,7 +13609,7 @@
               <w:jc w:val="right"/>
             </w:pPr>
             <w:r>
-              <w:t xml:space="preserve">0.08</w:t>
+              <w:t xml:space="preserve">0.12</w:t>
             </w:r>
           </w:p>
         </w:tc>
@@ -14021,35 +14021,35 @@
               <w:jc w:val="right"/>
             </w:pPr>
             <w:r>
-              <w:t xml:space="preserve">-0.01</w:t>
-            </w:r>
-          </w:p>
-        </w:tc>
-        <w:tc>
-          <w:tcPr>
-            <w:tcW w:w="1337" w:type="dxa"/>
-          </w:tcPr>
-          <w:p>
-            <w:pPr>
-              <w:spacing w:after="0"/>
-              <w:jc w:val="right"/>
-            </w:pPr>
-            <w:r>
-              <w:t xml:space="preserve">0.99</w:t>
-            </w:r>
-          </w:p>
-        </w:tc>
-        <w:tc>
-          <w:tcPr>
-            <w:tcW w:w="1337" w:type="dxa"/>
-          </w:tcPr>
-          <w:p>
-            <w:pPr>
-              <w:spacing w:after="0"/>
-              <w:jc w:val="right"/>
-            </w:pPr>
-            <w:r>
-              <w:t xml:space="preserve">0.80</w:t>
+              <w:t xml:space="preserve">0.00</w:t>
+            </w:r>
+          </w:p>
+        </w:tc>
+        <w:tc>
+          <w:tcPr>
+            <w:tcW w:w="1337" w:type="dxa"/>
+          </w:tcPr>
+          <w:p>
+            <w:pPr>
+              <w:spacing w:after="0"/>
+              <w:jc w:val="right"/>
+            </w:pPr>
+            <w:r>
+              <w:t xml:space="preserve">1.00</w:t>
+            </w:r>
+          </w:p>
+        </w:tc>
+        <w:tc>
+          <w:tcPr>
+            <w:tcW w:w="1337" w:type="dxa"/>
+          </w:tcPr>
+          <w:p>
+            <w:pPr>
+              <w:spacing w:after="0"/>
+              <w:jc w:val="right"/>
+            </w:pPr>
+            <w:r>
+              <w:t xml:space="preserve">0.81</w:t>
             </w:r>
           </w:p>
         </w:tc>
@@ -14311,7 +14311,7 @@
               <w:jc w:val="right"/>
             </w:pPr>
             <w:r>
-              <w:t xml:space="preserve">0.94</w:t>
+              <w:t xml:space="preserve">0.95</w:t>
             </w:r>
           </w:p>
         </w:tc>
@@ -14353,7 +14353,7 @@
               <w:jc w:val="right"/>
             </w:pPr>
             <w:r>
-              <w:t xml:space="preserve">0.76</w:t>
+              <w:t xml:space="preserve">0.77</w:t>
             </w:r>
           </w:p>
         </w:tc>
@@ -14445,7 +14445,7 @@
               <w:jc w:val="right"/>
             </w:pPr>
             <w:r>
-              <w:t xml:space="preserve">-1.66</w:t>
+              <w:t xml:space="preserve">-1.65</w:t>
             </w:r>
           </w:p>
         </w:tc>
@@ -14487,7 +14487,7 @@
               <w:jc w:val="right"/>
             </w:pPr>
             <w:r>
-              <w:t xml:space="preserve">1.08</w:t>
+              <w:t xml:space="preserve">1.09</w:t>
             </w:r>
           </w:p>
         </w:tc>
@@ -14537,63 +14537,63 @@
               <w:jc w:val="right"/>
             </w:pPr>
             <w:r>
-              <w:t xml:space="preserve">0.17</w:t>
-            </w:r>
-          </w:p>
-        </w:tc>
-        <w:tc>
-          <w:tcPr>
-            <w:tcW w:w="1337" w:type="dxa"/>
-          </w:tcPr>
-          <w:p>
-            <w:pPr>
-              <w:spacing w:after="0"/>
-              <w:jc w:val="right"/>
-            </w:pPr>
-            <w:r>
-              <w:t xml:space="preserve">-0.27</w:t>
-            </w:r>
-          </w:p>
-        </w:tc>
-        <w:tc>
-          <w:tcPr>
-            <w:tcW w:w="1337" w:type="dxa"/>
-          </w:tcPr>
-          <w:p>
-            <w:pPr>
-              <w:spacing w:after="0"/>
-              <w:jc w:val="right"/>
-            </w:pPr>
-            <w:r>
-              <w:t xml:space="preserve">0.79</w:t>
-            </w:r>
-          </w:p>
-        </w:tc>
-        <w:tc>
-          <w:tcPr>
-            <w:tcW w:w="1337" w:type="dxa"/>
-          </w:tcPr>
-          <w:p>
-            <w:pPr>
-              <w:spacing w:after="0"/>
-              <w:jc w:val="right"/>
-            </w:pPr>
-            <w:r>
-              <w:t xml:space="preserve">0.67</w:t>
-            </w:r>
-          </w:p>
-        </w:tc>
-        <w:tc>
-          <w:tcPr>
-            <w:tcW w:w="1337" w:type="dxa"/>
-          </w:tcPr>
-          <w:p>
-            <w:pPr>
-              <w:spacing w:after="0"/>
-              <w:jc w:val="right"/>
-            </w:pPr>
-            <w:r>
-              <w:t xml:space="preserve">1.36</w:t>
+              <w:t xml:space="preserve">0.18</w:t>
+            </w:r>
+          </w:p>
+        </w:tc>
+        <w:tc>
+          <w:tcPr>
+            <w:tcW w:w="1337" w:type="dxa"/>
+          </w:tcPr>
+          <w:p>
+            <w:pPr>
+              <w:spacing w:after="0"/>
+              <w:jc w:val="right"/>
+            </w:pPr>
+            <w:r>
+              <w:t xml:space="preserve">-0.25</w:t>
+            </w:r>
+          </w:p>
+        </w:tc>
+        <w:tc>
+          <w:tcPr>
+            <w:tcW w:w="1337" w:type="dxa"/>
+          </w:tcPr>
+          <w:p>
+            <w:pPr>
+              <w:spacing w:after="0"/>
+              <w:jc w:val="right"/>
+            </w:pPr>
+            <w:r>
+              <w:t xml:space="preserve">0.80</w:t>
+            </w:r>
+          </w:p>
+        </w:tc>
+        <w:tc>
+          <w:tcPr>
+            <w:tcW w:w="1337" w:type="dxa"/>
+          </w:tcPr>
+          <w:p>
+            <w:pPr>
+              <w:spacing w:after="0"/>
+              <w:jc w:val="right"/>
+            </w:pPr>
+            <w:r>
+              <w:t xml:space="preserve">0.66</w:t>
+            </w:r>
+          </w:p>
+        </w:tc>
+        <w:tc>
+          <w:tcPr>
+            <w:tcW w:w="1337" w:type="dxa"/>
+          </w:tcPr>
+          <w:p>
+            <w:pPr>
+              <w:spacing w:after="0"/>
+              <w:jc w:val="right"/>
+            </w:pPr>
+            <w:r>
+              <w:t xml:space="preserve">1.38</w:t>
             </w:r>
           </w:p>
         </w:tc>
@@ -14657,21 +14657,21 @@
               <w:jc w:val="right"/>
             </w:pPr>
             <w:r>
-              <w:t xml:space="preserve">0.03</w:t>
-            </w:r>
-          </w:p>
-        </w:tc>
-        <w:tc>
-          <w:tcPr>
-            <w:tcW w:w="1337" w:type="dxa"/>
-          </w:tcPr>
-          <w:p>
-            <w:pPr>
-              <w:spacing w:after="0"/>
-              <w:jc w:val="right"/>
-            </w:pPr>
-            <w:r>
-              <w:t xml:space="preserve">0.97</w:t>
+              <w:t xml:space="preserve">0.05</w:t>
+            </w:r>
+          </w:p>
+        </w:tc>
+        <w:tc>
+          <w:tcPr>
+            <w:tcW w:w="1337" w:type="dxa"/>
+          </w:tcPr>
+          <w:p>
+            <w:pPr>
+              <w:spacing w:after="0"/>
+              <w:jc w:val="right"/>
+            </w:pPr>
+            <w:r>
+              <w:t xml:space="preserve">0.96</w:t>
             </w:r>
           </w:p>
         </w:tc>
@@ -14869,21 +14869,21 @@
               <w:jc w:val="right"/>
             </w:pPr>
             <w:r>
-              <w:t xml:space="preserve">-0.86</w:t>
-            </w:r>
-          </w:p>
-        </w:tc>
-        <w:tc>
-          <w:tcPr>
-            <w:tcW w:w="1337" w:type="dxa"/>
-          </w:tcPr>
-          <w:p>
-            <w:pPr>
-              <w:spacing w:after="0"/>
-              <w:jc w:val="right"/>
-            </w:pPr>
-            <w:r>
-              <w:t xml:space="preserve">0.39</w:t>
+              <w:t xml:space="preserve">-0.87</w:t>
+            </w:r>
+          </w:p>
+        </w:tc>
+        <w:tc>
+          <w:tcPr>
+            <w:tcW w:w="1337" w:type="dxa"/>
+          </w:tcPr>
+          <w:p>
+            <w:pPr>
+              <w:spacing w:after="0"/>
+              <w:jc w:val="right"/>
+            </w:pPr>
+            <w:r>
+              <w:t xml:space="preserve">0.38</w:t>
             </w:r>
           </w:p>
         </w:tc>
@@ -14975,7 +14975,7 @@
               <w:jc w:val="right"/>
             </w:pPr>
             <w:r>
-              <w:t xml:space="preserve">-2.65</w:t>
+              <w:t xml:space="preserve">-2.64</w:t>
             </w:r>
           </w:p>
         </w:tc>
@@ -15279,21 +15279,21 @@
               <w:jc w:val="right"/>
             </w:pPr>
             <w:r>
-              <w:t xml:space="preserve">0.17</w:t>
-            </w:r>
-          </w:p>
-        </w:tc>
-        <w:tc>
-          <w:tcPr>
-            <w:tcW w:w="1337" w:type="dxa"/>
-          </w:tcPr>
-          <w:p>
-            <w:pPr>
-              <w:spacing w:after="0"/>
-              <w:jc w:val="right"/>
-            </w:pPr>
-            <w:r>
-              <w:t xml:space="preserve">1.74</w:t>
+              <w:t xml:space="preserve">0.16</w:t>
+            </w:r>
+          </w:p>
+        </w:tc>
+        <w:tc>
+          <w:tcPr>
+            <w:tcW w:w="1337" w:type="dxa"/>
+          </w:tcPr>
+          <w:p>
+            <w:pPr>
+              <w:spacing w:after="0"/>
+              <w:jc w:val="right"/>
+            </w:pPr>
+            <w:r>
+              <w:t xml:space="preserve">1.75</w:t>
             </w:r>
           </w:p>
         </w:tc>
@@ -15335,7 +15335,7 @@
               <w:jc w:val="right"/>
             </w:pPr>
             <w:r>
-              <w:t xml:space="preserve">1.63</w:t>
+              <w:t xml:space="preserve">1.62</w:t>
             </w:r>
           </w:p>
         </w:tc>
@@ -15583,7 +15583,7 @@
               <w:jc w:val="right"/>
             </w:pPr>
             <w:r>
-              <w:t xml:space="preserve">1.33</w:t>
+              <w:t xml:space="preserve">1.34</w:t>
             </w:r>
           </w:p>
         </w:tc>
@@ -15611,7 +15611,7 @@
               <w:jc w:val="right"/>
             </w:pPr>
             <w:r>
-              <w:t xml:space="preserve">2.36</w:t>
+              <w:t xml:space="preserve">2.39</w:t>
             </w:r>
           </w:p>
         </w:tc>
@@ -15653,7 +15653,7 @@
               <w:jc w:val="right"/>
             </w:pPr>
             <w:r>
-              <w:t xml:space="preserve">1.70</w:t>
+              <w:t xml:space="preserve">1.71</w:t>
             </w:r>
           </w:p>
         </w:tc>
@@ -15691,7 +15691,7 @@
               <w:jc w:val="right"/>
             </w:pPr>
             <w:r>
-              <w:t xml:space="preserve">0.16</w:t>
+              <w:t xml:space="preserve">0.17</w:t>
             </w:r>
           </w:p>
         </w:tc>
@@ -15725,7 +15725,7 @@
               <w:jc w:val="right"/>
             </w:pPr>
             <w:r>
-              <w:t xml:space="preserve">-5.36</w:t>
+              <w:t xml:space="preserve">-5.21</w:t>
             </w:r>
           </w:p>
         </w:tc>
@@ -15776,7 +15776,7 @@
               <w:jc w:val="right"/>
             </w:pPr>
             <w:r>
-              <w:t xml:space="preserve">0.32</w:t>
+              <w:t xml:space="preserve">0.33</w:t>
             </w:r>
           </w:p>
         </w:tc>
@@ -16786,21 +16786,21 @@
               <w:jc w:val="right"/>
             </w:pPr>
             <w:r>
-              <w:t xml:space="preserve">1.24</w:t>
-            </w:r>
-          </w:p>
-        </w:tc>
-        <w:tc>
-          <w:tcPr>
-            <w:tcW w:w="1337" w:type="dxa"/>
-          </w:tcPr>
-          <w:p>
-            <w:pPr>
-              <w:spacing w:after="0"/>
-              <w:jc w:val="right"/>
-            </w:pPr>
-            <w:r>
-              <w:t xml:space="preserve">0.40</w:t>
+              <w:t xml:space="preserve">1.23</w:t>
+            </w:r>
+          </w:p>
+        </w:tc>
+        <w:tc>
+          <w:tcPr>
+            <w:tcW w:w="1337" w:type="dxa"/>
+          </w:tcPr>
+          <w:p>
+            <w:pPr>
+              <w:spacing w:after="0"/>
+              <w:jc w:val="right"/>
+            </w:pPr>
+            <w:r>
+              <w:t xml:space="preserve">0.39</w:t>
             </w:r>
           </w:p>
         </w:tc>
@@ -16828,7 +16828,7 @@
               <w:jc w:val="right"/>
             </w:pPr>
             <w:r>
-              <w:t xml:space="preserve">0.50</w:t>
+              <w:t xml:space="preserve">0.51</w:t>
             </w:r>
           </w:p>
         </w:tc>
@@ -16856,7 +16856,7 @@
               <w:jc w:val="right"/>
             </w:pPr>
             <w:r>
-              <w:t xml:space="preserve">2.32</w:t>
+              <w:t xml:space="preserve">2.29</w:t>
             </w:r>
           </w:p>
         </w:tc>
@@ -16892,7 +16892,7 @@
               <w:jc w:val="right"/>
             </w:pPr>
             <w:r>
-              <w:t xml:space="preserve">0.78</w:t>
+              <w:t xml:space="preserve">0.76</w:t>
             </w:r>
           </w:p>
         </w:tc>
@@ -16920,21 +16920,21 @@
               <w:jc w:val="right"/>
             </w:pPr>
             <w:r>
-              <w:t xml:space="preserve">-0.53</w:t>
-            </w:r>
-          </w:p>
-        </w:tc>
-        <w:tc>
-          <w:tcPr>
-            <w:tcW w:w="1337" w:type="dxa"/>
-          </w:tcPr>
-          <w:p>
-            <w:pPr>
-              <w:spacing w:after="0"/>
-              <w:jc w:val="right"/>
-            </w:pPr>
-            <w:r>
-              <w:t xml:space="preserve">0.59</w:t>
+              <w:t xml:space="preserve">-0.57</w:t>
+            </w:r>
+          </w:p>
+        </w:tc>
+        <w:tc>
+          <w:tcPr>
+            <w:tcW w:w="1337" w:type="dxa"/>
+          </w:tcPr>
+          <w:p>
+            <w:pPr>
+              <w:spacing w:after="0"/>
+              <w:jc w:val="right"/>
+            </w:pPr>
+            <w:r>
+              <w:t xml:space="preserve">0.57</w:t>
             </w:r>
           </w:p>
         </w:tc>
@@ -16962,7 +16962,7 @@
               <w:jc w:val="right"/>
             </w:pPr>
             <w:r>
-              <w:t xml:space="preserve">1.94</w:t>
+              <w:t xml:space="preserve">1.91</w:t>
             </w:r>
           </w:p>
         </w:tc>
@@ -16998,35 +16998,35 @@
               <w:jc w:val="right"/>
             </w:pPr>
             <w:r>
-              <w:t xml:space="preserve">1.72</w:t>
-            </w:r>
-          </w:p>
-        </w:tc>
-        <w:tc>
-          <w:tcPr>
-            <w:tcW w:w="1337" w:type="dxa"/>
-          </w:tcPr>
-          <w:p>
-            <w:pPr>
-              <w:spacing w:after="0"/>
-              <w:jc w:val="right"/>
-            </w:pPr>
-            <w:r>
-              <w:t xml:space="preserve">0.52</w:t>
-            </w:r>
-          </w:p>
-        </w:tc>
-        <w:tc>
-          <w:tcPr>
-            <w:tcW w:w="1337" w:type="dxa"/>
-          </w:tcPr>
-          <w:p>
-            <w:pPr>
-              <w:spacing w:after="0"/>
-              <w:jc w:val="right"/>
-            </w:pPr>
-            <w:r>
-              <w:t xml:space="preserve">1.81</w:t>
+              <w:t xml:space="preserve">1.70</w:t>
+            </w:r>
+          </w:p>
+        </w:tc>
+        <w:tc>
+          <w:tcPr>
+            <w:tcW w:w="1337" w:type="dxa"/>
+          </w:tcPr>
+          <w:p>
+            <w:pPr>
+              <w:spacing w:after="0"/>
+              <w:jc w:val="right"/>
+            </w:pPr>
+            <w:r>
+              <w:t xml:space="preserve">0.51</w:t>
+            </w:r>
+          </w:p>
+        </w:tc>
+        <w:tc>
+          <w:tcPr>
+            <w:tcW w:w="1337" w:type="dxa"/>
+          </w:tcPr>
+          <w:p>
+            <w:pPr>
+              <w:spacing w:after="0"/>
+              <w:jc w:val="right"/>
+            </w:pPr>
+            <w:r>
+              <w:t xml:space="preserve">1.79</w:t>
             </w:r>
           </w:p>
         </w:tc>
@@ -17054,21 +17054,21 @@
               <w:jc w:val="right"/>
             </w:pPr>
             <w:r>
-              <w:t xml:space="preserve">0.96</w:t>
-            </w:r>
-          </w:p>
-        </w:tc>
-        <w:tc>
-          <w:tcPr>
-            <w:tcW w:w="1337" w:type="dxa"/>
-          </w:tcPr>
-          <w:p>
-            <w:pPr>
-              <w:spacing w:after="0"/>
-              <w:jc w:val="right"/>
-            </w:pPr>
-            <w:r>
-              <w:t xml:space="preserve">3.10</w:t>
+              <w:t xml:space="preserve">0.95</w:t>
+            </w:r>
+          </w:p>
+        </w:tc>
+        <w:tc>
+          <w:tcPr>
+            <w:tcW w:w="1337" w:type="dxa"/>
+          </w:tcPr>
+          <w:p>
+            <w:pPr>
+              <w:spacing w:after="0"/>
+              <w:jc w:val="right"/>
+            </w:pPr>
+            <w:r>
+              <w:t xml:space="preserve">3.05</w:t>
             </w:r>
           </w:p>
         </w:tc>
@@ -17104,21 +17104,21 @@
               <w:jc w:val="right"/>
             </w:pPr>
             <w:r>
-              <w:t xml:space="preserve">1.50</w:t>
-            </w:r>
-          </w:p>
-        </w:tc>
-        <w:tc>
-          <w:tcPr>
-            <w:tcW w:w="1337" w:type="dxa"/>
-          </w:tcPr>
-          <w:p>
-            <w:pPr>
-              <w:spacing w:after="0"/>
-              <w:jc w:val="right"/>
-            </w:pPr>
-            <w:r>
-              <w:t xml:space="preserve">0.46</w:t>
+              <w:t xml:space="preserve">1.49</w:t>
+            </w:r>
+          </w:p>
+        </w:tc>
+        <w:tc>
+          <w:tcPr>
+            <w:tcW w:w="1337" w:type="dxa"/>
+          </w:tcPr>
+          <w:p>
+            <w:pPr>
+              <w:spacing w:after="0"/>
+              <w:jc w:val="right"/>
+            </w:pPr>
+            <w:r>
+              <w:t xml:space="preserve">0.45</w:t>
             </w:r>
           </w:p>
         </w:tc>
@@ -17174,7 +17174,7 @@
               <w:jc w:val="right"/>
             </w:pPr>
             <w:r>
-              <w:t xml:space="preserve">2.76</w:t>
+              <w:t xml:space="preserve">2.71</w:t>
             </w:r>
           </w:p>
         </w:tc>
@@ -17316,7 +17316,7 @@
               <w:jc w:val="right"/>
             </w:pPr>
             <w:r>
-              <w:t xml:space="preserve">0.68</w:t>
+              <w:t xml:space="preserve">0.67</w:t>
             </w:r>
           </w:p>
         </w:tc>
@@ -17344,21 +17344,21 @@
               <w:jc w:val="right"/>
             </w:pPr>
             <w:r>
-              <w:t xml:space="preserve">-1.75</w:t>
-            </w:r>
-          </w:p>
-        </w:tc>
-        <w:tc>
-          <w:tcPr>
-            <w:tcW w:w="1337" w:type="dxa"/>
-          </w:tcPr>
-          <w:p>
-            <w:pPr>
-              <w:spacing w:after="0"/>
-              <w:jc w:val="right"/>
-            </w:pPr>
-            <w:r>
-              <w:t xml:space="preserve">0.08</w:t>
+              <w:t xml:space="preserve">-1.80</w:t>
+            </w:r>
+          </w:p>
+        </w:tc>
+        <w:tc>
+          <w:tcPr>
+            <w:tcW w:w="1337" w:type="dxa"/>
+          </w:tcPr>
+          <w:p>
+            <w:pPr>
+              <w:spacing w:after="0"/>
+              <w:jc w:val="right"/>
+            </w:pPr>
+            <w:r>
+              <w:t xml:space="preserve">0.07</w:t>
             </w:r>
           </w:p>
         </w:tc>
@@ -17386,7 +17386,7 @@
               <w:jc w:val="right"/>
             </w:pPr>
             <w:r>
-              <w:t xml:space="preserve">1.05</w:t>
+              <w:t xml:space="preserve">1.04</w:t>
             </w:r>
           </w:p>
         </w:tc>
@@ -17436,21 +17436,21 @@
               <w:jc w:val="right"/>
             </w:pPr>
             <w:r>
-              <w:t xml:space="preserve">0.01</w:t>
-            </w:r>
-          </w:p>
-        </w:tc>
-        <w:tc>
-          <w:tcPr>
-            <w:tcW w:w="1337" w:type="dxa"/>
-          </w:tcPr>
-          <w:p>
-            <w:pPr>
-              <w:spacing w:after="0"/>
-              <w:jc w:val="right"/>
-            </w:pPr>
-            <w:r>
-              <w:t xml:space="preserve">3.32</w:t>
+              <w:t xml:space="preserve">0.02</w:t>
+            </w:r>
+          </w:p>
+        </w:tc>
+        <w:tc>
+          <w:tcPr>
+            <w:tcW w:w="1337" w:type="dxa"/>
+          </w:tcPr>
+          <w:p>
+            <w:pPr>
+              <w:spacing w:after="0"/>
+              <w:jc w:val="right"/>
+            </w:pPr>
+            <w:r>
+              <w:t xml:space="preserve">3.26</w:t>
             </w:r>
           </w:p>
         </w:tc>
@@ -17782,7 +17782,7 @@
               <w:jc w:val="right"/>
             </w:pPr>
             <w:r>
-              <w:t xml:space="preserve">0.90</w:t>
+              <w:t xml:space="preserve">0.91</w:t>
             </w:r>
           </w:p>
         </w:tc>
@@ -18086,7 +18086,7 @@
               <w:jc w:val="right"/>
             </w:pPr>
             <w:r>
-              <w:t xml:space="preserve">3.34</w:t>
+              <w:t xml:space="preserve">3.37</w:t>
             </w:r>
           </w:p>
         </w:tc>
@@ -18114,21 +18114,21 @@
               <w:jc w:val="right"/>
             </w:pPr>
             <w:r>
-              <w:t xml:space="preserve">1.30</w:t>
-            </w:r>
-          </w:p>
-        </w:tc>
-        <w:tc>
-          <w:tcPr>
-            <w:tcW w:w="1337" w:type="dxa"/>
-          </w:tcPr>
-          <w:p>
-            <w:pPr>
-              <w:spacing w:after="0"/>
-              <w:jc w:val="right"/>
-            </w:pPr>
-            <w:r>
-              <w:t xml:space="preserve">2.76</w:t>
+              <w:t xml:space="preserve">1.31</w:t>
+            </w:r>
+          </w:p>
+        </w:tc>
+        <w:tc>
+          <w:tcPr>
+            <w:tcW w:w="1337" w:type="dxa"/>
+          </w:tcPr>
+          <w:p>
+            <w:pPr>
+              <w:spacing w:after="0"/>
+              <w:jc w:val="right"/>
+            </w:pPr>
+            <w:r>
+              <w:t xml:space="preserve">2.75</w:t>
             </w:r>
           </w:p>
         </w:tc>
@@ -18200,7 +18200,7 @@
               <w:jc w:val="right"/>
             </w:pPr>
             <w:r>
-              <w:t xml:space="preserve">-9.31</w:t>
+              <w:t xml:space="preserve">-9.26</w:t>
             </w:r>
           </w:p>
         </w:tc>
@@ -18291,97 +18291,97 @@
               <w:jc w:val="right"/>
             </w:pPr>
             <w:r>
-              <w:t xml:space="preserve">-7.73</w:t>
-            </w:r>
-          </w:p>
-        </w:tc>
-        <w:tc>
-          <w:tcPr>
-            <w:tcW w:w="1337" w:type="dxa"/>
-            <w:tcBorders>
-              <w:top w:val="single" w:color="000000"/>
-              <w:bottom w:val="single" w:color="000000"/>
-            </w:tcBorders>
-          </w:tcPr>
-          <w:p>
-            <w:pPr>
-              <w:spacing w:after="0"/>
-              <w:jc w:val="right"/>
-            </w:pPr>
-            <w:r>
-              <w:t xml:space="preserve">282.60</w:t>
-            </w:r>
-          </w:p>
-        </w:tc>
-        <w:tc>
-          <w:tcPr>
-            <w:tcW w:w="1337" w:type="dxa"/>
-            <w:tcBorders>
-              <w:top w:val="single" w:color="000000"/>
-              <w:bottom w:val="single" w:color="000000"/>
-            </w:tcBorders>
-          </w:tcPr>
-          <w:p>
-            <w:pPr>
-              <w:spacing w:after="0"/>
-              <w:jc w:val="right"/>
-            </w:pPr>
-            <w:r>
-              <w:t xml:space="preserve"/>
-            </w:r>
-          </w:p>
-        </w:tc>
-        <w:tc>
-          <w:tcPr>
-            <w:tcW w:w="1337" w:type="dxa"/>
-            <w:tcBorders>
-              <w:top w:val="single" w:color="000000"/>
-              <w:bottom w:val="single" w:color="000000"/>
-            </w:tcBorders>
-          </w:tcPr>
-          <w:p>
-            <w:pPr>
-              <w:spacing w:after="0"/>
-              <w:jc w:val="right"/>
-            </w:pPr>
-            <w:r>
-              <w:t xml:space="preserve"/>
-            </w:r>
-          </w:p>
-        </w:tc>
-        <w:tc>
-          <w:tcPr>
-            <w:tcW w:w="1337" w:type="dxa"/>
-            <w:tcBorders>
-              <w:top w:val="single" w:color="000000"/>
-              <w:bottom w:val="single" w:color="000000"/>
-            </w:tcBorders>
-          </w:tcPr>
-          <w:p>
-            <w:pPr>
-              <w:spacing w:after="0"/>
-              <w:jc w:val="right"/>
-            </w:pPr>
-            <w:r>
-              <w:t xml:space="preserve">-561.62</w:t>
-            </w:r>
-          </w:p>
-        </w:tc>
-        <w:tc>
-          <w:tcPr>
-            <w:tcW w:w="1337" w:type="dxa"/>
-            <w:tcBorders>
-              <w:top w:val="single" w:color="000000"/>
-              <w:bottom w:val="single" w:color="000000"/>
-            </w:tcBorders>
-          </w:tcPr>
-          <w:p>
-            <w:pPr>
-              <w:spacing w:after="0"/>
-              <w:jc w:val="right"/>
-            </w:pPr>
-            <w:r>
-              <w:t xml:space="preserve">546.16</w:t>
+              <w:t xml:space="preserve">-6.96</w:t>
+            </w:r>
+          </w:p>
+        </w:tc>
+        <w:tc>
+          <w:tcPr>
+            <w:tcW w:w="1337" w:type="dxa"/>
+            <w:tcBorders>
+              <w:top w:val="single" w:color="000000"/>
+              <w:bottom w:val="single" w:color="000000"/>
+            </w:tcBorders>
+          </w:tcPr>
+          <w:p>
+            <w:pPr>
+              <w:spacing w:after="0"/>
+              <w:jc w:val="right"/>
+            </w:pPr>
+            <w:r>
+              <w:t xml:space="preserve">16.65</w:t>
+            </w:r>
+          </w:p>
+        </w:tc>
+        <w:tc>
+          <w:tcPr>
+            <w:tcW w:w="1337" w:type="dxa"/>
+            <w:tcBorders>
+              <w:top w:val="single" w:color="000000"/>
+              <w:bottom w:val="single" w:color="000000"/>
+            </w:tcBorders>
+          </w:tcPr>
+          <w:p>
+            <w:pPr>
+              <w:spacing w:after="0"/>
+              <w:jc w:val="right"/>
+            </w:pPr>
+            <w:r>
+              <w:t xml:space="preserve"/>
+            </w:r>
+          </w:p>
+        </w:tc>
+        <w:tc>
+          <w:tcPr>
+            <w:tcW w:w="1337" w:type="dxa"/>
+            <w:tcBorders>
+              <w:top w:val="single" w:color="000000"/>
+              <w:bottom w:val="single" w:color="000000"/>
+            </w:tcBorders>
+          </w:tcPr>
+          <w:p>
+            <w:pPr>
+              <w:spacing w:after="0"/>
+              <w:jc w:val="right"/>
+            </w:pPr>
+            <w:r>
+              <w:t xml:space="preserve"/>
+            </w:r>
+          </w:p>
+        </w:tc>
+        <w:tc>
+          <w:tcPr>
+            <w:tcW w:w="1337" w:type="dxa"/>
+            <w:tcBorders>
+              <w:top w:val="single" w:color="000000"/>
+              <w:bottom w:val="single" w:color="000000"/>
+            </w:tcBorders>
+          </w:tcPr>
+          <w:p>
+            <w:pPr>
+              <w:spacing w:after="0"/>
+              <w:jc w:val="right"/>
+            </w:pPr>
+            <w:r>
+              <w:t xml:space="preserve">-39.60</w:t>
+            </w:r>
+          </w:p>
+        </w:tc>
+        <w:tc>
+          <w:tcPr>
+            <w:tcW w:w="1337" w:type="dxa"/>
+            <w:tcBorders>
+              <w:top w:val="single" w:color="000000"/>
+              <w:bottom w:val="single" w:color="000000"/>
+            </w:tcBorders>
+          </w:tcPr>
+          <w:p>
+            <w:pPr>
+              <w:spacing w:after="0"/>
+              <w:jc w:val="right"/>
+            </w:pPr>
+            <w:r>
+              <w:t xml:space="preserve">25.67</w:t>
             </w:r>
           </w:p>
         </w:tc>
@@ -18419,24 +18419,24 @@
               <w:jc w:val="right"/>
             </w:pPr>
             <w:r>
-              <w:t xml:space="preserve">0.02</w:t>
-            </w:r>
-          </w:p>
-        </w:tc>
-        <w:tc>
-          <w:tcPr>
-            <w:tcW w:w="1337" w:type="dxa"/>
-            <w:tcBorders>
-              <w:top w:val="single" w:color="000000"/>
-            </w:tcBorders>
-          </w:tcPr>
-          <w:p>
-            <w:pPr>
-              <w:spacing w:after="0"/>
-              <w:jc w:val="right"/>
-            </w:pPr>
-            <w:r>
-              <w:t xml:space="preserve">2.96</w:t>
+              <w:t xml:space="preserve">0.03</w:t>
+            </w:r>
+          </w:p>
+        </w:tc>
+        <w:tc>
+          <w:tcPr>
+            <w:tcW w:w="1337" w:type="dxa"/>
+            <w:tcBorders>
+              <w:top w:val="single" w:color="000000"/>
+            </w:tcBorders>
+          </w:tcPr>
+          <w:p>
+            <w:pPr>
+              <w:spacing w:after="0"/>
+              <w:jc w:val="right"/>
+            </w:pPr>
+            <w:r>
+              <w:t xml:space="preserve">0.26</w:t>
             </w:r>
           </w:p>
         </w:tc>
@@ -18504,7 +18504,7 @@
               <w:jc w:val="right"/>
             </w:pPr>
             <w:r>
-              <w:t xml:space="preserve">4.0e+118</w:t>
+              <w:t xml:space="preserve">375349.91</w:t>
             </w:r>
           </w:p>
         </w:tc>
@@ -18559,7 +18559,7 @@
               <w:jc w:val="right"/>
             </w:pPr>
             <w:r>
-              <w:t xml:space="preserve">0.04</w:t>
+              <w:t xml:space="preserve">0.00</w:t>
             </w:r>
           </w:p>
         </w:tc>
@@ -18971,7 +18971,7 @@
               <w:jc w:val="right"/>
             </w:pPr>
             <w:r>
-              <w:t xml:space="preserve">0.75</w:t>
+              <w:t xml:space="preserve">0.73</w:t>
             </w:r>
           </w:p>
         </w:tc>
@@ -19289,7 +19289,7 @@
               <w:jc w:val="right"/>
             </w:pPr>
             <w:r>
-              <w:t xml:space="preserve">1.32</w:t>
+              <w:t xml:space="preserve">1.31</w:t>
             </w:r>
           </w:p>
         </w:tc>
@@ -19395,7 +19395,7 @@
               <w:jc w:val="right"/>
             </w:pPr>
             <w:r>
-              <w:t xml:space="preserve">0.65</w:t>
+              <w:t xml:space="preserve">0.67</w:t>
             </w:r>
           </w:p>
         </w:tc>
@@ -19423,7 +19423,7 @@
               <w:jc w:val="right"/>
             </w:pPr>
             <w:r>
-              <w:t xml:space="preserve">0.78</w:t>
+              <w:t xml:space="preserve">0.79</w:t>
             </w:r>
           </w:p>
         </w:tc>
@@ -19473,63 +19473,63 @@
               <w:jc w:val="right"/>
             </w:pPr>
             <w:r>
-              <w:t xml:space="preserve">0.97</w:t>
-            </w:r>
-          </w:p>
-        </w:tc>
-        <w:tc>
-          <w:tcPr>
-            <w:tcW w:w="1337" w:type="dxa"/>
-          </w:tcPr>
-          <w:p>
-            <w:pPr>
-              <w:spacing w:after="0"/>
-              <w:jc w:val="right"/>
-            </w:pPr>
-            <w:r>
-              <w:t xml:space="preserve">0.14</w:t>
-            </w:r>
-          </w:p>
-        </w:tc>
-        <w:tc>
-          <w:tcPr>
-            <w:tcW w:w="1337" w:type="dxa"/>
-          </w:tcPr>
-          <w:p>
-            <w:pPr>
-              <w:spacing w:after="0"/>
-              <w:jc w:val="right"/>
-            </w:pPr>
-            <w:r>
-              <w:t xml:space="preserve">-0.21</w:t>
-            </w:r>
-          </w:p>
-        </w:tc>
-        <w:tc>
-          <w:tcPr>
-            <w:tcW w:w="1337" w:type="dxa"/>
-          </w:tcPr>
-          <w:p>
-            <w:pPr>
-              <w:spacing w:after="0"/>
-              <w:jc w:val="right"/>
-            </w:pPr>
-            <w:r>
-              <w:t xml:space="preserve">0.83</w:t>
-            </w:r>
-          </w:p>
-        </w:tc>
-        <w:tc>
-          <w:tcPr>
-            <w:tcW w:w="1337" w:type="dxa"/>
-          </w:tcPr>
-          <w:p>
-            <w:pPr>
-              <w:spacing w:after="0"/>
-              <w:jc w:val="right"/>
-            </w:pPr>
-            <w:r>
-              <w:t xml:space="preserve">0.72</w:t>
+              <w:t xml:space="preserve">0.96</w:t>
+            </w:r>
+          </w:p>
+        </w:tc>
+        <w:tc>
+          <w:tcPr>
+            <w:tcW w:w="1337" w:type="dxa"/>
+          </w:tcPr>
+          <w:p>
+            <w:pPr>
+              <w:spacing w:after="0"/>
+              <w:jc w:val="right"/>
+            </w:pPr>
+            <w:r>
+              <w:t xml:space="preserve">0.15</w:t>
+            </w:r>
+          </w:p>
+        </w:tc>
+        <w:tc>
+          <w:tcPr>
+            <w:tcW w:w="1337" w:type="dxa"/>
+          </w:tcPr>
+          <w:p>
+            <w:pPr>
+              <w:spacing w:after="0"/>
+              <w:jc w:val="right"/>
+            </w:pPr>
+            <w:r>
+              <w:t xml:space="preserve">-0.24</w:t>
+            </w:r>
+          </w:p>
+        </w:tc>
+        <w:tc>
+          <w:tcPr>
+            <w:tcW w:w="1337" w:type="dxa"/>
+          </w:tcPr>
+          <w:p>
+            <w:pPr>
+              <w:spacing w:after="0"/>
+              <w:jc w:val="right"/>
+            </w:pPr>
+            <w:r>
+              <w:t xml:space="preserve">0.81</w:t>
+            </w:r>
+          </w:p>
+        </w:tc>
+        <w:tc>
+          <w:tcPr>
+            <w:tcW w:w="1337" w:type="dxa"/>
+          </w:tcPr>
+          <w:p>
+            <w:pPr>
+              <w:spacing w:after="0"/>
+              <w:jc w:val="right"/>
+            </w:pPr>
+            <w:r>
+              <w:t xml:space="preserve">0.71</w:t>
             </w:r>
           </w:p>
         </w:tc>
@@ -19607,21 +19607,21 @@
               <w:jc w:val="right"/>
             </w:pPr>
             <w:r>
-              <w:t xml:space="preserve">0.95</w:t>
-            </w:r>
-          </w:p>
-        </w:tc>
-        <w:tc>
-          <w:tcPr>
-            <w:tcW w:w="1337" w:type="dxa"/>
-          </w:tcPr>
-          <w:p>
-            <w:pPr>
-              <w:spacing w:after="0"/>
-              <w:jc w:val="right"/>
-            </w:pPr>
-            <w:r>
-              <w:t xml:space="preserve">0.34</w:t>
+              <w:t xml:space="preserve">0.93</w:t>
+            </w:r>
+          </w:p>
+        </w:tc>
+        <w:tc>
+          <w:tcPr>
+            <w:tcW w:w="1337" w:type="dxa"/>
+          </w:tcPr>
+          <w:p>
+            <w:pPr>
+              <w:spacing w:after="0"/>
+              <w:jc w:val="right"/>
+            </w:pPr>
+            <w:r>
+              <w:t xml:space="preserve">0.35</w:t>
             </w:r>
           </w:p>
         </w:tc>
@@ -19819,21 +19819,21 @@
               <w:jc w:val="right"/>
             </w:pPr>
             <w:r>
-              <w:t xml:space="preserve">-0.33</w:t>
-            </w:r>
-          </w:p>
-        </w:tc>
-        <w:tc>
-          <w:tcPr>
-            <w:tcW w:w="1337" w:type="dxa"/>
-          </w:tcPr>
-          <w:p>
-            <w:pPr>
-              <w:spacing w:after="0"/>
-              <w:jc w:val="right"/>
-            </w:pPr>
-            <w:r>
-              <w:t xml:space="preserve">0.74</w:t>
+              <w:t xml:space="preserve">-0.32</w:t>
+            </w:r>
+          </w:p>
+        </w:tc>
+        <w:tc>
+          <w:tcPr>
+            <w:tcW w:w="1337" w:type="dxa"/>
+          </w:tcPr>
+          <w:p>
+            <w:pPr>
+              <w:spacing w:after="0"/>
+              <w:jc w:val="right"/>
+            </w:pPr>
+            <w:r>
+              <w:t xml:space="preserve">0.75</w:t>
             </w:r>
           </w:p>
         </w:tc>
@@ -19925,7 +19925,7 @@
               <w:jc w:val="right"/>
             </w:pPr>
             <w:r>
-              <w:t xml:space="preserve">6.76</w:t>
+              <w:t xml:space="preserve">6.61</w:t>
             </w:r>
           </w:p>
         </w:tc>
@@ -19953,7 +19953,7 @@
               <w:jc w:val="right"/>
             </w:pPr>
             <w:r>
-              <w:t xml:space="preserve">1.04</w:t>
+              <w:t xml:space="preserve">1.03</w:t>
             </w:r>
           </w:p>
         </w:tc>
@@ -20243,21 +20243,21 @@
               <w:jc w:val="right"/>
             </w:pPr>
             <w:r>
-              <w:t xml:space="preserve">0.18</w:t>
-            </w:r>
-          </w:p>
-        </w:tc>
-        <w:tc>
-          <w:tcPr>
-            <w:tcW w:w="1337" w:type="dxa"/>
-          </w:tcPr>
-          <w:p>
-            <w:pPr>
-              <w:spacing w:after="0"/>
-              <w:jc w:val="right"/>
-            </w:pPr>
-            <w:r>
-              <w:t xml:space="preserve">0.85</w:t>
+              <w:t xml:space="preserve">0.21</w:t>
+            </w:r>
+          </w:p>
+        </w:tc>
+        <w:tc>
+          <w:tcPr>
+            <w:tcW w:w="1337" w:type="dxa"/>
+          </w:tcPr>
+          <w:p>
+            <w:pPr>
+              <w:spacing w:after="0"/>
+              <w:jc w:val="right"/>
+            </w:pPr>
+            <w:r>
+              <w:t xml:space="preserve">0.83</w:t>
             </w:r>
           </w:p>
         </w:tc>
@@ -20561,7 +20561,7 @@
               <w:jc w:val="right"/>
             </w:pPr>
             <w:r>
-              <w:t xml:space="preserve">-3.17</w:t>
+              <w:t xml:space="preserve">-3.19</w:t>
             </w:r>
           </w:p>
         </w:tc>
@@ -20766,97 +20766,97 @@
               <w:jc w:val="right"/>
             </w:pPr>
             <w:r>
-              <w:t xml:space="preserve">-6.77</w:t>
-            </w:r>
-          </w:p>
-        </w:tc>
-        <w:tc>
-          <w:tcPr>
-            <w:tcW w:w="1337" w:type="dxa"/>
-            <w:tcBorders>
-              <w:top w:val="single" w:color="000000"/>
-              <w:bottom w:val="single" w:color="000000"/>
-            </w:tcBorders>
-          </w:tcPr>
-          <w:p>
-            <w:pPr>
-              <w:spacing w:after="0"/>
-              <w:jc w:val="right"/>
-            </w:pPr>
-            <w:r>
-              <w:t xml:space="preserve">11.27</w:t>
-            </w:r>
-          </w:p>
-        </w:tc>
-        <w:tc>
-          <w:tcPr>
-            <w:tcW w:w="1337" w:type="dxa"/>
-            <w:tcBorders>
-              <w:top w:val="single" w:color="000000"/>
-              <w:bottom w:val="single" w:color="000000"/>
-            </w:tcBorders>
-          </w:tcPr>
-          <w:p>
-            <w:pPr>
-              <w:spacing w:after="0"/>
-              <w:jc w:val="right"/>
-            </w:pPr>
-            <w:r>
-              <w:t xml:space="preserve"/>
-            </w:r>
-          </w:p>
-        </w:tc>
-        <w:tc>
-          <w:tcPr>
-            <w:tcW w:w="1337" w:type="dxa"/>
-            <w:tcBorders>
-              <w:top w:val="single" w:color="000000"/>
-              <w:bottom w:val="single" w:color="000000"/>
-            </w:tcBorders>
-          </w:tcPr>
-          <w:p>
-            <w:pPr>
-              <w:spacing w:after="0"/>
-              <w:jc w:val="right"/>
-            </w:pPr>
-            <w:r>
-              <w:t xml:space="preserve"/>
-            </w:r>
-          </w:p>
-        </w:tc>
-        <w:tc>
-          <w:tcPr>
-            <w:tcW w:w="1337" w:type="dxa"/>
-            <w:tcBorders>
-              <w:top w:val="single" w:color="000000"/>
-              <w:bottom w:val="single" w:color="000000"/>
-            </w:tcBorders>
-          </w:tcPr>
-          <w:p>
-            <w:pPr>
-              <w:spacing w:after="0"/>
-              <w:jc w:val="right"/>
-            </w:pPr>
-            <w:r>
-              <w:t xml:space="preserve">-28.86</w:t>
-            </w:r>
-          </w:p>
-        </w:tc>
-        <w:tc>
-          <w:tcPr>
-            <w:tcW w:w="1337" w:type="dxa"/>
-            <w:tcBorders>
-              <w:top w:val="single" w:color="000000"/>
-              <w:bottom w:val="single" w:color="000000"/>
-            </w:tcBorders>
-          </w:tcPr>
-          <w:p>
-            <w:pPr>
-              <w:spacing w:after="0"/>
-              <w:jc w:val="right"/>
-            </w:pPr>
-            <w:r>
-              <w:t xml:space="preserve">15.32</w:t>
+              <w:t xml:space="preserve">-6.34</w:t>
+            </w:r>
+          </w:p>
+        </w:tc>
+        <w:tc>
+          <w:tcPr>
+            <w:tcW w:w="1337" w:type="dxa"/>
+            <w:tcBorders>
+              <w:top w:val="single" w:color="000000"/>
+              <w:bottom w:val="single" w:color="000000"/>
+            </w:tcBorders>
+          </w:tcPr>
+          <w:p>
+            <w:pPr>
+              <w:spacing w:after="0"/>
+              <w:jc w:val="right"/>
+            </w:pPr>
+            <w:r>
+              <w:t xml:space="preserve">10.25</w:t>
+            </w:r>
+          </w:p>
+        </w:tc>
+        <w:tc>
+          <w:tcPr>
+            <w:tcW w:w="1337" w:type="dxa"/>
+            <w:tcBorders>
+              <w:top w:val="single" w:color="000000"/>
+              <w:bottom w:val="single" w:color="000000"/>
+            </w:tcBorders>
+          </w:tcPr>
+          <w:p>
+            <w:pPr>
+              <w:spacing w:after="0"/>
+              <w:jc w:val="right"/>
+            </w:pPr>
+            <w:r>
+              <w:t xml:space="preserve"/>
+            </w:r>
+          </w:p>
+        </w:tc>
+        <w:tc>
+          <w:tcPr>
+            <w:tcW w:w="1337" w:type="dxa"/>
+            <w:tcBorders>
+              <w:top w:val="single" w:color="000000"/>
+              <w:bottom w:val="single" w:color="000000"/>
+            </w:tcBorders>
+          </w:tcPr>
+          <w:p>
+            <w:pPr>
+              <w:spacing w:after="0"/>
+              <w:jc w:val="right"/>
+            </w:pPr>
+            <w:r>
+              <w:t xml:space="preserve"/>
+            </w:r>
+          </w:p>
+        </w:tc>
+        <w:tc>
+          <w:tcPr>
+            <w:tcW w:w="1337" w:type="dxa"/>
+            <w:tcBorders>
+              <w:top w:val="single" w:color="000000"/>
+              <w:bottom w:val="single" w:color="000000"/>
+            </w:tcBorders>
+          </w:tcPr>
+          <w:p>
+            <w:pPr>
+              <w:spacing w:after="0"/>
+              <w:jc w:val="right"/>
+            </w:pPr>
+            <w:r>
+              <w:t xml:space="preserve">-26.44</w:t>
+            </w:r>
+          </w:p>
+        </w:tc>
+        <w:tc>
+          <w:tcPr>
+            <w:tcW w:w="1337" w:type="dxa"/>
+            <w:tcBorders>
+              <w:top w:val="single" w:color="000000"/>
+              <w:bottom w:val="single" w:color="000000"/>
+            </w:tcBorders>
+          </w:tcPr>
+          <w:p>
+            <w:pPr>
+              <w:spacing w:after="0"/>
+              <w:jc w:val="right"/>
+            </w:pPr>
+            <w:r>
+              <w:t xml:space="preserve">13.75</w:t>
             </w:r>
           </w:p>
         </w:tc>
@@ -20894,24 +20894,24 @@
               <w:jc w:val="right"/>
             </w:pPr>
             <w:r>
-              <w:t xml:space="preserve">0.03</w:t>
-            </w:r>
-          </w:p>
-        </w:tc>
-        <w:tc>
-          <w:tcPr>
-            <w:tcW w:w="1337" w:type="dxa"/>
-            <w:tcBorders>
-              <w:top w:val="single" w:color="000000"/>
-            </w:tcBorders>
-          </w:tcPr>
-          <w:p>
-            <w:pPr>
-              <w:spacing w:after="0"/>
-              <w:jc w:val="right"/>
-            </w:pPr>
-            <w:r>
-              <w:t xml:space="preserve">0.19</w:t>
+              <w:t xml:space="preserve">0.04</w:t>
+            </w:r>
+          </w:p>
+        </w:tc>
+        <w:tc>
+          <w:tcPr>
+            <w:tcW w:w="1337" w:type="dxa"/>
+            <w:tcBorders>
+              <w:top w:val="single" w:color="000000"/>
+            </w:tcBorders>
+          </w:tcPr>
+          <w:p>
+            <w:pPr>
+              <w:spacing w:after="0"/>
+              <w:jc w:val="right"/>
+            </w:pPr>
+            <w:r>
+              <w:t xml:space="preserve">0.22</w:t>
             </w:r>
           </w:p>
         </w:tc>
@@ -20979,7 +20979,7 @@
               <w:jc w:val="right"/>
             </w:pPr>
             <w:r>
-              <w:t xml:space="preserve">2121.65</w:t>
+              <w:t xml:space="preserve">969.76</w:t>
             </w:r>
           </w:p>
         </w:tc>
@@ -21034,7 +21034,7 @@
               <w:jc w:val="right"/>
             </w:pPr>
             <w:r>
-              <w:t xml:space="preserve">0.00</w:t>
+              <w:t xml:space="preserve">0.01</w:t>
             </w:r>
           </w:p>
         </w:tc>

</xml_diff>

<commit_message>
Second run, identical plots produced
</commit_message>
<xml_diff>
--- a/products/report.docx
+++ b/products/report.docx
@@ -1,6 +1,6 @@
 
 <file path=word/document.xml><?xml version="1.0" encoding="utf-8"?>
-<w:document xmlns:m="http://schemas.openxmlformats.org/officeDocument/2006/math" xmlns:w="http://schemas.openxmlformats.org/wordprocessingml/2006/main" xmlns:w15="http://schemas.microsoft.com/office/word/2012/wordml" xmlns:w14="http://schemas.microsoft.com/office/word/2010/wordml" xmlns:r="http://schemas.openxmlformats.org/officeDocument/2006/relationships" xmlns:wp="http://schemas.openxmlformats.org/drawingml/2006/wordprocessingDrawing" xmlns:a="http://schemas.openxmlformats.org/drawingml/2006/main" xmlns:wp14="http://schemas.microsoft.com/office/word/2010/wordprocessingDrawing" xmlns:mc="http://schemas.openxmlformats.org/markup-compatibility/2006" xmlns:sl="http://schemas.openxmlformats.org/schemaLibrary/2006/main" xmlns:wne="http://schemas.microsoft.com/office/word/2006/wordml" xmlns:c="http://schemas.openxmlformats.org/drawingml/2006/chart" xmlns:cdr="http://schemas.openxmlformats.org/drawingml/2006/chartDrawing" xmlns:c14="http://schemas.microsoft.com/office/drawing/2007/8/2/chart" xmlns:dgm="http://schemas.openxmlformats.org/drawingml/2006/diagram" xmlns:pic="http://schemas.openxmlformats.org/drawingml/2006/picture" xmlns:xdr="http://schemas.openxmlformats.org/drawingml/2006/spreadsheetDrawing" xmlns:dsp="http://schemas.microsoft.com/office/drawing/2008/diagram" xmlns:xvml="urn:schemas-microsoft-com:office:excel" xmlns:o="urn:schemas-microsoft-com:office:office" xmlns:v="urn:schemas-microsoft-com:vml" xmlns:w10="urn:schemas-microsoft-com:office:word" xmlns:pvml="urn:schemas-microsoft-com:office:powerpoint" xmlns:cppr="http://schemas.microsoft.com/office/2006/coverPageProps" xmlns:odx="http://opendope.org/xpaths" xmlns:odc="http://opendope.org/conditions" xmlns:odq="http://opendope.org/questions" xmlns:oda="http://opendope.org/answers" xmlns:odi="http://opendope.org/components" xmlns:odgm="http://opendope.org/SmartArt/DataHierarchy" xmlns:b="http://schemas.openxmlformats.org/officeDocument/2006/bibliography" xmlns:w16se="http://schemas.microsoft.com/office/word/2015/wordml/symex" xmlns:w16cid="http://schemas.microsoft.com/office/word/2016/wordml/cid" xmlns:wetp="http://schemas.microsoft.com/office/webextensions/taskpanes/2010/11" xmlns:we="http://schemas.microsoft.com/office/webextensions/webextension/2010/11" xmlns:comp="http://schemas.openxmlformats.org/drawingml/2006/compatibility" xmlns:lc="http://schemas.openxmlformats.org/drawingml/2006/lockedCanvas">
+<w:document xmlns:w="http://schemas.openxmlformats.org/wordprocessingml/2006/main" xmlns:m="http://schemas.openxmlformats.org/officeDocument/2006/math" xmlns:r="http://schemas.openxmlformats.org/officeDocument/2006/relationships" xmlns:w14="http://schemas.microsoft.com/office/word/2010/wordml" xmlns:wp="http://schemas.openxmlformats.org/drawingml/2006/wordprocessingDrawing" xmlns:a="http://schemas.openxmlformats.org/drawingml/2006/main" xmlns:wp14="http://schemas.microsoft.com/office/word/2010/wordprocessingDrawing" xmlns:w15="http://schemas.microsoft.com/office/word/2012/wordml" xmlns:mc="http://schemas.openxmlformats.org/markup-compatibility/2006" xmlns:sl="http://schemas.openxmlformats.org/schemaLibrary/2006/main" xmlns:wne="http://schemas.microsoft.com/office/word/2006/wordml" xmlns:c="http://schemas.openxmlformats.org/drawingml/2006/chart" xmlns:cdr="http://schemas.openxmlformats.org/drawingml/2006/chartDrawing" xmlns:c14="http://schemas.microsoft.com/office/drawing/2007/8/2/chart" xmlns:dgm="http://schemas.openxmlformats.org/drawingml/2006/diagram" xmlns:pic="http://schemas.openxmlformats.org/drawingml/2006/picture" xmlns:xdr="http://schemas.openxmlformats.org/drawingml/2006/spreadsheetDrawing" xmlns:dsp="http://schemas.microsoft.com/office/drawing/2008/diagram" xmlns:xvml="urn:schemas-microsoft-com:office:excel" xmlns:o="urn:schemas-microsoft-com:office:office" xmlns:v="urn:schemas-microsoft-com:vml" xmlns:w10="urn:schemas-microsoft-com:office:word" xmlns:pvml="urn:schemas-microsoft-com:office:powerpoint" xmlns:cppr="http://schemas.microsoft.com/office/2006/coverPageProps" xmlns:odx="http://opendope.org/xpaths" xmlns:odc="http://opendope.org/conditions" xmlns:odq="http://opendope.org/questions" xmlns:oda="http://opendope.org/answers" xmlns:odi="http://opendope.org/components" xmlns:odgm="http://opendope.org/SmartArt/DataHierarchy" xmlns:b="http://schemas.openxmlformats.org/officeDocument/2006/bibliography" xmlns:w16se="http://schemas.microsoft.com/office/word/2015/wordml/symex" xmlns:w16cid="http://schemas.microsoft.com/office/word/2016/wordml/cid" xmlns:wetp="http://schemas.microsoft.com/office/webextensions/taskpanes/2010/11" xmlns:we="http://schemas.microsoft.com/office/webextensions/webextension/2010/11" xmlns:comp="http://schemas.openxmlformats.org/drawingml/2006/compatibility" xmlns:lc="http://schemas.openxmlformats.org/drawingml/2006/lockedCanvas">
   <w:body>
     <w:p>
       <w:pPr>
@@ -47,7 +47,7 @@
         <w:t xml:space="preserve">Generated using git revision: </w:t>
       </w:r>
       <w:r>
-        <w:t xml:space="preserve">d57bd18</w:t>
+        <w:t xml:space="preserve">96bdecd</w:t>
       </w:r>
     </w:p>
     <w:p>
@@ -39060,7 +39060,7 @@
 </file>
 
 <file path=word/styles.xml><?xml version="1.0" encoding="utf-8"?>
-<w:styles xmlns:m="http://schemas.openxmlformats.org/officeDocument/2006/math" xmlns:w="http://schemas.openxmlformats.org/wordprocessingml/2006/main" xmlns:w15="http://schemas.microsoft.com/office/word/2012/wordml" xmlns:w14="http://schemas.microsoft.com/office/word/2010/wordml" xmlns:r="http://schemas.openxmlformats.org/officeDocument/2006/relationships" xmlns:wp="http://schemas.openxmlformats.org/drawingml/2006/wordprocessingDrawing" xmlns:a="http://schemas.openxmlformats.org/drawingml/2006/main" xmlns:wp14="http://schemas.microsoft.com/office/word/2010/wordprocessingDrawing" xmlns:mc="http://schemas.openxmlformats.org/markup-compatibility/2006" xmlns:sl="http://schemas.openxmlformats.org/schemaLibrary/2006/main" xmlns:wne="http://schemas.microsoft.com/office/word/2006/wordml" xmlns:c="http://schemas.openxmlformats.org/drawingml/2006/chart" xmlns:cdr="http://schemas.openxmlformats.org/drawingml/2006/chartDrawing" xmlns:c14="http://schemas.microsoft.com/office/drawing/2007/8/2/chart" xmlns:dgm="http://schemas.openxmlformats.org/drawingml/2006/diagram" xmlns:pic="http://schemas.openxmlformats.org/drawingml/2006/picture" xmlns:xdr="http://schemas.openxmlformats.org/drawingml/2006/spreadsheetDrawing" xmlns:dsp="http://schemas.microsoft.com/office/drawing/2008/diagram" xmlns:xvml="urn:schemas-microsoft-com:office:excel" xmlns:o="urn:schemas-microsoft-com:office:office" xmlns:v="urn:schemas-microsoft-com:vml" xmlns:w10="urn:schemas-microsoft-com:office:word" xmlns:pvml="urn:schemas-microsoft-com:office:powerpoint" xmlns:cppr="http://schemas.microsoft.com/office/2006/coverPageProps" xmlns:odx="http://opendope.org/xpaths" xmlns:odc="http://opendope.org/conditions" xmlns:odq="http://opendope.org/questions" xmlns:oda="http://opendope.org/answers" xmlns:odi="http://opendope.org/components" xmlns:odgm="http://opendope.org/SmartArt/DataHierarchy" xmlns:b="http://schemas.openxmlformats.org/officeDocument/2006/bibliography" xmlns:w16se="http://schemas.microsoft.com/office/word/2015/wordml/symex" xmlns:w16cid="http://schemas.microsoft.com/office/word/2016/wordml/cid" xmlns:wetp="http://schemas.microsoft.com/office/webextensions/taskpanes/2010/11" xmlns:we="http://schemas.microsoft.com/office/webextensions/webextension/2010/11" xmlns:comp="http://schemas.openxmlformats.org/drawingml/2006/compatibility" xmlns:lc="http://schemas.openxmlformats.org/drawingml/2006/lockedCanvas">
+<w:styles xmlns:w="http://schemas.openxmlformats.org/wordprocessingml/2006/main" xmlns:m="http://schemas.openxmlformats.org/officeDocument/2006/math" xmlns:r="http://schemas.openxmlformats.org/officeDocument/2006/relationships" xmlns:w14="http://schemas.microsoft.com/office/word/2010/wordml" xmlns:wp="http://schemas.openxmlformats.org/drawingml/2006/wordprocessingDrawing" xmlns:a="http://schemas.openxmlformats.org/drawingml/2006/main" xmlns:wp14="http://schemas.microsoft.com/office/word/2010/wordprocessingDrawing" xmlns:w15="http://schemas.microsoft.com/office/word/2012/wordml" xmlns:mc="http://schemas.openxmlformats.org/markup-compatibility/2006" xmlns:sl="http://schemas.openxmlformats.org/schemaLibrary/2006/main" xmlns:wne="http://schemas.microsoft.com/office/word/2006/wordml" xmlns:c="http://schemas.openxmlformats.org/drawingml/2006/chart" xmlns:cdr="http://schemas.openxmlformats.org/drawingml/2006/chartDrawing" xmlns:c14="http://schemas.microsoft.com/office/drawing/2007/8/2/chart" xmlns:dgm="http://schemas.openxmlformats.org/drawingml/2006/diagram" xmlns:pic="http://schemas.openxmlformats.org/drawingml/2006/picture" xmlns:xdr="http://schemas.openxmlformats.org/drawingml/2006/spreadsheetDrawing" xmlns:dsp="http://schemas.microsoft.com/office/drawing/2008/diagram" xmlns:xvml="urn:schemas-microsoft-com:office:excel" xmlns:o="urn:schemas-microsoft-com:office:office" xmlns:v="urn:schemas-microsoft-com:vml" xmlns:w10="urn:schemas-microsoft-com:office:word" xmlns:pvml="urn:schemas-microsoft-com:office:powerpoint" xmlns:cppr="http://schemas.microsoft.com/office/2006/coverPageProps" xmlns:odx="http://opendope.org/xpaths" xmlns:odc="http://opendope.org/conditions" xmlns:odq="http://opendope.org/questions" xmlns:oda="http://opendope.org/answers" xmlns:odi="http://opendope.org/components" xmlns:odgm="http://opendope.org/SmartArt/DataHierarchy" xmlns:b="http://schemas.openxmlformats.org/officeDocument/2006/bibliography" xmlns:w16se="http://schemas.microsoft.com/office/word/2015/wordml/symex" xmlns:w16cid="http://schemas.microsoft.com/office/word/2016/wordml/cid" xmlns:wetp="http://schemas.microsoft.com/office/webextensions/taskpanes/2010/11" xmlns:we="http://schemas.microsoft.com/office/webextensions/webextension/2010/11" xmlns:comp="http://schemas.openxmlformats.org/drawingml/2006/compatibility" xmlns:lc="http://schemas.openxmlformats.org/drawingml/2006/lockedCanvas">
   <w:docDefaults>
     <w:rPrDefault>
       <w:rPr>

</xml_diff>

<commit_message>
Add report and log generated using v1.4
</commit_message>
<xml_diff>
--- a/products/report.docx
+++ b/products/report.docx
@@ -1,6 +1,6 @@
 
 <file path=word/document.xml><?xml version="1.0" encoding="utf-8"?>
-<w:document xmlns:w="http://schemas.openxmlformats.org/wordprocessingml/2006/main" xmlns:m="http://schemas.openxmlformats.org/officeDocument/2006/math" xmlns:r="http://schemas.openxmlformats.org/officeDocument/2006/relationships" xmlns:w14="http://schemas.microsoft.com/office/word/2010/wordml" xmlns:wp="http://schemas.openxmlformats.org/drawingml/2006/wordprocessingDrawing" xmlns:a="http://schemas.openxmlformats.org/drawingml/2006/main" xmlns:wp14="http://schemas.microsoft.com/office/word/2010/wordprocessingDrawing" xmlns:w15="http://schemas.microsoft.com/office/word/2012/wordml" xmlns:mc="http://schemas.openxmlformats.org/markup-compatibility/2006" xmlns:sl="http://schemas.openxmlformats.org/schemaLibrary/2006/main" xmlns:wne="http://schemas.microsoft.com/office/word/2006/wordml" xmlns:c="http://schemas.openxmlformats.org/drawingml/2006/chart" xmlns:cdr="http://schemas.openxmlformats.org/drawingml/2006/chartDrawing" xmlns:c14="http://schemas.microsoft.com/office/drawing/2007/8/2/chart" xmlns:dgm="http://schemas.openxmlformats.org/drawingml/2006/diagram" xmlns:pic="http://schemas.openxmlformats.org/drawingml/2006/picture" xmlns:xdr="http://schemas.openxmlformats.org/drawingml/2006/spreadsheetDrawing" xmlns:dsp="http://schemas.microsoft.com/office/drawing/2008/diagram" xmlns:xvml="urn:schemas-microsoft-com:office:excel" xmlns:o="urn:schemas-microsoft-com:office:office" xmlns:v="urn:schemas-microsoft-com:vml" xmlns:w10="urn:schemas-microsoft-com:office:word" xmlns:pvml="urn:schemas-microsoft-com:office:powerpoint" xmlns:cppr="http://schemas.microsoft.com/office/2006/coverPageProps" xmlns:odx="http://opendope.org/xpaths" xmlns:odc="http://opendope.org/conditions" xmlns:odq="http://opendope.org/questions" xmlns:oda="http://opendope.org/answers" xmlns:odi="http://opendope.org/components" xmlns:odgm="http://opendope.org/SmartArt/DataHierarchy" xmlns:b="http://schemas.openxmlformats.org/officeDocument/2006/bibliography" xmlns:w16se="http://schemas.microsoft.com/office/word/2015/wordml/symex" xmlns:w16cid="http://schemas.microsoft.com/office/word/2016/wordml/cid" xmlns:wetp="http://schemas.microsoft.com/office/webextensions/taskpanes/2010/11" xmlns:we="http://schemas.microsoft.com/office/webextensions/webextension/2010/11" xmlns:comp="http://schemas.openxmlformats.org/drawingml/2006/compatibility" xmlns:lc="http://schemas.openxmlformats.org/drawingml/2006/lockedCanvas">
+<w:document xmlns:w="http://schemas.openxmlformats.org/wordprocessingml/2006/main" xmlns:r="http://schemas.openxmlformats.org/officeDocument/2006/relationships" xmlns:m="http://schemas.openxmlformats.org/officeDocument/2006/math" xmlns:w14="http://schemas.microsoft.com/office/word/2010/wordml" xmlns:wp="http://schemas.openxmlformats.org/drawingml/2006/wordprocessingDrawing" xmlns:a="http://schemas.openxmlformats.org/drawingml/2006/main" xmlns:wp14="http://schemas.microsoft.com/office/word/2010/wordprocessingDrawing" xmlns:w15="http://schemas.microsoft.com/office/word/2012/wordml" xmlns:mc="http://schemas.openxmlformats.org/markup-compatibility/2006" xmlns:sl="http://schemas.openxmlformats.org/schemaLibrary/2006/main" xmlns:wne="http://schemas.microsoft.com/office/word/2006/wordml" xmlns:c="http://schemas.openxmlformats.org/drawingml/2006/chart" xmlns:cdr="http://schemas.openxmlformats.org/drawingml/2006/chartDrawing" xmlns:c14="http://schemas.microsoft.com/office/drawing/2007/8/2/chart" xmlns:dgm="http://schemas.openxmlformats.org/drawingml/2006/diagram" xmlns:pic="http://schemas.openxmlformats.org/drawingml/2006/picture" xmlns:xdr="http://schemas.openxmlformats.org/drawingml/2006/spreadsheetDrawing" xmlns:dsp="http://schemas.microsoft.com/office/drawing/2008/diagram" xmlns:xvml="urn:schemas-microsoft-com:office:excel" xmlns:o="urn:schemas-microsoft-com:office:office" xmlns:v="urn:schemas-microsoft-com:vml" xmlns:w10="urn:schemas-microsoft-com:office:word" xmlns:pvml="urn:schemas-microsoft-com:office:powerpoint" xmlns:cppr="http://schemas.microsoft.com/office/2006/coverPageProps" xmlns:odx="http://opendope.org/xpaths" xmlns:odc="http://opendope.org/conditions" xmlns:odq="http://opendope.org/questions" xmlns:oda="http://opendope.org/answers" xmlns:odi="http://opendope.org/components" xmlns:odgm="http://opendope.org/SmartArt/DataHierarchy" xmlns:b="http://schemas.openxmlformats.org/officeDocument/2006/bibliography" xmlns:w16se="http://schemas.microsoft.com/office/word/2015/wordml/symex" xmlns:w16cid="http://schemas.microsoft.com/office/word/2016/wordml/cid" xmlns:wetp="http://schemas.microsoft.com/office/webextensions/taskpanes/2010/11" xmlns:we="http://schemas.microsoft.com/office/webextensions/webextension/2010/11" xmlns:comp="http://schemas.openxmlformats.org/drawingml/2006/compatibility" xmlns:lc="http://schemas.openxmlformats.org/drawingml/2006/lockedCanvas">
   <w:body>
     <w:p>
       <w:pPr>
@@ -47,7 +47,7 @@
         <w:t xml:space="preserve">Generated using git revision: </w:t>
       </w:r>
       <w:r>
-        <w:t xml:space="preserve">96bdecd</w:t>
+        <w:t xml:space="preserve">43e8dac</w:t>
       </w:r>
     </w:p>
     <w:p>
@@ -39060,7 +39060,7 @@
 </file>
 
 <file path=word/styles.xml><?xml version="1.0" encoding="utf-8"?>
-<w:styles xmlns:w="http://schemas.openxmlformats.org/wordprocessingml/2006/main" xmlns:m="http://schemas.openxmlformats.org/officeDocument/2006/math" xmlns:r="http://schemas.openxmlformats.org/officeDocument/2006/relationships" xmlns:w14="http://schemas.microsoft.com/office/word/2010/wordml" xmlns:wp="http://schemas.openxmlformats.org/drawingml/2006/wordprocessingDrawing" xmlns:a="http://schemas.openxmlformats.org/drawingml/2006/main" xmlns:wp14="http://schemas.microsoft.com/office/word/2010/wordprocessingDrawing" xmlns:w15="http://schemas.microsoft.com/office/word/2012/wordml" xmlns:mc="http://schemas.openxmlformats.org/markup-compatibility/2006" xmlns:sl="http://schemas.openxmlformats.org/schemaLibrary/2006/main" xmlns:wne="http://schemas.microsoft.com/office/word/2006/wordml" xmlns:c="http://schemas.openxmlformats.org/drawingml/2006/chart" xmlns:cdr="http://schemas.openxmlformats.org/drawingml/2006/chartDrawing" xmlns:c14="http://schemas.microsoft.com/office/drawing/2007/8/2/chart" xmlns:dgm="http://schemas.openxmlformats.org/drawingml/2006/diagram" xmlns:pic="http://schemas.openxmlformats.org/drawingml/2006/picture" xmlns:xdr="http://schemas.openxmlformats.org/drawingml/2006/spreadsheetDrawing" xmlns:dsp="http://schemas.microsoft.com/office/drawing/2008/diagram" xmlns:xvml="urn:schemas-microsoft-com:office:excel" xmlns:o="urn:schemas-microsoft-com:office:office" xmlns:v="urn:schemas-microsoft-com:vml" xmlns:w10="urn:schemas-microsoft-com:office:word" xmlns:pvml="urn:schemas-microsoft-com:office:powerpoint" xmlns:cppr="http://schemas.microsoft.com/office/2006/coverPageProps" xmlns:odx="http://opendope.org/xpaths" xmlns:odc="http://opendope.org/conditions" xmlns:odq="http://opendope.org/questions" xmlns:oda="http://opendope.org/answers" xmlns:odi="http://opendope.org/components" xmlns:odgm="http://opendope.org/SmartArt/DataHierarchy" xmlns:b="http://schemas.openxmlformats.org/officeDocument/2006/bibliography" xmlns:w16se="http://schemas.microsoft.com/office/word/2015/wordml/symex" xmlns:w16cid="http://schemas.microsoft.com/office/word/2016/wordml/cid" xmlns:wetp="http://schemas.microsoft.com/office/webextensions/taskpanes/2010/11" xmlns:we="http://schemas.microsoft.com/office/webextensions/webextension/2010/11" xmlns:comp="http://schemas.openxmlformats.org/drawingml/2006/compatibility" xmlns:lc="http://schemas.openxmlformats.org/drawingml/2006/lockedCanvas">
+<w:styles xmlns:w="http://schemas.openxmlformats.org/wordprocessingml/2006/main" xmlns:r="http://schemas.openxmlformats.org/officeDocument/2006/relationships" xmlns:m="http://schemas.openxmlformats.org/officeDocument/2006/math" xmlns:w14="http://schemas.microsoft.com/office/word/2010/wordml" xmlns:wp="http://schemas.openxmlformats.org/drawingml/2006/wordprocessingDrawing" xmlns:a="http://schemas.openxmlformats.org/drawingml/2006/main" xmlns:wp14="http://schemas.microsoft.com/office/word/2010/wordprocessingDrawing" xmlns:w15="http://schemas.microsoft.com/office/word/2012/wordml" xmlns:mc="http://schemas.openxmlformats.org/markup-compatibility/2006" xmlns:sl="http://schemas.openxmlformats.org/schemaLibrary/2006/main" xmlns:wne="http://schemas.microsoft.com/office/word/2006/wordml" xmlns:c="http://schemas.openxmlformats.org/drawingml/2006/chart" xmlns:cdr="http://schemas.openxmlformats.org/drawingml/2006/chartDrawing" xmlns:c14="http://schemas.microsoft.com/office/drawing/2007/8/2/chart" xmlns:dgm="http://schemas.openxmlformats.org/drawingml/2006/diagram" xmlns:pic="http://schemas.openxmlformats.org/drawingml/2006/picture" xmlns:xdr="http://schemas.openxmlformats.org/drawingml/2006/spreadsheetDrawing" xmlns:dsp="http://schemas.microsoft.com/office/drawing/2008/diagram" xmlns:xvml="urn:schemas-microsoft-com:office:excel" xmlns:o="urn:schemas-microsoft-com:office:office" xmlns:v="urn:schemas-microsoft-com:vml" xmlns:w10="urn:schemas-microsoft-com:office:word" xmlns:pvml="urn:schemas-microsoft-com:office:powerpoint" xmlns:cppr="http://schemas.microsoft.com/office/2006/coverPageProps" xmlns:odx="http://opendope.org/xpaths" xmlns:odc="http://opendope.org/conditions" xmlns:odq="http://opendope.org/questions" xmlns:oda="http://opendope.org/answers" xmlns:odi="http://opendope.org/components" xmlns:odgm="http://opendope.org/SmartArt/DataHierarchy" xmlns:b="http://schemas.openxmlformats.org/officeDocument/2006/bibliography" xmlns:w16se="http://schemas.microsoft.com/office/word/2015/wordml/symex" xmlns:w16cid="http://schemas.microsoft.com/office/word/2016/wordml/cid" xmlns:wetp="http://schemas.microsoft.com/office/webextensions/taskpanes/2010/11" xmlns:we="http://schemas.microsoft.com/office/webextensions/webextension/2010/11" xmlns:comp="http://schemas.openxmlformats.org/drawingml/2006/compatibility" xmlns:lc="http://schemas.openxmlformats.org/drawingml/2006/lockedCanvas">
   <w:docDefaults>
     <w:rPrDefault>
       <w:rPr>

</xml_diff>